<commit_message>
ajout de 3 colonnes a mon dataset: total_asset_value, asset_to_loan_ratio, risk_category
</commit_message>
<xml_diff>
--- a/BANKING PROJECT.docx
+++ b/BANKING PROJECT.docx
@@ -171,625 +171,1205 @@
         <w:t>385 ko</w:t>
       </w:r>
     </w:p>
-    <w:p>
-      <w:pPr>
-        <w:pStyle w:val="muilistitem-root"/>
-        <w:shd w:val="clear" w:color="auto" w:fill="F8F9FA"/>
-        <w:spacing w:before="0" w:beforeAutospacing="0" w:after="0" w:afterAutospacing="0" w:line="360" w:lineRule="atLeast"/>
-        <w:textAlignment w:val="baseline"/>
-        <w:rPr>
-          <w:lang w:val="en-US"/>
-        </w:rPr>
-      </w:pPr>
-      <w:r>
-        <w:rPr>
-          <w:lang w:val="en-US"/>
-        </w:rPr>
-        <w:t xml:space="preserve">Columns: </w:t>
-      </w:r>
-    </w:p>
-    <w:p>
-      <w:pPr>
-        <w:pStyle w:val="Paragraphedeliste"/>
-        <w:numPr>
-          <w:ilvl w:val="0"/>
-          <w:numId w:val="2"/>
-        </w:numPr>
-        <w:spacing w:after="0" w:line="360" w:lineRule="atLeast"/>
-        <w:textAlignment w:val="baseline"/>
-        <w:rPr>
-          <w:rFonts w:ascii="inherit" w:eastAsia="Times New Roman" w:hAnsi="inherit" w:cs="Times New Roman"/>
-          <w:color w:val="202124"/>
-          <w:kern w:val="0"/>
-          <w:sz w:val="18"/>
-          <w:szCs w:val="18"/>
-          <w:lang w:eastAsia="fr-CA"/>
-          <w14:ligatures w14:val="none"/>
-        </w:rPr>
-      </w:pPr>
-      <w:proofErr w:type="spellStart"/>
-      <w:proofErr w:type="gramStart"/>
-      <w:r>
-        <w:rPr>
-          <w:rFonts w:ascii="inherit" w:eastAsia="Times New Roman" w:hAnsi="inherit" w:cs="Times New Roman"/>
-          <w:color w:val="202124"/>
-          <w:kern w:val="0"/>
-          <w:sz w:val="18"/>
-          <w:szCs w:val="18"/>
-          <w:lang w:eastAsia="fr-CA"/>
-          <w14:ligatures w14:val="none"/>
-        </w:rPr>
-        <w:t>loan</w:t>
-      </w:r>
-      <w:proofErr w:type="gramEnd"/>
-      <w:r>
-        <w:rPr>
-          <w:rFonts w:ascii="inherit" w:eastAsia="Times New Roman" w:hAnsi="inherit" w:cs="Times New Roman"/>
-          <w:color w:val="202124"/>
-          <w:kern w:val="0"/>
-          <w:sz w:val="18"/>
-          <w:szCs w:val="18"/>
-          <w:lang w:eastAsia="fr-CA"/>
-          <w14:ligatures w14:val="none"/>
-        </w:rPr>
-        <w:t>_id</w:t>
-      </w:r>
-      <w:proofErr w:type="spellEnd"/>
-    </w:p>
-    <w:p>
-      <w:pPr>
-        <w:pStyle w:val="Paragraphedeliste"/>
-        <w:numPr>
-          <w:ilvl w:val="0"/>
-          <w:numId w:val="2"/>
-        </w:numPr>
-        <w:spacing w:after="0" w:line="360" w:lineRule="atLeast"/>
-        <w:textAlignment w:val="baseline"/>
-        <w:rPr>
-          <w:rFonts w:ascii="inherit" w:eastAsia="Times New Roman" w:hAnsi="inherit" w:cs="Times New Roman"/>
-          <w:color w:val="202124"/>
-          <w:kern w:val="0"/>
-          <w:sz w:val="18"/>
-          <w:szCs w:val="18"/>
-          <w:lang w:eastAsia="fr-CA"/>
-          <w14:ligatures w14:val="none"/>
-        </w:rPr>
-      </w:pPr>
-      <w:proofErr w:type="spellStart"/>
-      <w:proofErr w:type="gramStart"/>
-      <w:r>
-        <w:rPr>
-          <w:rFonts w:ascii="inherit" w:eastAsia="Times New Roman" w:hAnsi="inherit" w:cs="Times New Roman"/>
-          <w:color w:val="202124"/>
-          <w:kern w:val="0"/>
-          <w:sz w:val="18"/>
-          <w:szCs w:val="18"/>
-          <w:lang w:eastAsia="fr-CA"/>
-          <w14:ligatures w14:val="none"/>
-        </w:rPr>
-        <w:t>no</w:t>
-      </w:r>
-      <w:proofErr w:type="gramEnd"/>
-      <w:r>
-        <w:rPr>
-          <w:rFonts w:ascii="inherit" w:eastAsia="Times New Roman" w:hAnsi="inherit" w:cs="Times New Roman"/>
-          <w:color w:val="202124"/>
-          <w:kern w:val="0"/>
-          <w:sz w:val="18"/>
-          <w:szCs w:val="18"/>
-          <w:lang w:eastAsia="fr-CA"/>
-          <w14:ligatures w14:val="none"/>
-        </w:rPr>
-        <w:t>_of_dependents</w:t>
-      </w:r>
-      <w:proofErr w:type="spellEnd"/>
-    </w:p>
-    <w:p>
-      <w:pPr>
-        <w:pStyle w:val="Paragraphedeliste"/>
-        <w:numPr>
-          <w:ilvl w:val="0"/>
-          <w:numId w:val="2"/>
-        </w:numPr>
-        <w:spacing w:after="0" w:line="360" w:lineRule="atLeast"/>
-        <w:textAlignment w:val="baseline"/>
-        <w:rPr>
-          <w:rFonts w:ascii="inherit" w:eastAsia="Times New Roman" w:hAnsi="inherit" w:cs="Times New Roman"/>
-          <w:color w:val="202124"/>
-          <w:kern w:val="0"/>
-          <w:sz w:val="18"/>
-          <w:szCs w:val="18"/>
-          <w:lang w:eastAsia="fr-CA"/>
-          <w14:ligatures w14:val="none"/>
-        </w:rPr>
-      </w:pPr>
-      <w:proofErr w:type="spellStart"/>
-      <w:proofErr w:type="gramStart"/>
-      <w:r>
-        <w:rPr>
-          <w:rFonts w:ascii="inherit" w:eastAsia="Times New Roman" w:hAnsi="inherit" w:cs="Times New Roman"/>
-          <w:color w:val="202124"/>
-          <w:kern w:val="0"/>
-          <w:sz w:val="18"/>
-          <w:szCs w:val="18"/>
-          <w:lang w:eastAsia="fr-CA"/>
-          <w14:ligatures w14:val="none"/>
-        </w:rPr>
-        <w:t>education</w:t>
-      </w:r>
-      <w:proofErr w:type="spellEnd"/>
-      <w:proofErr w:type="gramEnd"/>
-    </w:p>
-    <w:p>
-      <w:pPr>
-        <w:numPr>
-          <w:ilvl w:val="0"/>
-          <w:numId w:val="1"/>
-        </w:numPr>
-        <w:spacing w:after="0" w:line="360" w:lineRule="atLeast"/>
-        <w:textAlignment w:val="baseline"/>
-        <w:rPr>
-          <w:rFonts w:ascii="inherit" w:eastAsia="Times New Roman" w:hAnsi="inherit" w:cs="Times New Roman"/>
-          <w:color w:val="202124"/>
-          <w:kern w:val="0"/>
-          <w:sz w:val="18"/>
-          <w:szCs w:val="18"/>
-          <w:lang w:eastAsia="fr-CA"/>
-          <w14:ligatures w14:val="none"/>
-        </w:rPr>
-      </w:pPr>
-      <w:proofErr w:type="spellStart"/>
-      <w:proofErr w:type="gramStart"/>
-      <w:r>
-        <w:rPr>
-          <w:rFonts w:ascii="inherit" w:eastAsia="Times New Roman" w:hAnsi="inherit" w:cs="Times New Roman"/>
-          <w:color w:val="202124"/>
-          <w:kern w:val="0"/>
-          <w:sz w:val="18"/>
-          <w:szCs w:val="18"/>
-          <w:lang w:eastAsia="fr-CA"/>
-          <w14:ligatures w14:val="none"/>
-        </w:rPr>
-        <w:t>self</w:t>
-      </w:r>
-      <w:proofErr w:type="gramEnd"/>
-      <w:r>
-        <w:rPr>
-          <w:rFonts w:ascii="inherit" w:eastAsia="Times New Roman" w:hAnsi="inherit" w:cs="Times New Roman"/>
-          <w:color w:val="202124"/>
-          <w:kern w:val="0"/>
-          <w:sz w:val="18"/>
-          <w:szCs w:val="18"/>
-          <w:lang w:eastAsia="fr-CA"/>
-          <w14:ligatures w14:val="none"/>
-        </w:rPr>
-        <w:t>_employed</w:t>
-      </w:r>
-      <w:proofErr w:type="spellEnd"/>
-    </w:p>
-    <w:p>
-      <w:pPr>
-        <w:numPr>
-          <w:ilvl w:val="0"/>
-          <w:numId w:val="1"/>
-        </w:numPr>
-        <w:spacing w:after="0" w:line="360" w:lineRule="atLeast"/>
-        <w:textAlignment w:val="baseline"/>
-        <w:rPr>
-          <w:rFonts w:ascii="inherit" w:eastAsia="Times New Roman" w:hAnsi="inherit" w:cs="Times New Roman"/>
-          <w:color w:val="202124"/>
-          <w:kern w:val="0"/>
-          <w:sz w:val="18"/>
-          <w:szCs w:val="18"/>
-          <w:lang w:eastAsia="fr-CA"/>
-          <w14:ligatures w14:val="none"/>
-        </w:rPr>
-      </w:pPr>
-      <w:proofErr w:type="spellStart"/>
-      <w:proofErr w:type="gramStart"/>
-      <w:r>
-        <w:rPr>
-          <w:rFonts w:ascii="inherit" w:eastAsia="Times New Roman" w:hAnsi="inherit" w:cs="Times New Roman"/>
-          <w:color w:val="202124"/>
-          <w:kern w:val="0"/>
-          <w:sz w:val="18"/>
-          <w:szCs w:val="18"/>
-          <w:lang w:eastAsia="fr-CA"/>
-          <w14:ligatures w14:val="none"/>
-        </w:rPr>
-        <w:t>income</w:t>
-      </w:r>
-      <w:proofErr w:type="gramEnd"/>
-      <w:r>
-        <w:rPr>
-          <w:rFonts w:ascii="inherit" w:eastAsia="Times New Roman" w:hAnsi="inherit" w:cs="Times New Roman"/>
-          <w:color w:val="202124"/>
-          <w:kern w:val="0"/>
-          <w:sz w:val="18"/>
-          <w:szCs w:val="18"/>
-          <w:lang w:eastAsia="fr-CA"/>
-          <w14:ligatures w14:val="none"/>
-        </w:rPr>
-        <w:t>_annum</w:t>
-      </w:r>
-      <w:proofErr w:type="spellEnd"/>
-    </w:p>
-    <w:p>
-      <w:pPr>
-        <w:numPr>
-          <w:ilvl w:val="0"/>
-          <w:numId w:val="1"/>
-        </w:numPr>
-        <w:spacing w:after="0" w:line="360" w:lineRule="atLeast"/>
-        <w:textAlignment w:val="baseline"/>
-        <w:rPr>
-          <w:rFonts w:ascii="inherit" w:eastAsia="Times New Roman" w:hAnsi="inherit" w:cs="Times New Roman"/>
-          <w:color w:val="202124"/>
-          <w:kern w:val="0"/>
-          <w:sz w:val="18"/>
-          <w:szCs w:val="18"/>
-          <w:lang w:eastAsia="fr-CA"/>
-          <w14:ligatures w14:val="none"/>
-        </w:rPr>
-      </w:pPr>
-      <w:proofErr w:type="spellStart"/>
-      <w:proofErr w:type="gramStart"/>
-      <w:r>
-        <w:rPr>
-          <w:rFonts w:ascii="inherit" w:eastAsia="Times New Roman" w:hAnsi="inherit" w:cs="Times New Roman"/>
-          <w:color w:val="202124"/>
-          <w:kern w:val="0"/>
-          <w:sz w:val="18"/>
-          <w:szCs w:val="18"/>
-          <w:lang w:eastAsia="fr-CA"/>
-          <w14:ligatures w14:val="none"/>
-        </w:rPr>
-        <w:t>loan</w:t>
-      </w:r>
-      <w:proofErr w:type="gramEnd"/>
-      <w:r>
-        <w:rPr>
-          <w:rFonts w:ascii="inherit" w:eastAsia="Times New Roman" w:hAnsi="inherit" w:cs="Times New Roman"/>
-          <w:color w:val="202124"/>
-          <w:kern w:val="0"/>
-          <w:sz w:val="18"/>
-          <w:szCs w:val="18"/>
-          <w:lang w:eastAsia="fr-CA"/>
-          <w14:ligatures w14:val="none"/>
-        </w:rPr>
-        <w:t>_amount</w:t>
-      </w:r>
-      <w:proofErr w:type="spellEnd"/>
-    </w:p>
-    <w:p>
-      <w:pPr>
-        <w:numPr>
-          <w:ilvl w:val="0"/>
-          <w:numId w:val="1"/>
-        </w:numPr>
-        <w:spacing w:after="0" w:line="360" w:lineRule="atLeast"/>
-        <w:textAlignment w:val="baseline"/>
-        <w:rPr>
-          <w:rFonts w:ascii="inherit" w:eastAsia="Times New Roman" w:hAnsi="inherit" w:cs="Times New Roman"/>
-          <w:color w:val="202124"/>
-          <w:kern w:val="0"/>
-          <w:sz w:val="18"/>
-          <w:szCs w:val="18"/>
-          <w:lang w:eastAsia="fr-CA"/>
-          <w14:ligatures w14:val="none"/>
-        </w:rPr>
-      </w:pPr>
-      <w:proofErr w:type="spellStart"/>
-      <w:proofErr w:type="gramStart"/>
-      <w:r>
-        <w:rPr>
-          <w:rFonts w:ascii="inherit" w:eastAsia="Times New Roman" w:hAnsi="inherit" w:cs="Times New Roman"/>
-          <w:color w:val="202124"/>
-          <w:kern w:val="0"/>
-          <w:sz w:val="18"/>
-          <w:szCs w:val="18"/>
-          <w:lang w:eastAsia="fr-CA"/>
-          <w14:ligatures w14:val="none"/>
-        </w:rPr>
-        <w:t>loan</w:t>
-      </w:r>
-      <w:proofErr w:type="gramEnd"/>
-      <w:r>
-        <w:rPr>
-          <w:rFonts w:ascii="inherit" w:eastAsia="Times New Roman" w:hAnsi="inherit" w:cs="Times New Roman"/>
-          <w:color w:val="202124"/>
-          <w:kern w:val="0"/>
-          <w:sz w:val="18"/>
-          <w:szCs w:val="18"/>
-          <w:lang w:eastAsia="fr-CA"/>
-          <w14:ligatures w14:val="none"/>
-        </w:rPr>
-        <w:t>_term</w:t>
-      </w:r>
-      <w:proofErr w:type="spellEnd"/>
-    </w:p>
-    <w:p>
-      <w:pPr>
-        <w:numPr>
-          <w:ilvl w:val="0"/>
-          <w:numId w:val="1"/>
-        </w:numPr>
-        <w:spacing w:after="0" w:line="360" w:lineRule="atLeast"/>
-        <w:textAlignment w:val="baseline"/>
-        <w:rPr>
-          <w:rFonts w:ascii="inherit" w:eastAsia="Times New Roman" w:hAnsi="inherit" w:cs="Times New Roman"/>
-          <w:color w:val="202124"/>
-          <w:kern w:val="0"/>
-          <w:sz w:val="18"/>
-          <w:szCs w:val="18"/>
-          <w:lang w:eastAsia="fr-CA"/>
-          <w14:ligatures w14:val="none"/>
-        </w:rPr>
-      </w:pPr>
-      <w:proofErr w:type="spellStart"/>
-      <w:proofErr w:type="gramStart"/>
-      <w:r>
-        <w:rPr>
-          <w:rFonts w:ascii="inherit" w:eastAsia="Times New Roman" w:hAnsi="inherit" w:cs="Times New Roman"/>
-          <w:color w:val="202124"/>
-          <w:kern w:val="0"/>
-          <w:sz w:val="18"/>
-          <w:szCs w:val="18"/>
-          <w:lang w:eastAsia="fr-CA"/>
-          <w14:ligatures w14:val="none"/>
-        </w:rPr>
-        <w:t>cibil</w:t>
-      </w:r>
-      <w:proofErr w:type="gramEnd"/>
-      <w:r>
-        <w:rPr>
-          <w:rFonts w:ascii="inherit" w:eastAsia="Times New Roman" w:hAnsi="inherit" w:cs="Times New Roman"/>
-          <w:color w:val="202124"/>
-          <w:kern w:val="0"/>
-          <w:sz w:val="18"/>
-          <w:szCs w:val="18"/>
-          <w:lang w:eastAsia="fr-CA"/>
-          <w14:ligatures w14:val="none"/>
-        </w:rPr>
-        <w:t>_score</w:t>
-      </w:r>
-      <w:proofErr w:type="spellEnd"/>
-    </w:p>
-    <w:p>
-      <w:pPr>
-        <w:numPr>
-          <w:ilvl w:val="0"/>
-          <w:numId w:val="1"/>
-        </w:numPr>
-        <w:spacing w:after="0" w:line="360" w:lineRule="atLeast"/>
-        <w:textAlignment w:val="baseline"/>
-        <w:rPr>
-          <w:rFonts w:ascii="inherit" w:eastAsia="Times New Roman" w:hAnsi="inherit" w:cs="Times New Roman"/>
-          <w:color w:val="202124"/>
-          <w:kern w:val="0"/>
-          <w:sz w:val="18"/>
-          <w:szCs w:val="18"/>
-          <w:lang w:eastAsia="fr-CA"/>
-          <w14:ligatures w14:val="none"/>
-        </w:rPr>
-      </w:pPr>
-      <w:proofErr w:type="spellStart"/>
-      <w:proofErr w:type="gramStart"/>
-      <w:r>
-        <w:rPr>
-          <w:rFonts w:ascii="inherit" w:eastAsia="Times New Roman" w:hAnsi="inherit" w:cs="Times New Roman"/>
-          <w:color w:val="202124"/>
-          <w:kern w:val="0"/>
-          <w:sz w:val="18"/>
-          <w:szCs w:val="18"/>
-          <w:lang w:eastAsia="fr-CA"/>
-          <w14:ligatures w14:val="none"/>
-        </w:rPr>
-        <w:t>residential</w:t>
-      </w:r>
-      <w:proofErr w:type="gramEnd"/>
-      <w:r>
-        <w:rPr>
-          <w:rFonts w:ascii="inherit" w:eastAsia="Times New Roman" w:hAnsi="inherit" w:cs="Times New Roman"/>
-          <w:color w:val="202124"/>
-          <w:kern w:val="0"/>
-          <w:sz w:val="18"/>
-          <w:szCs w:val="18"/>
-          <w:lang w:eastAsia="fr-CA"/>
-          <w14:ligatures w14:val="none"/>
-        </w:rPr>
-        <w:t>_assets_value</w:t>
-      </w:r>
-      <w:proofErr w:type="spellEnd"/>
-    </w:p>
-    <w:p>
-      <w:pPr>
-        <w:numPr>
-          <w:ilvl w:val="0"/>
-          <w:numId w:val="1"/>
-        </w:numPr>
-        <w:spacing w:after="0" w:line="360" w:lineRule="atLeast"/>
-        <w:textAlignment w:val="baseline"/>
-        <w:rPr>
-          <w:rFonts w:ascii="inherit" w:eastAsia="Times New Roman" w:hAnsi="inherit" w:cs="Times New Roman"/>
-          <w:color w:val="202124"/>
-          <w:kern w:val="0"/>
-          <w:sz w:val="18"/>
-          <w:szCs w:val="18"/>
-          <w:lang w:eastAsia="fr-CA"/>
-          <w14:ligatures w14:val="none"/>
-        </w:rPr>
-      </w:pPr>
-      <w:proofErr w:type="spellStart"/>
-      <w:proofErr w:type="gramStart"/>
-      <w:r>
-        <w:rPr>
-          <w:rFonts w:ascii="inherit" w:eastAsia="Times New Roman" w:hAnsi="inherit" w:cs="Times New Roman"/>
-          <w:color w:val="202124"/>
-          <w:kern w:val="0"/>
-          <w:sz w:val="18"/>
-          <w:szCs w:val="18"/>
-          <w:lang w:eastAsia="fr-CA"/>
-          <w14:ligatures w14:val="none"/>
-        </w:rPr>
-        <w:t>commercial</w:t>
-      </w:r>
-      <w:proofErr w:type="gramEnd"/>
-      <w:r>
-        <w:rPr>
-          <w:rFonts w:ascii="inherit" w:eastAsia="Times New Roman" w:hAnsi="inherit" w:cs="Times New Roman"/>
-          <w:color w:val="202124"/>
-          <w:kern w:val="0"/>
-          <w:sz w:val="18"/>
-          <w:szCs w:val="18"/>
-          <w:lang w:eastAsia="fr-CA"/>
-          <w14:ligatures w14:val="none"/>
-        </w:rPr>
-        <w:t>_assets_value</w:t>
-      </w:r>
-      <w:proofErr w:type="spellEnd"/>
-    </w:p>
-    <w:p>
-      <w:pPr>
-        <w:numPr>
-          <w:ilvl w:val="0"/>
-          <w:numId w:val="1"/>
-        </w:numPr>
-        <w:spacing w:after="0" w:line="360" w:lineRule="atLeast"/>
-        <w:textAlignment w:val="baseline"/>
-        <w:rPr>
-          <w:rFonts w:ascii="inherit" w:eastAsia="Times New Roman" w:hAnsi="inherit" w:cs="Times New Roman"/>
-          <w:color w:val="202124"/>
-          <w:kern w:val="0"/>
-          <w:sz w:val="18"/>
-          <w:szCs w:val="18"/>
-          <w:lang w:eastAsia="fr-CA"/>
-          <w14:ligatures w14:val="none"/>
-        </w:rPr>
-      </w:pPr>
-      <w:proofErr w:type="spellStart"/>
-      <w:proofErr w:type="gramStart"/>
-      <w:r>
-        <w:rPr>
-          <w:rFonts w:ascii="inherit" w:eastAsia="Times New Roman" w:hAnsi="inherit" w:cs="Times New Roman"/>
-          <w:color w:val="202124"/>
-          <w:kern w:val="0"/>
-          <w:sz w:val="18"/>
-          <w:szCs w:val="18"/>
-          <w:lang w:eastAsia="fr-CA"/>
-          <w14:ligatures w14:val="none"/>
-        </w:rPr>
-        <w:t>luxury</w:t>
-      </w:r>
-      <w:proofErr w:type="gramEnd"/>
-      <w:r>
-        <w:rPr>
-          <w:rFonts w:ascii="inherit" w:eastAsia="Times New Roman" w:hAnsi="inherit" w:cs="Times New Roman"/>
-          <w:color w:val="202124"/>
-          <w:kern w:val="0"/>
-          <w:sz w:val="18"/>
-          <w:szCs w:val="18"/>
-          <w:lang w:eastAsia="fr-CA"/>
-          <w14:ligatures w14:val="none"/>
-        </w:rPr>
-        <w:t>_assets_value</w:t>
-      </w:r>
-      <w:proofErr w:type="spellEnd"/>
-    </w:p>
-    <w:p>
-      <w:pPr>
-        <w:numPr>
-          <w:ilvl w:val="0"/>
-          <w:numId w:val="1"/>
-        </w:numPr>
-        <w:spacing w:after="0" w:line="360" w:lineRule="atLeast"/>
-        <w:textAlignment w:val="baseline"/>
-        <w:rPr>
-          <w:rFonts w:ascii="inherit" w:eastAsia="Times New Roman" w:hAnsi="inherit" w:cs="Times New Roman"/>
-          <w:color w:val="202124"/>
-          <w:kern w:val="0"/>
-          <w:sz w:val="18"/>
-          <w:szCs w:val="18"/>
-          <w:lang w:eastAsia="fr-CA"/>
-          <w14:ligatures w14:val="none"/>
-        </w:rPr>
-      </w:pPr>
-      <w:proofErr w:type="spellStart"/>
-      <w:proofErr w:type="gramStart"/>
-      <w:r>
-        <w:rPr>
-          <w:rFonts w:ascii="inherit" w:eastAsia="Times New Roman" w:hAnsi="inherit" w:cs="Times New Roman"/>
-          <w:color w:val="202124"/>
-          <w:kern w:val="0"/>
-          <w:sz w:val="18"/>
-          <w:szCs w:val="18"/>
-          <w:lang w:eastAsia="fr-CA"/>
-          <w14:ligatures w14:val="none"/>
-        </w:rPr>
-        <w:t>bank</w:t>
-      </w:r>
-      <w:proofErr w:type="gramEnd"/>
-      <w:r>
-        <w:rPr>
-          <w:rFonts w:ascii="inherit" w:eastAsia="Times New Roman" w:hAnsi="inherit" w:cs="Times New Roman"/>
-          <w:color w:val="202124"/>
-          <w:kern w:val="0"/>
-          <w:sz w:val="18"/>
-          <w:szCs w:val="18"/>
-          <w:lang w:eastAsia="fr-CA"/>
-          <w14:ligatures w14:val="none"/>
-        </w:rPr>
-        <w:t>_asset_value</w:t>
-      </w:r>
-      <w:proofErr w:type="spellEnd"/>
-    </w:p>
-    <w:p>
-      <w:pPr>
-        <w:numPr>
-          <w:ilvl w:val="0"/>
-          <w:numId w:val="1"/>
-        </w:numPr>
-        <w:spacing w:after="0" w:line="360" w:lineRule="atLeast"/>
-        <w:textAlignment w:val="baseline"/>
-        <w:rPr>
-          <w:rFonts w:ascii="inherit" w:eastAsia="Times New Roman" w:hAnsi="inherit" w:cs="Times New Roman"/>
-          <w:color w:val="202124"/>
-          <w:kern w:val="0"/>
-          <w:sz w:val="18"/>
-          <w:szCs w:val="18"/>
-          <w:lang w:eastAsia="fr-CA"/>
-          <w14:ligatures w14:val="none"/>
-        </w:rPr>
-      </w:pPr>
-      <w:proofErr w:type="spellStart"/>
-      <w:proofErr w:type="gramStart"/>
-      <w:r>
-        <w:rPr>
-          <w:rFonts w:ascii="inherit" w:eastAsia="Times New Roman" w:hAnsi="inherit" w:cs="Times New Roman"/>
-          <w:color w:val="202124"/>
-          <w:kern w:val="0"/>
-          <w:sz w:val="18"/>
-          <w:szCs w:val="18"/>
-          <w:lang w:eastAsia="fr-CA"/>
-          <w14:ligatures w14:val="none"/>
-        </w:rPr>
-        <w:t>loan</w:t>
-      </w:r>
-      <w:proofErr w:type="gramEnd"/>
-      <w:r>
-        <w:rPr>
-          <w:rFonts w:ascii="inherit" w:eastAsia="Times New Roman" w:hAnsi="inherit" w:cs="Times New Roman"/>
-          <w:color w:val="202124"/>
-          <w:kern w:val="0"/>
-          <w:sz w:val="18"/>
-          <w:szCs w:val="18"/>
-          <w:lang w:eastAsia="fr-CA"/>
-          <w14:ligatures w14:val="none"/>
-        </w:rPr>
-        <w:t>_status</w:t>
-      </w:r>
-      <w:proofErr w:type="spellEnd"/>
-    </w:p>
+    <w:tbl>
+      <w:tblPr>
+        <w:tblStyle w:val="Grilledutableau"/>
+        <w:tblW w:w="0" w:type="auto"/>
+        <w:tblLook w:val="04A0" w:firstRow="1" w:lastRow="0" w:firstColumn="1" w:lastColumn="0" w:noHBand="0" w:noVBand="1"/>
+      </w:tblPr>
+      <w:tblGrid>
+        <w:gridCol w:w="2360"/>
+        <w:gridCol w:w="6270"/>
+      </w:tblGrid>
+      <w:tr>
+        <w:tc>
+          <w:tcPr>
+            <w:tcW w:w="0" w:type="auto"/>
+            <w:hideMark/>
+          </w:tcPr>
+          <w:p>
+            <w:pPr>
+              <w:jc w:val="center"/>
+              <w:rPr>
+                <w:rFonts w:ascii="Times New Roman" w:eastAsia="Times New Roman" w:hAnsi="Times New Roman" w:cs="Times New Roman"/>
+                <w:b/>
+                <w:bCs/>
+                <w:kern w:val="0"/>
+                <w:lang w:eastAsia="fr-CA"/>
+                <w14:ligatures w14:val="none"/>
+              </w:rPr>
+            </w:pPr>
+            <w:r>
+              <w:rPr>
+                <w:rFonts w:ascii="Times New Roman" w:eastAsia="Times New Roman" w:hAnsi="Times New Roman" w:cs="Times New Roman"/>
+                <w:b/>
+                <w:bCs/>
+                <w:kern w:val="0"/>
+                <w:lang w:eastAsia="fr-CA"/>
+                <w14:ligatures w14:val="none"/>
+              </w:rPr>
+              <w:t>Nom de la colonne</w:t>
+            </w:r>
+          </w:p>
+        </w:tc>
+        <w:tc>
+          <w:tcPr>
+            <w:tcW w:w="0" w:type="auto"/>
+            <w:hideMark/>
+          </w:tcPr>
+          <w:p>
+            <w:pPr>
+              <w:jc w:val="center"/>
+              <w:rPr>
+                <w:rFonts w:ascii="Times New Roman" w:eastAsia="Times New Roman" w:hAnsi="Times New Roman" w:cs="Times New Roman"/>
+                <w:b/>
+                <w:bCs/>
+                <w:kern w:val="0"/>
+                <w:lang w:eastAsia="fr-CA"/>
+                <w14:ligatures w14:val="none"/>
+              </w:rPr>
+            </w:pPr>
+            <w:r>
+              <w:rPr>
+                <w:rFonts w:ascii="Times New Roman" w:eastAsia="Times New Roman" w:hAnsi="Times New Roman" w:cs="Times New Roman"/>
+                <w:b/>
+                <w:bCs/>
+                <w:kern w:val="0"/>
+                <w:lang w:eastAsia="fr-CA"/>
+                <w14:ligatures w14:val="none"/>
+              </w:rPr>
+              <w:t>Signification</w:t>
+            </w:r>
+          </w:p>
+        </w:tc>
+      </w:tr>
+      <w:tr>
+        <w:tc>
+          <w:tcPr>
+            <w:tcW w:w="0" w:type="auto"/>
+            <w:hideMark/>
+          </w:tcPr>
+          <w:p>
+            <w:pPr>
+              <w:rPr>
+                <w:rFonts w:ascii="Times New Roman" w:eastAsia="Times New Roman" w:hAnsi="Times New Roman" w:cs="Times New Roman"/>
+                <w:kern w:val="0"/>
+                <w:sz w:val="20"/>
+                <w:szCs w:val="20"/>
+                <w:lang w:eastAsia="fr-CA"/>
+                <w14:ligatures w14:val="none"/>
+              </w:rPr>
+            </w:pPr>
+            <w:proofErr w:type="spellStart"/>
+            <w:proofErr w:type="gramStart"/>
+            <w:r>
+              <w:rPr>
+                <w:rFonts w:ascii="Times New Roman" w:eastAsia="Times New Roman" w:hAnsi="Times New Roman" w:cs="Times New Roman"/>
+                <w:b/>
+                <w:bCs/>
+                <w:kern w:val="0"/>
+                <w:sz w:val="20"/>
+                <w:szCs w:val="20"/>
+                <w:lang w:eastAsia="fr-CA"/>
+                <w14:ligatures w14:val="none"/>
+              </w:rPr>
+              <w:t>loan</w:t>
+            </w:r>
+            <w:proofErr w:type="gramEnd"/>
+            <w:r>
+              <w:rPr>
+                <w:rFonts w:ascii="Times New Roman" w:eastAsia="Times New Roman" w:hAnsi="Times New Roman" w:cs="Times New Roman"/>
+                <w:b/>
+                <w:bCs/>
+                <w:kern w:val="0"/>
+                <w:sz w:val="20"/>
+                <w:szCs w:val="20"/>
+                <w:lang w:eastAsia="fr-CA"/>
+                <w14:ligatures w14:val="none"/>
+              </w:rPr>
+              <w:t>_id</w:t>
+            </w:r>
+            <w:proofErr w:type="spellEnd"/>
+          </w:p>
+        </w:tc>
+        <w:tc>
+          <w:tcPr>
+            <w:tcW w:w="0" w:type="auto"/>
+            <w:hideMark/>
+          </w:tcPr>
+          <w:p>
+            <w:pPr>
+              <w:rPr>
+                <w:rFonts w:ascii="Times New Roman" w:eastAsia="Times New Roman" w:hAnsi="Times New Roman" w:cs="Times New Roman"/>
+                <w:kern w:val="0"/>
+                <w:sz w:val="20"/>
+                <w:szCs w:val="20"/>
+                <w:lang w:eastAsia="fr-CA"/>
+                <w14:ligatures w14:val="none"/>
+              </w:rPr>
+            </w:pPr>
+            <w:r>
+              <w:rPr>
+                <w:rFonts w:ascii="Times New Roman" w:eastAsia="Times New Roman" w:hAnsi="Times New Roman" w:cs="Times New Roman"/>
+                <w:kern w:val="0"/>
+                <w:sz w:val="20"/>
+                <w:szCs w:val="20"/>
+                <w:lang w:eastAsia="fr-CA"/>
+                <w14:ligatures w14:val="none"/>
+              </w:rPr>
+              <w:t xml:space="preserve">Identifiant unique du prêt (utilisé pour distinguer chaque ligne dans le </w:t>
+            </w:r>
+            <w:proofErr w:type="spellStart"/>
+            <w:r>
+              <w:rPr>
+                <w:rFonts w:ascii="Times New Roman" w:eastAsia="Times New Roman" w:hAnsi="Times New Roman" w:cs="Times New Roman"/>
+                <w:kern w:val="0"/>
+                <w:sz w:val="20"/>
+                <w:szCs w:val="20"/>
+                <w:lang w:eastAsia="fr-CA"/>
+                <w14:ligatures w14:val="none"/>
+              </w:rPr>
+              <w:t>dataset</w:t>
+            </w:r>
+            <w:proofErr w:type="spellEnd"/>
+            <w:r>
+              <w:rPr>
+                <w:rFonts w:ascii="Times New Roman" w:eastAsia="Times New Roman" w:hAnsi="Times New Roman" w:cs="Times New Roman"/>
+                <w:kern w:val="0"/>
+                <w:sz w:val="20"/>
+                <w:szCs w:val="20"/>
+                <w:lang w:eastAsia="fr-CA"/>
+                <w14:ligatures w14:val="none"/>
+              </w:rPr>
+              <w:t>).</w:t>
+            </w:r>
+          </w:p>
+        </w:tc>
+      </w:tr>
+      <w:tr>
+        <w:tc>
+          <w:tcPr>
+            <w:tcW w:w="0" w:type="auto"/>
+            <w:hideMark/>
+          </w:tcPr>
+          <w:p>
+            <w:pPr>
+              <w:rPr>
+                <w:rFonts w:ascii="Times New Roman" w:eastAsia="Times New Roman" w:hAnsi="Times New Roman" w:cs="Times New Roman"/>
+                <w:kern w:val="0"/>
+                <w:sz w:val="20"/>
+                <w:szCs w:val="20"/>
+                <w:lang w:eastAsia="fr-CA"/>
+                <w14:ligatures w14:val="none"/>
+              </w:rPr>
+            </w:pPr>
+            <w:proofErr w:type="spellStart"/>
+            <w:proofErr w:type="gramStart"/>
+            <w:r>
+              <w:rPr>
+                <w:rFonts w:ascii="Times New Roman" w:eastAsia="Times New Roman" w:hAnsi="Times New Roman" w:cs="Times New Roman"/>
+                <w:b/>
+                <w:bCs/>
+                <w:kern w:val="0"/>
+                <w:sz w:val="20"/>
+                <w:szCs w:val="20"/>
+                <w:lang w:eastAsia="fr-CA"/>
+                <w14:ligatures w14:val="none"/>
+              </w:rPr>
+              <w:t>no</w:t>
+            </w:r>
+            <w:proofErr w:type="gramEnd"/>
+            <w:r>
+              <w:rPr>
+                <w:rFonts w:ascii="Times New Roman" w:eastAsia="Times New Roman" w:hAnsi="Times New Roman" w:cs="Times New Roman"/>
+                <w:b/>
+                <w:bCs/>
+                <w:kern w:val="0"/>
+                <w:sz w:val="20"/>
+                <w:szCs w:val="20"/>
+                <w:lang w:eastAsia="fr-CA"/>
+                <w14:ligatures w14:val="none"/>
+              </w:rPr>
+              <w:t>_of_dependents</w:t>
+            </w:r>
+            <w:proofErr w:type="spellEnd"/>
+          </w:p>
+        </w:tc>
+        <w:tc>
+          <w:tcPr>
+            <w:tcW w:w="0" w:type="auto"/>
+            <w:hideMark/>
+          </w:tcPr>
+          <w:p>
+            <w:pPr>
+              <w:rPr>
+                <w:rFonts w:ascii="Times New Roman" w:eastAsia="Times New Roman" w:hAnsi="Times New Roman" w:cs="Times New Roman"/>
+                <w:kern w:val="0"/>
+                <w:sz w:val="20"/>
+                <w:szCs w:val="20"/>
+                <w:lang w:eastAsia="fr-CA"/>
+                <w14:ligatures w14:val="none"/>
+              </w:rPr>
+            </w:pPr>
+            <w:r>
+              <w:rPr>
+                <w:rFonts w:ascii="Times New Roman" w:eastAsia="Times New Roman" w:hAnsi="Times New Roman" w:cs="Times New Roman"/>
+                <w:kern w:val="0"/>
+                <w:sz w:val="20"/>
+                <w:szCs w:val="20"/>
+                <w:lang w:eastAsia="fr-CA"/>
+                <w14:ligatures w14:val="none"/>
+              </w:rPr>
+              <w:t>Nombre de personnes à charge du demandeur (enfants, parents, etc.).</w:t>
+            </w:r>
+          </w:p>
+        </w:tc>
+      </w:tr>
+      <w:tr>
+        <w:tc>
+          <w:tcPr>
+            <w:tcW w:w="0" w:type="auto"/>
+            <w:hideMark/>
+          </w:tcPr>
+          <w:p>
+            <w:pPr>
+              <w:rPr>
+                <w:rFonts w:ascii="Times New Roman" w:eastAsia="Times New Roman" w:hAnsi="Times New Roman" w:cs="Times New Roman"/>
+                <w:kern w:val="0"/>
+                <w:sz w:val="20"/>
+                <w:szCs w:val="20"/>
+                <w:lang w:eastAsia="fr-CA"/>
+                <w14:ligatures w14:val="none"/>
+              </w:rPr>
+            </w:pPr>
+            <w:proofErr w:type="spellStart"/>
+            <w:proofErr w:type="gramStart"/>
+            <w:r>
+              <w:rPr>
+                <w:rFonts w:ascii="Times New Roman" w:eastAsia="Times New Roman" w:hAnsi="Times New Roman" w:cs="Times New Roman"/>
+                <w:b/>
+                <w:bCs/>
+                <w:kern w:val="0"/>
+                <w:sz w:val="20"/>
+                <w:szCs w:val="20"/>
+                <w:lang w:eastAsia="fr-CA"/>
+                <w14:ligatures w14:val="none"/>
+              </w:rPr>
+              <w:t>education</w:t>
+            </w:r>
+            <w:proofErr w:type="spellEnd"/>
+            <w:proofErr w:type="gramEnd"/>
+          </w:p>
+        </w:tc>
+        <w:tc>
+          <w:tcPr>
+            <w:tcW w:w="0" w:type="auto"/>
+            <w:hideMark/>
+          </w:tcPr>
+          <w:p>
+            <w:pPr>
+              <w:rPr>
+                <w:rFonts w:ascii="Times New Roman" w:eastAsia="Times New Roman" w:hAnsi="Times New Roman" w:cs="Times New Roman"/>
+                <w:kern w:val="0"/>
+                <w:sz w:val="20"/>
+                <w:szCs w:val="20"/>
+                <w:lang w:eastAsia="fr-CA"/>
+                <w14:ligatures w14:val="none"/>
+              </w:rPr>
+            </w:pPr>
+            <w:r>
+              <w:rPr>
+                <w:rFonts w:ascii="Times New Roman" w:eastAsia="Times New Roman" w:hAnsi="Times New Roman" w:cs="Times New Roman"/>
+                <w:kern w:val="0"/>
+                <w:sz w:val="20"/>
+                <w:szCs w:val="20"/>
+                <w:lang w:eastAsia="fr-CA"/>
+                <w14:ligatures w14:val="none"/>
+              </w:rPr>
+              <w:t>Niveau d’éducation du demandeur (ex. : diplômé, non diplômé).</w:t>
+            </w:r>
+          </w:p>
+        </w:tc>
+      </w:tr>
+      <w:tr>
+        <w:tc>
+          <w:tcPr>
+            <w:tcW w:w="0" w:type="auto"/>
+            <w:hideMark/>
+          </w:tcPr>
+          <w:p>
+            <w:pPr>
+              <w:rPr>
+                <w:rFonts w:ascii="Times New Roman" w:eastAsia="Times New Roman" w:hAnsi="Times New Roman" w:cs="Times New Roman"/>
+                <w:kern w:val="0"/>
+                <w:sz w:val="20"/>
+                <w:szCs w:val="20"/>
+                <w:lang w:eastAsia="fr-CA"/>
+                <w14:ligatures w14:val="none"/>
+              </w:rPr>
+            </w:pPr>
+            <w:proofErr w:type="spellStart"/>
+            <w:proofErr w:type="gramStart"/>
+            <w:r>
+              <w:rPr>
+                <w:rFonts w:ascii="Times New Roman" w:eastAsia="Times New Roman" w:hAnsi="Times New Roman" w:cs="Times New Roman"/>
+                <w:b/>
+                <w:bCs/>
+                <w:kern w:val="0"/>
+                <w:sz w:val="20"/>
+                <w:szCs w:val="20"/>
+                <w:lang w:eastAsia="fr-CA"/>
+                <w14:ligatures w14:val="none"/>
+              </w:rPr>
+              <w:t>self</w:t>
+            </w:r>
+            <w:proofErr w:type="gramEnd"/>
+            <w:r>
+              <w:rPr>
+                <w:rFonts w:ascii="Times New Roman" w:eastAsia="Times New Roman" w:hAnsi="Times New Roman" w:cs="Times New Roman"/>
+                <w:b/>
+                <w:bCs/>
+                <w:kern w:val="0"/>
+                <w:sz w:val="20"/>
+                <w:szCs w:val="20"/>
+                <w:lang w:eastAsia="fr-CA"/>
+                <w14:ligatures w14:val="none"/>
+              </w:rPr>
+              <w:t>_employed</w:t>
+            </w:r>
+            <w:proofErr w:type="spellEnd"/>
+          </w:p>
+        </w:tc>
+        <w:tc>
+          <w:tcPr>
+            <w:tcW w:w="0" w:type="auto"/>
+            <w:hideMark/>
+          </w:tcPr>
+          <w:p>
+            <w:pPr>
+              <w:rPr>
+                <w:rFonts w:ascii="Times New Roman" w:eastAsia="Times New Roman" w:hAnsi="Times New Roman" w:cs="Times New Roman"/>
+                <w:kern w:val="0"/>
+                <w:sz w:val="20"/>
+                <w:szCs w:val="20"/>
+                <w:lang w:eastAsia="fr-CA"/>
+                <w14:ligatures w14:val="none"/>
+              </w:rPr>
+            </w:pPr>
+            <w:r>
+              <w:rPr>
+                <w:rFonts w:ascii="Times New Roman" w:eastAsia="Times New Roman" w:hAnsi="Times New Roman" w:cs="Times New Roman"/>
+                <w:kern w:val="0"/>
+                <w:sz w:val="20"/>
+                <w:szCs w:val="20"/>
+                <w:lang w:eastAsia="fr-CA"/>
+                <w14:ligatures w14:val="none"/>
+              </w:rPr>
+              <w:t>Indique si le demandeur est travailleur indépendant (</w:t>
+            </w:r>
+            <w:r>
+              <w:rPr>
+                <w:rFonts w:ascii="Courier New" w:eastAsia="Times New Roman" w:hAnsi="Courier New" w:cs="Courier New"/>
+                <w:kern w:val="0"/>
+                <w:sz w:val="20"/>
+                <w:szCs w:val="20"/>
+                <w:lang w:eastAsia="fr-CA"/>
+                <w14:ligatures w14:val="none"/>
+              </w:rPr>
+              <w:t>Oui</w:t>
+            </w:r>
+            <w:r>
+              <w:rPr>
+                <w:rFonts w:ascii="Times New Roman" w:eastAsia="Times New Roman" w:hAnsi="Times New Roman" w:cs="Times New Roman"/>
+                <w:kern w:val="0"/>
+                <w:sz w:val="20"/>
+                <w:szCs w:val="20"/>
+                <w:lang w:eastAsia="fr-CA"/>
+                <w14:ligatures w14:val="none"/>
+              </w:rPr>
+              <w:t xml:space="preserve"> ou </w:t>
+            </w:r>
+            <w:r>
+              <w:rPr>
+                <w:rFonts w:ascii="Courier New" w:eastAsia="Times New Roman" w:hAnsi="Courier New" w:cs="Courier New"/>
+                <w:kern w:val="0"/>
+                <w:sz w:val="20"/>
+                <w:szCs w:val="20"/>
+                <w:lang w:eastAsia="fr-CA"/>
+                <w14:ligatures w14:val="none"/>
+              </w:rPr>
+              <w:t>Non</w:t>
+            </w:r>
+            <w:r>
+              <w:rPr>
+                <w:rFonts w:ascii="Times New Roman" w:eastAsia="Times New Roman" w:hAnsi="Times New Roman" w:cs="Times New Roman"/>
+                <w:kern w:val="0"/>
+                <w:sz w:val="20"/>
+                <w:szCs w:val="20"/>
+                <w:lang w:eastAsia="fr-CA"/>
+                <w14:ligatures w14:val="none"/>
+              </w:rPr>
+              <w:t>).</w:t>
+            </w:r>
+          </w:p>
+        </w:tc>
+      </w:tr>
+      <w:tr>
+        <w:tc>
+          <w:tcPr>
+            <w:tcW w:w="0" w:type="auto"/>
+            <w:hideMark/>
+          </w:tcPr>
+          <w:p>
+            <w:pPr>
+              <w:rPr>
+                <w:rFonts w:ascii="Times New Roman" w:eastAsia="Times New Roman" w:hAnsi="Times New Roman" w:cs="Times New Roman"/>
+                <w:kern w:val="0"/>
+                <w:sz w:val="20"/>
+                <w:szCs w:val="20"/>
+                <w:lang w:eastAsia="fr-CA"/>
+                <w14:ligatures w14:val="none"/>
+              </w:rPr>
+            </w:pPr>
+            <w:proofErr w:type="spellStart"/>
+            <w:proofErr w:type="gramStart"/>
+            <w:r>
+              <w:rPr>
+                <w:rFonts w:ascii="Times New Roman" w:eastAsia="Times New Roman" w:hAnsi="Times New Roman" w:cs="Times New Roman"/>
+                <w:b/>
+                <w:bCs/>
+                <w:kern w:val="0"/>
+                <w:sz w:val="20"/>
+                <w:szCs w:val="20"/>
+                <w:lang w:eastAsia="fr-CA"/>
+                <w14:ligatures w14:val="none"/>
+              </w:rPr>
+              <w:t>income</w:t>
+            </w:r>
+            <w:proofErr w:type="gramEnd"/>
+            <w:r>
+              <w:rPr>
+                <w:rFonts w:ascii="Times New Roman" w:eastAsia="Times New Roman" w:hAnsi="Times New Roman" w:cs="Times New Roman"/>
+                <w:b/>
+                <w:bCs/>
+                <w:kern w:val="0"/>
+                <w:sz w:val="20"/>
+                <w:szCs w:val="20"/>
+                <w:lang w:eastAsia="fr-CA"/>
+                <w14:ligatures w14:val="none"/>
+              </w:rPr>
+              <w:t>_annum</w:t>
+            </w:r>
+            <w:proofErr w:type="spellEnd"/>
+          </w:p>
+        </w:tc>
+        <w:tc>
+          <w:tcPr>
+            <w:tcW w:w="0" w:type="auto"/>
+            <w:hideMark/>
+          </w:tcPr>
+          <w:p>
+            <w:pPr>
+              <w:rPr>
+                <w:rFonts w:ascii="Times New Roman" w:eastAsia="Times New Roman" w:hAnsi="Times New Roman" w:cs="Times New Roman"/>
+                <w:kern w:val="0"/>
+                <w:sz w:val="20"/>
+                <w:szCs w:val="20"/>
+                <w:lang w:eastAsia="fr-CA"/>
+                <w14:ligatures w14:val="none"/>
+              </w:rPr>
+            </w:pPr>
+            <w:r>
+              <w:rPr>
+                <w:rFonts w:ascii="Times New Roman" w:eastAsia="Times New Roman" w:hAnsi="Times New Roman" w:cs="Times New Roman"/>
+                <w:kern w:val="0"/>
+                <w:sz w:val="20"/>
+                <w:szCs w:val="20"/>
+                <w:lang w:eastAsia="fr-CA"/>
+                <w14:ligatures w14:val="none"/>
+              </w:rPr>
+              <w:t>Revenu annuel brut du demandeur (souvent en devise locale, comme CAD ou USD).</w:t>
+            </w:r>
+          </w:p>
+        </w:tc>
+      </w:tr>
+      <w:tr>
+        <w:tc>
+          <w:tcPr>
+            <w:tcW w:w="0" w:type="auto"/>
+            <w:hideMark/>
+          </w:tcPr>
+          <w:p>
+            <w:pPr>
+              <w:rPr>
+                <w:rFonts w:ascii="Times New Roman" w:eastAsia="Times New Roman" w:hAnsi="Times New Roman" w:cs="Times New Roman"/>
+                <w:kern w:val="0"/>
+                <w:sz w:val="20"/>
+                <w:szCs w:val="20"/>
+                <w:lang w:eastAsia="fr-CA"/>
+                <w14:ligatures w14:val="none"/>
+              </w:rPr>
+            </w:pPr>
+            <w:proofErr w:type="spellStart"/>
+            <w:proofErr w:type="gramStart"/>
+            <w:r>
+              <w:rPr>
+                <w:rFonts w:ascii="Times New Roman" w:eastAsia="Times New Roman" w:hAnsi="Times New Roman" w:cs="Times New Roman"/>
+                <w:b/>
+                <w:bCs/>
+                <w:kern w:val="0"/>
+                <w:sz w:val="20"/>
+                <w:szCs w:val="20"/>
+                <w:lang w:eastAsia="fr-CA"/>
+                <w14:ligatures w14:val="none"/>
+              </w:rPr>
+              <w:t>loan</w:t>
+            </w:r>
+            <w:proofErr w:type="gramEnd"/>
+            <w:r>
+              <w:rPr>
+                <w:rFonts w:ascii="Times New Roman" w:eastAsia="Times New Roman" w:hAnsi="Times New Roman" w:cs="Times New Roman"/>
+                <w:b/>
+                <w:bCs/>
+                <w:kern w:val="0"/>
+                <w:sz w:val="20"/>
+                <w:szCs w:val="20"/>
+                <w:lang w:eastAsia="fr-CA"/>
+                <w14:ligatures w14:val="none"/>
+              </w:rPr>
+              <w:t>_amount</w:t>
+            </w:r>
+            <w:proofErr w:type="spellEnd"/>
+          </w:p>
+        </w:tc>
+        <w:tc>
+          <w:tcPr>
+            <w:tcW w:w="0" w:type="auto"/>
+            <w:hideMark/>
+          </w:tcPr>
+          <w:p>
+            <w:pPr>
+              <w:rPr>
+                <w:rFonts w:ascii="Times New Roman" w:eastAsia="Times New Roman" w:hAnsi="Times New Roman" w:cs="Times New Roman"/>
+                <w:kern w:val="0"/>
+                <w:sz w:val="20"/>
+                <w:szCs w:val="20"/>
+                <w:lang w:eastAsia="fr-CA"/>
+                <w14:ligatures w14:val="none"/>
+              </w:rPr>
+            </w:pPr>
+            <w:r>
+              <w:rPr>
+                <w:rFonts w:ascii="Times New Roman" w:eastAsia="Times New Roman" w:hAnsi="Times New Roman" w:cs="Times New Roman"/>
+                <w:kern w:val="0"/>
+                <w:sz w:val="20"/>
+                <w:szCs w:val="20"/>
+                <w:lang w:eastAsia="fr-CA"/>
+                <w14:ligatures w14:val="none"/>
+              </w:rPr>
+              <w:t>Montant total du prêt demandé.</w:t>
+            </w:r>
+          </w:p>
+        </w:tc>
+      </w:tr>
+      <w:tr>
+        <w:tc>
+          <w:tcPr>
+            <w:tcW w:w="0" w:type="auto"/>
+            <w:hideMark/>
+          </w:tcPr>
+          <w:p>
+            <w:pPr>
+              <w:rPr>
+                <w:rFonts w:ascii="Times New Roman" w:eastAsia="Times New Roman" w:hAnsi="Times New Roman" w:cs="Times New Roman"/>
+                <w:kern w:val="0"/>
+                <w:sz w:val="20"/>
+                <w:szCs w:val="20"/>
+                <w:lang w:eastAsia="fr-CA"/>
+                <w14:ligatures w14:val="none"/>
+              </w:rPr>
+            </w:pPr>
+            <w:proofErr w:type="spellStart"/>
+            <w:proofErr w:type="gramStart"/>
+            <w:r>
+              <w:rPr>
+                <w:rFonts w:ascii="Times New Roman" w:eastAsia="Times New Roman" w:hAnsi="Times New Roman" w:cs="Times New Roman"/>
+                <w:b/>
+                <w:bCs/>
+                <w:kern w:val="0"/>
+                <w:sz w:val="20"/>
+                <w:szCs w:val="20"/>
+                <w:lang w:eastAsia="fr-CA"/>
+                <w14:ligatures w14:val="none"/>
+              </w:rPr>
+              <w:t>loan</w:t>
+            </w:r>
+            <w:proofErr w:type="gramEnd"/>
+            <w:r>
+              <w:rPr>
+                <w:rFonts w:ascii="Times New Roman" w:eastAsia="Times New Roman" w:hAnsi="Times New Roman" w:cs="Times New Roman"/>
+                <w:b/>
+                <w:bCs/>
+                <w:kern w:val="0"/>
+                <w:sz w:val="20"/>
+                <w:szCs w:val="20"/>
+                <w:lang w:eastAsia="fr-CA"/>
+                <w14:ligatures w14:val="none"/>
+              </w:rPr>
+              <w:t>_term</w:t>
+            </w:r>
+            <w:proofErr w:type="spellEnd"/>
+          </w:p>
+        </w:tc>
+        <w:tc>
+          <w:tcPr>
+            <w:tcW w:w="0" w:type="auto"/>
+            <w:hideMark/>
+          </w:tcPr>
+          <w:p>
+            <w:pPr>
+              <w:rPr>
+                <w:rFonts w:ascii="Times New Roman" w:eastAsia="Times New Roman" w:hAnsi="Times New Roman" w:cs="Times New Roman"/>
+                <w:kern w:val="0"/>
+                <w:sz w:val="20"/>
+                <w:szCs w:val="20"/>
+                <w:lang w:eastAsia="fr-CA"/>
+                <w14:ligatures w14:val="none"/>
+              </w:rPr>
+            </w:pPr>
+            <w:r>
+              <w:rPr>
+                <w:rFonts w:ascii="Times New Roman" w:eastAsia="Times New Roman" w:hAnsi="Times New Roman" w:cs="Times New Roman"/>
+                <w:kern w:val="0"/>
+                <w:sz w:val="20"/>
+                <w:szCs w:val="20"/>
+                <w:lang w:eastAsia="fr-CA"/>
+                <w14:ligatures w14:val="none"/>
+              </w:rPr>
+              <w:t>Durée du prêt, généralement exprimée en mois.</w:t>
+            </w:r>
+          </w:p>
+        </w:tc>
+      </w:tr>
+      <w:tr>
+        <w:tc>
+          <w:tcPr>
+            <w:tcW w:w="0" w:type="auto"/>
+            <w:hideMark/>
+          </w:tcPr>
+          <w:p>
+            <w:pPr>
+              <w:rPr>
+                <w:rFonts w:ascii="Times New Roman" w:eastAsia="Times New Roman" w:hAnsi="Times New Roman" w:cs="Times New Roman"/>
+                <w:kern w:val="0"/>
+                <w:sz w:val="20"/>
+                <w:szCs w:val="20"/>
+                <w:lang w:eastAsia="fr-CA"/>
+                <w14:ligatures w14:val="none"/>
+              </w:rPr>
+            </w:pPr>
+            <w:proofErr w:type="spellStart"/>
+            <w:proofErr w:type="gramStart"/>
+            <w:r>
+              <w:rPr>
+                <w:rFonts w:ascii="Times New Roman" w:eastAsia="Times New Roman" w:hAnsi="Times New Roman" w:cs="Times New Roman"/>
+                <w:b/>
+                <w:bCs/>
+                <w:kern w:val="0"/>
+                <w:sz w:val="20"/>
+                <w:szCs w:val="20"/>
+                <w:lang w:eastAsia="fr-CA"/>
+                <w14:ligatures w14:val="none"/>
+              </w:rPr>
+              <w:t>cibil</w:t>
+            </w:r>
+            <w:proofErr w:type="gramEnd"/>
+            <w:r>
+              <w:rPr>
+                <w:rFonts w:ascii="Times New Roman" w:eastAsia="Times New Roman" w:hAnsi="Times New Roman" w:cs="Times New Roman"/>
+                <w:b/>
+                <w:bCs/>
+                <w:kern w:val="0"/>
+                <w:sz w:val="20"/>
+                <w:szCs w:val="20"/>
+                <w:lang w:eastAsia="fr-CA"/>
+                <w14:ligatures w14:val="none"/>
+              </w:rPr>
+              <w:t>_score</w:t>
+            </w:r>
+            <w:proofErr w:type="spellEnd"/>
+          </w:p>
+        </w:tc>
+        <w:tc>
+          <w:tcPr>
+            <w:tcW w:w="0" w:type="auto"/>
+            <w:hideMark/>
+          </w:tcPr>
+          <w:p>
+            <w:pPr>
+              <w:rPr>
+                <w:rFonts w:ascii="Times New Roman" w:eastAsia="Times New Roman" w:hAnsi="Times New Roman" w:cs="Times New Roman"/>
+                <w:kern w:val="0"/>
+                <w:sz w:val="20"/>
+                <w:szCs w:val="20"/>
+                <w:lang w:eastAsia="fr-CA"/>
+                <w14:ligatures w14:val="none"/>
+              </w:rPr>
+            </w:pPr>
+            <w:r>
+              <w:rPr>
+                <w:rFonts w:ascii="Times New Roman" w:eastAsia="Times New Roman" w:hAnsi="Times New Roman" w:cs="Times New Roman"/>
+                <w:kern w:val="0"/>
+                <w:sz w:val="20"/>
+                <w:szCs w:val="20"/>
+                <w:lang w:eastAsia="fr-CA"/>
+                <w14:ligatures w14:val="none"/>
+              </w:rPr>
+              <w:t>Cote de crédit (CIBIL) du demandeur, qui reflète sa solvabilité. Plus le score est élevé, mieux c’est.</w:t>
+            </w:r>
+          </w:p>
+        </w:tc>
+      </w:tr>
+      <w:tr>
+        <w:tc>
+          <w:tcPr>
+            <w:tcW w:w="0" w:type="auto"/>
+            <w:hideMark/>
+          </w:tcPr>
+          <w:p>
+            <w:pPr>
+              <w:rPr>
+                <w:rFonts w:ascii="Times New Roman" w:eastAsia="Times New Roman" w:hAnsi="Times New Roman" w:cs="Times New Roman"/>
+                <w:kern w:val="0"/>
+                <w:sz w:val="20"/>
+                <w:szCs w:val="20"/>
+                <w:lang w:eastAsia="fr-CA"/>
+                <w14:ligatures w14:val="none"/>
+              </w:rPr>
+            </w:pPr>
+            <w:proofErr w:type="spellStart"/>
+            <w:proofErr w:type="gramStart"/>
+            <w:r>
+              <w:rPr>
+                <w:rFonts w:ascii="Times New Roman" w:eastAsia="Times New Roman" w:hAnsi="Times New Roman" w:cs="Times New Roman"/>
+                <w:b/>
+                <w:bCs/>
+                <w:kern w:val="0"/>
+                <w:sz w:val="20"/>
+                <w:szCs w:val="20"/>
+                <w:lang w:eastAsia="fr-CA"/>
+                <w14:ligatures w14:val="none"/>
+              </w:rPr>
+              <w:t>residential</w:t>
+            </w:r>
+            <w:proofErr w:type="gramEnd"/>
+            <w:r>
+              <w:rPr>
+                <w:rFonts w:ascii="Times New Roman" w:eastAsia="Times New Roman" w:hAnsi="Times New Roman" w:cs="Times New Roman"/>
+                <w:b/>
+                <w:bCs/>
+                <w:kern w:val="0"/>
+                <w:sz w:val="20"/>
+                <w:szCs w:val="20"/>
+                <w:lang w:eastAsia="fr-CA"/>
+                <w14:ligatures w14:val="none"/>
+              </w:rPr>
+              <w:t>_assets_value</w:t>
+            </w:r>
+            <w:proofErr w:type="spellEnd"/>
+          </w:p>
+        </w:tc>
+        <w:tc>
+          <w:tcPr>
+            <w:tcW w:w="0" w:type="auto"/>
+            <w:hideMark/>
+          </w:tcPr>
+          <w:p>
+            <w:pPr>
+              <w:rPr>
+                <w:rFonts w:ascii="Times New Roman" w:eastAsia="Times New Roman" w:hAnsi="Times New Roman" w:cs="Times New Roman"/>
+                <w:kern w:val="0"/>
+                <w:sz w:val="20"/>
+                <w:szCs w:val="20"/>
+                <w:lang w:eastAsia="fr-CA"/>
+                <w14:ligatures w14:val="none"/>
+              </w:rPr>
+            </w:pPr>
+            <w:r>
+              <w:rPr>
+                <w:rFonts w:ascii="Times New Roman" w:eastAsia="Times New Roman" w:hAnsi="Times New Roman" w:cs="Times New Roman"/>
+                <w:kern w:val="0"/>
+                <w:sz w:val="20"/>
+                <w:szCs w:val="20"/>
+                <w:lang w:eastAsia="fr-CA"/>
+                <w14:ligatures w14:val="none"/>
+              </w:rPr>
+              <w:t>Valeur des biens résidentiels détenus (maisons, appartements).</w:t>
+            </w:r>
+          </w:p>
+        </w:tc>
+      </w:tr>
+      <w:tr>
+        <w:tc>
+          <w:tcPr>
+            <w:tcW w:w="0" w:type="auto"/>
+            <w:hideMark/>
+          </w:tcPr>
+          <w:p>
+            <w:pPr>
+              <w:rPr>
+                <w:rFonts w:ascii="Times New Roman" w:eastAsia="Times New Roman" w:hAnsi="Times New Roman" w:cs="Times New Roman"/>
+                <w:kern w:val="0"/>
+                <w:sz w:val="20"/>
+                <w:szCs w:val="20"/>
+                <w:lang w:eastAsia="fr-CA"/>
+                <w14:ligatures w14:val="none"/>
+              </w:rPr>
+            </w:pPr>
+            <w:proofErr w:type="spellStart"/>
+            <w:proofErr w:type="gramStart"/>
+            <w:r>
+              <w:rPr>
+                <w:rFonts w:ascii="Times New Roman" w:eastAsia="Times New Roman" w:hAnsi="Times New Roman" w:cs="Times New Roman"/>
+                <w:b/>
+                <w:bCs/>
+                <w:kern w:val="0"/>
+                <w:sz w:val="20"/>
+                <w:szCs w:val="20"/>
+                <w:lang w:eastAsia="fr-CA"/>
+                <w14:ligatures w14:val="none"/>
+              </w:rPr>
+              <w:t>commercial</w:t>
+            </w:r>
+            <w:proofErr w:type="gramEnd"/>
+            <w:r>
+              <w:rPr>
+                <w:rFonts w:ascii="Times New Roman" w:eastAsia="Times New Roman" w:hAnsi="Times New Roman" w:cs="Times New Roman"/>
+                <w:b/>
+                <w:bCs/>
+                <w:kern w:val="0"/>
+                <w:sz w:val="20"/>
+                <w:szCs w:val="20"/>
+                <w:lang w:eastAsia="fr-CA"/>
+                <w14:ligatures w14:val="none"/>
+              </w:rPr>
+              <w:t>_assets_value</w:t>
+            </w:r>
+            <w:proofErr w:type="spellEnd"/>
+          </w:p>
+        </w:tc>
+        <w:tc>
+          <w:tcPr>
+            <w:tcW w:w="0" w:type="auto"/>
+            <w:hideMark/>
+          </w:tcPr>
+          <w:p>
+            <w:pPr>
+              <w:rPr>
+                <w:rFonts w:ascii="Times New Roman" w:eastAsia="Times New Roman" w:hAnsi="Times New Roman" w:cs="Times New Roman"/>
+                <w:kern w:val="0"/>
+                <w:sz w:val="20"/>
+                <w:szCs w:val="20"/>
+                <w:lang w:eastAsia="fr-CA"/>
+                <w14:ligatures w14:val="none"/>
+              </w:rPr>
+            </w:pPr>
+            <w:r>
+              <w:rPr>
+                <w:rFonts w:ascii="Times New Roman" w:eastAsia="Times New Roman" w:hAnsi="Times New Roman" w:cs="Times New Roman"/>
+                <w:kern w:val="0"/>
+                <w:sz w:val="20"/>
+                <w:szCs w:val="20"/>
+                <w:lang w:eastAsia="fr-CA"/>
+                <w14:ligatures w14:val="none"/>
+              </w:rPr>
+              <w:t>Valeur des biens commerciaux détenus (bureaux, locaux professionnels).</w:t>
+            </w:r>
+          </w:p>
+        </w:tc>
+      </w:tr>
+      <w:tr>
+        <w:tc>
+          <w:tcPr>
+            <w:tcW w:w="0" w:type="auto"/>
+            <w:hideMark/>
+          </w:tcPr>
+          <w:p>
+            <w:pPr>
+              <w:rPr>
+                <w:rFonts w:ascii="Times New Roman" w:eastAsia="Times New Roman" w:hAnsi="Times New Roman" w:cs="Times New Roman"/>
+                <w:kern w:val="0"/>
+                <w:sz w:val="20"/>
+                <w:szCs w:val="20"/>
+                <w:lang w:eastAsia="fr-CA"/>
+                <w14:ligatures w14:val="none"/>
+              </w:rPr>
+            </w:pPr>
+            <w:proofErr w:type="spellStart"/>
+            <w:proofErr w:type="gramStart"/>
+            <w:r>
+              <w:rPr>
+                <w:rFonts w:ascii="Times New Roman" w:eastAsia="Times New Roman" w:hAnsi="Times New Roman" w:cs="Times New Roman"/>
+                <w:b/>
+                <w:bCs/>
+                <w:kern w:val="0"/>
+                <w:sz w:val="20"/>
+                <w:szCs w:val="20"/>
+                <w:lang w:eastAsia="fr-CA"/>
+                <w14:ligatures w14:val="none"/>
+              </w:rPr>
+              <w:t>luxury</w:t>
+            </w:r>
+            <w:proofErr w:type="gramEnd"/>
+            <w:r>
+              <w:rPr>
+                <w:rFonts w:ascii="Times New Roman" w:eastAsia="Times New Roman" w:hAnsi="Times New Roman" w:cs="Times New Roman"/>
+                <w:b/>
+                <w:bCs/>
+                <w:kern w:val="0"/>
+                <w:sz w:val="20"/>
+                <w:szCs w:val="20"/>
+                <w:lang w:eastAsia="fr-CA"/>
+                <w14:ligatures w14:val="none"/>
+              </w:rPr>
+              <w:t>_assets_value</w:t>
+            </w:r>
+            <w:proofErr w:type="spellEnd"/>
+          </w:p>
+        </w:tc>
+        <w:tc>
+          <w:tcPr>
+            <w:tcW w:w="0" w:type="auto"/>
+            <w:hideMark/>
+          </w:tcPr>
+          <w:p>
+            <w:pPr>
+              <w:rPr>
+                <w:rFonts w:ascii="Times New Roman" w:eastAsia="Times New Roman" w:hAnsi="Times New Roman" w:cs="Times New Roman"/>
+                <w:kern w:val="0"/>
+                <w:sz w:val="20"/>
+                <w:szCs w:val="20"/>
+                <w:lang w:eastAsia="fr-CA"/>
+                <w14:ligatures w14:val="none"/>
+              </w:rPr>
+            </w:pPr>
+            <w:r>
+              <w:rPr>
+                <w:rFonts w:ascii="Times New Roman" w:eastAsia="Times New Roman" w:hAnsi="Times New Roman" w:cs="Times New Roman"/>
+                <w:kern w:val="0"/>
+                <w:sz w:val="20"/>
+                <w:szCs w:val="20"/>
+                <w:lang w:eastAsia="fr-CA"/>
+                <w14:ligatures w14:val="none"/>
+              </w:rPr>
+              <w:t>Valeur des biens de luxe (voitures de luxe, bijoux, œuvres d’art).</w:t>
+            </w:r>
+          </w:p>
+        </w:tc>
+      </w:tr>
+      <w:tr>
+        <w:tc>
+          <w:tcPr>
+            <w:tcW w:w="0" w:type="auto"/>
+            <w:hideMark/>
+          </w:tcPr>
+          <w:p>
+            <w:pPr>
+              <w:rPr>
+                <w:rFonts w:ascii="Times New Roman" w:eastAsia="Times New Roman" w:hAnsi="Times New Roman" w:cs="Times New Roman"/>
+                <w:kern w:val="0"/>
+                <w:sz w:val="20"/>
+                <w:szCs w:val="20"/>
+                <w:lang w:eastAsia="fr-CA"/>
+                <w14:ligatures w14:val="none"/>
+              </w:rPr>
+            </w:pPr>
+            <w:proofErr w:type="spellStart"/>
+            <w:proofErr w:type="gramStart"/>
+            <w:r>
+              <w:rPr>
+                <w:rFonts w:ascii="Times New Roman" w:eastAsia="Times New Roman" w:hAnsi="Times New Roman" w:cs="Times New Roman"/>
+                <w:b/>
+                <w:bCs/>
+                <w:kern w:val="0"/>
+                <w:sz w:val="20"/>
+                <w:szCs w:val="20"/>
+                <w:lang w:eastAsia="fr-CA"/>
+                <w14:ligatures w14:val="none"/>
+              </w:rPr>
+              <w:t>bank</w:t>
+            </w:r>
+            <w:proofErr w:type="gramEnd"/>
+            <w:r>
+              <w:rPr>
+                <w:rFonts w:ascii="Times New Roman" w:eastAsia="Times New Roman" w:hAnsi="Times New Roman" w:cs="Times New Roman"/>
+                <w:b/>
+                <w:bCs/>
+                <w:kern w:val="0"/>
+                <w:sz w:val="20"/>
+                <w:szCs w:val="20"/>
+                <w:lang w:eastAsia="fr-CA"/>
+                <w14:ligatures w14:val="none"/>
+              </w:rPr>
+              <w:t>_asset_value</w:t>
+            </w:r>
+            <w:proofErr w:type="spellEnd"/>
+          </w:p>
+        </w:tc>
+        <w:tc>
+          <w:tcPr>
+            <w:tcW w:w="0" w:type="auto"/>
+            <w:hideMark/>
+          </w:tcPr>
+          <w:p>
+            <w:pPr>
+              <w:rPr>
+                <w:rFonts w:ascii="Times New Roman" w:eastAsia="Times New Roman" w:hAnsi="Times New Roman" w:cs="Times New Roman"/>
+                <w:kern w:val="0"/>
+                <w:sz w:val="20"/>
+                <w:szCs w:val="20"/>
+                <w:lang w:eastAsia="fr-CA"/>
+                <w14:ligatures w14:val="none"/>
+              </w:rPr>
+            </w:pPr>
+            <w:r>
+              <w:rPr>
+                <w:rFonts w:ascii="Times New Roman" w:eastAsia="Times New Roman" w:hAnsi="Times New Roman" w:cs="Times New Roman"/>
+                <w:kern w:val="0"/>
+                <w:sz w:val="20"/>
+                <w:szCs w:val="20"/>
+                <w:lang w:eastAsia="fr-CA"/>
+                <w14:ligatures w14:val="none"/>
+              </w:rPr>
+              <w:t>Valeur des actifs bancaires (épargne, dépôts à terme, investissements).</w:t>
+            </w:r>
+          </w:p>
+        </w:tc>
+      </w:tr>
+      <w:tr>
+        <w:tc>
+          <w:tcPr>
+            <w:tcW w:w="0" w:type="auto"/>
+            <w:hideMark/>
+          </w:tcPr>
+          <w:p>
+            <w:pPr>
+              <w:rPr>
+                <w:rFonts w:ascii="Times New Roman" w:eastAsia="Times New Roman" w:hAnsi="Times New Roman" w:cs="Times New Roman"/>
+                <w:kern w:val="0"/>
+                <w:sz w:val="20"/>
+                <w:szCs w:val="20"/>
+                <w:lang w:eastAsia="fr-CA"/>
+                <w14:ligatures w14:val="none"/>
+              </w:rPr>
+            </w:pPr>
+            <w:proofErr w:type="spellStart"/>
+            <w:proofErr w:type="gramStart"/>
+            <w:r>
+              <w:rPr>
+                <w:rFonts w:ascii="Times New Roman" w:eastAsia="Times New Roman" w:hAnsi="Times New Roman" w:cs="Times New Roman"/>
+                <w:b/>
+                <w:bCs/>
+                <w:kern w:val="0"/>
+                <w:sz w:val="20"/>
+                <w:szCs w:val="20"/>
+                <w:lang w:eastAsia="fr-CA"/>
+                <w14:ligatures w14:val="none"/>
+              </w:rPr>
+              <w:t>loan</w:t>
+            </w:r>
+            <w:proofErr w:type="gramEnd"/>
+            <w:r>
+              <w:rPr>
+                <w:rFonts w:ascii="Times New Roman" w:eastAsia="Times New Roman" w:hAnsi="Times New Roman" w:cs="Times New Roman"/>
+                <w:b/>
+                <w:bCs/>
+                <w:kern w:val="0"/>
+                <w:sz w:val="20"/>
+                <w:szCs w:val="20"/>
+                <w:lang w:eastAsia="fr-CA"/>
+                <w14:ligatures w14:val="none"/>
+              </w:rPr>
+              <w:t>_status</w:t>
+            </w:r>
+            <w:proofErr w:type="spellEnd"/>
+          </w:p>
+        </w:tc>
+        <w:tc>
+          <w:tcPr>
+            <w:tcW w:w="0" w:type="auto"/>
+            <w:hideMark/>
+          </w:tcPr>
+          <w:p>
+            <w:pPr>
+              <w:rPr>
+                <w:rFonts w:ascii="Times New Roman" w:eastAsia="Times New Roman" w:hAnsi="Times New Roman" w:cs="Times New Roman"/>
+                <w:kern w:val="0"/>
+                <w:sz w:val="20"/>
+                <w:szCs w:val="20"/>
+                <w:lang w:eastAsia="fr-CA"/>
+                <w14:ligatures w14:val="none"/>
+              </w:rPr>
+            </w:pPr>
+            <w:r>
+              <w:rPr>
+                <w:rFonts w:ascii="Times New Roman" w:eastAsia="Times New Roman" w:hAnsi="Times New Roman" w:cs="Times New Roman"/>
+                <w:kern w:val="0"/>
+                <w:sz w:val="20"/>
+                <w:szCs w:val="20"/>
+                <w:lang w:eastAsia="fr-CA"/>
+                <w14:ligatures w14:val="none"/>
+              </w:rPr>
+              <w:t>État du prêt (</w:t>
+            </w:r>
+            <w:r>
+              <w:rPr>
+                <w:rFonts w:ascii="Courier New" w:eastAsia="Times New Roman" w:hAnsi="Courier New" w:cs="Courier New"/>
+                <w:kern w:val="0"/>
+                <w:sz w:val="20"/>
+                <w:szCs w:val="20"/>
+                <w:lang w:eastAsia="fr-CA"/>
+                <w14:ligatures w14:val="none"/>
+              </w:rPr>
+              <w:t>Approuvé</w:t>
+            </w:r>
+            <w:r>
+              <w:rPr>
+                <w:rFonts w:ascii="Times New Roman" w:eastAsia="Times New Roman" w:hAnsi="Times New Roman" w:cs="Times New Roman"/>
+                <w:kern w:val="0"/>
+                <w:sz w:val="20"/>
+                <w:szCs w:val="20"/>
+                <w:lang w:eastAsia="fr-CA"/>
+                <w14:ligatures w14:val="none"/>
+              </w:rPr>
+              <w:t xml:space="preserve">, </w:t>
+            </w:r>
+            <w:r>
+              <w:rPr>
+                <w:rFonts w:ascii="Courier New" w:eastAsia="Times New Roman" w:hAnsi="Courier New" w:cs="Courier New"/>
+                <w:kern w:val="0"/>
+                <w:sz w:val="20"/>
+                <w:szCs w:val="20"/>
+                <w:lang w:eastAsia="fr-CA"/>
+                <w14:ligatures w14:val="none"/>
+              </w:rPr>
+              <w:t>Rejeté</w:t>
+            </w:r>
+            <w:r>
+              <w:rPr>
+                <w:rFonts w:ascii="Times New Roman" w:eastAsia="Times New Roman" w:hAnsi="Times New Roman" w:cs="Times New Roman"/>
+                <w:kern w:val="0"/>
+                <w:sz w:val="20"/>
+                <w:szCs w:val="20"/>
+                <w:lang w:eastAsia="fr-CA"/>
+                <w14:ligatures w14:val="none"/>
+              </w:rPr>
+              <w:t>, etc.). C’est souvent la variable cible pour un modèle prédictif.</w:t>
+            </w:r>
+          </w:p>
+        </w:tc>
+      </w:tr>
+    </w:tbl>
     <w:p>
       <w:pPr>
         <w:spacing w:after="0" w:line="240" w:lineRule="auto"/>
@@ -829,16 +1409,10 @@
         </w:rPr>
       </w:pPr>
     </w:p>
+    <w:p/>
     <w:p>
       <w:pPr>
         <w:rPr>
-          <w:lang w:val="en-US"/>
-        </w:rPr>
-      </w:pPr>
-    </w:p>
-    <w:p>
-      <w:pPr>
-        <w:rPr>
           <w:b/>
           <w:bCs/>
           <w:color w:val="275317" w:themeColor="accent6" w:themeShade="80"/>
@@ -850,6 +1424,7 @@
           <w:bCs/>
           <w:color w:val="275317" w:themeColor="accent6" w:themeShade="80"/>
         </w:rPr>
+        <w:lastRenderedPageBreak/>
         <w:t xml:space="preserve">ENVIRONEMENT ET SUIVI: </w:t>
       </w:r>
       <w:proofErr w:type="spellStart"/>
@@ -2996,6 +3571,49 @@
       <w14:ligatures w14:val="none"/>
     </w:rPr>
   </w:style>
+  <w:style w:type="character" w:styleId="lev">
+    <w:name w:val="Strong"/>
+    <w:basedOn w:val="Policepardfaut"/>
+    <w:uiPriority w:val="22"/>
+    <w:qFormat/>
+    <w:rsid w:val="000741FD"/>
+    <w:rPr>
+      <w:b/>
+      <w:bCs/>
+    </w:rPr>
+  </w:style>
+  <w:style w:type="character" w:styleId="CodeHTML">
+    <w:name w:val="HTML Code"/>
+    <w:basedOn w:val="Policepardfaut"/>
+    <w:uiPriority w:val="99"/>
+    <w:semiHidden/>
+    <w:unhideWhenUsed/>
+    <w:rsid w:val="000741FD"/>
+    <w:rPr>
+      <w:rFonts w:ascii="Courier New" w:eastAsia="Times New Roman" w:hAnsi="Courier New" w:cs="Courier New"/>
+      <w:sz w:val="20"/>
+      <w:szCs w:val="20"/>
+    </w:rPr>
+  </w:style>
+  <w:style w:type="table" w:styleId="Grilledutableau">
+    <w:name w:val="Table Grid"/>
+    <w:basedOn w:val="TableauNormal"/>
+    <w:uiPriority w:val="39"/>
+    <w:rsid w:val="000741FD"/>
+    <w:pPr>
+      <w:spacing w:after="0" w:line="240" w:lineRule="auto"/>
+    </w:pPr>
+    <w:tblPr>
+      <w:tblBorders>
+        <w:top w:val="single" w:sz="4" w:space="0" w:color="auto"/>
+        <w:left w:val="single" w:sz="4" w:space="0" w:color="auto"/>
+        <w:bottom w:val="single" w:sz="4" w:space="0" w:color="auto"/>
+        <w:right w:val="single" w:sz="4" w:space="0" w:color="auto"/>
+        <w:insideH w:val="single" w:sz="4" w:space="0" w:color="auto"/>
+        <w:insideV w:val="single" w:sz="4" w:space="0" w:color="auto"/>
+      </w:tblBorders>
+    </w:tblPr>
+  </w:style>
 </w:styles>
 </file>
 

</xml_diff>

<commit_message>
sauvegarder les données nettoyées dans le fichier data.csv et upload sur sql
</commit_message>
<xml_diff>
--- a/BANKING PROJECT.docx
+++ b/BANKING PROJECT.docx
@@ -1501,43 +1501,605 @@
         <w:rPr>
           <w:b/>
           <w:bCs/>
-          <w:color w:val="275317" w:themeColor="accent6" w:themeShade="80"/>
-        </w:rPr>
-      </w:pPr>
-      <w:r>
-        <w:rPr>
-          <w:b/>
-          <w:bCs/>
-          <w:color w:val="275317" w:themeColor="accent6" w:themeShade="80"/>
-        </w:rPr>
-        <w:t xml:space="preserve">CREATION DE MODELE : via </w:t>
+          <w:color w:val="000000" w:themeColor="text1"/>
+          <w:lang w:val="en-CA"/>
+        </w:rPr>
+      </w:pPr>
+      <w:r>
+        <w:rPr>
+          <w:b/>
+          <w:bCs/>
+          <w:color w:val="000000" w:themeColor="text1"/>
+          <w:lang w:val="en-CA"/>
+        </w:rPr>
+        <w:t xml:space="preserve">Creation des </w:t>
       </w:r>
       <w:proofErr w:type="spellStart"/>
-      <w:r>
-        <w:rPr>
-          <w:b/>
-          <w:bCs/>
-          <w:color w:val="275317" w:themeColor="accent6" w:themeShade="80"/>
-        </w:rPr>
-        <w:t>SQl</w:t>
+      <w:proofErr w:type="gramStart"/>
+      <w:r>
+        <w:rPr>
+          <w:b/>
+          <w:bCs/>
+          <w:color w:val="000000" w:themeColor="text1"/>
+          <w:lang w:val="en-CA"/>
+        </w:rPr>
+        <w:t>colones</w:t>
       </w:r>
       <w:proofErr w:type="spellEnd"/>
       <w:r>
         <w:rPr>
           <w:b/>
           <w:bCs/>
-          <w:color w:val="275317" w:themeColor="accent6" w:themeShade="80"/>
-        </w:rPr>
-        <w:t xml:space="preserve"> </w:t>
-      </w:r>
+          <w:color w:val="000000" w:themeColor="text1"/>
+          <w:lang w:val="en-CA"/>
+        </w:rPr>
+        <w:t> :</w:t>
+      </w:r>
+      <w:proofErr w:type="gramEnd"/>
     </w:p>
     <w:p>
       <w:pPr>
+        <w:ind w:left="708"/>
+        <w:rPr>
+          <w:rFonts w:ascii="Arial" w:hAnsi="Arial" w:cs="Arial"/>
+          <w:color w:val="000000" w:themeColor="text1"/>
+          <w:sz w:val="18"/>
+          <w:szCs w:val="18"/>
+          <w:lang w:val="en-CA"/>
+        </w:rPr>
+      </w:pPr>
+      <w:proofErr w:type="spellStart"/>
+      <w:r>
+        <w:rPr>
+          <w:rFonts w:ascii="Arial" w:hAnsi="Arial" w:cs="Arial"/>
+          <w:b/>
+          <w:bCs/>
+          <w:color w:val="45B0E1" w:themeColor="accent1" w:themeTint="99"/>
+          <w:sz w:val="18"/>
+          <w:szCs w:val="18"/>
+          <w:lang w:val="en-CA"/>
+        </w:rPr>
+        <w:t>total_asset_value</w:t>
+      </w:r>
+      <w:proofErr w:type="spellEnd"/>
+      <w:r>
+        <w:rPr>
+          <w:rFonts w:ascii="Arial" w:hAnsi="Arial" w:cs="Arial"/>
+          <w:color w:val="45B0E1" w:themeColor="accent1" w:themeTint="99"/>
+          <w:sz w:val="18"/>
+          <w:szCs w:val="18"/>
+          <w:lang w:val="en-CA"/>
+        </w:rPr>
+        <w:t xml:space="preserve"> </w:t>
+      </w:r>
+      <w:r>
+        <w:rPr>
+          <w:rFonts w:ascii="Arial" w:hAnsi="Arial" w:cs="Arial"/>
+          <w:color w:val="000000" w:themeColor="text1"/>
+          <w:sz w:val="18"/>
+          <w:szCs w:val="18"/>
+          <w:lang w:val="en-CA"/>
+        </w:rPr>
+        <w:t xml:space="preserve">= </w:t>
+      </w:r>
+      <w:proofErr w:type="spellStart"/>
+      <w:r>
+        <w:rPr>
+          <w:rFonts w:ascii="Arial" w:hAnsi="Arial" w:cs="Arial"/>
+          <w:color w:val="000000" w:themeColor="text1"/>
+          <w:sz w:val="18"/>
+          <w:szCs w:val="18"/>
+          <w:lang w:val="en-CA"/>
+        </w:rPr>
+        <w:t>residential_assets_value</w:t>
+      </w:r>
+      <w:proofErr w:type="spellEnd"/>
+      <w:r>
+        <w:rPr>
+          <w:rFonts w:ascii="Arial" w:hAnsi="Arial" w:cs="Arial"/>
+          <w:color w:val="000000" w:themeColor="text1"/>
+          <w:sz w:val="18"/>
+          <w:szCs w:val="18"/>
+          <w:lang w:val="en-CA"/>
+        </w:rPr>
+        <w:t xml:space="preserve"> + </w:t>
+      </w:r>
+      <w:proofErr w:type="spellStart"/>
+      <w:r>
+        <w:rPr>
+          <w:rFonts w:ascii="Arial" w:hAnsi="Arial" w:cs="Arial"/>
+          <w:color w:val="000000" w:themeColor="text1"/>
+          <w:sz w:val="18"/>
+          <w:szCs w:val="18"/>
+          <w:lang w:val="en-CA"/>
+        </w:rPr>
+        <w:t>commercial_assets_value</w:t>
+      </w:r>
+      <w:proofErr w:type="spellEnd"/>
+      <w:r>
+        <w:rPr>
+          <w:rFonts w:ascii="Arial" w:hAnsi="Arial" w:cs="Arial"/>
+          <w:color w:val="000000" w:themeColor="text1"/>
+          <w:sz w:val="18"/>
+          <w:szCs w:val="18"/>
+          <w:lang w:val="en-CA"/>
+        </w:rPr>
+        <w:t xml:space="preserve"> +        </w:t>
+      </w:r>
+      <w:proofErr w:type="spellStart"/>
+      <w:r>
+        <w:rPr>
+          <w:rFonts w:ascii="Arial" w:hAnsi="Arial" w:cs="Arial"/>
+          <w:color w:val="000000" w:themeColor="text1"/>
+          <w:sz w:val="18"/>
+          <w:szCs w:val="18"/>
+          <w:lang w:val="en-CA"/>
+        </w:rPr>
+        <w:t>bank_asset_value</w:t>
+      </w:r>
+      <w:proofErr w:type="spellEnd"/>
+      <w:r>
+        <w:rPr>
+          <w:rFonts w:ascii="Arial" w:hAnsi="Arial" w:cs="Arial"/>
+          <w:color w:val="000000" w:themeColor="text1"/>
+          <w:sz w:val="18"/>
+          <w:szCs w:val="18"/>
+          <w:lang w:val="en-CA"/>
+        </w:rPr>
+        <w:t xml:space="preserve"> + </w:t>
+      </w:r>
+      <w:proofErr w:type="spellStart"/>
+      <w:r>
+        <w:rPr>
+          <w:rFonts w:ascii="Arial" w:hAnsi="Arial" w:cs="Arial"/>
+          <w:color w:val="000000" w:themeColor="text1"/>
+          <w:sz w:val="18"/>
+          <w:szCs w:val="18"/>
+          <w:lang w:val="en-CA"/>
+        </w:rPr>
+        <w:t>luxury_assets_value</w:t>
+      </w:r>
+      <w:proofErr w:type="spellEnd"/>
+      <w:r>
+        <w:rPr>
+          <w:rFonts w:ascii="Arial" w:hAnsi="Arial" w:cs="Arial"/>
+          <w:color w:val="000000" w:themeColor="text1"/>
+          <w:sz w:val="18"/>
+          <w:szCs w:val="18"/>
+          <w:lang w:val="en-CA"/>
+        </w:rPr>
+        <w:t xml:space="preserve"> </w:t>
+      </w:r>
+    </w:p>
+    <w:p>
+      <w:pPr>
+        <w:rPr>
+          <w:rFonts w:ascii="Arial" w:hAnsi="Arial" w:cs="Arial"/>
+          <w:color w:val="000000" w:themeColor="text1"/>
+          <w:sz w:val="18"/>
+          <w:szCs w:val="18"/>
+          <w:lang w:val="en-CA"/>
+        </w:rPr>
+      </w:pPr>
+      <w:r>
+        <w:rPr>
+          <w:rFonts w:ascii="Arial" w:hAnsi="Arial" w:cs="Arial"/>
+          <w:color w:val="000000" w:themeColor="text1"/>
+          <w:sz w:val="18"/>
+          <w:szCs w:val="18"/>
+          <w:lang w:val="en-CA"/>
+        </w:rPr>
+        <w:tab/>
+      </w:r>
+      <w:proofErr w:type="spellStart"/>
+      <w:r>
+        <w:rPr>
+          <w:rFonts w:ascii="Arial" w:hAnsi="Arial" w:cs="Arial"/>
+          <w:b/>
+          <w:bCs/>
+          <w:color w:val="45B0E1" w:themeColor="accent1" w:themeTint="99"/>
+          <w:sz w:val="18"/>
+          <w:szCs w:val="18"/>
+          <w:lang w:val="en-CA"/>
+        </w:rPr>
+        <w:t>asset_to_loan_ratio</w:t>
+      </w:r>
+      <w:proofErr w:type="spellEnd"/>
+      <w:r>
+        <w:rPr>
+          <w:rFonts w:ascii="Arial" w:hAnsi="Arial" w:cs="Arial"/>
+          <w:color w:val="45B0E1" w:themeColor="accent1" w:themeTint="99"/>
+          <w:sz w:val="18"/>
+          <w:szCs w:val="18"/>
+          <w:lang w:val="en-CA"/>
+        </w:rPr>
+        <w:t xml:space="preserve"> </w:t>
+      </w:r>
+      <w:r>
+        <w:rPr>
+          <w:rFonts w:ascii="Arial" w:hAnsi="Arial" w:cs="Arial"/>
+          <w:color w:val="000000" w:themeColor="text1"/>
+          <w:sz w:val="18"/>
+          <w:szCs w:val="18"/>
+          <w:lang w:val="en-CA"/>
+        </w:rPr>
+        <w:t xml:space="preserve">= </w:t>
+      </w:r>
+      <w:proofErr w:type="spellStart"/>
+      <w:r>
+        <w:rPr>
+          <w:rFonts w:ascii="Arial" w:hAnsi="Arial" w:cs="Arial"/>
+          <w:color w:val="000000" w:themeColor="text1"/>
+          <w:sz w:val="18"/>
+          <w:szCs w:val="18"/>
+          <w:lang w:val="en-CA"/>
+        </w:rPr>
+        <w:t>total_asset_value</w:t>
+      </w:r>
+      <w:proofErr w:type="spellEnd"/>
+      <w:r>
+        <w:rPr>
+          <w:rFonts w:ascii="Arial" w:hAnsi="Arial" w:cs="Arial"/>
+          <w:color w:val="000000" w:themeColor="text1"/>
+          <w:sz w:val="18"/>
+          <w:szCs w:val="18"/>
+          <w:lang w:val="en-CA"/>
+        </w:rPr>
+        <w:t xml:space="preserve"> / </w:t>
+      </w:r>
+      <w:proofErr w:type="spellStart"/>
+      <w:r>
+        <w:rPr>
+          <w:rFonts w:ascii="Arial" w:hAnsi="Arial" w:cs="Arial"/>
+          <w:color w:val="000000" w:themeColor="text1"/>
+          <w:sz w:val="18"/>
+          <w:szCs w:val="18"/>
+          <w:lang w:val="en-CA"/>
+        </w:rPr>
+        <w:t>loan_amount</w:t>
+      </w:r>
+      <w:proofErr w:type="spellEnd"/>
+    </w:p>
+    <w:p>
+      <w:pPr>
+        <w:rPr>
+          <w:rFonts w:ascii="Arial" w:hAnsi="Arial" w:cs="Arial"/>
+          <w:color w:val="000000" w:themeColor="text1"/>
+          <w:sz w:val="18"/>
+          <w:szCs w:val="18"/>
+          <w:lang w:val="en-CA"/>
+        </w:rPr>
+      </w:pPr>
+      <w:r>
+        <w:rPr>
+          <w:rFonts w:ascii="Arial" w:hAnsi="Arial" w:cs="Arial"/>
+          <w:color w:val="000000" w:themeColor="text1"/>
+          <w:sz w:val="18"/>
+          <w:szCs w:val="18"/>
+          <w:lang w:val="en-CA"/>
+        </w:rPr>
+        <w:tab/>
+      </w:r>
+      <w:proofErr w:type="spellStart"/>
+      <w:r>
+        <w:rPr>
+          <w:rFonts w:ascii="Arial" w:hAnsi="Arial" w:cs="Arial"/>
+          <w:b/>
+          <w:bCs/>
+          <w:color w:val="45B0E1" w:themeColor="accent1" w:themeTint="99"/>
+          <w:sz w:val="18"/>
+          <w:szCs w:val="18"/>
+          <w:lang w:val="en-CA"/>
+        </w:rPr>
+        <w:t>risk_</w:t>
+      </w:r>
+      <w:proofErr w:type="gramStart"/>
+      <w:r>
+        <w:rPr>
+          <w:rFonts w:ascii="Arial" w:hAnsi="Arial" w:cs="Arial"/>
+          <w:b/>
+          <w:bCs/>
+          <w:color w:val="45B0E1" w:themeColor="accent1" w:themeTint="99"/>
+          <w:sz w:val="18"/>
+          <w:szCs w:val="18"/>
+          <w:lang w:val="en-CA"/>
+        </w:rPr>
+        <w:t>category</w:t>
+      </w:r>
+      <w:proofErr w:type="spellEnd"/>
+      <w:r>
+        <w:rPr>
+          <w:rFonts w:ascii="Arial" w:hAnsi="Arial" w:cs="Arial"/>
+          <w:color w:val="45B0E1" w:themeColor="accent1" w:themeTint="99"/>
+          <w:sz w:val="18"/>
+          <w:szCs w:val="18"/>
+          <w:lang w:val="en-CA"/>
+        </w:rPr>
+        <w:t> :</w:t>
+      </w:r>
+      <w:proofErr w:type="gramEnd"/>
+    </w:p>
+    <w:p>
+      <w:pPr>
+        <w:ind w:left="708" w:firstLine="708"/>
+        <w:rPr>
+          <w:rFonts w:ascii="Arial" w:hAnsi="Arial" w:cs="Arial"/>
+          <w:color w:val="000000" w:themeColor="text1"/>
+          <w:sz w:val="18"/>
+          <w:szCs w:val="18"/>
+          <w:lang w:val="en-CA"/>
+        </w:rPr>
+      </w:pPr>
+      <w:proofErr w:type="gramStart"/>
+      <w:r>
+        <w:rPr>
+          <w:rFonts w:ascii="Arial" w:hAnsi="Arial" w:cs="Arial"/>
+          <w:color w:val="000000" w:themeColor="text1"/>
+          <w:sz w:val="18"/>
+          <w:szCs w:val="18"/>
+          <w:lang w:val="en-CA"/>
+        </w:rPr>
+        <w:t>Low :</w:t>
+      </w:r>
+      <w:proofErr w:type="gramEnd"/>
+      <w:r>
+        <w:rPr>
+          <w:rFonts w:ascii="Arial" w:hAnsi="Arial" w:cs="Arial"/>
+          <w:color w:val="000000" w:themeColor="text1"/>
+          <w:sz w:val="18"/>
+          <w:szCs w:val="18"/>
+          <w:lang w:val="en-CA"/>
+        </w:rPr>
+        <w:t xml:space="preserve"> &lt; 600</w:t>
+      </w:r>
+    </w:p>
+    <w:p>
+      <w:pPr>
+        <w:ind w:left="708" w:firstLine="708"/>
+        <w:rPr>
+          <w:rFonts w:ascii="Arial" w:hAnsi="Arial" w:cs="Arial"/>
+          <w:color w:val="000000" w:themeColor="text1"/>
+          <w:sz w:val="18"/>
+          <w:szCs w:val="18"/>
+          <w:lang w:val="en-CA"/>
+        </w:rPr>
+      </w:pPr>
+      <w:proofErr w:type="gramStart"/>
+      <w:r>
+        <w:rPr>
+          <w:rFonts w:ascii="Arial" w:hAnsi="Arial" w:cs="Arial"/>
+          <w:color w:val="000000" w:themeColor="text1"/>
+          <w:sz w:val="18"/>
+          <w:szCs w:val="18"/>
+          <w:lang w:val="en-CA"/>
+        </w:rPr>
+        <w:t>Medium :</w:t>
+      </w:r>
+      <w:proofErr w:type="gramEnd"/>
+      <w:r>
+        <w:rPr>
+          <w:rFonts w:ascii="Arial" w:hAnsi="Arial" w:cs="Arial"/>
+          <w:color w:val="000000" w:themeColor="text1"/>
+          <w:sz w:val="18"/>
+          <w:szCs w:val="18"/>
+          <w:lang w:val="en-CA"/>
+        </w:rPr>
+        <w:t xml:space="preserve"> 600–750</w:t>
+      </w:r>
+    </w:p>
+    <w:p>
+      <w:pPr>
+        <w:ind w:left="708" w:firstLine="708"/>
+        <w:rPr>
+          <w:rFonts w:ascii="Arial" w:hAnsi="Arial" w:cs="Arial"/>
+          <w:color w:val="000000" w:themeColor="text1"/>
+          <w:sz w:val="18"/>
+          <w:szCs w:val="18"/>
+          <w:lang w:val="en-CA"/>
+        </w:rPr>
+      </w:pPr>
+      <w:proofErr w:type="gramStart"/>
+      <w:r>
+        <w:rPr>
+          <w:rFonts w:ascii="Arial" w:hAnsi="Arial" w:cs="Arial"/>
+          <w:color w:val="000000" w:themeColor="text1"/>
+          <w:sz w:val="18"/>
+          <w:szCs w:val="18"/>
+          <w:lang w:val="en-CA"/>
+        </w:rPr>
+        <w:t>High :</w:t>
+      </w:r>
+      <w:proofErr w:type="gramEnd"/>
+      <w:r>
+        <w:rPr>
+          <w:rFonts w:ascii="Arial" w:hAnsi="Arial" w:cs="Arial"/>
+          <w:color w:val="000000" w:themeColor="text1"/>
+          <w:sz w:val="18"/>
+          <w:szCs w:val="18"/>
+          <w:lang w:val="en-CA"/>
+        </w:rPr>
+        <w:t xml:space="preserve"> &gt; 750</w:t>
+      </w:r>
+    </w:p>
+    <w:p>
+      <w:pPr>
+        <w:pStyle w:val="Titre3"/>
+        <w:ind w:left="708"/>
+        <w:rPr>
+          <w:rFonts w:ascii="Arial" w:eastAsiaTheme="minorHAnsi" w:hAnsi="Arial" w:cs="Arial"/>
+          <w:b/>
+          <w:bCs/>
+          <w:color w:val="45B0E1" w:themeColor="accent1" w:themeTint="99"/>
+          <w:sz w:val="18"/>
+          <w:szCs w:val="18"/>
+          <w:lang w:val="en-CA"/>
+        </w:rPr>
+      </w:pPr>
+      <w:proofErr w:type="spellStart"/>
+      <w:r>
+        <w:rPr>
+          <w:rFonts w:ascii="Arial" w:eastAsiaTheme="minorHAnsi" w:hAnsi="Arial" w:cs="Arial"/>
+          <w:b/>
+          <w:bCs/>
+          <w:color w:val="45B0E1" w:themeColor="accent1" w:themeTint="99"/>
+          <w:sz w:val="18"/>
+          <w:szCs w:val="18"/>
+          <w:lang w:val="en-CA"/>
+        </w:rPr>
+        <w:t>is_low_</w:t>
+      </w:r>
+      <w:proofErr w:type="gramStart"/>
+      <w:r>
+        <w:rPr>
+          <w:rFonts w:ascii="Arial" w:eastAsiaTheme="minorHAnsi" w:hAnsi="Arial" w:cs="Arial"/>
+          <w:b/>
+          <w:bCs/>
+          <w:color w:val="45B0E1" w:themeColor="accent1" w:themeTint="99"/>
+          <w:sz w:val="18"/>
+          <w:szCs w:val="18"/>
+          <w:lang w:val="en-CA"/>
+        </w:rPr>
+        <w:t>income</w:t>
+      </w:r>
+      <w:proofErr w:type="spellEnd"/>
+      <w:r>
+        <w:rPr>
+          <w:rFonts w:ascii="Arial" w:eastAsiaTheme="minorHAnsi" w:hAnsi="Arial" w:cs="Arial"/>
+          <w:b/>
+          <w:bCs/>
+          <w:color w:val="45B0E1" w:themeColor="accent1" w:themeTint="99"/>
+          <w:sz w:val="18"/>
+          <w:szCs w:val="18"/>
+          <w:lang w:val="en-CA"/>
+        </w:rPr>
+        <w:t xml:space="preserve"> :</w:t>
+      </w:r>
+      <w:proofErr w:type="gramEnd"/>
+    </w:p>
+    <w:p>
+      <w:pPr>
+        <w:pStyle w:val="Titre3"/>
+        <w:ind w:left="1416"/>
+        <w:rPr>
+          <w:rFonts w:ascii="Arial" w:eastAsiaTheme="minorHAnsi" w:hAnsi="Arial" w:cs="Arial"/>
+          <w:color w:val="000000" w:themeColor="text1"/>
+          <w:sz w:val="18"/>
+          <w:szCs w:val="18"/>
+        </w:rPr>
+      </w:pPr>
+      <w:r>
+        <w:rPr>
+          <w:rFonts w:ascii="Arial" w:eastAsiaTheme="minorHAnsi" w:hAnsi="Arial" w:cs="Arial"/>
+          <w:color w:val="000000" w:themeColor="text1"/>
+          <w:sz w:val="18"/>
+          <w:szCs w:val="18"/>
+        </w:rPr>
+        <w:t xml:space="preserve">1 si </w:t>
+      </w:r>
+      <w:proofErr w:type="spellStart"/>
+      <w:r>
+        <w:rPr>
+          <w:rFonts w:ascii="Arial" w:eastAsiaTheme="minorHAnsi" w:hAnsi="Arial" w:cs="Arial"/>
+          <w:color w:val="000000" w:themeColor="text1"/>
+          <w:sz w:val="18"/>
+          <w:szCs w:val="18"/>
+        </w:rPr>
+        <w:t>income_annum</w:t>
+      </w:r>
+      <w:proofErr w:type="spellEnd"/>
+      <w:r>
+        <w:rPr>
+          <w:rFonts w:ascii="Arial" w:eastAsiaTheme="minorHAnsi" w:hAnsi="Arial" w:cs="Arial"/>
+          <w:color w:val="000000" w:themeColor="text1"/>
+          <w:sz w:val="18"/>
+          <w:szCs w:val="18"/>
+        </w:rPr>
+        <w:t xml:space="preserve"> &lt; 300000, sinon </w:t>
+      </w:r>
+      <w:r>
+        <w:rPr>
+          <w:rFonts w:ascii="Arial" w:eastAsiaTheme="minorHAnsi" w:hAnsi="Arial" w:cs="Arial"/>
+          <w:color w:val="000000" w:themeColor="text1"/>
+          <w:sz w:val="18"/>
+          <w:szCs w:val="18"/>
+        </w:rPr>
+        <w:t>0</w:t>
+      </w:r>
+    </w:p>
+    <w:p>
+      <w:pPr>
+        <w:rPr>
+          <w:lang w:eastAsia="fr-CA"/>
+        </w:rPr>
+      </w:pPr>
+    </w:p>
+    <w:p>
+      <w:pPr>
+        <w:rPr>
+          <w:b/>
+          <w:bCs/>
+          <w:color w:val="275317" w:themeColor="accent6" w:themeShade="80"/>
+          <w:lang w:val="en-CA"/>
+        </w:rPr>
+      </w:pPr>
+      <w:r>
+        <w:rPr>
+          <w:b/>
+          <w:bCs/>
+          <w:color w:val="275317" w:themeColor="accent6" w:themeShade="80"/>
+          <w:lang w:val="en-CA"/>
+        </w:rPr>
+        <w:t xml:space="preserve">CREATION DE </w:t>
+      </w:r>
+      <w:proofErr w:type="gramStart"/>
+      <w:r>
+        <w:rPr>
+          <w:b/>
+          <w:bCs/>
+          <w:color w:val="275317" w:themeColor="accent6" w:themeShade="80"/>
+          <w:lang w:val="en-CA"/>
+        </w:rPr>
+        <w:t>MODELE :</w:t>
+      </w:r>
+      <w:proofErr w:type="gramEnd"/>
+      <w:r>
+        <w:rPr>
+          <w:b/>
+          <w:bCs/>
+          <w:color w:val="275317" w:themeColor="accent6" w:themeShade="80"/>
+          <w:lang w:val="en-CA"/>
+        </w:rPr>
+        <w:t xml:space="preserve"> via </w:t>
+      </w:r>
+      <w:proofErr w:type="spellStart"/>
+      <w:r>
+        <w:rPr>
+          <w:b/>
+          <w:bCs/>
+          <w:color w:val="275317" w:themeColor="accent6" w:themeShade="80"/>
+          <w:lang w:val="en-CA"/>
+        </w:rPr>
+        <w:t>SQl</w:t>
+      </w:r>
+      <w:proofErr w:type="spellEnd"/>
+      <w:r>
+        <w:rPr>
+          <w:b/>
+          <w:bCs/>
+          <w:color w:val="275317" w:themeColor="accent6" w:themeShade="80"/>
+          <w:lang w:val="en-CA"/>
+        </w:rPr>
+        <w:t xml:space="preserve"> </w:t>
+      </w:r>
+    </w:p>
+    <w:p>
+      <w:pPr>
         <w:jc w:val="center"/>
         <w:rPr>
           <w:b/>
           <w:bCs/>
           <w:color w:val="000000" w:themeColor="text1"/>
+          <w:lang w:val="en-CA"/>
         </w:rPr>
       </w:pPr>
     </w:p>
@@ -2299,6 +2861,155 @@
 <file path=word/numbering.xml><?xml version="1.0" encoding="utf-8"?>
 <w:numbering xmlns:wpc="http://schemas.microsoft.com/office/word/2010/wordprocessingCanvas" xmlns:cx="http://schemas.microsoft.com/office/drawing/2014/chartex" xmlns:cx1="http://schemas.microsoft.com/office/drawing/2015/9/8/chartex" xmlns:cx2="http://schemas.microsoft.com/office/drawing/2015/10/21/chartex" xmlns:cx3="http://schemas.microsoft.com/office/drawing/2016/5/9/chartex" xmlns:cx4="http://schemas.microsoft.com/office/drawing/2016/5/10/chartex" xmlns:cx5="http://schemas.microsoft.com/office/drawing/2016/5/11/chartex" xmlns:cx6="http://schemas.microsoft.com/office/drawing/2016/5/12/chartex" xmlns:cx7="http://schemas.microsoft.com/office/drawing/2016/5/13/chartex" xmlns:cx8="http://schemas.microsoft.com/office/drawing/2016/5/14/chartex" xmlns:mc="http://schemas.openxmlformats.org/markup-compatibility/2006" xmlns:aink="http://schemas.microsoft.com/office/drawing/2016/ink" xmlns:am3d="http://schemas.microsoft.com/office/drawing/2017/model3d" xmlns:o="urn:schemas-microsoft-com:office:office" xmlns:oel="http://schemas.microsoft.com/office/2019/extlst" xmlns:r="http://schemas.openxmlformats.org/officeDocument/2006/relationships" xmlns:m="http://schemas.openxmlformats.org/officeDocument/2006/math" xmlns:v="urn:schemas-microsoft-com:vml" xmlns:wp14="http://schemas.microsoft.com/office/word/2010/wordprocessingDrawing" xmlns:wp="http://schemas.openxmlformats.org/drawingml/2006/wordprocessingDrawing" xmlns:w10="urn:schemas-microsoft-com:office:word" xmlns:w="http://schemas.openxmlformats.org/wordprocessingml/2006/main" xmlns:w14="http://schemas.microsoft.com/office/word/2010/wordml" xmlns:w15="http://schemas.microsoft.com/office/word/2012/wordml" xmlns:w16cex="http://schemas.microsoft.com/office/word/2018/wordml/cex" xmlns:w16cid="http://schemas.microsoft.com/office/word/2016/wordml/cid" xmlns:w16="http://schemas.microsoft.com/office/word/2018/wordml" xmlns:w16du="http://schemas.microsoft.com/office/word/2023/wordml/word16du" xmlns:w16sdtdh="http://schemas.microsoft.com/office/word/2020/wordml/sdtdatahash" xmlns:w16sdtfl="http://schemas.microsoft.com/office/word/2024/wordml/sdtformatlock" xmlns:w16se="http://schemas.microsoft.com/office/word/2015/wordml/symex" xmlns:wpg="http://schemas.microsoft.com/office/word/2010/wordprocessingGroup" xmlns:wpi="http://schemas.microsoft.com/office/word/2010/wordprocessingInk" xmlns:wne="http://schemas.microsoft.com/office/word/2006/wordml" xmlns:wps="http://schemas.microsoft.com/office/word/2010/wordprocessingShape" mc:Ignorable="w14 w15 w16se w16cid w16 w16cex w16sdtdh w16sdtfl w16du wp14">
   <w:abstractNum w:abstractNumId="0" w15:restartNumberingAfterBreak="0">
+    <w:nsid w:val="07E47044"/>
+    <w:multiLevelType w:val="multilevel"/>
+    <w:tmpl w:val="603897F8"/>
+    <w:lvl w:ilvl="0">
+      <w:start w:val="1"/>
+      <w:numFmt w:val="bullet"/>
+      <w:lvlText w:val=""/>
+      <w:lvlJc w:val="left"/>
+      <w:pPr>
+        <w:tabs>
+          <w:tab w:val="num" w:pos="720"/>
+        </w:tabs>
+        <w:ind w:left="720" w:hanging="360"/>
+      </w:pPr>
+      <w:rPr>
+        <w:rFonts w:ascii="Symbol" w:hAnsi="Symbol" w:hint="default"/>
+        <w:sz w:val="20"/>
+      </w:rPr>
+    </w:lvl>
+    <w:lvl w:ilvl="1">
+      <w:start w:val="1"/>
+      <w:numFmt w:val="bullet"/>
+      <w:lvlText w:val="o"/>
+      <w:lvlJc w:val="left"/>
+      <w:pPr>
+        <w:tabs>
+          <w:tab w:val="num" w:pos="1440"/>
+        </w:tabs>
+        <w:ind w:left="1440" w:hanging="360"/>
+      </w:pPr>
+      <w:rPr>
+        <w:rFonts w:ascii="Courier New" w:hAnsi="Courier New" w:hint="default"/>
+        <w:sz w:val="20"/>
+      </w:rPr>
+    </w:lvl>
+    <w:lvl w:ilvl="2" w:tentative="1">
+      <w:start w:val="1"/>
+      <w:numFmt w:val="bullet"/>
+      <w:lvlText w:val=""/>
+      <w:lvlJc w:val="left"/>
+      <w:pPr>
+        <w:tabs>
+          <w:tab w:val="num" w:pos="2160"/>
+        </w:tabs>
+        <w:ind w:left="2160" w:hanging="360"/>
+      </w:pPr>
+      <w:rPr>
+        <w:rFonts w:ascii="Wingdings" w:hAnsi="Wingdings" w:hint="default"/>
+        <w:sz w:val="20"/>
+      </w:rPr>
+    </w:lvl>
+    <w:lvl w:ilvl="3" w:tentative="1">
+      <w:start w:val="1"/>
+      <w:numFmt w:val="bullet"/>
+      <w:lvlText w:val=""/>
+      <w:lvlJc w:val="left"/>
+      <w:pPr>
+        <w:tabs>
+          <w:tab w:val="num" w:pos="2880"/>
+        </w:tabs>
+        <w:ind w:left="2880" w:hanging="360"/>
+      </w:pPr>
+      <w:rPr>
+        <w:rFonts w:ascii="Wingdings" w:hAnsi="Wingdings" w:hint="default"/>
+        <w:sz w:val="20"/>
+      </w:rPr>
+    </w:lvl>
+    <w:lvl w:ilvl="4" w:tentative="1">
+      <w:start w:val="1"/>
+      <w:numFmt w:val="bullet"/>
+      <w:lvlText w:val=""/>
+      <w:lvlJc w:val="left"/>
+      <w:pPr>
+        <w:tabs>
+          <w:tab w:val="num" w:pos="3600"/>
+        </w:tabs>
+        <w:ind w:left="3600" w:hanging="360"/>
+      </w:pPr>
+      <w:rPr>
+        <w:rFonts w:ascii="Wingdings" w:hAnsi="Wingdings" w:hint="default"/>
+        <w:sz w:val="20"/>
+      </w:rPr>
+    </w:lvl>
+    <w:lvl w:ilvl="5" w:tentative="1">
+      <w:start w:val="1"/>
+      <w:numFmt w:val="bullet"/>
+      <w:lvlText w:val=""/>
+      <w:lvlJc w:val="left"/>
+      <w:pPr>
+        <w:tabs>
+          <w:tab w:val="num" w:pos="4320"/>
+        </w:tabs>
+        <w:ind w:left="4320" w:hanging="360"/>
+      </w:pPr>
+      <w:rPr>
+        <w:rFonts w:ascii="Wingdings" w:hAnsi="Wingdings" w:hint="default"/>
+        <w:sz w:val="20"/>
+      </w:rPr>
+    </w:lvl>
+    <w:lvl w:ilvl="6" w:tentative="1">
+      <w:start w:val="1"/>
+      <w:numFmt w:val="bullet"/>
+      <w:lvlText w:val=""/>
+      <w:lvlJc w:val="left"/>
+      <w:pPr>
+        <w:tabs>
+          <w:tab w:val="num" w:pos="5040"/>
+        </w:tabs>
+        <w:ind w:left="5040" w:hanging="360"/>
+      </w:pPr>
+      <w:rPr>
+        <w:rFonts w:ascii="Wingdings" w:hAnsi="Wingdings" w:hint="default"/>
+        <w:sz w:val="20"/>
+      </w:rPr>
+    </w:lvl>
+    <w:lvl w:ilvl="7" w:tentative="1">
+      <w:start w:val="1"/>
+      <w:numFmt w:val="bullet"/>
+      <w:lvlText w:val=""/>
+      <w:lvlJc w:val="left"/>
+      <w:pPr>
+        <w:tabs>
+          <w:tab w:val="num" w:pos="5760"/>
+        </w:tabs>
+        <w:ind w:left="5760" w:hanging="360"/>
+      </w:pPr>
+      <w:rPr>
+        <w:rFonts w:ascii="Wingdings" w:hAnsi="Wingdings" w:hint="default"/>
+        <w:sz w:val="20"/>
+      </w:rPr>
+    </w:lvl>
+    <w:lvl w:ilvl="8" w:tentative="1">
+      <w:start w:val="1"/>
+      <w:numFmt w:val="bullet"/>
+      <w:lvlText w:val=""/>
+      <w:lvlJc w:val="left"/>
+      <w:pPr>
+        <w:tabs>
+          <w:tab w:val="num" w:pos="6480"/>
+        </w:tabs>
+        <w:ind w:left="6480" w:hanging="360"/>
+      </w:pPr>
+      <w:rPr>
+        <w:rFonts w:ascii="Wingdings" w:hAnsi="Wingdings" w:hint="default"/>
+        <w:sz w:val="20"/>
+      </w:rPr>
+    </w:lvl>
+  </w:abstractNum>
+  <w:abstractNum w:abstractNumId="1" w15:restartNumberingAfterBreak="0">
     <w:nsid w:val="0D6D5126"/>
     <w:multiLevelType w:val="multilevel"/>
     <w:tmpl w:val="D9623274"/>
@@ -2447,7 +3158,7 @@
       </w:rPr>
     </w:lvl>
   </w:abstractNum>
-  <w:abstractNum w:abstractNumId="1" w15:restartNumberingAfterBreak="0">
+  <w:abstractNum w:abstractNumId="2" w15:restartNumberingAfterBreak="0">
     <w:nsid w:val="595C6966"/>
     <w:multiLevelType w:val="multilevel"/>
     <w:tmpl w:val="D9623274"/>
@@ -2597,10 +3308,13 @@
     </w:lvl>
   </w:abstractNum>
   <w:num w:numId="1" w16cid:durableId="87503117">
-    <w:abstractNumId w:val="0"/>
+    <w:abstractNumId w:val="1"/>
   </w:num>
   <w:num w:numId="2" w16cid:durableId="1374041430">
-    <w:abstractNumId w:val="1"/>
+    <w:abstractNumId w:val="2"/>
+  </w:num>
+  <w:num w:numId="3" w16cid:durableId="1499425628">
+    <w:abstractNumId w:val="0"/>
   </w:num>
 </w:numbering>
 </file>
@@ -3056,7 +3770,6 @@
     <w:next w:val="Normal"/>
     <w:link w:val="Titre3Car"/>
     <w:uiPriority w:val="9"/>
-    <w:semiHidden/>
     <w:unhideWhenUsed/>
     <w:qFormat/>
     <w:rsid w:val="00C64D15"/>
@@ -3264,7 +3977,6 @@
     <w:basedOn w:val="Policepardfaut"/>
     <w:link w:val="Titre3"/>
     <w:uiPriority w:val="9"/>
-    <w:semiHidden/>
     <w:rsid w:val="00C64D15"/>
     <w:rPr>
       <w:rFonts w:eastAsiaTheme="majorEastAsia" w:cstheme="majorBidi"/>
@@ -3614,6 +4326,23 @@
       </w:tblBorders>
     </w:tblPr>
   </w:style>
+  <w:style w:type="paragraph" w:styleId="NormalWeb">
+    <w:name w:val="Normal (Web)"/>
+    <w:basedOn w:val="Normal"/>
+    <w:uiPriority w:val="99"/>
+    <w:semiHidden/>
+    <w:unhideWhenUsed/>
+    <w:rsid w:val="00C7490E"/>
+    <w:pPr>
+      <w:spacing w:before="100" w:beforeAutospacing="1" w:after="100" w:afterAutospacing="1" w:line="240" w:lineRule="auto"/>
+    </w:pPr>
+    <w:rPr>
+      <w:rFonts w:ascii="Times New Roman" w:eastAsia="Times New Roman" w:hAnsi="Times New Roman" w:cs="Times New Roman"/>
+      <w:kern w:val="0"/>
+      <w:lang w:eastAsia="fr-CA"/>
+      <w14:ligatures w14:val="none"/>
+    </w:rPr>
+  </w:style>
 </w:styles>
 </file>
 

</xml_diff>

<commit_message>
creation de 4 views: taux d'approbation, approbation par risk, approbation par education, approbation par status
</commit_message>
<xml_diff>
--- a/BANKING PROJECT.docx
+++ b/BANKING PROJECT.docx
@@ -1985,6 +1985,7 @@
           <w:color w:val="000000" w:themeColor="text1"/>
           <w:sz w:val="18"/>
           <w:szCs w:val="18"/>
+          <w:lang w:val="en-CA"/>
         </w:rPr>
       </w:pPr>
       <w:r>
@@ -1993,8 +1994,9 @@
           <w:color w:val="000000" w:themeColor="text1"/>
           <w:sz w:val="18"/>
           <w:szCs w:val="18"/>
-        </w:rPr>
-        <w:t xml:space="preserve">1 si </w:t>
+          <w:lang w:val="en-CA"/>
+        </w:rPr>
+        <w:t xml:space="preserve">1 </w:t>
       </w:r>
       <w:proofErr w:type="spellStart"/>
       <w:r>
@@ -2003,8 +2005,9 @@
           <w:color w:val="000000" w:themeColor="text1"/>
           <w:sz w:val="18"/>
           <w:szCs w:val="18"/>
-        </w:rPr>
-        <w:t>income_annum</w:t>
+          <w:lang w:val="en-CA"/>
+        </w:rPr>
+        <w:t>si</w:t>
       </w:r>
       <w:proofErr w:type="spellEnd"/>
       <w:r>
@@ -2013,23 +2016,59 @@
           <w:color w:val="000000" w:themeColor="text1"/>
           <w:sz w:val="18"/>
           <w:szCs w:val="18"/>
-        </w:rPr>
-        <w:t xml:space="preserve"> &lt; 300000, sinon </w:t>
-      </w:r>
+          <w:lang w:val="en-CA"/>
+        </w:rPr>
+        <w:t xml:space="preserve"> </w:t>
+      </w:r>
+      <w:proofErr w:type="spellStart"/>
       <w:r>
         <w:rPr>
           <w:rFonts w:ascii="Arial" w:eastAsiaTheme="minorHAnsi" w:hAnsi="Arial" w:cs="Arial"/>
           <w:color w:val="000000" w:themeColor="text1"/>
           <w:sz w:val="18"/>
           <w:szCs w:val="18"/>
-        </w:rPr>
-        <w:t>0</w:t>
+          <w:lang w:val="en-CA"/>
+        </w:rPr>
+        <w:t>income_annum</w:t>
+      </w:r>
+      <w:proofErr w:type="spellEnd"/>
+      <w:r>
+        <w:rPr>
+          <w:rFonts w:ascii="Arial" w:eastAsiaTheme="minorHAnsi" w:hAnsi="Arial" w:cs="Arial"/>
+          <w:color w:val="000000" w:themeColor="text1"/>
+          <w:sz w:val="18"/>
+          <w:szCs w:val="18"/>
+          <w:lang w:val="en-CA"/>
+        </w:rPr>
+        <w:t xml:space="preserve"> &lt; 300000, </w:t>
+      </w:r>
+      <w:proofErr w:type="spellStart"/>
+      <w:r>
+        <w:rPr>
+          <w:rFonts w:ascii="Arial" w:eastAsiaTheme="minorHAnsi" w:hAnsi="Arial" w:cs="Arial"/>
+          <w:color w:val="000000" w:themeColor="text1"/>
+          <w:sz w:val="18"/>
+          <w:szCs w:val="18"/>
+          <w:lang w:val="en-CA"/>
+        </w:rPr>
+        <w:t>sinon</w:t>
+      </w:r>
+      <w:proofErr w:type="spellEnd"/>
+      <w:r>
+        <w:rPr>
+          <w:rFonts w:ascii="Arial" w:eastAsiaTheme="minorHAnsi" w:hAnsi="Arial" w:cs="Arial"/>
+          <w:color w:val="000000" w:themeColor="text1"/>
+          <w:sz w:val="18"/>
+          <w:szCs w:val="18"/>
+          <w:lang w:val="en-CA"/>
+        </w:rPr>
+        <w:t xml:space="preserve"> 0</w:t>
       </w:r>
     </w:p>
     <w:p>
       <w:pPr>
         <w:rPr>
-          <w:lang w:eastAsia="fr-CA"/>
+          <w:lang w:val="en-CA" w:eastAsia="fr-CA"/>
         </w:rPr>
       </w:pPr>
     </w:p>
@@ -2039,7 +2078,6 @@
           <w:b/>
           <w:bCs/>
           <w:color w:val="275317" w:themeColor="accent6" w:themeShade="80"/>
-          <w:lang w:val="en-CA"/>
         </w:rPr>
       </w:pPr>
       <w:r>
@@ -2047,47 +2085,24 @@
           <w:b/>
           <w:bCs/>
           <w:color w:val="275317" w:themeColor="accent6" w:themeShade="80"/>
-          <w:lang w:val="en-CA"/>
-        </w:rPr>
-        <w:t xml:space="preserve">CREATION DE </w:t>
-      </w:r>
-      <w:proofErr w:type="gramStart"/>
+        </w:rPr>
+        <w:t xml:space="preserve">CREATION DE MODELE : via </w:t>
+      </w:r>
+      <w:proofErr w:type="spellStart"/>
       <w:r>
         <w:rPr>
           <w:b/>
           <w:bCs/>
           <w:color w:val="275317" w:themeColor="accent6" w:themeShade="80"/>
-          <w:lang w:val="en-CA"/>
-        </w:rPr>
-        <w:t>MODELE :</w:t>
-      </w:r>
-      <w:proofErr w:type="gramEnd"/>
+        </w:rPr>
+        <w:t>SQl</w:t>
+      </w:r>
+      <w:proofErr w:type="spellEnd"/>
       <w:r>
         <w:rPr>
           <w:b/>
           <w:bCs/>
           <w:color w:val="275317" w:themeColor="accent6" w:themeShade="80"/>
-          <w:lang w:val="en-CA"/>
-        </w:rPr>
-        <w:t xml:space="preserve"> via </w:t>
-      </w:r>
-      <w:proofErr w:type="spellStart"/>
-      <w:r>
-        <w:rPr>
-          <w:b/>
-          <w:bCs/>
-          <w:color w:val="275317" w:themeColor="accent6" w:themeShade="80"/>
-          <w:lang w:val="en-CA"/>
-        </w:rPr>
-        <w:t>SQl</w:t>
-      </w:r>
-      <w:proofErr w:type="spellEnd"/>
-      <w:r>
-        <w:rPr>
-          <w:b/>
-          <w:bCs/>
-          <w:color w:val="275317" w:themeColor="accent6" w:themeShade="80"/>
-          <w:lang w:val="en-CA"/>
         </w:rPr>
         <w:t xml:space="preserve"> </w:t>
       </w:r>
@@ -2099,7 +2114,6 @@
           <w:b/>
           <w:bCs/>
           <w:color w:val="000000" w:themeColor="text1"/>
-          <w:lang w:val="en-CA"/>
         </w:rPr>
       </w:pPr>
     </w:p>
@@ -2231,24 +2245,50 @@
         <w:rPr>
           <w:b/>
           <w:bCs/>
+          <w:color w:val="000000" w:themeColor="text1"/>
+        </w:rPr>
+        <w:t>MODELE EN ETOILE</w:t>
+      </w:r>
+    </w:p>
+    <w:p>
+      <w:pPr>
+        <w:rPr>
+          <w:b/>
+          <w:bCs/>
+          <w:color w:val="000000" w:themeColor="text1"/>
+        </w:rPr>
+      </w:pPr>
+    </w:p>
+    <w:p>
+      <w:pPr>
+        <w:rPr>
+          <w:b/>
+          <w:bCs/>
+          <w:color w:val="000000" w:themeColor="text1"/>
+        </w:rPr>
+      </w:pPr>
+      <w:r>
+        <w:rPr>
+          <w:b/>
+          <w:bCs/>
           <w:noProof/>
           <w:color w:val="4EA72E" w:themeColor="accent6"/>
         </w:rPr>
         <mc:AlternateContent>
           <mc:Choice Requires="wps">
             <w:drawing>
-              <wp:anchor distT="0" distB="0" distL="114300" distR="114300" simplePos="0" relativeHeight="251667456" behindDoc="0" locked="0" layoutInCell="1" allowOverlap="1" wp14:anchorId="4B555983" wp14:editId="361BDEEE">
+              <wp:anchor distT="0" distB="0" distL="114300" distR="114300" simplePos="0" relativeHeight="251665408" behindDoc="0" locked="0" layoutInCell="1" allowOverlap="1" wp14:anchorId="61B22F35" wp14:editId="763FA469">
                 <wp:simplePos x="0" y="0"/>
                 <wp:positionH relativeFrom="column">
-                  <wp:posOffset>302916</wp:posOffset>
+                  <wp:posOffset>300083</wp:posOffset>
                 </wp:positionH>
                 <wp:positionV relativeFrom="paragraph">
-                  <wp:posOffset>2678451</wp:posOffset>
+                  <wp:posOffset>121194</wp:posOffset>
                 </wp:positionV>
-                <wp:extent cx="1088598" cy="474480"/>
-                <wp:effectExtent l="12700" t="12700" r="16510" b="8255"/>
+                <wp:extent cx="1313180" cy="542200"/>
+                <wp:effectExtent l="12700" t="12700" r="7620" b="17145"/>
                 <wp:wrapNone/>
-                <wp:docPr id="252298600" name="Rectangle 1"/>
+                <wp:docPr id="1666582992" name="Rectangle 1"/>
                 <wp:cNvGraphicFramePr/>
                 <a:graphic xmlns:a="http://schemas.openxmlformats.org/drawingml/2006/main">
                   <a:graphicData uri="http://schemas.microsoft.com/office/word/2010/wordprocessingShape">
@@ -2257,7 +2297,352 @@
                       <wps:spPr>
                         <a:xfrm>
                           <a:off x="0" y="0"/>
-                          <a:ext cx="1088598" cy="474480"/>
+                          <a:ext cx="1313180" cy="542200"/>
+                        </a:xfrm>
+                        <a:prstGeom prst="rect">
+                          <a:avLst/>
+                        </a:prstGeom>
+                        <a:noFill/>
+                      </wps:spPr>
+                      <wps:style>
+                        <a:lnRef idx="2">
+                          <a:schemeClr val="accent1">
+                            <a:shade val="15000"/>
+                          </a:schemeClr>
+                        </a:lnRef>
+                        <a:fillRef idx="1">
+                          <a:schemeClr val="accent1"/>
+                        </a:fillRef>
+                        <a:effectRef idx="0">
+                          <a:schemeClr val="accent1"/>
+                        </a:effectRef>
+                        <a:fontRef idx="minor">
+                          <a:schemeClr val="lt1"/>
+                        </a:fontRef>
+                      </wps:style>
+                      <wps:txbx>
+                        <w:txbxContent>
+                          <w:p>
+                            <w:pPr>
+                              <w:jc w:val="center"/>
+                              <w:rPr>
+                                <w:color w:val="0E2841" w:themeColor="text2"/>
+                              </w:rPr>
+                            </w:pPr>
+                            <w:proofErr w:type="gramStart"/>
+                            <w:r>
+                              <w:rPr>
+                                <w:color w:val="0E2841" w:themeColor="text2"/>
+                              </w:rPr>
+                              <w:t>DIMENSION</w:t>
+                            </w:r>
+                            <w:r>
+                              <w:rPr>
+                                <w:color w:val="0E2841" w:themeColor="text2"/>
+                              </w:rPr>
+                              <w:t>(</w:t>
+                            </w:r>
+                            <w:proofErr w:type="spellStart"/>
+                            <w:proofErr w:type="gramEnd"/>
+                            <w:r>
+                              <w:rPr>
+                                <w:color w:val="0E2841" w:themeColor="text2"/>
+                              </w:rPr>
+                              <w:t>dim_customer</w:t>
+                            </w:r>
+                            <w:proofErr w:type="spellEnd"/>
+                            <w:r>
+                              <w:rPr>
+                                <w:color w:val="0E2841" w:themeColor="text2"/>
+                              </w:rPr>
+                              <w:t>)</w:t>
+                            </w:r>
+                          </w:p>
+                        </w:txbxContent>
+                      </wps:txbx>
+                      <wps:bodyPr rot="0" spcFirstLastPara="0" vertOverflow="overflow" horzOverflow="overflow" vert="horz" wrap="square" lIns="91440" tIns="45720" rIns="91440" bIns="45720" numCol="1" spcCol="0" rtlCol="0" fromWordArt="0" anchor="ctr" anchorCtr="0" forceAA="0" compatLnSpc="1">
+                        <a:prstTxWarp prst="textNoShape">
+                          <a:avLst/>
+                        </a:prstTxWarp>
+                        <a:noAutofit/>
+                      </wps:bodyPr>
+                    </wps:wsp>
+                  </a:graphicData>
+                </a:graphic>
+                <wp14:sizeRelH relativeFrom="margin">
+                  <wp14:pctWidth>0</wp14:pctWidth>
+                </wp14:sizeRelH>
+                <wp14:sizeRelV relativeFrom="margin">
+                  <wp14:pctHeight>0</wp14:pctHeight>
+                </wp14:sizeRelV>
+              </wp:anchor>
+            </w:drawing>
+          </mc:Choice>
+          <mc:Fallback>
+            <w:pict>
+              <v:rect w14:anchorId="61B22F35" id="_x0000_s1027" style="position:absolute;margin-left:23.65pt;margin-top:9.55pt;width:103.4pt;height:42.7pt;z-index:251665408;visibility:visible;mso-wrap-style:square;mso-width-percent:0;mso-height-percent:0;mso-wrap-distance-left:9pt;mso-wrap-distance-top:0;mso-wrap-distance-right:9pt;mso-wrap-distance-bottom:0;mso-position-horizontal:absolute;mso-position-horizontal-relative:text;mso-position-vertical:absolute;mso-position-vertical-relative:text;mso-width-percent:0;mso-height-percent:0;mso-width-relative:margin;mso-height-relative:margin;v-text-anchor:middle" o:gfxdata="UEsDBBQABgAIAAAAIQC2gziS/gAAAOEBAAATAAAAW0NvbnRlbnRfVHlwZXNdLnhtbJSRQU7DMBBF&#13;&#10;90jcwfIWJU67QAgl6YK0S0CoHGBkTxKLZGx5TGhvj5O2G0SRWNoz/78nu9wcxkFMGNg6quQqL6RA&#13;&#10;0s5Y6ir5vt9lD1JwBDIwOMJKHpHlpr69KfdHjyxSmriSfYz+USnWPY7AufNIadK6MEJMx9ApD/oD&#13;&#10;OlTrorhX2lFEilmcO2RdNtjC5xDF9pCuTyYBB5bi6bQ4syoJ3g9WQ0ymaiLzg5KdCXlKLjvcW893&#13;&#10;SUOqXwnz5DrgnHtJTxOsQfEKIT7DmDSUCaxw7Rqn8787ZsmRM9e2VmPeBN4uqYvTtW7jvijg9N/y&#13;&#10;JsXecLq0q+WD6m8AAAD//wMAUEsDBBQABgAIAAAAIQA4/SH/1gAAAJQBAAALAAAAX3JlbHMvLnJl&#13;&#10;bHOkkMFqwzAMhu+DvYPRfXGawxijTi+j0GvpHsDYimMaW0Yy2fr2M4PBMnrbUb/Q94l/f/hMi1qR&#13;&#10;JVI2sOt6UJgd+ZiDgffL8ekFlFSbvV0oo4EbChzGx4f9GRdb25HMsYhqlCwG5lrLq9biZkxWOiqY&#13;&#10;22YiTra2kYMu1l1tQD30/bPm3wwYN0x18gb45AdQl1tp5j/sFB2T0FQ7R0nTNEV3j6o9feQzro1i&#13;&#10;OWA14Fm+Q8a1a8+Bvu/d/dMb2JY5uiPbhG/ktn4cqGU/er3pcvwCAAD//wMAUEsDBBQABgAIAAAA&#13;&#10;IQC4Dw0LagIAADAFAAAOAAAAZHJzL2Uyb0RvYy54bWysVFFr2zAQfh/sPwi9r46zdOtCnBJaOgal&#13;&#10;DW1HnxVZig2yTjspsbNfv5PsOKUtexgj4Ei6u+9O332nxWXXGLZX6GuwBc/PJpwpK6Gs7bbgP59u&#13;&#10;Pl1w5oOwpTBgVcEPyvPL5ccPi9bN1RQqMKVCRiDWz1tX8CoEN88yLyvVCH8GTlkyasBGBNriNitR&#13;&#10;tITemGw6mXzJWsDSIUjlPZ1e90a+TPhaKxnutfYqMFNwqi2kL6bvJn6z5ULMtyhcVcuhDPEPVTSi&#13;&#10;tpR0hLoWQbAd1m+gmloieNDhTEKTgda1VOkOdJt88uo2j5VwKt2FyPFupMn/P1h5t390ayQaWufn&#13;&#10;npbxFp3GJv5TfaxLZB1GslQXmKTD/DP9LohTSbbz2ZS6EdnMTtEOffiuoGFxUXCkZiSOxP7Wh971&#13;&#10;6BKTWbipjYnnp1LSKhyMig7GPijN6pKSTxNQUom6Msj2gvorpFQ25L2pEqXqj/PzyVjaGJEKTYAR&#13;&#10;WVPiEXsAiAp8i92XPfjHUJVENgZP/lZYHzxGpMxgwxjc1BbwPQBDtxoy9/5HknpqIkuh23TEDfUl&#13;&#10;esaTDZSHNTKEXvTeyZuaGnErfFgLJJVT72hywz19tIG24DCsOKsAf793Hv1JfGTlrKWpKbj/tROo&#13;&#10;ODM/LMnyWz6bxTFLm9n51ylt8KVl89Jid80VUONyeiOcTMvoH8xxqRGaZxrwVcxKJmEl5S64DHjc&#13;&#10;XIV+mumJkGq1Sm40Wk6EW/voZASPPEehPXXPAt2gxkA6voPjhIn5K1H2vjHSwmoXQNdJsSdehw7Q&#13;&#10;WCYpDU9InPuX++R1euiWfwAAAP//AwBQSwMEFAAGAAgAAAAhAF6oBZDdAAAADgEAAA8AAABkcnMv&#13;&#10;ZG93bnJldi54bWxMT8tOwzAQvCPxD9YicaNOQ8ojjVMhqnxAQz/AL+LQeB3FThr+nuUEl9XuzO7s&#13;&#10;THVY/cAWO8U+oIDtJgNmUQfTYyfg/NE8vACLSaKRQ0Ar4NtGONS3N5UsTbjiyS5t6hiJYCylAJfS&#13;&#10;WHIetbNexk0YLRL3GSYvE41Tx80kryTuB55n2RP3skf64ORo353Vl3b2AtRZXTB3jV7aRp94Mx9R&#13;&#10;qi8h7u/W457K2x5Ysmv6u4DfDOQfajKmwowmskFA8fxIm4S/boERn+8KahQBWbEDXlf8f4z6BwAA&#13;&#10;//8DAFBLAQItABQABgAIAAAAIQC2gziS/gAAAOEBAAATAAAAAAAAAAAAAAAAAAAAAABbQ29udGVu&#13;&#10;dF9UeXBlc10ueG1sUEsBAi0AFAAGAAgAAAAhADj9If/WAAAAlAEAAAsAAAAAAAAAAAAAAAAALwEA&#13;&#10;AF9yZWxzLy5yZWxzUEsBAi0AFAAGAAgAAAAhALgPDQtqAgAAMAUAAA4AAAAAAAAAAAAAAAAALgIA&#13;&#10;AGRycy9lMm9Eb2MueG1sUEsBAi0AFAAGAAgAAAAhAF6oBZDdAAAADgEAAA8AAAAAAAAAAAAAAAAA&#13;&#10;xAQAAGRycy9kb3ducmV2LnhtbFBLBQYAAAAABAAEAPMAAADOBQAAAAA=&#13;&#10;" filled="f" strokecolor="#030e13 [484]" strokeweight="1.5pt">
+                <v:textbox>
+                  <w:txbxContent>
+                    <w:p>
+                      <w:pPr>
+                        <w:jc w:val="center"/>
+                        <w:rPr>
+                          <w:color w:val="0E2841" w:themeColor="text2"/>
+                        </w:rPr>
+                      </w:pPr>
+                      <w:proofErr w:type="gramStart"/>
+                      <w:r>
+                        <w:rPr>
+                          <w:color w:val="0E2841" w:themeColor="text2"/>
+                        </w:rPr>
+                        <w:t>DIMENSION</w:t>
+                      </w:r>
+                      <w:r>
+                        <w:rPr>
+                          <w:color w:val="0E2841" w:themeColor="text2"/>
+                        </w:rPr>
+                        <w:t>(</w:t>
+                      </w:r>
+                      <w:proofErr w:type="spellStart"/>
+                      <w:proofErr w:type="gramEnd"/>
+                      <w:r>
+                        <w:rPr>
+                          <w:color w:val="0E2841" w:themeColor="text2"/>
+                        </w:rPr>
+                        <w:t>dim_customer</w:t>
+                      </w:r>
+                      <w:proofErr w:type="spellEnd"/>
+                      <w:r>
+                        <w:rPr>
+                          <w:color w:val="0E2841" w:themeColor="text2"/>
+                        </w:rPr>
+                        <w:t>)</w:t>
+                      </w:r>
+                    </w:p>
+                  </w:txbxContent>
+                </v:textbox>
+              </v:rect>
+            </w:pict>
+          </mc:Fallback>
+        </mc:AlternateContent>
+      </w:r>
+      <w:r>
+        <w:rPr>
+          <w:b/>
+          <w:bCs/>
+          <w:noProof/>
+          <w:color w:val="4EA72E" w:themeColor="accent6"/>
+        </w:rPr>
+        <mc:AlternateContent>
+          <mc:Choice Requires="wps">
+            <w:drawing>
+              <wp:anchor distT="0" distB="0" distL="114300" distR="114300" simplePos="0" relativeHeight="251661312" behindDoc="0" locked="0" layoutInCell="1" allowOverlap="1" wp14:anchorId="55E61669" wp14:editId="1541888C">
+                <wp:simplePos x="0" y="0"/>
+                <wp:positionH relativeFrom="column">
+                  <wp:posOffset>4140563</wp:posOffset>
+                </wp:positionH>
+                <wp:positionV relativeFrom="paragraph">
+                  <wp:posOffset>140789</wp:posOffset>
+                </wp:positionV>
+                <wp:extent cx="1404620" cy="522877"/>
+                <wp:effectExtent l="12700" t="12700" r="17780" b="10795"/>
+                <wp:wrapNone/>
+                <wp:docPr id="98113929" name="Rectangle 1"/>
+                <wp:cNvGraphicFramePr/>
+                <a:graphic xmlns:a="http://schemas.openxmlformats.org/drawingml/2006/main">
+                  <a:graphicData uri="http://schemas.microsoft.com/office/word/2010/wordprocessingShape">
+                    <wps:wsp>
+                      <wps:cNvSpPr/>
+                      <wps:spPr>
+                        <a:xfrm>
+                          <a:off x="0" y="0"/>
+                          <a:ext cx="1404620" cy="522877"/>
+                        </a:xfrm>
+                        <a:prstGeom prst="rect">
+                          <a:avLst/>
+                        </a:prstGeom>
+                        <a:noFill/>
+                      </wps:spPr>
+                      <wps:style>
+                        <a:lnRef idx="2">
+                          <a:schemeClr val="accent1">
+                            <a:shade val="15000"/>
+                          </a:schemeClr>
+                        </a:lnRef>
+                        <a:fillRef idx="1">
+                          <a:schemeClr val="accent1"/>
+                        </a:fillRef>
+                        <a:effectRef idx="0">
+                          <a:schemeClr val="accent1"/>
+                        </a:effectRef>
+                        <a:fontRef idx="minor">
+                          <a:schemeClr val="lt1"/>
+                        </a:fontRef>
+                      </wps:style>
+                      <wps:txbx>
+                        <w:txbxContent>
+                          <w:p>
+                            <w:pPr>
+                              <w:jc w:val="center"/>
+                              <w:rPr>
+                                <w:color w:val="0E2841" w:themeColor="text2"/>
+                              </w:rPr>
+                            </w:pPr>
+                            <w:proofErr w:type="gramStart"/>
+                            <w:r>
+                              <w:rPr>
+                                <w:color w:val="0E2841" w:themeColor="text2"/>
+                              </w:rPr>
+                              <w:t>DIMENSION</w:t>
+                            </w:r>
+                            <w:r>
+                              <w:rPr>
+                                <w:color w:val="0E2841" w:themeColor="text2"/>
+                              </w:rPr>
+                              <w:t>(</w:t>
+                            </w:r>
+                            <w:proofErr w:type="spellStart"/>
+                            <w:proofErr w:type="gramEnd"/>
+                            <w:r>
+                              <w:rPr>
+                                <w:color w:val="0E2841" w:themeColor="text2"/>
+                              </w:rPr>
+                              <w:t>dim_credit_score</w:t>
+                            </w:r>
+                            <w:proofErr w:type="spellEnd"/>
+                            <w:r>
+                              <w:rPr>
+                                <w:color w:val="0E2841" w:themeColor="text2"/>
+                              </w:rPr>
+                              <w:t>)</w:t>
+                            </w:r>
+                          </w:p>
+                        </w:txbxContent>
+                      </wps:txbx>
+                      <wps:bodyPr rot="0" spcFirstLastPara="0" vertOverflow="overflow" horzOverflow="overflow" vert="horz" wrap="square" lIns="91440" tIns="45720" rIns="91440" bIns="45720" numCol="1" spcCol="0" rtlCol="0" fromWordArt="0" anchor="ctr" anchorCtr="0" forceAA="0" compatLnSpc="1">
+                        <a:prstTxWarp prst="textNoShape">
+                          <a:avLst/>
+                        </a:prstTxWarp>
+                        <a:noAutofit/>
+                      </wps:bodyPr>
+                    </wps:wsp>
+                  </a:graphicData>
+                </a:graphic>
+                <wp14:sizeRelH relativeFrom="margin">
+                  <wp14:pctWidth>0</wp14:pctWidth>
+                </wp14:sizeRelH>
+                <wp14:sizeRelV relativeFrom="margin">
+                  <wp14:pctHeight>0</wp14:pctHeight>
+                </wp14:sizeRelV>
+              </wp:anchor>
+            </w:drawing>
+          </mc:Choice>
+          <mc:Fallback>
+            <w:pict>
+              <v:rect w14:anchorId="55E61669" id="_x0000_s1028" style="position:absolute;margin-left:326.05pt;margin-top:11.1pt;width:110.6pt;height:41.15pt;z-index:251661312;visibility:visible;mso-wrap-style:square;mso-width-percent:0;mso-height-percent:0;mso-wrap-distance-left:9pt;mso-wrap-distance-top:0;mso-wrap-distance-right:9pt;mso-wrap-distance-bottom:0;mso-position-horizontal:absolute;mso-position-horizontal-relative:text;mso-position-vertical:absolute;mso-position-vertical-relative:text;mso-width-percent:0;mso-height-percent:0;mso-width-relative:margin;mso-height-relative:margin;v-text-anchor:middle" o:gfxdata="UEsDBBQABgAIAAAAIQC2gziS/gAAAOEBAAATAAAAW0NvbnRlbnRfVHlwZXNdLnhtbJSRQU7DMBBF&#13;&#10;90jcwfIWJU67QAgl6YK0S0CoHGBkTxKLZGx5TGhvj5O2G0SRWNoz/78nu9wcxkFMGNg6quQqL6RA&#13;&#10;0s5Y6ir5vt9lD1JwBDIwOMJKHpHlpr69KfdHjyxSmriSfYz+USnWPY7AufNIadK6MEJMx9ApD/oD&#13;&#10;OlTrorhX2lFEilmcO2RdNtjC5xDF9pCuTyYBB5bi6bQ4syoJ3g9WQ0ymaiLzg5KdCXlKLjvcW893&#13;&#10;SUOqXwnz5DrgnHtJTxOsQfEKIT7DmDSUCaxw7Rqn8787ZsmRM9e2VmPeBN4uqYvTtW7jvijg9N/y&#13;&#10;JsXecLq0q+WD6m8AAAD//wMAUEsDBBQABgAIAAAAIQA4/SH/1gAAAJQBAAALAAAAX3JlbHMvLnJl&#13;&#10;bHOkkMFqwzAMhu+DvYPRfXGawxijTi+j0GvpHsDYimMaW0Yy2fr2M4PBMnrbUb/Q94l/f/hMi1qR&#13;&#10;JVI2sOt6UJgd+ZiDgffL8ekFlFSbvV0oo4EbChzGx4f9GRdb25HMsYhqlCwG5lrLq9biZkxWOiqY&#13;&#10;22YiTra2kYMu1l1tQD30/bPm3wwYN0x18gb45AdQl1tp5j/sFB2T0FQ7R0nTNEV3j6o9feQzro1i&#13;&#10;OWA14Fm+Q8a1a8+Bvu/d/dMb2JY5uiPbhG/ktn4cqGU/er3pcvwCAAD//wMAUEsDBBQABgAIAAAA&#13;&#10;IQCHJ4DAbgIAADAFAAAOAAAAZHJzL2Uyb0RvYy54bWysVE1v2zAMvQ/YfxB0X20H6ceCOkXQosOA&#13;&#10;oi2WDj0rslQbkEWNUmJnv36U7DhFW+ww7GJLIvlIPT7q8qpvDdsp9A3YkhcnOWfKSqga+1Lyn0+3&#13;&#10;Xy4480HYShiwquR75fnV8vOny84t1AxqMJVCRiDWLzpX8joEt8gyL2vVCn8CTlkyasBWBNriS1ah&#13;&#10;6Ai9Ndksz8+yDrByCFJ5T6c3g5EvE77WSoYHrb0KzJScagvpi+m7id9seSkWLyhc3cixDPEPVbSi&#13;&#10;sZR0groRQbAtNu+g2kYieNDhREKbgdaNVOkOdJsif3ObdS2cSnchcrybaPL/D1be79buEYmGzvmF&#13;&#10;p2W8Ra+xjX+qj/WJrP1EluoDk3RYzPP52Yw4lWQ7nc0uzs8jm9kx2qEP3xS0LC5KjtSMxJHY3fkw&#13;&#10;uB5cYjILt40x8fxYSlqFvVHRwdgfSrOmouSzBJRUoq4Nsp2g/goplQ3FYKpFpYbj4jTPU6OptCki&#13;&#10;FZoAI7KmxBP2CBAV+B57KHv0j6EqiWwKzv9W2BA8RaTMYMMU3DYW8CMAQ7caMw/+B5IGaiJLod/0&#13;&#10;xE2khjzjyQaq/SMyhEH03snbhhpxJ3x4FEgqp97R5IYH+mgDXclhXHFWA/7+6Dz6k/jIyllHU1Ny&#13;&#10;/2srUHFmvluS5ddiPo9jljbz0/OoD3xt2by22G17DdS4gt4IJ9My+gdzWGqE9pkGfBWzkklYSblL&#13;&#10;LgMeNtdhmGZ6IqRarZIbjZYT4c6unYzgkecotKf+WaAb1RhIx/dwmDCxeCPKwTdGWlhtA+gmKfbI&#13;&#10;69gBGsskpfEJiXP/ep+8jg/d8g8AAAD//wMAUEsDBBQABgAIAAAAIQDWLBQn4AAAAA8BAAAPAAAA&#13;&#10;ZHJzL2Rvd25yZXYueG1sTI9NTsMwEIX3SNzBGiR21KlLf5TGqRBVDtDQA/iPJDQeR7GThtszrGAz&#13;&#10;0mi+9+a94rT4ns1ujF1ACetVBsyhCbbDRsL1o3o5AItJoVV9QCfh20U4lY8PhcptuOPFzXVqGJlg&#13;&#10;zJWENqUh5zya1nkVV2FwSLfPMHqVaB0bbkd1J3Pfc5FlO+5Vh/ShVYN7b5251ZOXoK/6hqKtzFxX&#13;&#10;5sKr6YxKf0n5/LScjzTejsCSW9KfAn47UH4oKZgOE9rIegm7rVgTKkEIAYyAw36zAaaJzF63wMuC&#13;&#10;/+9R/gAAAP//AwBQSwECLQAUAAYACAAAACEAtoM4kv4AAADhAQAAEwAAAAAAAAAAAAAAAAAAAAAA&#13;&#10;W0NvbnRlbnRfVHlwZXNdLnhtbFBLAQItABQABgAIAAAAIQA4/SH/1gAAAJQBAAALAAAAAAAAAAAA&#13;&#10;AAAAAC8BAABfcmVscy8ucmVsc1BLAQItABQABgAIAAAAIQCHJ4DAbgIAADAFAAAOAAAAAAAAAAAA&#13;&#10;AAAAAC4CAABkcnMvZTJvRG9jLnhtbFBLAQItABQABgAIAAAAIQDWLBQn4AAAAA8BAAAPAAAAAAAA&#13;&#10;AAAAAAAAAMgEAABkcnMvZG93bnJldi54bWxQSwUGAAAAAAQABADzAAAA1QUAAAAA&#13;&#10;" filled="f" strokecolor="#030e13 [484]" strokeweight="1.5pt">
+                <v:textbox>
+                  <w:txbxContent>
+                    <w:p>
+                      <w:pPr>
+                        <w:jc w:val="center"/>
+                        <w:rPr>
+                          <w:color w:val="0E2841" w:themeColor="text2"/>
+                        </w:rPr>
+                      </w:pPr>
+                      <w:proofErr w:type="gramStart"/>
+                      <w:r>
+                        <w:rPr>
+                          <w:color w:val="0E2841" w:themeColor="text2"/>
+                        </w:rPr>
+                        <w:t>DIMENSION</w:t>
+                      </w:r>
+                      <w:r>
+                        <w:rPr>
+                          <w:color w:val="0E2841" w:themeColor="text2"/>
+                        </w:rPr>
+                        <w:t>(</w:t>
+                      </w:r>
+                      <w:proofErr w:type="spellStart"/>
+                      <w:proofErr w:type="gramEnd"/>
+                      <w:r>
+                        <w:rPr>
+                          <w:color w:val="0E2841" w:themeColor="text2"/>
+                        </w:rPr>
+                        <w:t>dim_credit_score</w:t>
+                      </w:r>
+                      <w:proofErr w:type="spellEnd"/>
+                      <w:r>
+                        <w:rPr>
+                          <w:color w:val="0E2841" w:themeColor="text2"/>
+                        </w:rPr>
+                        <w:t>)</w:t>
+                      </w:r>
+                    </w:p>
+                  </w:txbxContent>
+                </v:textbox>
+              </v:rect>
+            </w:pict>
+          </mc:Fallback>
+        </mc:AlternateContent>
+      </w:r>
+    </w:p>
+    <w:p>
+      <w:pPr>
+        <w:rPr>
+          <w:b/>
+          <w:bCs/>
+          <w:color w:val="000000" w:themeColor="text1"/>
+        </w:rPr>
+      </w:pPr>
+    </w:p>
+    <w:p>
+      <w:pPr>
+        <w:rPr>
+          <w:b/>
+          <w:bCs/>
+          <w:color w:val="000000" w:themeColor="text1"/>
+        </w:rPr>
+      </w:pPr>
+    </w:p>
+    <w:p>
+      <w:pPr>
+        <w:rPr>
+          <w:b/>
+          <w:bCs/>
+          <w:color w:val="000000" w:themeColor="text1"/>
+        </w:rPr>
+      </w:pPr>
+      <w:r>
+        <w:rPr>
+          <w:b/>
+          <w:bCs/>
+          <w:noProof/>
+          <w:color w:val="4EA72E" w:themeColor="accent6"/>
+        </w:rPr>
+        <mc:AlternateContent>
+          <mc:Choice Requires="wps">
+            <w:drawing>
+              <wp:anchor distT="0" distB="0" distL="114300" distR="114300" simplePos="0" relativeHeight="251659264" behindDoc="0" locked="0" layoutInCell="1" allowOverlap="1" wp14:anchorId="5752A938" wp14:editId="71973A7B">
+                <wp:simplePos x="0" y="0"/>
+                <wp:positionH relativeFrom="column">
+                  <wp:posOffset>2030911</wp:posOffset>
+                </wp:positionH>
+                <wp:positionV relativeFrom="paragraph">
+                  <wp:posOffset>19413</wp:posOffset>
+                </wp:positionV>
+                <wp:extent cx="1822450" cy="792571"/>
+                <wp:effectExtent l="12700" t="12700" r="19050" b="7620"/>
+                <wp:wrapNone/>
+                <wp:docPr id="573535299" name="Rectangle 1"/>
+                <wp:cNvGraphicFramePr/>
+                <a:graphic xmlns:a="http://schemas.openxmlformats.org/drawingml/2006/main">
+                  <a:graphicData uri="http://schemas.microsoft.com/office/word/2010/wordprocessingShape">
+                    <wps:wsp>
+                      <wps:cNvSpPr/>
+                      <wps:spPr>
+                        <a:xfrm>
+                          <a:off x="0" y="0"/>
+                          <a:ext cx="1822450" cy="792571"/>
                         </a:xfrm>
                         <a:prstGeom prst="rect">
                           <a:avLst/>
@@ -2293,7 +2678,35 @@
                               <w:rPr>
                                 <w:color w:val="0E2841" w:themeColor="text2"/>
                               </w:rPr>
-                              <w:t>DIMENSION</w:t>
+                              <w:t xml:space="preserve">FACT </w:t>
+                            </w:r>
+                            <w:proofErr w:type="gramStart"/>
+                            <w:r>
+                              <w:rPr>
+                                <w:color w:val="0E2841" w:themeColor="text2"/>
+                              </w:rPr>
+                              <w:t>TABLE</w:t>
+                            </w:r>
+                            <w:r>
+                              <w:rPr>
+                                <w:color w:val="0E2841" w:themeColor="text2"/>
+                              </w:rPr>
+                              <w:t>(</w:t>
+                            </w:r>
+                            <w:proofErr w:type="spellStart"/>
+                            <w:proofErr w:type="gramEnd"/>
+                            <w:r>
+                              <w:rPr>
+                                <w:color w:val="0E2841" w:themeColor="text2"/>
+                              </w:rPr>
+                              <w:t>loan_application</w:t>
+                            </w:r>
+                            <w:proofErr w:type="spellEnd"/>
+                            <w:r>
+                              <w:rPr>
+                                <w:color w:val="0E2841" w:themeColor="text2"/>
+                              </w:rPr>
+                              <w:t>)</w:t>
                             </w:r>
                           </w:p>
                         </w:txbxContent>
@@ -2318,7 +2731,7 @@
           </mc:Choice>
           <mc:Fallback>
             <w:pict>
-              <v:rect w14:anchorId="4B555983" id="_x0000_s1027" style="position:absolute;left:0;text-align:left;margin-left:23.85pt;margin-top:210.9pt;width:85.7pt;height:37.35pt;z-index:251667456;visibility:visible;mso-wrap-style:square;mso-width-percent:0;mso-height-percent:0;mso-wrap-distance-left:9pt;mso-wrap-distance-top:0;mso-wrap-distance-right:9pt;mso-wrap-distance-bottom:0;mso-position-horizontal:absolute;mso-position-horizontal-relative:text;mso-position-vertical:absolute;mso-position-vertical-relative:text;mso-width-percent:0;mso-height-percent:0;mso-width-relative:margin;mso-height-relative:margin;v-text-anchor:middle" o:gfxdata="UEsDBBQABgAIAAAAIQC2gziS/gAAAOEBAAATAAAAW0NvbnRlbnRfVHlwZXNdLnhtbJSRQU7DMBBF&#13;&#10;90jcwfIWJU67QAgl6YK0S0CoHGBkTxKLZGx5TGhvj5O2G0SRWNoz/78nu9wcxkFMGNg6quQqL6RA&#13;&#10;0s5Y6ir5vt9lD1JwBDIwOMJKHpHlpr69KfdHjyxSmriSfYz+USnWPY7AufNIadK6MEJMx9ApD/oD&#13;&#10;OlTrorhX2lFEilmcO2RdNtjC5xDF9pCuTyYBB5bi6bQ4syoJ3g9WQ0ymaiLzg5KdCXlKLjvcW893&#13;&#10;SUOqXwnz5DrgnHtJTxOsQfEKIT7DmDSUCaxw7Rqn8787ZsmRM9e2VmPeBN4uqYvTtW7jvijg9N/y&#13;&#10;JsXecLq0q+WD6m8AAAD//wMAUEsDBBQABgAIAAAAIQA4/SH/1gAAAJQBAAALAAAAX3JlbHMvLnJl&#13;&#10;bHOkkMFqwzAMhu+DvYPRfXGawxijTi+j0GvpHsDYimMaW0Yy2fr2M4PBMnrbUb/Q94l/f/hMi1qR&#13;&#10;JVI2sOt6UJgd+ZiDgffL8ekFlFSbvV0oo4EbChzGx4f9GRdb25HMsYhqlCwG5lrLq9biZkxWOiqY&#13;&#10;22YiTra2kYMu1l1tQD30/bPm3wwYN0x18gb45AdQl1tp5j/sFB2T0FQ7R0nTNEV3j6o9feQzro1i&#13;&#10;OWA14Fm+Q8a1a8+Bvu/d/dMb2JY5uiPbhG/ktn4cqGU/er3pcvwCAAD//wMAUEsDBBQABgAIAAAA&#13;&#10;IQD56B1WbQIAADAFAAAOAAAAZHJzL2Uyb0RvYy54bWysVFFP2zAQfp+0/2D5fSSpyigVKapATJMQ&#13;&#10;oMHEs+vYJJLj885uk+7X7+ykKQK0h2kvie27++783Xe+uOxbw3YKfQO25MVJzpmyEqrGvpT859PN&#13;&#10;lwVnPghbCQNWlXyvPL9cff500bmlmkENplLICMT6ZedKXofgllnmZa1a4U/AKUtGDdiKQFt8ySoU&#13;&#10;HaG3Jpvl+desA6wcglTe0+n1YOSrhK+1kuFea68CMyWn2kL6Yvpu4jdbXYjlCwpXN3IsQ/xDFa1o&#13;&#10;LCWdoK5FEGyLzTuotpEIHnQ4kdBmoHUjVboD3abI39zmsRZOpbsQOd5NNPn/Byvvdo/uAYmGzvml&#13;&#10;p2W8Ra+xjX+qj/WJrP1EluoDk3RY5IvF6Tm1V5JtfjafLxKb2THaoQ/fFLQsLkqO1IzEkdjd+kAZ&#13;&#10;yfXgEpNZuGmMiefHUtIq7I2KDsb+UJo1FSWfJaCkEnVlkO0E9VdIqWwoBlMtKjUcF6d5fihtikjZ&#13;&#10;E2BE1pR4wh4BogLfYw9lj/4xVCWRTcH53wobgqeIlBlsmILbxgJ+BGDoVmPmwf9A0kBNZCn0m564&#13;&#10;ob5Ez3iygWr/gAxhEL138qahRtwKHx4EksppHmhywz19tIGu5DCuOKsBf390Hv1JfGTlrKOpKbn/&#13;&#10;tRWoODPfLcnyvJjP45ilzfz0bEYbfG3ZvLbYbXsF1LiC3ggn0zL6B3NYaoT2mQZ8HbOSSVhJuUsu&#13;&#10;Ax42V2GYZnoipFqvkxuNlhPh1j46GcEjz1FoT/2zQDeqMZCO7+AwYWL5RpSDb4y0sN4G0E1S7JHX&#13;&#10;sQM0lklK4xMS5/71PnkdH7rVHwAAAP//AwBQSwMEFAAGAAgAAAAhABIMvhDdAAAADwEAAA8AAABk&#13;&#10;cnMvZG93bnJldi54bWxMT9tOwzAMfUfiHyIj8cbSVrCxrumEmPoBK/uA3GjKGqdq0q78PeYJXmzZ&#13;&#10;Pj6X6rj6gS12in1AAfkmA2ZRB9NjJ+Dy0Ty9AotJopFDQCvg20Y41vd3lSxNuOHZLm3qGJFgLKUA&#13;&#10;l9JYch61s17GTRgt0u0zTF4mGqeOm0neiNwPvMiyLfeyR1JwcrTvzuprO3sB6qKuWLhGL22jz7yZ&#13;&#10;TyjVlxCPD+vpQOXtACzZNf19wG8G8g81GVNhRhPZIOB5tyMk9SKnHAQo8n0OTNFmv30BXlf8f476&#13;&#10;BwAA//8DAFBLAQItABQABgAIAAAAIQC2gziS/gAAAOEBAAATAAAAAAAAAAAAAAAAAAAAAABbQ29u&#13;&#10;dGVudF9UeXBlc10ueG1sUEsBAi0AFAAGAAgAAAAhADj9If/WAAAAlAEAAAsAAAAAAAAAAAAAAAAA&#13;&#10;LwEAAF9yZWxzLy5yZWxzUEsBAi0AFAAGAAgAAAAhAPnoHVZtAgAAMAUAAA4AAAAAAAAAAAAAAAAA&#13;&#10;LgIAAGRycy9lMm9Eb2MueG1sUEsBAi0AFAAGAAgAAAAhABIMvhDdAAAADwEAAA8AAAAAAAAAAAAA&#13;&#10;AAAAxwQAAGRycy9kb3ducmV2LnhtbFBLBQYAAAAABAAEAPMAAADRBQAAAAA=&#13;&#10;" filled="f" strokecolor="#030e13 [484]" strokeweight="1.5pt">
+              <v:rect w14:anchorId="5752A938" id="_x0000_s1029" style="position:absolute;margin-left:159.9pt;margin-top:1.55pt;width:143.5pt;height:62.4pt;z-index:251659264;visibility:visible;mso-wrap-style:square;mso-width-percent:0;mso-height-percent:0;mso-wrap-distance-left:9pt;mso-wrap-distance-top:0;mso-wrap-distance-right:9pt;mso-wrap-distance-bottom:0;mso-position-horizontal:absolute;mso-position-horizontal-relative:text;mso-position-vertical:absolute;mso-position-vertical-relative:text;mso-width-percent:0;mso-height-percent:0;mso-width-relative:margin;mso-height-relative:margin;v-text-anchor:middle" o:gfxdata="UEsDBBQABgAIAAAAIQC2gziS/gAAAOEBAAATAAAAW0NvbnRlbnRfVHlwZXNdLnhtbJSRQU7DMBBF&#13;&#10;90jcwfIWJU67QAgl6YK0S0CoHGBkTxKLZGx5TGhvj5O2G0SRWNoz/78nu9wcxkFMGNg6quQqL6RA&#13;&#10;0s5Y6ir5vt9lD1JwBDIwOMJKHpHlpr69KfdHjyxSmriSfYz+USnWPY7AufNIadK6MEJMx9ApD/oD&#13;&#10;OlTrorhX2lFEilmcO2RdNtjC5xDF9pCuTyYBB5bi6bQ4syoJ3g9WQ0ymaiLzg5KdCXlKLjvcW893&#13;&#10;SUOqXwnz5DrgnHtJTxOsQfEKIT7DmDSUCaxw7Rqn8787ZsmRM9e2VmPeBN4uqYvTtW7jvijg9N/y&#13;&#10;JsXecLq0q+WD6m8AAAD//wMAUEsDBBQABgAIAAAAIQA4/SH/1gAAAJQBAAALAAAAX3JlbHMvLnJl&#13;&#10;bHOkkMFqwzAMhu+DvYPRfXGawxijTi+j0GvpHsDYimMaW0Yy2fr2M4PBMnrbUb/Q94l/f/hMi1qR&#13;&#10;JVI2sOt6UJgd+ZiDgffL8ekFlFSbvV0oo4EbChzGx4f9GRdb25HMsYhqlCwG5lrLq9biZkxWOiqY&#13;&#10;22YiTra2kYMu1l1tQD30/bPm3wwYN0x18gb45AdQl1tp5j/sFB2T0FQ7R0nTNEV3j6o9feQzro1i&#13;&#10;OWA14Fm+Q8a1a8+Bvu/d/dMb2JY5uiPbhG/ktn4cqGU/er3pcvwCAAD//wMAUEsDBBQABgAIAAAA&#13;&#10;IQCS+sClbwIAADAFAAAOAAAAZHJzL2Uyb0RvYy54bWysVE1v2zAMvQ/YfxB0X/2xZG2DOkXQosOA&#13;&#10;oivWDj0rslQbkEWNUuJkv36U7DhFW+ww7GJLIvlIPT7q4nLXGbZV6FuwFS9Ocs6UlVC39rniPx9v&#13;&#10;Pp1x5oOwtTBgVcX3yvPL5ccPF71bqBIaMLVCRiDWL3pX8SYEt8gyLxvVCX8CTlkyasBOBNric1aj&#13;&#10;6Am9M1mZ51+yHrB2CFJ5T6fXg5EvE77WSobvWnsVmKk41RbSF9N3Hb/Z8kIsnlG4ppVjGeIfquhE&#13;&#10;aynpBHUtgmAbbN9Ada1E8KDDiYQuA61bqdId6DZF/uo2D41wKt2FyPFuosn/P1h5t31w90g09M4v&#13;&#10;PC3jLXYau/in+tgukbWfyFK7wCQdFmdlOZsTp5Jsp+fl/LSIbGbHaIc+fFXQsbioOFIzEkdie+vD&#13;&#10;4Hpwicks3LTGxPNjKWkV9kZFB2N/KM3ampKXCSipRF0ZZFtB/RVSKhuKwdSIWg3HxTzPU6OptCki&#13;&#10;FZoAI7KmxBP2CBAV+BZ7KHv0j6EqiWwKzv9W2BA8RaTMYMMU3LUW8D0AQ7caMw/+B5IGaiJLYbfe&#13;&#10;ETcV/xw948ka6v09MoRB9N7Jm5YacSt8uBdIKqfe0eSG7/TRBvqKw7jirAH8/d559CfxkZWznqam&#13;&#10;4v7XRqDizHyzJMvzYjaLY5Y2s/lpSRt8aVm/tNhNdwXUuILeCCfTMvoHc1hqhO6JBnwVs5JJWEm5&#13;&#10;Ky4DHjZXYZhmeiKkWq2SG42WE+HWPjgZwSPPUWiPuyeBblRjIB3fwWHCxOKVKAffGGlhtQmg26TY&#13;&#10;I69jB2gsk5TGJyTO/ct98jo+dMs/AAAA//8DAFBLAwQUAAYACAAAACEAed87JtwAAAAOAQAADwAA&#13;&#10;AGRycy9kb3ducmV2LnhtbExPS07DMBDdI3EHa5DYUadBCm0ap0JUOUBDD+AfcWg8jmInDbdnuoLN&#13;&#10;aJ7ezPtUx9UPbLFT7AMK2G4yYBZ1MD12Ai6fzcsOWEwSjRwCWgE/NsKxfnyoZGnCDc92aVPHSARj&#13;&#10;KQW4lMaS86id9TJuwmiRuK8weZkITh03k7yRuB94nmUF97JHcnBytB/O6ms7ewHqoq6Yu0YvbaPP&#13;&#10;vJlPKNW3EM9P6+lA4/0ALNk1/X3AvQPlh5qCqTCjiWwQ8LrdU/50X4ARX2QFYUWH+dseeF3x/zXq&#13;&#10;XwAAAP//AwBQSwECLQAUAAYACAAAACEAtoM4kv4AAADhAQAAEwAAAAAAAAAAAAAAAAAAAAAAW0Nv&#13;&#10;bnRlbnRfVHlwZXNdLnhtbFBLAQItABQABgAIAAAAIQA4/SH/1gAAAJQBAAALAAAAAAAAAAAAAAAA&#13;&#10;AC8BAABfcmVscy8ucmVsc1BLAQItABQABgAIAAAAIQCS+sClbwIAADAFAAAOAAAAAAAAAAAAAAAA&#13;&#10;AC4CAABkcnMvZTJvRG9jLnhtbFBLAQItABQABgAIAAAAIQB53zsm3AAAAA4BAAAPAAAAAAAAAAAA&#13;&#10;AAAAAMkEAABkcnMvZG93bnJldi54bWxQSwUGAAAAAAQABADzAAAA0gUAAAAA&#13;&#10;" filled="f" strokecolor="#030e13 [484]" strokeweight="1.5pt">
                 <v:textbox>
                   <w:txbxContent>
                     <w:p>
@@ -2332,7 +2745,35 @@
                         <w:rPr>
                           <w:color w:val="0E2841" w:themeColor="text2"/>
                         </w:rPr>
-                        <w:t>DIMENSION</w:t>
+                        <w:t xml:space="preserve">FACT </w:t>
+                      </w:r>
+                      <w:proofErr w:type="gramStart"/>
+                      <w:r>
+                        <w:rPr>
+                          <w:color w:val="0E2841" w:themeColor="text2"/>
+                        </w:rPr>
+                        <w:t>TABLE</w:t>
+                      </w:r>
+                      <w:r>
+                        <w:rPr>
+                          <w:color w:val="0E2841" w:themeColor="text2"/>
+                        </w:rPr>
+                        <w:t>(</w:t>
+                      </w:r>
+                      <w:proofErr w:type="spellStart"/>
+                      <w:proofErr w:type="gramEnd"/>
+                      <w:r>
+                        <w:rPr>
+                          <w:color w:val="0E2841" w:themeColor="text2"/>
+                        </w:rPr>
+                        <w:t>loan_application</w:t>
+                      </w:r>
+                      <w:proofErr w:type="spellEnd"/>
+                      <w:r>
+                        <w:rPr>
+                          <w:color w:val="0E2841" w:themeColor="text2"/>
+                        </w:rPr>
+                        <w:t>)</w:t>
                       </w:r>
                     </w:p>
                   </w:txbxContent>
@@ -2342,6 +2783,33 @@
           </mc:Fallback>
         </mc:AlternateContent>
       </w:r>
+    </w:p>
+    <w:p>
+      <w:pPr>
+        <w:rPr>
+          <w:b/>
+          <w:bCs/>
+          <w:color w:val="000000" w:themeColor="text1"/>
+        </w:rPr>
+      </w:pPr>
+    </w:p>
+    <w:p>
+      <w:pPr>
+        <w:rPr>
+          <w:b/>
+          <w:bCs/>
+          <w:color w:val="000000" w:themeColor="text1"/>
+        </w:rPr>
+      </w:pPr>
+    </w:p>
+    <w:p>
+      <w:pPr>
+        <w:rPr>
+          <w:b/>
+          <w:bCs/>
+          <w:color w:val="000000" w:themeColor="text1"/>
+        </w:rPr>
+      </w:pPr>
       <w:r>
         <w:rPr>
           <w:b/>
@@ -2352,18 +2820,18 @@
         <mc:AlternateContent>
           <mc:Choice Requires="wps">
             <w:drawing>
-              <wp:anchor distT="0" distB="0" distL="114300" distR="114300" simplePos="0" relativeHeight="251665408" behindDoc="0" locked="0" layoutInCell="1" allowOverlap="1" wp14:anchorId="61B22F35" wp14:editId="36C00183">
+              <wp:anchor distT="0" distB="0" distL="114300" distR="114300" simplePos="0" relativeHeight="251667456" behindDoc="0" locked="0" layoutInCell="1" allowOverlap="1" wp14:anchorId="4B555983" wp14:editId="5AA6475C">
                 <wp:simplePos x="0" y="0"/>
                 <wp:positionH relativeFrom="column">
-                  <wp:posOffset>299814</wp:posOffset>
+                  <wp:posOffset>300083</wp:posOffset>
                 </wp:positionH>
                 <wp:positionV relativeFrom="paragraph">
-                  <wp:posOffset>757024</wp:posOffset>
+                  <wp:posOffset>138974</wp:posOffset>
                 </wp:positionV>
-                <wp:extent cx="1088598" cy="474480"/>
-                <wp:effectExtent l="12700" t="12700" r="16510" b="8255"/>
+                <wp:extent cx="1378494" cy="509815"/>
+                <wp:effectExtent l="12700" t="12700" r="19050" b="11430"/>
                 <wp:wrapNone/>
-                <wp:docPr id="1666582992" name="Rectangle 1"/>
+                <wp:docPr id="252298600" name="Rectangle 1"/>
                 <wp:cNvGraphicFramePr/>
                 <a:graphic xmlns:a="http://schemas.openxmlformats.org/drawingml/2006/main">
                   <a:graphicData uri="http://schemas.microsoft.com/office/word/2010/wordprocessingShape">
@@ -2372,7 +2840,7 @@
                       <wps:spPr>
                         <a:xfrm>
                           <a:off x="0" y="0"/>
-                          <a:ext cx="1088598" cy="474480"/>
+                          <a:ext cx="1378494" cy="509815"/>
                         </a:xfrm>
                         <a:prstGeom prst="rect">
                           <a:avLst/>
@@ -2404,11 +2872,33 @@
                                 <w:color w:val="0E2841" w:themeColor="text2"/>
                               </w:rPr>
                             </w:pPr>
+                            <w:proofErr w:type="gramStart"/>
                             <w:r>
                               <w:rPr>
                                 <w:color w:val="0E2841" w:themeColor="text2"/>
                               </w:rPr>
                               <w:t>DIMENSION</w:t>
+                            </w:r>
+                            <w:r>
+                              <w:rPr>
+                                <w:color w:val="0E2841" w:themeColor="text2"/>
+                              </w:rPr>
+                              <w:t>(</w:t>
+                            </w:r>
+                            <w:proofErr w:type="spellStart"/>
+                            <w:proofErr w:type="gramEnd"/>
+                            <w:r>
+                              <w:rPr>
+                                <w:color w:val="0E2841" w:themeColor="text2"/>
+                              </w:rPr>
+                              <w:t>dim_assets</w:t>
+                            </w:r>
+                            <w:proofErr w:type="spellEnd"/>
+                            <w:r>
+                              <w:rPr>
+                                <w:color w:val="0E2841" w:themeColor="text2"/>
+                              </w:rPr>
+                              <w:t>)</w:t>
                             </w:r>
                           </w:p>
                         </w:txbxContent>
@@ -2433,7 +2923,7 @@
           </mc:Choice>
           <mc:Fallback>
             <w:pict>
-              <v:rect w14:anchorId="61B22F35" id="_x0000_s1028" style="position:absolute;left:0;text-align:left;margin-left:23.6pt;margin-top:59.6pt;width:85.7pt;height:37.35pt;z-index:251665408;visibility:visible;mso-wrap-style:square;mso-width-percent:0;mso-height-percent:0;mso-wrap-distance-left:9pt;mso-wrap-distance-top:0;mso-wrap-distance-right:9pt;mso-wrap-distance-bottom:0;mso-position-horizontal:absolute;mso-position-horizontal-relative:text;mso-position-vertical:absolute;mso-position-vertical-relative:text;mso-width-percent:0;mso-height-percent:0;mso-width-relative:margin;mso-height-relative:margin;v-text-anchor:middle" o:gfxdata="UEsDBBQABgAIAAAAIQC2gziS/gAAAOEBAAATAAAAW0NvbnRlbnRfVHlwZXNdLnhtbJSRQU7DMBBF&#13;&#10;90jcwfIWJU67QAgl6YK0S0CoHGBkTxKLZGx5TGhvj5O2G0SRWNoz/78nu9wcxkFMGNg6quQqL6RA&#13;&#10;0s5Y6ir5vt9lD1JwBDIwOMJKHpHlpr69KfdHjyxSmriSfYz+USnWPY7AufNIadK6MEJMx9ApD/oD&#13;&#10;OlTrorhX2lFEilmcO2RdNtjC5xDF9pCuTyYBB5bi6bQ4syoJ3g9WQ0ymaiLzg5KdCXlKLjvcW893&#13;&#10;SUOqXwnz5DrgnHtJTxOsQfEKIT7DmDSUCaxw7Rqn8787ZsmRM9e2VmPeBN4uqYvTtW7jvijg9N/y&#13;&#10;JsXecLq0q+WD6m8AAAD//wMAUEsDBBQABgAIAAAAIQA4/SH/1gAAAJQBAAALAAAAX3JlbHMvLnJl&#13;&#10;bHOkkMFqwzAMhu+DvYPRfXGawxijTi+j0GvpHsDYimMaW0Yy2fr2M4PBMnrbUb/Q94l/f/hMi1qR&#13;&#10;JVI2sOt6UJgd+ZiDgffL8ekFlFSbvV0oo4EbChzGx4f9GRdb25HMsYhqlCwG5lrLq9biZkxWOiqY&#13;&#10;22YiTra2kYMu1l1tQD30/bPm3wwYN0x18gb45AdQl1tp5j/sFB2T0FQ7R0nTNEV3j6o9feQzro1i&#13;&#10;OWA14Fm+Q8a1a8+Bvu/d/dMb2JY5uiPbhG/ktn4cqGU/er3pcvwCAAD//wMAUEsDBBQABgAIAAAA&#13;&#10;IQDCSTQbbAIAADAFAAAOAAAAZHJzL2Uyb0RvYy54bWysVN9P2zAQfp+0/8Hy+0hSlVEqUlSBmCYh&#13;&#10;QIOJZ9exSSTH553dJt1fv7OTpgjQHqa9JPb9+O78+TtfXPatYTuFvgFb8uIk50xZCVVjX0r+8+nm&#13;&#10;y4IzH4SthAGrSr5Xnl+uPn+66NxSzaAGUylkBGL9snMlr0Nwyyzzslat8CfglCWnBmxFoC2+ZBWK&#13;&#10;jtBbk83y/GvWAVYOQSrvyXo9OPkq4WutZLjX2qvATMmpt5C+mL6b+M1WF2L5gsLVjRzbEP/QRSsa&#13;&#10;S0UnqGsRBNti8w6qbSSCBx1OJLQZaN1Ilc5ApynyN6d5rIVT6SxEjncTTf7/wcq73aN7QKKhc37p&#13;&#10;aRlP0Wts45/6Y30iaz+RpfrAJBmLfLE4PafrleSbn83ni8Rmdsx26MM3BS2Li5IjXUbiSOxufaCK&#13;&#10;FHoIicUs3DTGRPuxlbQKe6NigLE/lGZNRcVnCSipRF0ZZDtB9yukVDYUg6sWlRrMxWmeH1qbMlL1&#13;&#10;BBiRNRWesEeAqMD32EPbY3xMVUlkU3L+t8aG5CkjVQYbpuS2sYAfARg61Vh5iD+QNFATWQr9pidu&#13;&#10;IjUUGS0bqPYPyBAG0Xsnbxq6iFvhw4NAUjnNA01uuKePNtCVHMYVZzXg74/sMZ7ER17OOpqakvtf&#13;&#10;W4GKM/PdkizPi/k8jlnazE/PZrTB157Na4/dtldAF1fQG+FkWsb4YA5LjdA+04CvY1VyCSupdsll&#13;&#10;wMPmKgzTTE+EVOt1CqPRciLc2kcnI3jkOQrtqX8W6EY1BtLxHRwmTCzfiHKIjZkW1tsAukmKPfI6&#13;&#10;3gCNZZLS+ITEuX+9T1HHh271BwAA//8DAFBLAwQUAAYACAAAACEAt1Dssd4AAAAPAQAADwAAAGRy&#13;&#10;cy9kb3ducmV2LnhtbExP0W6DMAx8n7R/iFxpb2uATV2hhGpaxQeU9QNCkhFa4iASKPv7eU/bi2Wf&#13;&#10;z+e78ri6gS1mCr1HAek2AWZQed1jJ+DyWT/vgYUoUcvBoxHwbQIcq8eHUhba3/FsliZ2jEQwFFKA&#13;&#10;jXEsOA/KGifD1o8GafflJycjjVPH9STvJO4GniXJjjvZI32wcjQf1qhbMzsB7aW9YWZrtTS1OvN6&#13;&#10;PqFsr0I8bdbTgcr7AVg0a/y7gN8M5B8qMtb6GXVgg4DXt4yYhKc5NUTI0v0OWEtI/pIDr0r+P0f1&#13;&#10;AwAA//8DAFBLAQItABQABgAIAAAAIQC2gziS/gAAAOEBAAATAAAAAAAAAAAAAAAAAAAAAABbQ29u&#13;&#10;dGVudF9UeXBlc10ueG1sUEsBAi0AFAAGAAgAAAAhADj9If/WAAAAlAEAAAsAAAAAAAAAAAAAAAAA&#13;&#10;LwEAAF9yZWxzLy5yZWxzUEsBAi0AFAAGAAgAAAAhAMJJNBtsAgAAMAUAAA4AAAAAAAAAAAAAAAAA&#13;&#10;LgIAAGRycy9lMm9Eb2MueG1sUEsBAi0AFAAGAAgAAAAhALdQ7LHeAAAADwEAAA8AAAAAAAAAAAAA&#13;&#10;AAAAxgQAAGRycy9kb3ducmV2LnhtbFBLBQYAAAAABAAEAPMAAADRBQAAAAA=&#13;&#10;" filled="f" strokecolor="#030e13 [484]" strokeweight="1.5pt">
+              <v:rect w14:anchorId="4B555983" id="_x0000_s1030" style="position:absolute;margin-left:23.65pt;margin-top:10.95pt;width:108.55pt;height:40.15pt;z-index:251667456;visibility:visible;mso-wrap-style:square;mso-width-percent:0;mso-height-percent:0;mso-wrap-distance-left:9pt;mso-wrap-distance-top:0;mso-wrap-distance-right:9pt;mso-wrap-distance-bottom:0;mso-position-horizontal:absolute;mso-position-horizontal-relative:text;mso-position-vertical:absolute;mso-position-vertical-relative:text;mso-width-percent:0;mso-height-percent:0;mso-width-relative:margin;mso-height-relative:margin;v-text-anchor:middle" o:gfxdata="UEsDBBQABgAIAAAAIQC2gziS/gAAAOEBAAATAAAAW0NvbnRlbnRfVHlwZXNdLnhtbJSRQU7DMBBF&#13;&#10;90jcwfIWJU67QAgl6YK0S0CoHGBkTxKLZGx5TGhvj5O2G0SRWNoz/78nu9wcxkFMGNg6quQqL6RA&#13;&#10;0s5Y6ir5vt9lD1JwBDIwOMJKHpHlpr69KfdHjyxSmriSfYz+USnWPY7AufNIadK6MEJMx9ApD/oD&#13;&#10;OlTrorhX2lFEilmcO2RdNtjC5xDF9pCuTyYBB5bi6bQ4syoJ3g9WQ0ymaiLzg5KdCXlKLjvcW893&#13;&#10;SUOqXwnz5DrgnHtJTxOsQfEKIT7DmDSUCaxw7Rqn8787ZsmRM9e2VmPeBN4uqYvTtW7jvijg9N/y&#13;&#10;JsXecLq0q+WD6m8AAAD//wMAUEsDBBQABgAIAAAAIQA4/SH/1gAAAJQBAAALAAAAX3JlbHMvLnJl&#13;&#10;bHOkkMFqwzAMhu+DvYPRfXGawxijTi+j0GvpHsDYimMaW0Yy2fr2M4PBMnrbUb/Q94l/f/hMi1qR&#13;&#10;JVI2sOt6UJgd+ZiDgffL8ekFlFSbvV0oo4EbChzGx4f9GRdb25HMsYhqlCwG5lrLq9biZkxWOiqY&#13;&#10;22YiTra2kYMu1l1tQD30/bPm3wwYN0x18gb45AdQl1tp5j/sFB2T0FQ7R0nTNEV3j6o9feQzro1i&#13;&#10;OWA14Fm+Q8a1a8+Bvu/d/dMb2JY5uiPbhG/ktn4cqGU/er3pcvwCAAD//wMAUEsDBBQABgAIAAAA&#13;&#10;IQDjBduRbwIAADAFAAAOAAAAZHJzL2Uyb0RvYy54bWysVN9P2zAQfp+0/8Hy+0jStRtUpKgCMU1C&#13;&#10;gAYTz65jk0iOzzu7Tbq/fmcnTRGgPUx7Sez78d3583c+v+hbw3YKfQO25MVJzpmyEqrGPpf85+P1&#13;&#10;p1POfBC2EgasKvleeX6x+vjhvHNLNYMaTKWQEYj1y86VvA7BLbPMy1q1wp+AU5acGrAVgbb4nFUo&#13;&#10;OkJvTTbL8y9ZB1g5BKm8J+vV4OSrhK+1kuFOa68CMyWn3kL6Yvpu4jdbnYvlMwpXN3JsQ/xDF61o&#13;&#10;LBWdoK5EEGyLzRuotpEIHnQ4kdBmoHUjVToDnabIX53moRZOpbMQOd5NNPn/Bytvdw/uHomGzvml&#13;&#10;p2U8Ra+xjX/qj/WJrP1EluoDk2QsPn89nZ/NOZPkW+Rnp8Uispkdsx368E1By+Ki5EiXkTgSuxsf&#13;&#10;htBDSCxm4boxJtqPraRV2BsVA4z9oTRrKio+S0BJJerSINsJul8hpbKhGFy1qNRgLhZ5ni6aWpsy&#13;&#10;UqMJMCJrKjxhjwBRgW+xh7bH+Jiqksim5PxvjQ3JU0aqDDZMyW1jAd8DMHSqsfIQfyBpoCayFPpN&#13;&#10;T9yUfB4jo2UD1f4eGcIgeu/kdUMXcSN8uBdIKqd5oMkNd/TRBrqSw7jirAb8/Z49xpP4yMtZR1NT&#13;&#10;cv9rK1BxZr5bkuVZMZ/HMUub+eLrjDb40rN56bHb9hLo4gp6I5xMyxgfzGGpEdonGvB1rEouYSXV&#13;&#10;LrkMeNhchmGa6YmQar1OYTRaToQb++BkBI88R6E99k8C3ajGQDq+hcOEieUrUQ6xMdPCehtAN0mx&#13;&#10;R17HG6CxTFIan5A49y/3Ker40K3+AAAA//8DAFBLAwQUAAYACAAAACEAotmHpd4AAAAOAQAADwAA&#13;&#10;AGRycy9kb3ducmV2LnhtbExPy07DMBC8I/EP1iJxo05N1EIap0JU+YCGfoBjmzg0Xkexk4a/ZznB&#13;&#10;ZaTVzM6jPK5+YIudYh9QwnaTAbOog+mxk3D5qJ9egMWk0KghoJXwbSMcq/u7UhUm3PBslyZ1jEww&#13;&#10;FkqCS2ksOI/aWa/iJowWifsMk1eJzqnjZlI3MvcDF1m24171SAlOjfbdWX1tZi+hvbRXFK7WS1Pr&#13;&#10;M6/nE6r2S8rHh/V0IHg7AEt2TX8f8LuB+kNFxdowo4lskJDvn0kpQWxfgREvdnkOrCVhJgTwquT/&#13;&#10;Z1Q/AAAA//8DAFBLAQItABQABgAIAAAAIQC2gziS/gAAAOEBAAATAAAAAAAAAAAAAAAAAAAAAABb&#13;&#10;Q29udGVudF9UeXBlc10ueG1sUEsBAi0AFAAGAAgAAAAhADj9If/WAAAAlAEAAAsAAAAAAAAAAAAA&#13;&#10;AAAALwEAAF9yZWxzLy5yZWxzUEsBAi0AFAAGAAgAAAAhAOMF25FvAgAAMAUAAA4AAAAAAAAAAAAA&#13;&#10;AAAALgIAAGRycy9lMm9Eb2MueG1sUEsBAi0AFAAGAAgAAAAhAKLZh6XeAAAADgEAAA8AAAAAAAAA&#13;&#10;AAAAAAAAyQQAAGRycy9kb3ducmV2LnhtbFBLBQYAAAAABAAEAPMAAADUBQAAAAA=&#13;&#10;" filled="f" strokecolor="#030e13 [484]" strokeweight="1.5pt">
                 <v:textbox>
                   <w:txbxContent>
                     <w:p>
@@ -2443,11 +2933,33 @@
                           <w:color w:val="0E2841" w:themeColor="text2"/>
                         </w:rPr>
                       </w:pPr>
+                      <w:proofErr w:type="gramStart"/>
                       <w:r>
                         <w:rPr>
                           <w:color w:val="0E2841" w:themeColor="text2"/>
                         </w:rPr>
                         <w:t>DIMENSION</w:t>
+                      </w:r>
+                      <w:r>
+                        <w:rPr>
+                          <w:color w:val="0E2841" w:themeColor="text2"/>
+                        </w:rPr>
+                        <w:t>(</w:t>
+                      </w:r>
+                      <w:proofErr w:type="spellStart"/>
+                      <w:proofErr w:type="gramEnd"/>
+                      <w:r>
+                        <w:rPr>
+                          <w:color w:val="0E2841" w:themeColor="text2"/>
+                        </w:rPr>
+                        <w:t>dim_assets</w:t>
+                      </w:r>
+                      <w:proofErr w:type="spellEnd"/>
+                      <w:r>
+                        <w:rPr>
+                          <w:color w:val="0E2841" w:themeColor="text2"/>
+                        </w:rPr>
+                        <w:t>)</w:t>
                       </w:r>
                     </w:p>
                   </w:txbxContent>
@@ -2457,310 +2969,6 @@
           </mc:Fallback>
         </mc:AlternateContent>
       </w:r>
-      <w:r>
-        <w:rPr>
-          <w:b/>
-          <w:bCs/>
-          <w:noProof/>
-          <w:color w:val="4EA72E" w:themeColor="accent6"/>
-        </w:rPr>
-        <mc:AlternateContent>
-          <mc:Choice Requires="wps">
-            <w:drawing>
-              <wp:anchor distT="0" distB="0" distL="114300" distR="114300" simplePos="0" relativeHeight="251661312" behindDoc="0" locked="0" layoutInCell="1" allowOverlap="1" wp14:anchorId="55E61669" wp14:editId="1790230A">
-                <wp:simplePos x="0" y="0"/>
-                <wp:positionH relativeFrom="column">
-                  <wp:posOffset>4138648</wp:posOffset>
-                </wp:positionH>
-                <wp:positionV relativeFrom="paragraph">
-                  <wp:posOffset>777094</wp:posOffset>
-                </wp:positionV>
-                <wp:extent cx="1088598" cy="474480"/>
-                <wp:effectExtent l="12700" t="12700" r="16510" b="8255"/>
-                <wp:wrapNone/>
-                <wp:docPr id="98113929" name="Rectangle 1"/>
-                <wp:cNvGraphicFramePr/>
-                <a:graphic xmlns:a="http://schemas.openxmlformats.org/drawingml/2006/main">
-                  <a:graphicData uri="http://schemas.microsoft.com/office/word/2010/wordprocessingShape">
-                    <wps:wsp>
-                      <wps:cNvSpPr/>
-                      <wps:spPr>
-                        <a:xfrm>
-                          <a:off x="0" y="0"/>
-                          <a:ext cx="1088598" cy="474480"/>
-                        </a:xfrm>
-                        <a:prstGeom prst="rect">
-                          <a:avLst/>
-                        </a:prstGeom>
-                        <a:noFill/>
-                      </wps:spPr>
-                      <wps:style>
-                        <a:lnRef idx="2">
-                          <a:schemeClr val="accent1">
-                            <a:shade val="15000"/>
-                          </a:schemeClr>
-                        </a:lnRef>
-                        <a:fillRef idx="1">
-                          <a:schemeClr val="accent1"/>
-                        </a:fillRef>
-                        <a:effectRef idx="0">
-                          <a:schemeClr val="accent1"/>
-                        </a:effectRef>
-                        <a:fontRef idx="minor">
-                          <a:schemeClr val="lt1"/>
-                        </a:fontRef>
-                      </wps:style>
-                      <wps:txbx>
-                        <w:txbxContent>
-                          <w:p>
-                            <w:pPr>
-                              <w:jc w:val="center"/>
-                              <w:rPr>
-                                <w:color w:val="0E2841" w:themeColor="text2"/>
-                              </w:rPr>
-                            </w:pPr>
-                            <w:r>
-                              <w:rPr>
-                                <w:color w:val="0E2841" w:themeColor="text2"/>
-                              </w:rPr>
-                              <w:t>DIMENSION</w:t>
-                            </w:r>
-                          </w:p>
-                        </w:txbxContent>
-                      </wps:txbx>
-                      <wps:bodyPr rot="0" spcFirstLastPara="0" vertOverflow="overflow" horzOverflow="overflow" vert="horz" wrap="square" lIns="91440" tIns="45720" rIns="91440" bIns="45720" numCol="1" spcCol="0" rtlCol="0" fromWordArt="0" anchor="ctr" anchorCtr="0" forceAA="0" compatLnSpc="1">
-                        <a:prstTxWarp prst="textNoShape">
-                          <a:avLst/>
-                        </a:prstTxWarp>
-                        <a:noAutofit/>
-                      </wps:bodyPr>
-                    </wps:wsp>
-                  </a:graphicData>
-                </a:graphic>
-                <wp14:sizeRelH relativeFrom="margin">
-                  <wp14:pctWidth>0</wp14:pctWidth>
-                </wp14:sizeRelH>
-                <wp14:sizeRelV relativeFrom="margin">
-                  <wp14:pctHeight>0</wp14:pctHeight>
-                </wp14:sizeRelV>
-              </wp:anchor>
-            </w:drawing>
-          </mc:Choice>
-          <mc:Fallback>
-            <w:pict>
-              <v:rect w14:anchorId="55E61669" id="_x0000_s1029" style="position:absolute;left:0;text-align:left;margin-left:325.9pt;margin-top:61.2pt;width:85.7pt;height:37.35pt;z-index:251661312;visibility:visible;mso-wrap-style:square;mso-width-percent:0;mso-height-percent:0;mso-wrap-distance-left:9pt;mso-wrap-distance-top:0;mso-wrap-distance-right:9pt;mso-wrap-distance-bottom:0;mso-position-horizontal:absolute;mso-position-horizontal-relative:text;mso-position-vertical:absolute;mso-position-vertical-relative:text;mso-width-percent:0;mso-height-percent:0;mso-width-relative:margin;mso-height-relative:margin;v-text-anchor:middle" o:gfxdata="UEsDBBQABgAIAAAAIQC2gziS/gAAAOEBAAATAAAAW0NvbnRlbnRfVHlwZXNdLnhtbJSRQU7DMBBF&#13;&#10;90jcwfIWJU67QAgl6YK0S0CoHGBkTxKLZGx5TGhvj5O2G0SRWNoz/78nu9wcxkFMGNg6quQqL6RA&#13;&#10;0s5Y6ir5vt9lD1JwBDIwOMJKHpHlpr69KfdHjyxSmriSfYz+USnWPY7AufNIadK6MEJMx9ApD/oD&#13;&#10;OlTrorhX2lFEilmcO2RdNtjC5xDF9pCuTyYBB5bi6bQ4syoJ3g9WQ0ymaiLzg5KdCXlKLjvcW893&#13;&#10;SUOqXwnz5DrgnHtJTxOsQfEKIT7DmDSUCaxw7Rqn8787ZsmRM9e2VmPeBN4uqYvTtW7jvijg9N/y&#13;&#10;JsXecLq0q+WD6m8AAAD//wMAUEsDBBQABgAIAAAAIQA4/SH/1gAAAJQBAAALAAAAX3JlbHMvLnJl&#13;&#10;bHOkkMFqwzAMhu+DvYPRfXGawxijTi+j0GvpHsDYimMaW0Yy2fr2M4PBMnrbUb/Q94l/f/hMi1qR&#13;&#10;JVI2sOt6UJgd+ZiDgffL8ekFlFSbvV0oo4EbChzGx4f9GRdb25HMsYhqlCwG5lrLq9biZkxWOiqY&#13;&#10;22YiTra2kYMu1l1tQD30/bPm3wwYN0x18gb45AdQl1tp5j/sFB2T0FQ7R0nTNEV3j6o9feQzro1i&#13;&#10;OWA14Fm+Q8a1a8+Bvu/d/dMb2JY5uiPbhG/ktn4cqGU/er3pcvwCAAD//wMAUEsDBBQABgAIAAAA&#13;&#10;IQAUK/yWbgIAADAFAAAOAAAAZHJzL2Uyb0RvYy54bWysVN9P2zAQfp+0/8Hy+0jSla1UpKgCMU1C&#13;&#10;gAYTz65jk0iOzzu7Tbq/fmcnTRGgPUx7Sez78d3583c+v+hbw3YKfQO25MVJzpmyEqrGPpf85+P1&#13;&#10;pwVnPghbCQNWlXyvPL9Yffxw3rmlmkENplLICMT6ZedKXofgllnmZa1a4U/AKUtODdiKQFt8zioU&#13;&#10;HaG3Jpvl+ZesA6wcglTek/VqcPJVwtdayXCntVeBmZJTbyF9MX038ZutzsXyGYWrGzm2If6hi1Y0&#13;&#10;lopOUFciCLbF5g1U20gEDzqcSGgz0LqRKp2BTlPkr07zUAun0lmIHO8mmvz/g5W3uwd3j0RD5/zS&#13;&#10;0zKeotfYxj/1x/pE1n4iS/WBSTIW+WJxekbXK8k3/zqfLxKb2THboQ/fFLQsLkqOdBmJI7G78YEq&#13;&#10;UughJBazcN0YE+3HVtIq7I2KAcb+UJo1FRWfJaCkEnVpkO0E3a+QUtlQDK5aVGowF6d5fmhtykjV&#13;&#10;E2BE1lR4wh4BogLfYg9tj/ExVSWRTcn53xobkqeMVBlsmJLbxgK+B2DoVGPlIf5A0kBNZCn0m564&#13;&#10;KfnnGBktG6j298gQBtF7J68buogb4cO9QFI5zQNNbrijjzbQlRzGFWc14O/37DGexEdezjqampL7&#13;&#10;X1uBijPz3ZIsz4r5PI5Z2sxPv85ogy89m5ceu20vgS6uoDfCybSM8cEclhqhfaIBX8eq5BJWUu2S&#13;&#10;y4CHzWUYppmeCKnW6xRGo+VEuLEPTkbwyHMU2mP/JNCNagyk41s4TJhYvhLlEBszLay3AXSTFHvk&#13;&#10;dbwBGsskpfEJiXP/cp+ijg/d6g8AAAD//wMAUEsDBBQABgAIAAAAIQAGCfRA4AAAABABAAAPAAAA&#13;&#10;ZHJzL2Rvd25yZXYueG1sTI/RTsMwDEXfkfiHyEi8sbQBxuiaToipH7CyD0iT0JQ1TtWkXfl7zBO8&#13;&#10;WLKvfX1ueVj9wBY7xT6ghHyTAbOog+mxk3D+qB92wGJSaNQQ0Er4thEO1e1NqQoTrniyS5M6RiYY&#13;&#10;CyXBpTQWnEftrFdxE0aLpH2GyatE7dRxM6krmfuBiyzbcq96pA9OjfbdWX1pZi+hPbcXFK7WS1Pr&#13;&#10;E6/nI6r2S8r7u/W4p/K2B5bsmv4u4DcD8UNFYG2Y0UQ2SNg+58SfSBDiCRht7MSjANbS5PUlB16V&#13;&#10;/H+Q6gcAAP//AwBQSwECLQAUAAYACAAAACEAtoM4kv4AAADhAQAAEwAAAAAAAAAAAAAAAAAAAAAA&#13;&#10;W0NvbnRlbnRfVHlwZXNdLnhtbFBLAQItABQABgAIAAAAIQA4/SH/1gAAAJQBAAALAAAAAAAAAAAA&#13;&#10;AAAAAC8BAABfcmVscy8ucmVsc1BLAQItABQABgAIAAAAIQAUK/yWbgIAADAFAAAOAAAAAAAAAAAA&#13;&#10;AAAAAC4CAABkcnMvZTJvRG9jLnhtbFBLAQItABQABgAIAAAAIQAGCfRA4AAAABABAAAPAAAAAAAA&#13;&#10;AAAAAAAAAMgEAABkcnMvZG93bnJldi54bWxQSwUGAAAAAAQABADzAAAA1QUAAAAA&#13;&#10;" filled="f" strokecolor="#030e13 [484]" strokeweight="1.5pt">
-                <v:textbox>
-                  <w:txbxContent>
-                    <w:p>
-                      <w:pPr>
-                        <w:jc w:val="center"/>
-                        <w:rPr>
-                          <w:color w:val="0E2841" w:themeColor="text2"/>
-                        </w:rPr>
-                      </w:pPr>
-                      <w:r>
-                        <w:rPr>
-                          <w:color w:val="0E2841" w:themeColor="text2"/>
-                        </w:rPr>
-                        <w:t>DIMENSION</w:t>
-                      </w:r>
-                    </w:p>
-                  </w:txbxContent>
-                </v:textbox>
-              </v:rect>
-            </w:pict>
-          </mc:Fallback>
-        </mc:AlternateContent>
-      </w:r>
-      <w:r>
-        <w:rPr>
-          <w:b/>
-          <w:bCs/>
-          <w:noProof/>
-          <w:color w:val="4EA72E" w:themeColor="accent6"/>
-        </w:rPr>
-        <mc:AlternateContent>
-          <mc:Choice Requires="wps">
-            <w:drawing>
-              <wp:anchor distT="0" distB="0" distL="114300" distR="114300" simplePos="0" relativeHeight="251659264" behindDoc="0" locked="0" layoutInCell="1" allowOverlap="1" wp14:anchorId="5752A938" wp14:editId="2FA08E2F">
-                <wp:simplePos x="0" y="0"/>
-                <wp:positionH relativeFrom="column">
-                  <wp:posOffset>2033665</wp:posOffset>
-                </wp:positionH>
-                <wp:positionV relativeFrom="paragraph">
-                  <wp:posOffset>1458741</wp:posOffset>
-                </wp:positionV>
-                <wp:extent cx="1454046" cy="936885"/>
-                <wp:effectExtent l="12700" t="12700" r="6985" b="15875"/>
-                <wp:wrapNone/>
-                <wp:docPr id="573535299" name="Rectangle 1"/>
-                <wp:cNvGraphicFramePr/>
-                <a:graphic xmlns:a="http://schemas.openxmlformats.org/drawingml/2006/main">
-                  <a:graphicData uri="http://schemas.microsoft.com/office/word/2010/wordprocessingShape">
-                    <wps:wsp>
-                      <wps:cNvSpPr/>
-                      <wps:spPr>
-                        <a:xfrm>
-                          <a:off x="0" y="0"/>
-                          <a:ext cx="1454046" cy="936885"/>
-                        </a:xfrm>
-                        <a:prstGeom prst="rect">
-                          <a:avLst/>
-                        </a:prstGeom>
-                        <a:noFill/>
-                      </wps:spPr>
-                      <wps:style>
-                        <a:lnRef idx="2">
-                          <a:schemeClr val="accent1">
-                            <a:shade val="15000"/>
-                          </a:schemeClr>
-                        </a:lnRef>
-                        <a:fillRef idx="1">
-                          <a:schemeClr val="accent1"/>
-                        </a:fillRef>
-                        <a:effectRef idx="0">
-                          <a:schemeClr val="accent1"/>
-                        </a:effectRef>
-                        <a:fontRef idx="minor">
-                          <a:schemeClr val="lt1"/>
-                        </a:fontRef>
-                      </wps:style>
-                      <wps:txbx>
-                        <w:txbxContent>
-                          <w:p>
-                            <w:pPr>
-                              <w:jc w:val="center"/>
-                              <w:rPr>
-                                <w:color w:val="0E2841" w:themeColor="text2"/>
-                              </w:rPr>
-                            </w:pPr>
-                            <w:r>
-                              <w:rPr>
-                                <w:color w:val="0E2841" w:themeColor="text2"/>
-                              </w:rPr>
-                              <w:t>FACT TABLE</w:t>
-                            </w:r>
-                          </w:p>
-                        </w:txbxContent>
-                      </wps:txbx>
-                      <wps:bodyPr rot="0" spcFirstLastPara="0" vertOverflow="overflow" horzOverflow="overflow" vert="horz" wrap="square" lIns="91440" tIns="45720" rIns="91440" bIns="45720" numCol="1" spcCol="0" rtlCol="0" fromWordArt="0" anchor="ctr" anchorCtr="0" forceAA="0" compatLnSpc="1">
-                        <a:prstTxWarp prst="textNoShape">
-                          <a:avLst/>
-                        </a:prstTxWarp>
-                        <a:noAutofit/>
-                      </wps:bodyPr>
-                    </wps:wsp>
-                  </a:graphicData>
-                </a:graphic>
-              </wp:anchor>
-            </w:drawing>
-          </mc:Choice>
-          <mc:Fallback>
-            <w:pict>
-              <v:rect w14:anchorId="5752A938" id="_x0000_s1030" style="position:absolute;left:0;text-align:left;margin-left:160.15pt;margin-top:114.85pt;width:114.5pt;height:73.75pt;z-index:251659264;visibility:visible;mso-wrap-style:square;mso-wrap-distance-left:9pt;mso-wrap-distance-top:0;mso-wrap-distance-right:9pt;mso-wrap-distance-bottom:0;mso-position-horizontal:absolute;mso-position-horizontal-relative:text;mso-position-vertical:absolute;mso-position-vertical-relative:text;v-text-anchor:middle" o:gfxdata="UEsDBBQABgAIAAAAIQC2gziS/gAAAOEBAAATAAAAW0NvbnRlbnRfVHlwZXNdLnhtbJSRQU7DMBBF&#13;&#10;90jcwfIWJU67QAgl6YK0S0CoHGBkTxKLZGx5TGhvj5O2G0SRWNoz/78nu9wcxkFMGNg6quQqL6RA&#13;&#10;0s5Y6ir5vt9lD1JwBDIwOMJKHpHlpr69KfdHjyxSmriSfYz+USnWPY7AufNIadK6MEJMx9ApD/oD&#13;&#10;OlTrorhX2lFEilmcO2RdNtjC5xDF9pCuTyYBB5bi6bQ4syoJ3g9WQ0ymaiLzg5KdCXlKLjvcW893&#13;&#10;SUOqXwnz5DrgnHtJTxOsQfEKIT7DmDSUCaxw7Rqn8787ZsmRM9e2VmPeBN4uqYvTtW7jvijg9N/y&#13;&#10;JsXecLq0q+WD6m8AAAD//wMAUEsDBBQABgAIAAAAIQA4/SH/1gAAAJQBAAALAAAAX3JlbHMvLnJl&#13;&#10;bHOkkMFqwzAMhu+DvYPRfXGawxijTi+j0GvpHsDYimMaW0Yy2fr2M4PBMnrbUb/Q94l/f/hMi1qR&#13;&#10;JVI2sOt6UJgd+ZiDgffL8ekFlFSbvV0oo4EbChzGx4f9GRdb25HMsYhqlCwG5lrLq9biZkxWOiqY&#13;&#10;22YiTra2kYMu1l1tQD30/bPm3wwYN0x18gb45AdQl1tp5j/sFB2T0FQ7R0nTNEV3j6o9feQzro1i&#13;&#10;OWA14Fm+Q8a1a8+Bvu/d/dMb2JY5uiPbhG/ktn4cqGU/er3pcvwCAAD//wMAUEsDBBQABgAIAAAA&#13;&#10;IQCrLQ8wbwIAADAFAAAOAAAAZHJzL2Uyb0RvYy54bWysVN9P2zAQfp+0/8Hy+0jSpQwqUlSBmCYh&#13;&#10;hgYTz65jk0iOzzu7Tbu/fmcnTRGgPUx7Sez78d3583e+uNx1hm0V+hZsxYuTnDNlJdStfa74z8eb&#13;&#10;T2ec+SBsLQxYVfG98vxy+fHDRe8WagYNmFohIxDrF72reBOCW2SZl43qhD8Bpyw5NWAnAm3xOatR&#13;&#10;9ITemWyW56dZD1g7BKm8J+v14OTLhK+1kuG71l4FZipOvYX0xfRdx2+2vBCLZxSuaeXYhviHLjrR&#13;&#10;Wio6QV2LINgG2zdQXSsRPOhwIqHLQOtWqnQGOk2RvzrNQyOcSmchcrybaPL/D1bebR/cPRINvfML&#13;&#10;T8t4ip3GLv6pP7ZLZO0nstQuMEnGopyXeXnKmSTf+efTs7N5ZDM7Zjv04auCjsVFxZEuI3Ektrc+&#13;&#10;DKGHkFjMwk1rTLQfW0mrsDcqBhj7Q2nW1lR8loCSStSVQbYVdL9CSmVDMbgaUavBXMzzPF00tTZl&#13;&#10;pEYTYETWVHjCHgGiAt9iD22P8TFVJZFNyfnfGhuSp4xUGWyYkrvWAr4HYOhUY+Uh/kDSQE1kKezW&#13;&#10;O+Km4mWMjJY11Pt7ZAiD6L2TNy1dxK3w4V4gqZzmgSY3fKePNtBXHMYVZw3g7/fsMZ7ER17Oepqa&#13;&#10;ivtfG4GKM/PNkizPi7KMY5Y25fzLjDb40rN+6bGb7gro4gp6I5xMyxgfzGGpEbonGvBVrEouYSXV&#13;&#10;rrgMeNhchWGa6YmQarVKYTRaToRb++BkBI88R6E97p4EulGNgXR8B4cJE4tXohxiY6aF1SaAbpNi&#13;&#10;j7yON0BjmaQ0PiFx7l/uU9TxoVv+AQAA//8DAFBLAwQUAAYACAAAACEAHpo5+N4AAAAQAQAADwAA&#13;&#10;AGRycy9kb3ducmV2LnhtbExPS07DMBDdI3EHa5DYUQcXCE3jVIgqB2joAfwjCY3HUeyk4fYMK9iM&#13;&#10;NPPevE95WP3AFjfFPqCEx00GzKEJtsdWwvmjfngFFpNCq4aATsK3i3Cobm9KVdhwxZNbmtQyEsFY&#13;&#10;KAldSmPBeTSd8ypuwuiQsM8weZVonVpuJ3UlcT9wkWUv3KseyaFTo3vvnLk0s5egz/qCoqvN0tTm&#13;&#10;xOv5iEp/SXl/tx73NN72wJJb098H/Hag/FBRMB1mtJENErYi2xJVghC7HBgxnp92dNEE5bkAXpX8&#13;&#10;f5HqBwAA//8DAFBLAQItABQABgAIAAAAIQC2gziS/gAAAOEBAAATAAAAAAAAAAAAAAAAAAAAAABb&#13;&#10;Q29udGVudF9UeXBlc10ueG1sUEsBAi0AFAAGAAgAAAAhADj9If/WAAAAlAEAAAsAAAAAAAAAAAAA&#13;&#10;AAAALwEAAF9yZWxzLy5yZWxzUEsBAi0AFAAGAAgAAAAhAKstDzBvAgAAMAUAAA4AAAAAAAAAAAAA&#13;&#10;AAAALgIAAGRycy9lMm9Eb2MueG1sUEsBAi0AFAAGAAgAAAAhAB6aOfjeAAAAEAEAAA8AAAAAAAAA&#13;&#10;AAAAAAAAyQQAAGRycy9kb3ducmV2LnhtbFBLBQYAAAAABAAEAPMAAADUBQAAAAA=&#13;&#10;" filled="f" strokecolor="#030e13 [484]" strokeweight="1.5pt">
-                <v:textbox>
-                  <w:txbxContent>
-                    <w:p>
-                      <w:pPr>
-                        <w:jc w:val="center"/>
-                        <w:rPr>
-                          <w:color w:val="0E2841" w:themeColor="text2"/>
-                        </w:rPr>
-                      </w:pPr>
-                      <w:r>
-                        <w:rPr>
-                          <w:color w:val="0E2841" w:themeColor="text2"/>
-                        </w:rPr>
-                        <w:t>FACT TABLE</w:t>
-                      </w:r>
-                    </w:p>
-                  </w:txbxContent>
-                </v:textbox>
-              </v:rect>
-            </w:pict>
-          </mc:Fallback>
-        </mc:AlternateContent>
-      </w:r>
-      <w:r>
-        <w:rPr>
-          <w:b/>
-          <w:bCs/>
-          <w:color w:val="000000" w:themeColor="text1"/>
-        </w:rPr>
-        <w:t>MODELE EN ETOILE</w:t>
-      </w:r>
-    </w:p>
-    <w:p>
-      <w:pPr>
-        <w:rPr>
-          <w:b/>
-          <w:bCs/>
-          <w:color w:val="000000" w:themeColor="text1"/>
-        </w:rPr>
-      </w:pPr>
-    </w:p>
-    <w:p>
-      <w:pPr>
-        <w:rPr>
-          <w:b/>
-          <w:bCs/>
-          <w:color w:val="000000" w:themeColor="text1"/>
-        </w:rPr>
-      </w:pPr>
-    </w:p>
-    <w:p>
-      <w:pPr>
-        <w:rPr>
-          <w:b/>
-          <w:bCs/>
-          <w:color w:val="000000" w:themeColor="text1"/>
-        </w:rPr>
-      </w:pPr>
-    </w:p>
-    <w:p>
-      <w:pPr>
-        <w:rPr>
-          <w:b/>
-          <w:bCs/>
-          <w:color w:val="000000" w:themeColor="text1"/>
-        </w:rPr>
-      </w:pPr>
-    </w:p>
-    <w:p>
-      <w:pPr>
-        <w:rPr>
-          <w:b/>
-          <w:bCs/>
-          <w:color w:val="000000" w:themeColor="text1"/>
-        </w:rPr>
-      </w:pPr>
-    </w:p>
-    <w:p>
-      <w:pPr>
-        <w:rPr>
-          <w:b/>
-          <w:bCs/>
-          <w:color w:val="000000" w:themeColor="text1"/>
-        </w:rPr>
-      </w:pPr>
-    </w:p>
-    <w:p>
-      <w:pPr>
-        <w:rPr>
-          <w:b/>
-          <w:bCs/>
-          <w:color w:val="000000" w:themeColor="text1"/>
-        </w:rPr>
-      </w:pPr>
-    </w:p>
-    <w:p>
-      <w:pPr>
-        <w:rPr>
-          <w:b/>
-          <w:bCs/>
-          <w:color w:val="000000" w:themeColor="text1"/>
-        </w:rPr>
-      </w:pPr>
     </w:p>
     <w:p>
       <w:pPr>

</xml_diff>

<commit_message>
ajout du file twb et mise a jour du file doc
</commit_message>
<xml_diff>
--- a/BANKING PROJECT.docx
+++ b/BANKING PROJECT.docx
@@ -1385,6 +1385,194 @@
     </w:p>
     <w:p>
       <w:pPr>
+        <w:pStyle w:val="NormalWeb"/>
+      </w:pPr>
+    </w:p>
+    <w:p>
+      <w:pPr>
+        <w:pStyle w:val="NormalWeb"/>
+        <w:rPr>
+          <w:lang w:val="en-CA"/>
+        </w:rPr>
+      </w:pPr>
+      <w:r>
+        <w:rPr>
+          <w:lang w:val="en-CA"/>
+        </w:rPr>
+        <w:lastRenderedPageBreak/>
+        <w:t>Debt-to-Income Ratio</w:t>
+      </w:r>
+      <w:r>
+        <w:rPr>
+          <w:lang w:val="en-CA"/>
+        </w:rPr>
+        <w:t xml:space="preserve"> </w:t>
+      </w:r>
+      <w:r>
+        <w:rPr>
+          <w:rStyle w:val="lev"/>
+          <w:rFonts w:eastAsiaTheme="majorEastAsia"/>
+          <w:lang w:val="en-CA"/>
+        </w:rPr>
+        <w:t xml:space="preserve">= </w:t>
+      </w:r>
+      <w:proofErr w:type="spellStart"/>
+      <w:r>
+        <w:rPr>
+          <w:rStyle w:val="lev"/>
+          <w:rFonts w:eastAsiaTheme="majorEastAsia"/>
+          <w:lang w:val="en-CA"/>
+        </w:rPr>
+        <w:t>loan_amount</w:t>
+      </w:r>
+      <w:proofErr w:type="spellEnd"/>
+      <w:r>
+        <w:rPr>
+          <w:rStyle w:val="lev"/>
+          <w:rFonts w:eastAsiaTheme="majorEastAsia"/>
+          <w:lang w:val="en-CA"/>
+        </w:rPr>
+        <w:t xml:space="preserve"> / </w:t>
+      </w:r>
+      <w:proofErr w:type="spellStart"/>
+      <w:r>
+        <w:rPr>
+          <w:rStyle w:val="lev"/>
+          <w:rFonts w:eastAsiaTheme="majorEastAsia"/>
+          <w:lang w:val="en-CA"/>
+        </w:rPr>
+        <w:t>income_annum</w:t>
+      </w:r>
+      <w:proofErr w:type="spellEnd"/>
+    </w:p>
+    <w:p>
+      <w:pPr>
+        <w:pStyle w:val="NormalWeb"/>
+      </w:pPr>
+      <w:r>
+        <w:t xml:space="preserve">Ce ratio mesure </w:t>
+      </w:r>
+      <w:r>
+        <w:rPr>
+          <w:rStyle w:val="lev"/>
+          <w:rFonts w:eastAsiaTheme="majorEastAsia"/>
+        </w:rPr>
+        <w:t>la part du revenu annuel</w:t>
+      </w:r>
+      <w:r>
+        <w:t xml:space="preserve"> que représente la dette (prêt demandé).</w:t>
+      </w:r>
+      <w:r>
+        <w:br/>
+        <w:t xml:space="preserve">Plus il est </w:t>
+      </w:r>
+      <w:r>
+        <w:rPr>
+          <w:rStyle w:val="lev"/>
+          <w:rFonts w:eastAsiaTheme="majorEastAsia"/>
+        </w:rPr>
+        <w:t>élevé</w:t>
+      </w:r>
+      <w:r>
+        <w:t xml:space="preserve">, plus le client consacre une portion importante de son revenu au remboursement → donc plus le risque est </w:t>
+      </w:r>
+      <w:r>
+        <w:rPr>
+          <w:rStyle w:val="lev"/>
+          <w:rFonts w:eastAsiaTheme="majorEastAsia"/>
+        </w:rPr>
+        <w:t>élevé</w:t>
+      </w:r>
+      <w:r>
+        <w:t>.</w:t>
+      </w:r>
+    </w:p>
+    <w:p>
+      <w:pPr>
+        <w:pStyle w:val="NormalWeb"/>
+      </w:pPr>
+    </w:p>
+    <w:p>
+      <w:pPr>
+        <w:pStyle w:val="NormalWeb"/>
+        <w:rPr>
+          <w:lang w:val="en-CA"/>
+        </w:rPr>
+      </w:pPr>
+      <w:r>
+        <w:rPr>
+          <w:lang w:val="en-CA"/>
+        </w:rPr>
+        <w:t>Asset-to-Loan Ratio (ATL)</w:t>
+      </w:r>
+      <w:r>
+        <w:rPr>
+          <w:lang w:val="en-CA"/>
+        </w:rPr>
+        <w:t xml:space="preserve"> </w:t>
+      </w:r>
+      <w:r>
+        <w:rPr>
+          <w:rStyle w:val="lev"/>
+          <w:rFonts w:eastAsiaTheme="majorEastAsia"/>
+          <w:lang w:val="en-CA"/>
+        </w:rPr>
+        <w:t xml:space="preserve">= </w:t>
+      </w:r>
+      <w:proofErr w:type="spellStart"/>
+      <w:r>
+        <w:rPr>
+          <w:rStyle w:val="lev"/>
+          <w:rFonts w:eastAsiaTheme="majorEastAsia"/>
+          <w:lang w:val="en-CA"/>
+        </w:rPr>
+        <w:t>total_assets_value</w:t>
+      </w:r>
+      <w:proofErr w:type="spellEnd"/>
+      <w:r>
+        <w:rPr>
+          <w:rStyle w:val="lev"/>
+          <w:rFonts w:eastAsiaTheme="majorEastAsia"/>
+          <w:lang w:val="en-CA"/>
+        </w:rPr>
+        <w:t xml:space="preserve"> / </w:t>
+      </w:r>
+      <w:proofErr w:type="spellStart"/>
+      <w:r>
+        <w:rPr>
+          <w:rStyle w:val="lev"/>
+          <w:rFonts w:eastAsiaTheme="majorEastAsia"/>
+          <w:lang w:val="en-CA"/>
+        </w:rPr>
+        <w:t>loan_amount</w:t>
+      </w:r>
+      <w:proofErr w:type="spellEnd"/>
+    </w:p>
+    <w:p>
+      <w:pPr>
+        <w:pStyle w:val="NormalWeb"/>
+      </w:pPr>
+      <w:r>
+        <w:t xml:space="preserve">Ce ratio mesure </w:t>
+      </w:r>
+      <w:r>
+        <w:rPr>
+          <w:rStyle w:val="lev"/>
+          <w:rFonts w:eastAsiaTheme="majorEastAsia"/>
+        </w:rPr>
+        <w:t>la capacité du client à couvrir le montant emprunté</w:t>
+      </w:r>
+      <w:r>
+        <w:t xml:space="preserve"> grâce à ses biens (immobiliers, bancaires, de luxe...).</w:t>
+      </w:r>
+    </w:p>
+    <w:p>
+      <w:pPr>
+        <w:pStyle w:val="NormalWeb"/>
+      </w:pPr>
+    </w:p>
+    <w:p>
+      <w:pPr>
         <w:spacing w:after="0" w:line="240" w:lineRule="auto"/>
         <w:textAlignment w:val="baseline"/>
         <w:rPr>
@@ -1424,7 +1612,6 @@
           <w:bCs/>
           <w:color w:val="275317" w:themeColor="accent6" w:themeShade="80"/>
         </w:rPr>
-        <w:lastRenderedPageBreak/>
         <w:t xml:space="preserve">ENVIRONEMENT ET SUIVI: </w:t>
       </w:r>
       <w:proofErr w:type="spellStart"/>
@@ -1451,14 +1638,159 @@
         <w:rPr>
           <w:b/>
           <w:bCs/>
+          <w:color w:val="000000" w:themeColor="text1"/>
+        </w:rPr>
+      </w:pPr>
+      <w:r>
+        <w:rPr>
+          <w:b/>
+          <w:bCs/>
           <w:color w:val="275317" w:themeColor="accent6" w:themeShade="80"/>
         </w:rPr>
-      </w:pPr>
-      <w:r>
+        <w:tab/>
+      </w:r>
+      <w:r>
+        <w:rPr>
+          <w:b/>
+          <w:bCs/>
+          <w:color w:val="000000" w:themeColor="text1"/>
+        </w:rPr>
+        <w:t>To</w:t>
+      </w:r>
+      <w:r>
+        <w:rPr>
+          <w:b/>
+          <w:bCs/>
+          <w:color w:val="000000" w:themeColor="text1"/>
+        </w:rPr>
+        <w:t xml:space="preserve"> do: organiser </w:t>
+      </w:r>
+      <w:r>
+        <w:rPr>
+          <w:b/>
+          <w:bCs/>
+          <w:color w:val="000000" w:themeColor="text1"/>
+        </w:rPr>
+        <w:t xml:space="preserve">le git en dossier </w:t>
+      </w:r>
+    </w:p>
+    <w:p>
+      <w:pPr>
+        <w:pStyle w:val="Paragraphedeliste"/>
+        <w:numPr>
+          <w:ilvl w:val="0"/>
+          <w:numId w:val="5"/>
+        </w:numPr>
+        <w:rPr>
+          <w:b/>
+          <w:bCs/>
+          <w:color w:val="000000" w:themeColor="text1"/>
+        </w:rPr>
+      </w:pPr>
+      <w:r>
+        <w:rPr>
+          <w:b/>
+          <w:bCs/>
+          <w:color w:val="000000" w:themeColor="text1"/>
+        </w:rPr>
+        <w:t xml:space="preserve">Dossier </w:t>
+      </w:r>
+      <w:proofErr w:type="spellStart"/>
+      <w:r>
+        <w:rPr>
+          <w:b/>
+          <w:bCs/>
+          <w:color w:val="000000" w:themeColor="text1"/>
+        </w:rPr>
+        <w:t>dataset</w:t>
+      </w:r>
+      <w:proofErr w:type="spellEnd"/>
+      <w:r>
+        <w:rPr>
+          <w:b/>
+          <w:bCs/>
+          <w:color w:val="000000" w:themeColor="text1"/>
+        </w:rPr>
+        <w:t xml:space="preserve"> </w:t>
+      </w:r>
+    </w:p>
+    <w:p>
+      <w:pPr>
+        <w:pStyle w:val="Paragraphedeliste"/>
+        <w:numPr>
+          <w:ilvl w:val="0"/>
+          <w:numId w:val="5"/>
+        </w:numPr>
+        <w:rPr>
+          <w:b/>
+          <w:bCs/>
+          <w:color w:val="000000" w:themeColor="text1"/>
+        </w:rPr>
+      </w:pPr>
+      <w:r>
+        <w:rPr>
+          <w:b/>
+          <w:bCs/>
+          <w:color w:val="000000" w:themeColor="text1"/>
+        </w:rPr>
+        <w:t xml:space="preserve">Dossier python </w:t>
+      </w:r>
+    </w:p>
+    <w:p>
+      <w:pPr>
+        <w:pStyle w:val="Paragraphedeliste"/>
+        <w:numPr>
+          <w:ilvl w:val="0"/>
+          <w:numId w:val="5"/>
+        </w:numPr>
+        <w:rPr>
+          <w:b/>
+          <w:bCs/>
+          <w:color w:val="000000" w:themeColor="text1"/>
+        </w:rPr>
+      </w:pPr>
+      <w:r>
+        <w:rPr>
+          <w:b/>
+          <w:bCs/>
+          <w:color w:val="000000" w:themeColor="text1"/>
+        </w:rPr>
+        <w:t xml:space="preserve">Dossier </w:t>
+      </w:r>
+      <w:proofErr w:type="spellStart"/>
+      <w:r>
+        <w:rPr>
+          <w:b/>
+          <w:bCs/>
+          <w:color w:val="000000" w:themeColor="text1"/>
+        </w:rPr>
+        <w:t>sql</w:t>
+      </w:r>
+      <w:proofErr w:type="spellEnd"/>
+      <w:r>
+        <w:rPr>
+          <w:b/>
+          <w:bCs/>
+          <w:color w:val="000000" w:themeColor="text1"/>
+        </w:rPr>
+        <w:t xml:space="preserve"> </w:t>
+      </w:r>
+    </w:p>
+    <w:p>
+      <w:pPr>
         <w:rPr>
           <w:b/>
           <w:bCs/>
           <w:color w:val="275317" w:themeColor="accent6" w:themeShade="80"/>
+          <w:lang w:val="en-CA"/>
+        </w:rPr>
+      </w:pPr>
+      <w:r>
+        <w:rPr>
+          <w:b/>
+          <w:bCs/>
+          <w:color w:val="275317" w:themeColor="accent6" w:themeShade="80"/>
+          <w:lang w:val="en-CA"/>
         </w:rPr>
         <w:t xml:space="preserve">CONNECTION AU DATASET:  via python </w:t>
       </w:r>
@@ -1946,6 +2278,7 @@
           <w:szCs w:val="18"/>
           <w:lang w:val="en-CA"/>
         </w:rPr>
+        <w:lastRenderedPageBreak/>
         <w:t>is_low_</w:t>
       </w:r>
       <w:proofErr w:type="gramStart"/>
@@ -2063,6 +2396,164 @@
           <w:lang w:val="en-CA"/>
         </w:rPr>
         <w:t xml:space="preserve"> 0</w:t>
+      </w:r>
+    </w:p>
+    <w:p>
+      <w:pPr>
+        <w:pStyle w:val="Titre3"/>
+        <w:ind w:left="708"/>
+        <w:rPr>
+          <w:lang w:val="en-CA"/>
+        </w:rPr>
+      </w:pPr>
+    </w:p>
+    <w:p>
+      <w:pPr>
+        <w:pStyle w:val="Titre3"/>
+        <w:ind w:left="708"/>
+        <w:rPr>
+          <w:lang w:val="en-CA"/>
+        </w:rPr>
+      </w:pPr>
+      <w:proofErr w:type="spellStart"/>
+      <w:r>
+        <w:rPr>
+          <w:rFonts w:ascii="Arial" w:eastAsiaTheme="minorHAnsi" w:hAnsi="Arial" w:cs="Arial"/>
+          <w:b/>
+          <w:bCs/>
+          <w:color w:val="45B0E1" w:themeColor="accent1" w:themeTint="99"/>
+          <w:sz w:val="18"/>
+          <w:szCs w:val="18"/>
+          <w:lang w:val="en-CA"/>
+        </w:rPr>
+        <w:t>Loan_term_half_years</w:t>
+      </w:r>
+      <w:proofErr w:type="spellEnd"/>
+      <w:r>
+        <w:rPr>
+          <w:rFonts w:ascii="Arial" w:eastAsiaTheme="minorHAnsi" w:hAnsi="Arial" w:cs="Arial"/>
+          <w:b/>
+          <w:bCs/>
+          <w:color w:val="45B0E1" w:themeColor="accent1" w:themeTint="99"/>
+          <w:sz w:val="18"/>
+          <w:szCs w:val="18"/>
+          <w:lang w:val="en-CA"/>
+        </w:rPr>
+        <w:t>:</w:t>
+      </w:r>
+    </w:p>
+    <w:p>
+      <w:pPr>
+        <w:ind w:left="708" w:firstLine="708"/>
+        <w:rPr>
+          <w:rFonts w:ascii="Arial" w:hAnsi="Arial" w:cs="Arial"/>
+          <w:color w:val="000000" w:themeColor="text1"/>
+          <w:sz w:val="18"/>
+          <w:szCs w:val="18"/>
+          <w:lang w:val="en-CA"/>
+        </w:rPr>
+      </w:pPr>
+      <w:r>
+        <w:rPr>
+          <w:rFonts w:ascii="Arial" w:hAnsi="Arial" w:cs="Arial"/>
+          <w:color w:val="000000" w:themeColor="text1"/>
+          <w:sz w:val="18"/>
+          <w:szCs w:val="18"/>
+          <w:lang w:val="en-CA"/>
+        </w:rPr>
+        <w:t xml:space="preserve">Short &lt; 6 </w:t>
+      </w:r>
+      <w:proofErr w:type="spellStart"/>
+      <w:r>
+        <w:rPr>
+          <w:rFonts w:ascii="Arial" w:hAnsi="Arial" w:cs="Arial"/>
+          <w:color w:val="000000" w:themeColor="text1"/>
+          <w:sz w:val="18"/>
+          <w:szCs w:val="18"/>
+          <w:lang w:val="en-CA"/>
+        </w:rPr>
+        <w:t>mois</w:t>
+      </w:r>
+      <w:proofErr w:type="spellEnd"/>
+    </w:p>
+    <w:p>
+      <w:pPr>
+        <w:pStyle w:val="Titre3"/>
+        <w:ind w:left="1416"/>
+        <w:rPr>
+          <w:rFonts w:ascii="Arial" w:eastAsiaTheme="minorHAnsi" w:hAnsi="Arial" w:cs="Arial"/>
+          <w:color w:val="000000" w:themeColor="text1"/>
+          <w:sz w:val="18"/>
+          <w:szCs w:val="18"/>
+          <w:lang w:val="en-CA"/>
+        </w:rPr>
+      </w:pPr>
+      <w:r>
+        <w:rPr>
+          <w:rFonts w:ascii="Arial" w:eastAsiaTheme="minorHAnsi" w:hAnsi="Arial" w:cs="Arial"/>
+          <w:color w:val="000000" w:themeColor="text1"/>
+          <w:sz w:val="18"/>
+          <w:szCs w:val="18"/>
+          <w:lang w:val="en-CA"/>
+        </w:rPr>
+        <w:t xml:space="preserve">Medium &lt; 12 </w:t>
+      </w:r>
+      <w:proofErr w:type="spellStart"/>
+      <w:proofErr w:type="gramStart"/>
+      <w:r>
+        <w:rPr>
+          <w:rFonts w:ascii="Arial" w:eastAsiaTheme="minorHAnsi" w:hAnsi="Arial" w:cs="Arial"/>
+          <w:color w:val="000000" w:themeColor="text1"/>
+          <w:sz w:val="18"/>
+          <w:szCs w:val="18"/>
+          <w:lang w:val="en-CA"/>
+        </w:rPr>
+        <w:t>mois</w:t>
+      </w:r>
+      <w:proofErr w:type="spellEnd"/>
+      <w:r>
+        <w:rPr>
+          <w:rFonts w:ascii="Arial" w:eastAsiaTheme="minorHAnsi" w:hAnsi="Arial" w:cs="Arial"/>
+          <w:color w:val="000000" w:themeColor="text1"/>
+          <w:sz w:val="18"/>
+          <w:szCs w:val="18"/>
+          <w:lang w:val="en-CA"/>
+        </w:rPr>
+        <w:t>(</w:t>
+      </w:r>
+      <w:proofErr w:type="gramEnd"/>
+      <w:r>
+        <w:rPr>
+          <w:rFonts w:ascii="Arial" w:eastAsiaTheme="minorHAnsi" w:hAnsi="Arial" w:cs="Arial"/>
+          <w:color w:val="000000" w:themeColor="text1"/>
+          <w:sz w:val="18"/>
+          <w:szCs w:val="18"/>
+          <w:lang w:val="en-CA"/>
+        </w:rPr>
+        <w:t>1 an)</w:t>
+      </w:r>
+    </w:p>
+    <w:p>
+      <w:pPr>
+        <w:pStyle w:val="Titre3"/>
+        <w:ind w:left="1416"/>
+        <w:rPr>
+          <w:rFonts w:ascii="Arial" w:eastAsiaTheme="minorHAnsi" w:hAnsi="Arial" w:cs="Arial"/>
+          <w:color w:val="000000" w:themeColor="text1"/>
+          <w:sz w:val="18"/>
+          <w:szCs w:val="18"/>
+          <w:lang w:val="en-CA"/>
+        </w:rPr>
+      </w:pPr>
+      <w:r>
+        <w:rPr>
+          <w:rFonts w:ascii="Arial" w:eastAsiaTheme="minorHAnsi" w:hAnsi="Arial" w:cs="Arial"/>
+          <w:color w:val="000000" w:themeColor="text1"/>
+          <w:sz w:val="18"/>
+          <w:szCs w:val="18"/>
+          <w:lang w:val="en-CA"/>
+        </w:rPr>
+        <w:t xml:space="preserve">Else: long </w:t>
       </w:r>
     </w:p>
     <w:p>
@@ -2277,7 +2768,162 @@
         <mc:AlternateContent>
           <mc:Choice Requires="wps">
             <w:drawing>
-              <wp:anchor distT="0" distB="0" distL="114300" distR="114300" simplePos="0" relativeHeight="251665408" behindDoc="0" locked="0" layoutInCell="1" allowOverlap="1" wp14:anchorId="61B22F35" wp14:editId="763FA469">
+              <wp:anchor distT="0" distB="0" distL="114300" distR="114300" simplePos="0" relativeHeight="251661312" behindDoc="0" locked="0" layoutInCell="1" allowOverlap="1" wp14:anchorId="55E61669" wp14:editId="0808C996">
+                <wp:simplePos x="0" y="0"/>
+                <wp:positionH relativeFrom="column">
+                  <wp:posOffset>4140563</wp:posOffset>
+                </wp:positionH>
+                <wp:positionV relativeFrom="paragraph">
+                  <wp:posOffset>140698</wp:posOffset>
+                </wp:positionV>
+                <wp:extent cx="1476466" cy="522605"/>
+                <wp:effectExtent l="12700" t="12700" r="9525" b="10795"/>
+                <wp:wrapNone/>
+                <wp:docPr id="98113929" name="Rectangle 1"/>
+                <wp:cNvGraphicFramePr/>
+                <a:graphic xmlns:a="http://schemas.openxmlformats.org/drawingml/2006/main">
+                  <a:graphicData uri="http://schemas.microsoft.com/office/word/2010/wordprocessingShape">
+                    <wps:wsp>
+                      <wps:cNvSpPr/>
+                      <wps:spPr>
+                        <a:xfrm>
+                          <a:off x="0" y="0"/>
+                          <a:ext cx="1476466" cy="522605"/>
+                        </a:xfrm>
+                        <a:prstGeom prst="rect">
+                          <a:avLst/>
+                        </a:prstGeom>
+                        <a:noFill/>
+                      </wps:spPr>
+                      <wps:style>
+                        <a:lnRef idx="2">
+                          <a:schemeClr val="accent1">
+                            <a:shade val="15000"/>
+                          </a:schemeClr>
+                        </a:lnRef>
+                        <a:fillRef idx="1">
+                          <a:schemeClr val="accent1"/>
+                        </a:fillRef>
+                        <a:effectRef idx="0">
+                          <a:schemeClr val="accent1"/>
+                        </a:effectRef>
+                        <a:fontRef idx="minor">
+                          <a:schemeClr val="lt1"/>
+                        </a:fontRef>
+                      </wps:style>
+                      <wps:txbx>
+                        <w:txbxContent>
+                          <w:p>
+                            <w:pPr>
+                              <w:jc w:val="center"/>
+                              <w:rPr>
+                                <w:color w:val="0E2841" w:themeColor="text2"/>
+                              </w:rPr>
+                            </w:pPr>
+                            <w:r>
+                              <w:rPr>
+                                <w:color w:val="0E2841" w:themeColor="text2"/>
+                              </w:rPr>
+                              <w:t>DIMENSION</w:t>
+                            </w:r>
+                            <w:r>
+                              <w:rPr>
+                                <w:color w:val="0E2841" w:themeColor="text2"/>
+                              </w:rPr>
+                              <w:t xml:space="preserve"> (</w:t>
+                            </w:r>
+                            <w:proofErr w:type="spellStart"/>
+                            <w:r>
+                              <w:rPr>
+                                <w:color w:val="0E2841" w:themeColor="text2"/>
+                              </w:rPr>
+                              <w:t>dim_credit_score</w:t>
+                            </w:r>
+                            <w:proofErr w:type="spellEnd"/>
+                            <w:r>
+                              <w:rPr>
+                                <w:color w:val="0E2841" w:themeColor="text2"/>
+                              </w:rPr>
+                              <w:t>)</w:t>
+                            </w:r>
+                          </w:p>
+                        </w:txbxContent>
+                      </wps:txbx>
+                      <wps:bodyPr rot="0" spcFirstLastPara="0" vertOverflow="overflow" horzOverflow="overflow" vert="horz" wrap="square" lIns="91440" tIns="45720" rIns="91440" bIns="45720" numCol="1" spcCol="0" rtlCol="0" fromWordArt="0" anchor="ctr" anchorCtr="0" forceAA="0" compatLnSpc="1">
+                        <a:prstTxWarp prst="textNoShape">
+                          <a:avLst/>
+                        </a:prstTxWarp>
+                        <a:noAutofit/>
+                      </wps:bodyPr>
+                    </wps:wsp>
+                  </a:graphicData>
+                </a:graphic>
+                <wp14:sizeRelH relativeFrom="margin">
+                  <wp14:pctWidth>0</wp14:pctWidth>
+                </wp14:sizeRelH>
+                <wp14:sizeRelV relativeFrom="margin">
+                  <wp14:pctHeight>0</wp14:pctHeight>
+                </wp14:sizeRelV>
+              </wp:anchor>
+            </w:drawing>
+          </mc:Choice>
+          <mc:Fallback>
+            <w:pict>
+              <v:rect w14:anchorId="55E61669" id="_x0000_s1027" style="position:absolute;margin-left:326.05pt;margin-top:11.1pt;width:116.25pt;height:41.15pt;z-index:251661312;visibility:visible;mso-wrap-style:square;mso-width-percent:0;mso-height-percent:0;mso-wrap-distance-left:9pt;mso-wrap-distance-top:0;mso-wrap-distance-right:9pt;mso-wrap-distance-bottom:0;mso-position-horizontal:absolute;mso-position-horizontal-relative:text;mso-position-vertical:absolute;mso-position-vertical-relative:text;mso-width-percent:0;mso-height-percent:0;mso-width-relative:margin;mso-height-relative:margin;v-text-anchor:middle" o:gfxdata="UEsDBBQABgAIAAAAIQC2gziS/gAAAOEBAAATAAAAW0NvbnRlbnRfVHlwZXNdLnhtbJSRQU7DMBBF&#13;&#10;90jcwfIWJU67QAgl6YK0S0CoHGBkTxKLZGx5TGhvj5O2G0SRWNoz/78nu9wcxkFMGNg6quQqL6RA&#13;&#10;0s5Y6ir5vt9lD1JwBDIwOMJKHpHlpr69KfdHjyxSmriSfYz+USnWPY7AufNIadK6MEJMx9ApD/oD&#13;&#10;OlTrorhX2lFEilmcO2RdNtjC5xDF9pCuTyYBB5bi6bQ4syoJ3g9WQ0ymaiLzg5KdCXlKLjvcW893&#13;&#10;SUOqXwnz5DrgnHtJTxOsQfEKIT7DmDSUCaxw7Rqn8787ZsmRM9e2VmPeBN4uqYvTtW7jvijg9N/y&#13;&#10;JsXecLq0q+WD6m8AAAD//wMAUEsDBBQABgAIAAAAIQA4/SH/1gAAAJQBAAALAAAAX3JlbHMvLnJl&#13;&#10;bHOkkMFqwzAMhu+DvYPRfXGawxijTi+j0GvpHsDYimMaW0Yy2fr2M4PBMnrbUb/Q94l/f/hMi1qR&#13;&#10;JVI2sOt6UJgd+ZiDgffL8ekFlFSbvV0oo4EbChzGx4f9GRdb25HMsYhqlCwG5lrLq9biZkxWOiqY&#13;&#10;22YiTra2kYMu1l1tQD30/bPm3wwYN0x18gb45AdQl1tp5j/sFB2T0FQ7R0nTNEV3j6o9feQzro1i&#13;&#10;OWA14Fm+Q8a1a8+Bvu/d/dMb2JY5uiPbhG/ktn4cqGU/er3pcvwCAAD//wMAUEsDBBQABgAIAAAA&#13;&#10;IQDs8q0XbgIAADAFAAAOAAAAZHJzL2Uyb0RvYy54bWysVMFu2zAMvQ/YPwi6r7aDJN2COkXQosOA&#13;&#10;oivWDj0rslQbkEWNUmJnXz9KdpyiLXYYdrElkXykHh91cdm3hu0V+gZsyYuznDNlJVSNfS75z8eb&#13;&#10;T58580HYShiwquQH5fnl+uOHi86t1AxqMJVCRiDWrzpX8joEt8oyL2vVCn8GTlkyasBWBNric1ah&#13;&#10;6Ai9Ndksz5dZB1g5BKm8p9PrwcjXCV9rJcN3rb0KzJScagvpi+m7jd9sfSFWzyhc3cixDPEPVbSi&#13;&#10;sZR0groWQbAdNm+g2kYieNDhTEKbgdaNVOkOdJsif3Wbh1o4le5C5Hg30eT/H6y82z+4eyQaOudX&#13;&#10;npbxFr3GNv6pPtYnsg4TWaoPTNJhMT9fzpdLziTZFrPZMl9ENrNTtEMfvipoWVyUHKkZiSOxv/Vh&#13;&#10;cD26xGQWbhpj4vmplLQKB6Oig7E/lGZNRclnCSipRF0ZZHtB/RVSKhuKwVSLSg3HxSLPU6OptCki&#13;&#10;FZoAI7KmxBP2CBAV+BZ7KHv0j6EqiWwKzv9W2BA8RaTMYMMU3DYW8D0AQ7caMw/+R5IGaiJLod/2&#13;&#10;xA31JXrGky1Uh3tkCIPovZM3DTXiVvhwL5BUTvNAkxu+00cb6EoO44qzGvD3e+fRn8RHVs46mpqS&#13;&#10;+187gYoz882SLL8U83kcs7SZL85ntMGXlu1Li921V0CNK+iNcDIto38wx6VGaJ9owDcxK5mElZS7&#13;&#10;5DLgcXMVhmmmJ0KqzSa50Wg5EW7tg5MRPPIchfbYPwl0oxoD6fgOjhMmVq9EOfjGSAubXQDdJMWe&#13;&#10;eB07QGOZpDQ+IXHuX+6T1+mhW/8BAAD//wMAUEsDBBQABgAIAAAAIQA7m0Rf4AAAAA8BAAAPAAAA&#13;&#10;ZHJzL2Rvd25yZXYueG1sTI9BboMwEEX3lXoHayp115hYCUIEE1WNOEBoDmCDg2nwGGFD6O07WaWb&#13;&#10;kUbz/p//i+PqBraYKfQeJWw3CTCDjW977CRcvquPDFiICls1eDQSfk2AY/n6Uqi89Xc8m6WOHSMT&#13;&#10;DLmSYGMcc85DY41TYeNHg3S7+smpSOvU8XZSdzJ3AxdJknKneqQPVo3my5rmVs9Ogr7oGwpbNUtd&#13;&#10;NWdezSdU+kfK97f1dKDxeQAWzRqfCnh0oPxQUjDtZ2wDGySke7ElVIIQAhgBWbZLgWkik90eeFnw&#13;&#10;/z3KPwAAAP//AwBQSwECLQAUAAYACAAAACEAtoM4kv4AAADhAQAAEwAAAAAAAAAAAAAAAAAAAAAA&#13;&#10;W0NvbnRlbnRfVHlwZXNdLnhtbFBLAQItABQABgAIAAAAIQA4/SH/1gAAAJQBAAALAAAAAAAAAAAA&#13;&#10;AAAAAC8BAABfcmVscy8ucmVsc1BLAQItABQABgAIAAAAIQDs8q0XbgIAADAFAAAOAAAAAAAAAAAA&#13;&#10;AAAAAC4CAABkcnMvZTJvRG9jLnhtbFBLAQItABQABgAIAAAAIQA7m0Rf4AAAAA8BAAAPAAAAAAAA&#13;&#10;AAAAAAAAAMgEAABkcnMvZG93bnJldi54bWxQSwUGAAAAAAQABADzAAAA1QUAAAAA&#13;&#10;" filled="f" strokecolor="#030e13 [484]" strokeweight="1.5pt">
+                <v:textbox>
+                  <w:txbxContent>
+                    <w:p>
+                      <w:pPr>
+                        <w:jc w:val="center"/>
+                        <w:rPr>
+                          <w:color w:val="0E2841" w:themeColor="text2"/>
+                        </w:rPr>
+                      </w:pPr>
+                      <w:r>
+                        <w:rPr>
+                          <w:color w:val="0E2841" w:themeColor="text2"/>
+                        </w:rPr>
+                        <w:t>DIMENSION</w:t>
+                      </w:r>
+                      <w:r>
+                        <w:rPr>
+                          <w:color w:val="0E2841" w:themeColor="text2"/>
+                        </w:rPr>
+                        <w:t xml:space="preserve"> (</w:t>
+                      </w:r>
+                      <w:proofErr w:type="spellStart"/>
+                      <w:r>
+                        <w:rPr>
+                          <w:color w:val="0E2841" w:themeColor="text2"/>
+                        </w:rPr>
+                        <w:t>dim_credit_score</w:t>
+                      </w:r>
+                      <w:proofErr w:type="spellEnd"/>
+                      <w:r>
+                        <w:rPr>
+                          <w:color w:val="0E2841" w:themeColor="text2"/>
+                        </w:rPr>
+                        <w:t>)</w:t>
+                      </w:r>
+                    </w:p>
+                  </w:txbxContent>
+                </v:textbox>
+              </v:rect>
+            </w:pict>
+          </mc:Fallback>
+        </mc:AlternateContent>
+      </w:r>
+      <w:r>
+        <w:rPr>
+          <w:b/>
+          <w:bCs/>
+          <w:noProof/>
+          <w:color w:val="4EA72E" w:themeColor="accent6"/>
+        </w:rPr>
+        <mc:AlternateContent>
+          <mc:Choice Requires="wps">
+            <w:drawing>
+              <wp:anchor distT="0" distB="0" distL="114300" distR="114300" simplePos="0" relativeHeight="251665408" behindDoc="0" locked="0" layoutInCell="1" allowOverlap="1" wp14:anchorId="61B22F35" wp14:editId="63817B5D">
                 <wp:simplePos x="0" y="0"/>
                 <wp:positionH relativeFrom="column">
                   <wp:posOffset>300083</wp:posOffset>
@@ -2329,7 +2975,6 @@
                                 <w:color w:val="0E2841" w:themeColor="text2"/>
                               </w:rPr>
                             </w:pPr>
-                            <w:proofErr w:type="gramStart"/>
                             <w:r>
                               <w:rPr>
                                 <w:color w:val="0E2841" w:themeColor="text2"/>
@@ -2340,10 +2985,15 @@
                               <w:rPr>
                                 <w:color w:val="0E2841" w:themeColor="text2"/>
                               </w:rPr>
+                              <w:t xml:space="preserve"> </w:t>
+                            </w:r>
+                            <w:r>
+                              <w:rPr>
+                                <w:color w:val="0E2841" w:themeColor="text2"/>
+                              </w:rPr>
                               <w:t>(</w:t>
                             </w:r>
                             <w:proofErr w:type="spellStart"/>
-                            <w:proofErr w:type="gramEnd"/>
                             <w:r>
                               <w:rPr>
                                 <w:color w:val="0E2841" w:themeColor="text2"/>
@@ -2380,7 +3030,7 @@
           </mc:Choice>
           <mc:Fallback>
             <w:pict>
-              <v:rect w14:anchorId="61B22F35" id="_x0000_s1027" style="position:absolute;margin-left:23.65pt;margin-top:9.55pt;width:103.4pt;height:42.7pt;z-index:251665408;visibility:visible;mso-wrap-style:square;mso-width-percent:0;mso-height-percent:0;mso-wrap-distance-left:9pt;mso-wrap-distance-top:0;mso-wrap-distance-right:9pt;mso-wrap-distance-bottom:0;mso-position-horizontal:absolute;mso-position-horizontal-relative:text;mso-position-vertical:absolute;mso-position-vertical-relative:text;mso-width-percent:0;mso-height-percent:0;mso-width-relative:margin;mso-height-relative:margin;v-text-anchor:middle" o:gfxdata="UEsDBBQABgAIAAAAIQC2gziS/gAAAOEBAAATAAAAW0NvbnRlbnRfVHlwZXNdLnhtbJSRQU7DMBBF&#13;&#10;90jcwfIWJU67QAgl6YK0S0CoHGBkTxKLZGx5TGhvj5O2G0SRWNoz/78nu9wcxkFMGNg6quQqL6RA&#13;&#10;0s5Y6ir5vt9lD1JwBDIwOMJKHpHlpr69KfdHjyxSmriSfYz+USnWPY7AufNIadK6MEJMx9ApD/oD&#13;&#10;OlTrorhX2lFEilmcO2RdNtjC5xDF9pCuTyYBB5bi6bQ4syoJ3g9WQ0ymaiLzg5KdCXlKLjvcW893&#13;&#10;SUOqXwnz5DrgnHtJTxOsQfEKIT7DmDSUCaxw7Rqn8787ZsmRM9e2VmPeBN4uqYvTtW7jvijg9N/y&#13;&#10;JsXecLq0q+WD6m8AAAD//wMAUEsDBBQABgAIAAAAIQA4/SH/1gAAAJQBAAALAAAAX3JlbHMvLnJl&#13;&#10;bHOkkMFqwzAMhu+DvYPRfXGawxijTi+j0GvpHsDYimMaW0Yy2fr2M4PBMnrbUb/Q94l/f/hMi1qR&#13;&#10;JVI2sOt6UJgd+ZiDgffL8ekFlFSbvV0oo4EbChzGx4f9GRdb25HMsYhqlCwG5lrLq9biZkxWOiqY&#13;&#10;22YiTra2kYMu1l1tQD30/bPm3wwYN0x18gb45AdQl1tp5j/sFB2T0FQ7R0nTNEV3j6o9feQzro1i&#13;&#10;OWA14Fm+Q8a1a8+Bvu/d/dMb2JY5uiPbhG/ktn4cqGU/er3pcvwCAAD//wMAUEsDBBQABgAIAAAA&#13;&#10;IQC4Dw0LagIAADAFAAAOAAAAZHJzL2Uyb0RvYy54bWysVFFr2zAQfh/sPwi9r46zdOtCnBJaOgal&#13;&#10;DW1HnxVZig2yTjspsbNfv5PsOKUtexgj4Ei6u+9O332nxWXXGLZX6GuwBc/PJpwpK6Gs7bbgP59u&#13;&#10;Pl1w5oOwpTBgVcEPyvPL5ccPi9bN1RQqMKVCRiDWz1tX8CoEN88yLyvVCH8GTlkyasBGBNriNitR&#13;&#10;tITemGw6mXzJWsDSIUjlPZ1e90a+TPhaKxnutfYqMFNwqi2kL6bvJn6z5ULMtyhcVcuhDPEPVTSi&#13;&#10;tpR0hLoWQbAd1m+gmloieNDhTEKTgda1VOkOdJt88uo2j5VwKt2FyPFupMn/P1h5t390ayQaWufn&#13;&#10;npbxFp3GJv5TfaxLZB1GslQXmKTD/DP9LohTSbbz2ZS6EdnMTtEOffiuoGFxUXCkZiSOxP7Wh971&#13;&#10;6BKTWbipjYnnp1LSKhyMig7GPijN6pKSTxNQUom6Msj2gvorpFQ25L2pEqXqj/PzyVjaGJEKTYAR&#13;&#10;WVPiEXsAiAp8i92XPfjHUJVENgZP/lZYHzxGpMxgwxjc1BbwPQBDtxoy9/5HknpqIkuh23TEDfUl&#13;&#10;esaTDZSHNTKEXvTeyZuaGnErfFgLJJVT72hywz19tIG24DCsOKsAf793Hv1JfGTlrKWpKbj/tROo&#13;&#10;ODM/LMnyWz6bxTFLm9n51ylt8KVl89Jid80VUONyeiOcTMvoH8xxqRGaZxrwVcxKJmEl5S64DHjc&#13;&#10;XIV+mumJkGq1Sm40Wk6EW/voZASPPEehPXXPAt2gxkA6voPjhIn5K1H2vjHSwmoXQNdJsSdehw7Q&#13;&#10;WCYpDU9InPuX++R1euiWfwAAAP//AwBQSwMEFAAGAAgAAAAhAF6oBZDdAAAADgEAAA8AAABkcnMv&#13;&#10;ZG93bnJldi54bWxMT8tOwzAQvCPxD9YicaNOQ8ojjVMhqnxAQz/AL+LQeB3FThr+nuUEl9XuzO7s&#13;&#10;THVY/cAWO8U+oIDtJgNmUQfTYyfg/NE8vACLSaKRQ0Ar4NtGONS3N5UsTbjiyS5t6hiJYCylAJfS&#13;&#10;WHIetbNexk0YLRL3GSYvE41Tx80kryTuB55n2RP3skf64ORo353Vl3b2AtRZXTB3jV7aRp94Mx9R&#13;&#10;qi8h7u/W457K2x5Ysmv6u4DfDOQfajKmwowmskFA8fxIm4S/boERn+8KahQBWbEDXlf8f4z6BwAA&#13;&#10;//8DAFBLAQItABQABgAIAAAAIQC2gziS/gAAAOEBAAATAAAAAAAAAAAAAAAAAAAAAABbQ29udGVu&#13;&#10;dF9UeXBlc10ueG1sUEsBAi0AFAAGAAgAAAAhADj9If/WAAAAlAEAAAsAAAAAAAAAAAAAAAAALwEA&#13;&#10;AF9yZWxzLy5yZWxzUEsBAi0AFAAGAAgAAAAhALgPDQtqAgAAMAUAAA4AAAAAAAAAAAAAAAAALgIA&#13;&#10;AGRycy9lMm9Eb2MueG1sUEsBAi0AFAAGAAgAAAAhAF6oBZDdAAAADgEAAA8AAAAAAAAAAAAAAAAA&#13;&#10;xAQAAGRycy9kb3ducmV2LnhtbFBLBQYAAAAABAAEAPMAAADOBQAAAAA=&#13;&#10;" filled="f" strokecolor="#030e13 [484]" strokeweight="1.5pt">
+              <v:rect w14:anchorId="61B22F35" id="_x0000_s1028" style="position:absolute;margin-left:23.65pt;margin-top:9.55pt;width:103.4pt;height:42.7pt;z-index:251665408;visibility:visible;mso-wrap-style:square;mso-width-percent:0;mso-height-percent:0;mso-wrap-distance-left:9pt;mso-wrap-distance-top:0;mso-wrap-distance-right:9pt;mso-wrap-distance-bottom:0;mso-position-horizontal:absolute;mso-position-horizontal-relative:text;mso-position-vertical:absolute;mso-position-vertical-relative:text;mso-width-percent:0;mso-height-percent:0;mso-width-relative:margin;mso-height-relative:margin;v-text-anchor:middle" o:gfxdata="UEsDBBQABgAIAAAAIQC2gziS/gAAAOEBAAATAAAAW0NvbnRlbnRfVHlwZXNdLnhtbJSRQU7DMBBF&#13;&#10;90jcwfIWJU67QAgl6YK0S0CoHGBkTxKLZGx5TGhvj5O2G0SRWNoz/78nu9wcxkFMGNg6quQqL6RA&#13;&#10;0s5Y6ir5vt9lD1JwBDIwOMJKHpHlpr69KfdHjyxSmriSfYz+USnWPY7AufNIadK6MEJMx9ApD/oD&#13;&#10;OlTrorhX2lFEilmcO2RdNtjC5xDF9pCuTyYBB5bi6bQ4syoJ3g9WQ0ymaiLzg5KdCXlKLjvcW893&#13;&#10;SUOqXwnz5DrgnHtJTxOsQfEKIT7DmDSUCaxw7Rqn8787ZsmRM9e2VmPeBN4uqYvTtW7jvijg9N/y&#13;&#10;JsXecLq0q+WD6m8AAAD//wMAUEsDBBQABgAIAAAAIQA4/SH/1gAAAJQBAAALAAAAX3JlbHMvLnJl&#13;&#10;bHOkkMFqwzAMhu+DvYPRfXGawxijTi+j0GvpHsDYimMaW0Yy2fr2M4PBMnrbUb/Q94l/f/hMi1qR&#13;&#10;JVI2sOt6UJgd+ZiDgffL8ekFlFSbvV0oo4EbChzGx4f9GRdb25HMsYhqlCwG5lrLq9biZkxWOiqY&#13;&#10;22YiTra2kYMu1l1tQD30/bPm3wwYN0x18gb45AdQl1tp5j/sFB2T0FQ7R0nTNEV3j6o9feQzro1i&#13;&#10;OWA14Fm+Q8a1a8+Bvu/d/dMb2JY5uiPbhG/ktn4cqGU/er3pcvwCAAD//wMAUEsDBBQABgAIAAAA&#13;&#10;IQCDriRGagIAADAFAAAOAAAAZHJzL2Uyb0RvYy54bWysVFFr2zAQfh/sPwi9r46zdOtCnBJaOgal&#13;&#10;DW1HnxVZig2yTjspsbNfv5PsOKUtexgj4Ei6u+9O332nxWXXGLZX6GuwBc/PJpwpK6Gs7bbgP59u&#13;&#10;Pl1w5oOwpTBgVcEPyvPL5ccPi9bN1RQqMKVCRiDWz1tX8CoEN88yLyvVCH8GTlkyasBGBNriNitR&#13;&#10;tITemGw6mXzJWsDSIUjlPZ1e90a+TPhaKxnutfYqMFNwqi2kL6bvJn6z5ULMtyhcVcuhDPEPVTSi&#13;&#10;tpR0hLoWQbAd1m+gmloieNDhTEKTgda1VOkOdJt88uo2j5VwKt2FyPFupMn/P1h5t390ayQaWufn&#13;&#10;npbxFp3GJv5TfaxLZB1GslQXmKTD/DP9LohTSbbz2ZS6EdnMTtEOffiuoGFxUXCkZiSOxP7Wh971&#13;&#10;6BKTWbipjYnnp1LSKhyMig7GPijN6pKSTxNQUom6Msj2gvorpFQ25L2pEqXqj/PzyVjaGJEKTYAR&#13;&#10;WVPiEXsAiAp8i92XPfjHUJVENgZP/lZYHzxGpMxgwxjc1BbwPQBDtxoy9/5HknpqIkuh23TETaSG&#13;&#10;POPJBsrDGhlCL3rv5E1NjbgVPqwFksqpdzS54Z4+2kBbcBhWnFWAv987j/4kPrJy1tLUFNz/2glU&#13;&#10;nJkflmT5LZ/N4pilzez865Q2+NKyeWmxu+YKqHE5vRFOpmX0D+a41AjNMw34KmYlk7CSchdcBjxu&#13;&#10;rkI/zfRESLVaJTcaLSfCrX10MoJHnqPQnrpngW5QYyAd38FxwsT8lSh73xhpYbULoOuk2BOvQwdo&#13;&#10;LJOUhickzv3LffI6PXTLPwAAAP//AwBQSwMEFAAGAAgAAAAhAF6oBZDdAAAADgEAAA8AAABkcnMv&#13;&#10;ZG93bnJldi54bWxMT8tOwzAQvCPxD9YicaNOQ8ojjVMhqnxAQz/AL+LQeB3FThr+nuUEl9XuzO7s&#13;&#10;THVY/cAWO8U+oIDtJgNmUQfTYyfg/NE8vACLSaKRQ0Ar4NtGONS3N5UsTbjiyS5t6hiJYCylAJfS&#13;&#10;WHIetbNexk0YLRL3GSYvE41Tx80kryTuB55n2RP3skf64ORo353Vl3b2AtRZXTB3jV7aRp94Mx9R&#13;&#10;qi8h7u/W457K2x5Ysmv6u4DfDOQfajKmwowmskFA8fxIm4S/boERn+8KahQBWbEDXlf8f4z6BwAA&#13;&#10;//8DAFBLAQItABQABgAIAAAAIQC2gziS/gAAAOEBAAATAAAAAAAAAAAAAAAAAAAAAABbQ29udGVu&#13;&#10;dF9UeXBlc10ueG1sUEsBAi0AFAAGAAgAAAAhADj9If/WAAAAlAEAAAsAAAAAAAAAAAAAAAAALwEA&#13;&#10;AF9yZWxzLy5yZWxzUEsBAi0AFAAGAAgAAAAhAIOuJEZqAgAAMAUAAA4AAAAAAAAAAAAAAAAALgIA&#13;&#10;AGRycy9lMm9Eb2MueG1sUEsBAi0AFAAGAAgAAAAhAF6oBZDdAAAADgEAAA8AAAAAAAAAAAAAAAAA&#13;&#10;xAQAAGRycy9kb3ducmV2LnhtbFBLBQYAAAAABAAEAPMAAADOBQAAAAA=&#13;&#10;" filled="f" strokecolor="#030e13 [484]" strokeweight="1.5pt">
                 <v:textbox>
                   <w:txbxContent>
                     <w:p>
@@ -2390,7 +3040,6 @@
                           <w:color w:val="0E2841" w:themeColor="text2"/>
                         </w:rPr>
                       </w:pPr>
-                      <w:proofErr w:type="gramStart"/>
                       <w:r>
                         <w:rPr>
                           <w:color w:val="0E2841" w:themeColor="text2"/>
@@ -2401,160 +3050,7 @@
                         <w:rPr>
                           <w:color w:val="0E2841" w:themeColor="text2"/>
                         </w:rPr>
-                        <w:t>(</w:t>
-                      </w:r>
-                      <w:proofErr w:type="spellStart"/>
-                      <w:proofErr w:type="gramEnd"/>
-                      <w:r>
-                        <w:rPr>
-                          <w:color w:val="0E2841" w:themeColor="text2"/>
-                        </w:rPr>
-                        <w:t>dim_customer</w:t>
-                      </w:r>
-                      <w:proofErr w:type="spellEnd"/>
-                      <w:r>
-                        <w:rPr>
-                          <w:color w:val="0E2841" w:themeColor="text2"/>
-                        </w:rPr>
-                        <w:t>)</w:t>
-                      </w:r>
-                    </w:p>
-                  </w:txbxContent>
-                </v:textbox>
-              </v:rect>
-            </w:pict>
-          </mc:Fallback>
-        </mc:AlternateContent>
-      </w:r>
-      <w:r>
-        <w:rPr>
-          <w:b/>
-          <w:bCs/>
-          <w:noProof/>
-          <w:color w:val="4EA72E" w:themeColor="accent6"/>
-        </w:rPr>
-        <mc:AlternateContent>
-          <mc:Choice Requires="wps">
-            <w:drawing>
-              <wp:anchor distT="0" distB="0" distL="114300" distR="114300" simplePos="0" relativeHeight="251661312" behindDoc="0" locked="0" layoutInCell="1" allowOverlap="1" wp14:anchorId="55E61669" wp14:editId="1541888C">
-                <wp:simplePos x="0" y="0"/>
-                <wp:positionH relativeFrom="column">
-                  <wp:posOffset>4140563</wp:posOffset>
-                </wp:positionH>
-                <wp:positionV relativeFrom="paragraph">
-                  <wp:posOffset>140789</wp:posOffset>
-                </wp:positionV>
-                <wp:extent cx="1404620" cy="522877"/>
-                <wp:effectExtent l="12700" t="12700" r="17780" b="10795"/>
-                <wp:wrapNone/>
-                <wp:docPr id="98113929" name="Rectangle 1"/>
-                <wp:cNvGraphicFramePr/>
-                <a:graphic xmlns:a="http://schemas.openxmlformats.org/drawingml/2006/main">
-                  <a:graphicData uri="http://schemas.microsoft.com/office/word/2010/wordprocessingShape">
-                    <wps:wsp>
-                      <wps:cNvSpPr/>
-                      <wps:spPr>
-                        <a:xfrm>
-                          <a:off x="0" y="0"/>
-                          <a:ext cx="1404620" cy="522877"/>
-                        </a:xfrm>
-                        <a:prstGeom prst="rect">
-                          <a:avLst/>
-                        </a:prstGeom>
-                        <a:noFill/>
-                      </wps:spPr>
-                      <wps:style>
-                        <a:lnRef idx="2">
-                          <a:schemeClr val="accent1">
-                            <a:shade val="15000"/>
-                          </a:schemeClr>
-                        </a:lnRef>
-                        <a:fillRef idx="1">
-                          <a:schemeClr val="accent1"/>
-                        </a:fillRef>
-                        <a:effectRef idx="0">
-                          <a:schemeClr val="accent1"/>
-                        </a:effectRef>
-                        <a:fontRef idx="minor">
-                          <a:schemeClr val="lt1"/>
-                        </a:fontRef>
-                      </wps:style>
-                      <wps:txbx>
-                        <w:txbxContent>
-                          <w:p>
-                            <w:pPr>
-                              <w:jc w:val="center"/>
-                              <w:rPr>
-                                <w:color w:val="0E2841" w:themeColor="text2"/>
-                              </w:rPr>
-                            </w:pPr>
-                            <w:proofErr w:type="gramStart"/>
-                            <w:r>
-                              <w:rPr>
-                                <w:color w:val="0E2841" w:themeColor="text2"/>
-                              </w:rPr>
-                              <w:t>DIMENSION</w:t>
-                            </w:r>
-                            <w:r>
-                              <w:rPr>
-                                <w:color w:val="0E2841" w:themeColor="text2"/>
-                              </w:rPr>
-                              <w:t>(</w:t>
-                            </w:r>
-                            <w:proofErr w:type="spellStart"/>
-                            <w:proofErr w:type="gramEnd"/>
-                            <w:r>
-                              <w:rPr>
-                                <w:color w:val="0E2841" w:themeColor="text2"/>
-                              </w:rPr>
-                              <w:t>dim_credit_score</w:t>
-                            </w:r>
-                            <w:proofErr w:type="spellEnd"/>
-                            <w:r>
-                              <w:rPr>
-                                <w:color w:val="0E2841" w:themeColor="text2"/>
-                              </w:rPr>
-                              <w:t>)</w:t>
-                            </w:r>
-                          </w:p>
-                        </w:txbxContent>
-                      </wps:txbx>
-                      <wps:bodyPr rot="0" spcFirstLastPara="0" vertOverflow="overflow" horzOverflow="overflow" vert="horz" wrap="square" lIns="91440" tIns="45720" rIns="91440" bIns="45720" numCol="1" spcCol="0" rtlCol="0" fromWordArt="0" anchor="ctr" anchorCtr="0" forceAA="0" compatLnSpc="1">
-                        <a:prstTxWarp prst="textNoShape">
-                          <a:avLst/>
-                        </a:prstTxWarp>
-                        <a:noAutofit/>
-                      </wps:bodyPr>
-                    </wps:wsp>
-                  </a:graphicData>
-                </a:graphic>
-                <wp14:sizeRelH relativeFrom="margin">
-                  <wp14:pctWidth>0</wp14:pctWidth>
-                </wp14:sizeRelH>
-                <wp14:sizeRelV relativeFrom="margin">
-                  <wp14:pctHeight>0</wp14:pctHeight>
-                </wp14:sizeRelV>
-              </wp:anchor>
-            </w:drawing>
-          </mc:Choice>
-          <mc:Fallback>
-            <w:pict>
-              <v:rect w14:anchorId="55E61669" id="_x0000_s1028" style="position:absolute;margin-left:326.05pt;margin-top:11.1pt;width:110.6pt;height:41.15pt;z-index:251661312;visibility:visible;mso-wrap-style:square;mso-width-percent:0;mso-height-percent:0;mso-wrap-distance-left:9pt;mso-wrap-distance-top:0;mso-wrap-distance-right:9pt;mso-wrap-distance-bottom:0;mso-position-horizontal:absolute;mso-position-horizontal-relative:text;mso-position-vertical:absolute;mso-position-vertical-relative:text;mso-width-percent:0;mso-height-percent:0;mso-width-relative:margin;mso-height-relative:margin;v-text-anchor:middle" o:gfxdata="UEsDBBQABgAIAAAAIQC2gziS/gAAAOEBAAATAAAAW0NvbnRlbnRfVHlwZXNdLnhtbJSRQU7DMBBF&#13;&#10;90jcwfIWJU67QAgl6YK0S0CoHGBkTxKLZGx5TGhvj5O2G0SRWNoz/78nu9wcxkFMGNg6quQqL6RA&#13;&#10;0s5Y6ir5vt9lD1JwBDIwOMJKHpHlpr69KfdHjyxSmriSfYz+USnWPY7AufNIadK6MEJMx9ApD/oD&#13;&#10;OlTrorhX2lFEilmcO2RdNtjC5xDF9pCuTyYBB5bi6bQ4syoJ3g9WQ0ymaiLzg5KdCXlKLjvcW893&#13;&#10;SUOqXwnz5DrgnHtJTxOsQfEKIT7DmDSUCaxw7Rqn8787ZsmRM9e2VmPeBN4uqYvTtW7jvijg9N/y&#13;&#10;JsXecLq0q+WD6m8AAAD//wMAUEsDBBQABgAIAAAAIQA4/SH/1gAAAJQBAAALAAAAX3JlbHMvLnJl&#13;&#10;bHOkkMFqwzAMhu+DvYPRfXGawxijTi+j0GvpHsDYimMaW0Yy2fr2M4PBMnrbUb/Q94l/f/hMi1qR&#13;&#10;JVI2sOt6UJgd+ZiDgffL8ekFlFSbvV0oo4EbChzGx4f9GRdb25HMsYhqlCwG5lrLq9biZkxWOiqY&#13;&#10;22YiTra2kYMu1l1tQD30/bPm3wwYN0x18gb45AdQl1tp5j/sFB2T0FQ7R0nTNEV3j6o9feQzro1i&#13;&#10;OWA14Fm+Q8a1a8+Bvu/d/dMb2JY5uiPbhG/ktn4cqGU/er3pcvwCAAD//wMAUEsDBBQABgAIAAAA&#13;&#10;IQCHJ4DAbgIAADAFAAAOAAAAZHJzL2Uyb0RvYy54bWysVE1v2zAMvQ/YfxB0X20H6ceCOkXQosOA&#13;&#10;oi2WDj0rslQbkEWNUmJnv36U7DhFW+ww7GJLIvlIPT7q8qpvDdsp9A3YkhcnOWfKSqga+1Lyn0+3&#13;&#10;Xy4480HYShiwquR75fnV8vOny84t1AxqMJVCRiDWLzpX8joEt8gyL2vVCn8CTlkyasBWBNriS1ah&#13;&#10;6Ai9Ndksz8+yDrByCFJ5T6c3g5EvE77WSoYHrb0KzJScagvpi+m7id9seSkWLyhc3cixDPEPVbSi&#13;&#10;sZR0groRQbAtNu+g2kYieNDhREKbgdaNVOkOdJsif3ObdS2cSnchcrybaPL/D1be79buEYmGzvmF&#13;&#10;p2W8Ra+xjX+qj/WJrP1EluoDk3RYzPP52Yw4lWQ7nc0uzs8jm9kx2qEP3xS0LC5KjtSMxJHY3fkw&#13;&#10;uB5cYjILt40x8fxYSlqFvVHRwdgfSrOmouSzBJRUoq4Nsp2g/goplQ3FYKpFpYbj4jTPU6OptCki&#13;&#10;FZoAI7KmxBP2CBAV+B57KHv0j6EqiWwKzv9W2BA8RaTMYMMU3DYW8CMAQ7caMw/+B5IGaiJLod/0&#13;&#10;xE2khjzjyQaq/SMyhEH03snbhhpxJ3x4FEgqp97R5IYH+mgDXclhXHFWA/7+6Dz6k/jIyllHU1Ny&#13;&#10;/2srUHFmvluS5ddiPo9jljbz0/OoD3xt2by22G17DdS4gt4IJ9My+gdzWGqE9pkGfBWzkklYSblL&#13;&#10;LgMeNtdhmGZ6IqRarZIbjZYT4c6unYzgkecotKf+WaAb1RhIx/dwmDCxeCPKwTdGWlhtA+gmKfbI&#13;&#10;69gBGsskpfEJiXP/ep+8jg/d8g8AAAD//wMAUEsDBBQABgAIAAAAIQDWLBQn4AAAAA8BAAAPAAAA&#13;&#10;ZHJzL2Rvd25yZXYueG1sTI9NTsMwEIX3SNzBGiR21KlLf5TGqRBVDtDQA/iPJDQeR7GThtszrGAz&#13;&#10;0mi+9+a94rT4ns1ujF1ACetVBsyhCbbDRsL1o3o5AItJoVV9QCfh20U4lY8PhcptuOPFzXVqGJlg&#13;&#10;zJWENqUh5zya1nkVV2FwSLfPMHqVaB0bbkd1J3Pfc5FlO+5Vh/ShVYN7b5251ZOXoK/6hqKtzFxX&#13;&#10;5sKr6YxKf0n5/LScjzTejsCSW9KfAn47UH4oKZgOE9rIegm7rVgTKkEIAYyAw36zAaaJzF63wMuC&#13;&#10;/+9R/gAAAP//AwBQSwECLQAUAAYACAAAACEAtoM4kv4AAADhAQAAEwAAAAAAAAAAAAAAAAAAAAAA&#13;&#10;W0NvbnRlbnRfVHlwZXNdLnhtbFBLAQItABQABgAIAAAAIQA4/SH/1gAAAJQBAAALAAAAAAAAAAAA&#13;&#10;AAAAAC8BAABfcmVscy8ucmVsc1BLAQItABQABgAIAAAAIQCHJ4DAbgIAADAFAAAOAAAAAAAAAAAA&#13;&#10;AAAAAC4CAABkcnMvZTJvRG9jLnhtbFBLAQItABQABgAIAAAAIQDWLBQn4AAAAA8BAAAPAAAAAAAA&#13;&#10;AAAAAAAAAMgEAABkcnMvZG93bnJldi54bWxQSwUGAAAAAAQABADzAAAA1QUAAAAA&#13;&#10;" filled="f" strokecolor="#030e13 [484]" strokeweight="1.5pt">
-                <v:textbox>
-                  <w:txbxContent>
-                    <w:p>
-                      <w:pPr>
-                        <w:jc w:val="center"/>
-                        <w:rPr>
-                          <w:color w:val="0E2841" w:themeColor="text2"/>
-                        </w:rPr>
-                      </w:pPr>
-                      <w:proofErr w:type="gramStart"/>
-                      <w:r>
-                        <w:rPr>
-                          <w:color w:val="0E2841" w:themeColor="text2"/>
-                        </w:rPr>
-                        <w:t>DIMENSION</w:t>
+                        <w:t xml:space="preserve"> </w:t>
                       </w:r>
                       <w:r>
                         <w:rPr>
@@ -2563,12 +3059,11 @@
                         <w:t>(</w:t>
                       </w:r>
                       <w:proofErr w:type="spellStart"/>
-                      <w:proofErr w:type="gramEnd"/>
                       <w:r>
                         <w:rPr>
                           <w:color w:val="0E2841" w:themeColor="text2"/>
                         </w:rPr>
-                        <w:t>dim_credit_score</w:t>
+                        <w:t>dim_customer</w:t>
                       </w:r>
                       <w:proofErr w:type="spellEnd"/>
                       <w:r>
@@ -2678,14 +3173,13 @@
                               <w:rPr>
                                 <w:color w:val="0E2841" w:themeColor="text2"/>
                               </w:rPr>
-                              <w:t xml:space="preserve">FACT </w:t>
+                              <w:t>FACT TABLE</w:t>
                             </w:r>
-                            <w:proofErr w:type="gramStart"/>
                             <w:r>
                               <w:rPr>
                                 <w:color w:val="0E2841" w:themeColor="text2"/>
                               </w:rPr>
-                              <w:t>TABLE</w:t>
+                              <w:t xml:space="preserve"> </w:t>
                             </w:r>
                             <w:r>
                               <w:rPr>
@@ -2694,7 +3188,6 @@
                               <w:t>(</w:t>
                             </w:r>
                             <w:proofErr w:type="spellStart"/>
-                            <w:proofErr w:type="gramEnd"/>
                             <w:r>
                               <w:rPr>
                                 <w:color w:val="0E2841" w:themeColor="text2"/>
@@ -2745,14 +3238,13 @@
                         <w:rPr>
                           <w:color w:val="0E2841" w:themeColor="text2"/>
                         </w:rPr>
-                        <w:t xml:space="preserve">FACT </w:t>
+                        <w:t>FACT TABLE</w:t>
                       </w:r>
-                      <w:proofErr w:type="gramStart"/>
                       <w:r>
                         <w:rPr>
                           <w:color w:val="0E2841" w:themeColor="text2"/>
                         </w:rPr>
-                        <w:t>TABLE</w:t>
+                        <w:t xml:space="preserve"> </w:t>
                       </w:r>
                       <w:r>
                         <w:rPr>
@@ -2761,7 +3253,6 @@
                         <w:t>(</w:t>
                       </w:r>
                       <w:proofErr w:type="spellStart"/>
-                      <w:proofErr w:type="gramEnd"/>
                       <w:r>
                         <w:rPr>
                           <w:color w:val="0E2841" w:themeColor="text2"/>
@@ -2872,7 +3363,6 @@
                                 <w:color w:val="0E2841" w:themeColor="text2"/>
                               </w:rPr>
                             </w:pPr>
-                            <w:proofErr w:type="gramStart"/>
                             <w:r>
                               <w:rPr>
                                 <w:color w:val="0E2841" w:themeColor="text2"/>
@@ -2883,10 +3373,15 @@
                               <w:rPr>
                                 <w:color w:val="0E2841" w:themeColor="text2"/>
                               </w:rPr>
+                              <w:t xml:space="preserve"> </w:t>
+                            </w:r>
+                            <w:r>
+                              <w:rPr>
+                                <w:color w:val="0E2841" w:themeColor="text2"/>
+                              </w:rPr>
                               <w:t>(</w:t>
                             </w:r>
                             <w:proofErr w:type="spellStart"/>
-                            <w:proofErr w:type="gramEnd"/>
                             <w:r>
                               <w:rPr>
                                 <w:color w:val="0E2841" w:themeColor="text2"/>
@@ -2933,7 +3428,6 @@
                           <w:color w:val="0E2841" w:themeColor="text2"/>
                         </w:rPr>
                       </w:pPr>
-                      <w:proofErr w:type="gramStart"/>
                       <w:r>
                         <w:rPr>
                           <w:color w:val="0E2841" w:themeColor="text2"/>
@@ -2944,10 +3438,15 @@
                         <w:rPr>
                           <w:color w:val="0E2841" w:themeColor="text2"/>
                         </w:rPr>
+                        <w:t xml:space="preserve"> </w:t>
+                      </w:r>
+                      <w:r>
+                        <w:rPr>
+                          <w:color w:val="0E2841" w:themeColor="text2"/>
+                        </w:rPr>
                         <w:t>(</w:t>
                       </w:r>
                       <w:proofErr w:type="spellStart"/>
-                      <w:proofErr w:type="gramEnd"/>
                       <w:r>
                         <w:rPr>
                           <w:color w:val="0E2841" w:themeColor="text2"/>
@@ -3012,21 +3511,25 @@
           <w:b/>
           <w:bCs/>
           <w:color w:val="000000" w:themeColor="text1"/>
-        </w:rPr>
-      </w:pPr>
+          <w:lang w:val="en-CA"/>
+        </w:rPr>
+      </w:pPr>
+      <w:proofErr w:type="gramStart"/>
       <w:r>
         <w:rPr>
           <w:b/>
           <w:bCs/>
           <w:color w:val="275317" w:themeColor="accent6" w:themeShade="80"/>
-        </w:rPr>
-        <w:t>VISUALISATION :</w:t>
-      </w:r>
-      <w:r>
-        <w:rPr>
-          <w:b/>
-          <w:bCs/>
-          <w:color w:val="000000" w:themeColor="text1"/>
+          <w:lang w:val="en-CA"/>
+        </w:rPr>
+        <w:t>VISUALISATION</w:t>
+      </w:r>
+      <w:r>
+        <w:rPr>
+          <w:b/>
+          <w:bCs/>
+          <w:color w:val="275317" w:themeColor="accent6" w:themeShade="80"/>
+          <w:lang w:val="en-CA"/>
         </w:rPr>
         <w:t xml:space="preserve"> </w:t>
       </w:r>
@@ -3035,6 +3538,26 @@
           <w:b/>
           <w:bCs/>
           <w:color w:val="275317" w:themeColor="accent6" w:themeShade="80"/>
+          <w:lang w:val="en-CA"/>
+        </w:rPr>
+        <w:t>:</w:t>
+      </w:r>
+      <w:proofErr w:type="gramEnd"/>
+      <w:r>
+        <w:rPr>
+          <w:b/>
+          <w:bCs/>
+          <w:color w:val="000000" w:themeColor="text1"/>
+          <w:lang w:val="en-CA"/>
+        </w:rPr>
+        <w:t xml:space="preserve"> </w:t>
+      </w:r>
+      <w:r>
+        <w:rPr>
+          <w:b/>
+          <w:bCs/>
+          <w:color w:val="275317" w:themeColor="accent6" w:themeShade="80"/>
+          <w:lang w:val="en-CA"/>
         </w:rPr>
         <w:t>via tableau</w:t>
       </w:r>
@@ -3043,8 +3566,193 @@
           <w:b/>
           <w:bCs/>
           <w:color w:val="000000" w:themeColor="text1"/>
+          <w:lang w:val="en-CA"/>
         </w:rPr>
         <w:t xml:space="preserve"> </w:t>
+      </w:r>
+    </w:p>
+    <w:p>
+      <w:pPr>
+        <w:rPr>
+          <w:b/>
+          <w:bCs/>
+          <w:color w:val="000000" w:themeColor="text1"/>
+          <w:lang w:val="en-CA"/>
+        </w:rPr>
+      </w:pPr>
+      <w:r>
+        <w:rPr>
+          <w:b/>
+          <w:bCs/>
+          <w:color w:val="000000" w:themeColor="text1"/>
+          <w:lang w:val="en-CA"/>
+        </w:rPr>
+        <w:t>To do</w:t>
+      </w:r>
+      <w:r>
+        <w:rPr>
+          <w:b/>
+          <w:bCs/>
+          <w:color w:val="000000" w:themeColor="text1"/>
+          <w:lang w:val="en-CA"/>
+        </w:rPr>
+        <w:t xml:space="preserve">: </w:t>
+      </w:r>
+    </w:p>
+    <w:p>
+      <w:pPr>
+        <w:pStyle w:val="Paragraphedeliste"/>
+        <w:numPr>
+          <w:ilvl w:val="0"/>
+          <w:numId w:val="4"/>
+        </w:numPr>
+        <w:rPr>
+          <w:b/>
+          <w:bCs/>
+          <w:color w:val="000000" w:themeColor="text1"/>
+          <w:lang w:val="en-CA"/>
+        </w:rPr>
+      </w:pPr>
+      <w:proofErr w:type="spellStart"/>
+      <w:r>
+        <w:rPr>
+          <w:b/>
+          <w:bCs/>
+          <w:color w:val="000000" w:themeColor="text1"/>
+          <w:lang w:val="en-CA"/>
+        </w:rPr>
+        <w:t>Integrer</w:t>
+      </w:r>
+      <w:proofErr w:type="spellEnd"/>
+      <w:r>
+        <w:rPr>
+          <w:b/>
+          <w:bCs/>
+          <w:color w:val="000000" w:themeColor="text1"/>
+          <w:lang w:val="en-CA"/>
+        </w:rPr>
+        <w:t xml:space="preserve"> les </w:t>
+      </w:r>
+      <w:proofErr w:type="spellStart"/>
+      <w:r>
+        <w:rPr>
+          <w:b/>
+          <w:bCs/>
+          <w:color w:val="000000" w:themeColor="text1"/>
+          <w:lang w:val="en-CA"/>
+        </w:rPr>
+        <w:t>filtres</w:t>
+      </w:r>
+      <w:proofErr w:type="spellEnd"/>
+      <w:r>
+        <w:rPr>
+          <w:b/>
+          <w:bCs/>
+          <w:color w:val="000000" w:themeColor="text1"/>
+          <w:lang w:val="en-CA"/>
+        </w:rPr>
+        <w:t xml:space="preserve"> </w:t>
+      </w:r>
+      <w:proofErr w:type="spellStart"/>
+      <w:proofErr w:type="gramStart"/>
+      <w:r>
+        <w:rPr>
+          <w:b/>
+          <w:bCs/>
+          <w:color w:val="000000" w:themeColor="text1"/>
+          <w:lang w:val="en-CA"/>
+        </w:rPr>
+        <w:t>interactifs</w:t>
+      </w:r>
+      <w:proofErr w:type="spellEnd"/>
+      <w:r>
+        <w:rPr>
+          <w:b/>
+          <w:bCs/>
+          <w:color w:val="000000" w:themeColor="text1"/>
+          <w:lang w:val="en-CA"/>
+        </w:rPr>
+        <w:t>(</w:t>
+      </w:r>
+      <w:proofErr w:type="gramEnd"/>
+      <w:r>
+        <w:rPr>
+          <w:b/>
+          <w:bCs/>
+          <w:color w:val="000000" w:themeColor="text1"/>
+          <w:lang w:val="en-CA"/>
+        </w:rPr>
+        <w:t xml:space="preserve">education, </w:t>
+      </w:r>
+      <w:proofErr w:type="spellStart"/>
+      <w:r>
+        <w:rPr>
+          <w:b/>
+          <w:bCs/>
+          <w:color w:val="000000" w:themeColor="text1"/>
+          <w:lang w:val="en-CA"/>
+        </w:rPr>
+        <w:t>no_of</w:t>
+      </w:r>
+      <w:proofErr w:type="spellEnd"/>
+      <w:r>
+        <w:rPr>
+          <w:b/>
+          <w:bCs/>
+          <w:color w:val="000000" w:themeColor="text1"/>
+          <w:lang w:val="en-CA"/>
+        </w:rPr>
+        <w:t xml:space="preserve"> </w:t>
+      </w:r>
+      <w:proofErr w:type="spellStart"/>
+      <w:r>
+        <w:rPr>
+          <w:b/>
+          <w:bCs/>
+          <w:color w:val="000000" w:themeColor="text1"/>
+          <w:lang w:val="en-CA"/>
+        </w:rPr>
+        <w:t>depedent</w:t>
+      </w:r>
+      <w:proofErr w:type="spellEnd"/>
+      <w:r>
+        <w:rPr>
+          <w:b/>
+          <w:bCs/>
+          <w:color w:val="000000" w:themeColor="text1"/>
+          <w:lang w:val="en-CA"/>
+        </w:rPr>
+        <w:t>)</w:t>
+      </w:r>
+    </w:p>
+    <w:p>
+      <w:pPr>
+        <w:pStyle w:val="Paragraphedeliste"/>
+        <w:numPr>
+          <w:ilvl w:val="0"/>
+          <w:numId w:val="4"/>
+        </w:numPr>
+        <w:rPr>
+          <w:b/>
+          <w:bCs/>
+          <w:color w:val="000000" w:themeColor="text1"/>
+        </w:rPr>
+      </w:pPr>
+      <w:r>
+        <w:rPr>
+          <w:b/>
+          <w:bCs/>
+          <w:color w:val="000000" w:themeColor="text1"/>
+        </w:rPr>
+        <w:t>Modifier le nom des fe</w:t>
+      </w:r>
+      <w:r>
+        <w:rPr>
+          <w:b/>
+          <w:bCs/>
+          <w:color w:val="000000" w:themeColor="text1"/>
+        </w:rPr>
+        <w:t xml:space="preserve">uilles et des tableaux </w:t>
       </w:r>
     </w:p>
     <w:p>
@@ -3367,6 +4075,118 @@
     </w:lvl>
   </w:abstractNum>
   <w:abstractNum w:abstractNumId="2" w15:restartNumberingAfterBreak="0">
+    <w:nsid w:val="11482118"/>
+    <w:multiLevelType w:val="hybridMultilevel"/>
+    <w:tmpl w:val="EC10C494"/>
+    <w:lvl w:ilvl="0" w:tplc="A1B644E2">
+      <w:numFmt w:val="bullet"/>
+      <w:lvlText w:val="-"/>
+      <w:lvlJc w:val="left"/>
+      <w:pPr>
+        <w:ind w:left="720" w:hanging="360"/>
+      </w:pPr>
+      <w:rPr>
+        <w:rFonts w:ascii="Aptos" w:eastAsiaTheme="minorHAnsi" w:hAnsi="Aptos" w:cstheme="minorBidi" w:hint="default"/>
+      </w:rPr>
+    </w:lvl>
+    <w:lvl w:ilvl="1" w:tplc="0C0C0003" w:tentative="1">
+      <w:start w:val="1"/>
+      <w:numFmt w:val="bullet"/>
+      <w:lvlText w:val="o"/>
+      <w:lvlJc w:val="left"/>
+      <w:pPr>
+        <w:ind w:left="1440" w:hanging="360"/>
+      </w:pPr>
+      <w:rPr>
+        <w:rFonts w:ascii="Courier New" w:hAnsi="Courier New" w:cs="Courier New" w:hint="default"/>
+      </w:rPr>
+    </w:lvl>
+    <w:lvl w:ilvl="2" w:tplc="0C0C0005" w:tentative="1">
+      <w:start w:val="1"/>
+      <w:numFmt w:val="bullet"/>
+      <w:lvlText w:val=""/>
+      <w:lvlJc w:val="left"/>
+      <w:pPr>
+        <w:ind w:left="2160" w:hanging="360"/>
+      </w:pPr>
+      <w:rPr>
+        <w:rFonts w:ascii="Wingdings" w:hAnsi="Wingdings" w:hint="default"/>
+      </w:rPr>
+    </w:lvl>
+    <w:lvl w:ilvl="3" w:tplc="0C0C0001" w:tentative="1">
+      <w:start w:val="1"/>
+      <w:numFmt w:val="bullet"/>
+      <w:lvlText w:val=""/>
+      <w:lvlJc w:val="left"/>
+      <w:pPr>
+        <w:ind w:left="2880" w:hanging="360"/>
+      </w:pPr>
+      <w:rPr>
+        <w:rFonts w:ascii="Symbol" w:hAnsi="Symbol" w:hint="default"/>
+      </w:rPr>
+    </w:lvl>
+    <w:lvl w:ilvl="4" w:tplc="0C0C0003" w:tentative="1">
+      <w:start w:val="1"/>
+      <w:numFmt w:val="bullet"/>
+      <w:lvlText w:val="o"/>
+      <w:lvlJc w:val="left"/>
+      <w:pPr>
+        <w:ind w:left="3600" w:hanging="360"/>
+      </w:pPr>
+      <w:rPr>
+        <w:rFonts w:ascii="Courier New" w:hAnsi="Courier New" w:cs="Courier New" w:hint="default"/>
+      </w:rPr>
+    </w:lvl>
+    <w:lvl w:ilvl="5" w:tplc="0C0C0005" w:tentative="1">
+      <w:start w:val="1"/>
+      <w:numFmt w:val="bullet"/>
+      <w:lvlText w:val=""/>
+      <w:lvlJc w:val="left"/>
+      <w:pPr>
+        <w:ind w:left="4320" w:hanging="360"/>
+      </w:pPr>
+      <w:rPr>
+        <w:rFonts w:ascii="Wingdings" w:hAnsi="Wingdings" w:hint="default"/>
+      </w:rPr>
+    </w:lvl>
+    <w:lvl w:ilvl="6" w:tplc="0C0C0001" w:tentative="1">
+      <w:start w:val="1"/>
+      <w:numFmt w:val="bullet"/>
+      <w:lvlText w:val=""/>
+      <w:lvlJc w:val="left"/>
+      <w:pPr>
+        <w:ind w:left="5040" w:hanging="360"/>
+      </w:pPr>
+      <w:rPr>
+        <w:rFonts w:ascii="Symbol" w:hAnsi="Symbol" w:hint="default"/>
+      </w:rPr>
+    </w:lvl>
+    <w:lvl w:ilvl="7" w:tplc="0C0C0003" w:tentative="1">
+      <w:start w:val="1"/>
+      <w:numFmt w:val="bullet"/>
+      <w:lvlText w:val="o"/>
+      <w:lvlJc w:val="left"/>
+      <w:pPr>
+        <w:ind w:left="5760" w:hanging="360"/>
+      </w:pPr>
+      <w:rPr>
+        <w:rFonts w:ascii="Courier New" w:hAnsi="Courier New" w:cs="Courier New" w:hint="default"/>
+      </w:rPr>
+    </w:lvl>
+    <w:lvl w:ilvl="8" w:tplc="0C0C0005" w:tentative="1">
+      <w:start w:val="1"/>
+      <w:numFmt w:val="bullet"/>
+      <w:lvlText w:val=""/>
+      <w:lvlJc w:val="left"/>
+      <w:pPr>
+        <w:ind w:left="6480" w:hanging="360"/>
+      </w:pPr>
+      <w:rPr>
+        <w:rFonts w:ascii="Wingdings" w:hAnsi="Wingdings" w:hint="default"/>
+      </w:rPr>
+    </w:lvl>
+  </w:abstractNum>
+  <w:abstractNum w:abstractNumId="3" w15:restartNumberingAfterBreak="0">
     <w:nsid w:val="595C6966"/>
     <w:multiLevelType w:val="multilevel"/>
     <w:tmpl w:val="D9623274"/>
@@ -3515,14 +4335,132 @@
       </w:rPr>
     </w:lvl>
   </w:abstractNum>
+  <w:abstractNum w:abstractNumId="4" w15:restartNumberingAfterBreak="0">
+    <w:nsid w:val="6C913D2E"/>
+    <w:multiLevelType w:val="hybridMultilevel"/>
+    <w:tmpl w:val="59105024"/>
+    <w:lvl w:ilvl="0" w:tplc="7E645592">
+      <w:numFmt w:val="bullet"/>
+      <w:lvlText w:val="-"/>
+      <w:lvlJc w:val="left"/>
+      <w:pPr>
+        <w:ind w:left="1780" w:hanging="360"/>
+      </w:pPr>
+      <w:rPr>
+        <w:rFonts w:ascii="Aptos" w:eastAsiaTheme="minorHAnsi" w:hAnsi="Aptos" w:cstheme="minorBidi" w:hint="default"/>
+      </w:rPr>
+    </w:lvl>
+    <w:lvl w:ilvl="1" w:tplc="0C0C0003" w:tentative="1">
+      <w:start w:val="1"/>
+      <w:numFmt w:val="bullet"/>
+      <w:lvlText w:val="o"/>
+      <w:lvlJc w:val="left"/>
+      <w:pPr>
+        <w:ind w:left="2500" w:hanging="360"/>
+      </w:pPr>
+      <w:rPr>
+        <w:rFonts w:ascii="Courier New" w:hAnsi="Courier New" w:cs="Courier New" w:hint="default"/>
+      </w:rPr>
+    </w:lvl>
+    <w:lvl w:ilvl="2" w:tplc="0C0C0005" w:tentative="1">
+      <w:start w:val="1"/>
+      <w:numFmt w:val="bullet"/>
+      <w:lvlText w:val=""/>
+      <w:lvlJc w:val="left"/>
+      <w:pPr>
+        <w:ind w:left="3220" w:hanging="360"/>
+      </w:pPr>
+      <w:rPr>
+        <w:rFonts w:ascii="Wingdings" w:hAnsi="Wingdings" w:hint="default"/>
+      </w:rPr>
+    </w:lvl>
+    <w:lvl w:ilvl="3" w:tplc="0C0C0001" w:tentative="1">
+      <w:start w:val="1"/>
+      <w:numFmt w:val="bullet"/>
+      <w:lvlText w:val=""/>
+      <w:lvlJc w:val="left"/>
+      <w:pPr>
+        <w:ind w:left="3940" w:hanging="360"/>
+      </w:pPr>
+      <w:rPr>
+        <w:rFonts w:ascii="Symbol" w:hAnsi="Symbol" w:hint="default"/>
+      </w:rPr>
+    </w:lvl>
+    <w:lvl w:ilvl="4" w:tplc="0C0C0003" w:tentative="1">
+      <w:start w:val="1"/>
+      <w:numFmt w:val="bullet"/>
+      <w:lvlText w:val="o"/>
+      <w:lvlJc w:val="left"/>
+      <w:pPr>
+        <w:ind w:left="4660" w:hanging="360"/>
+      </w:pPr>
+      <w:rPr>
+        <w:rFonts w:ascii="Courier New" w:hAnsi="Courier New" w:cs="Courier New" w:hint="default"/>
+      </w:rPr>
+    </w:lvl>
+    <w:lvl w:ilvl="5" w:tplc="0C0C0005" w:tentative="1">
+      <w:start w:val="1"/>
+      <w:numFmt w:val="bullet"/>
+      <w:lvlText w:val=""/>
+      <w:lvlJc w:val="left"/>
+      <w:pPr>
+        <w:ind w:left="5380" w:hanging="360"/>
+      </w:pPr>
+      <w:rPr>
+        <w:rFonts w:ascii="Wingdings" w:hAnsi="Wingdings" w:hint="default"/>
+      </w:rPr>
+    </w:lvl>
+    <w:lvl w:ilvl="6" w:tplc="0C0C0001" w:tentative="1">
+      <w:start w:val="1"/>
+      <w:numFmt w:val="bullet"/>
+      <w:lvlText w:val=""/>
+      <w:lvlJc w:val="left"/>
+      <w:pPr>
+        <w:ind w:left="6100" w:hanging="360"/>
+      </w:pPr>
+      <w:rPr>
+        <w:rFonts w:ascii="Symbol" w:hAnsi="Symbol" w:hint="default"/>
+      </w:rPr>
+    </w:lvl>
+    <w:lvl w:ilvl="7" w:tplc="0C0C0003" w:tentative="1">
+      <w:start w:val="1"/>
+      <w:numFmt w:val="bullet"/>
+      <w:lvlText w:val="o"/>
+      <w:lvlJc w:val="left"/>
+      <w:pPr>
+        <w:ind w:left="6820" w:hanging="360"/>
+      </w:pPr>
+      <w:rPr>
+        <w:rFonts w:ascii="Courier New" w:hAnsi="Courier New" w:cs="Courier New" w:hint="default"/>
+      </w:rPr>
+    </w:lvl>
+    <w:lvl w:ilvl="8" w:tplc="0C0C0005" w:tentative="1">
+      <w:start w:val="1"/>
+      <w:numFmt w:val="bullet"/>
+      <w:lvlText w:val=""/>
+      <w:lvlJc w:val="left"/>
+      <w:pPr>
+        <w:ind w:left="7540" w:hanging="360"/>
+      </w:pPr>
+      <w:rPr>
+        <w:rFonts w:ascii="Wingdings" w:hAnsi="Wingdings" w:hint="default"/>
+      </w:rPr>
+    </w:lvl>
+  </w:abstractNum>
   <w:num w:numId="1" w16cid:durableId="87503117">
     <w:abstractNumId w:val="1"/>
   </w:num>
   <w:num w:numId="2" w16cid:durableId="1374041430">
-    <w:abstractNumId w:val="2"/>
+    <w:abstractNumId w:val="3"/>
   </w:num>
   <w:num w:numId="3" w16cid:durableId="1499425628">
     <w:abstractNumId w:val="0"/>
+  </w:num>
+  <w:num w:numId="4" w16cid:durableId="1802385189">
+    <w:abstractNumId w:val="2"/>
+  </w:num>
+  <w:num w:numId="5" w16cid:durableId="518466767">
+    <w:abstractNumId w:val="4"/>
   </w:num>
 </w:numbering>
 </file>

</xml_diff>

<commit_message>
creation des dashbords de présentation
</commit_message>
<xml_diff>
--- a/BANKING PROJECT.docx
+++ b/BANKING PROJECT.docx
@@ -1778,11 +1778,32 @@
     </w:p>
     <w:p>
       <w:pPr>
+        <w:pStyle w:val="Paragraphedeliste"/>
+        <w:numPr>
+          <w:ilvl w:val="0"/>
+          <w:numId w:val="5"/>
+        </w:numPr>
+        <w:rPr>
+          <w:b/>
+          <w:bCs/>
+          <w:color w:val="000000" w:themeColor="text1"/>
+        </w:rPr>
+      </w:pPr>
+      <w:r>
+        <w:rPr>
+          <w:b/>
+          <w:bCs/>
+          <w:color w:val="000000" w:themeColor="text1"/>
+        </w:rPr>
+        <w:t>Dossier tableau</w:t>
+      </w:r>
+    </w:p>
+    <w:p>
+      <w:pPr>
         <w:rPr>
           <w:b/>
           <w:bCs/>
           <w:color w:val="275317" w:themeColor="accent6" w:themeShade="80"/>
-          <w:lang w:val="en-CA"/>
         </w:rPr>
       </w:pPr>
       <w:r>
@@ -1790,7 +1811,6 @@
           <w:b/>
           <w:bCs/>
           <w:color w:val="275317" w:themeColor="accent6" w:themeShade="80"/>
-          <w:lang w:val="en-CA"/>
         </w:rPr>
         <w:t xml:space="preserve">CONNECTION AU DATASET:  via python </w:t>
       </w:r>
@@ -3753,6 +3773,72 @@
           <w:color w:val="000000" w:themeColor="text1"/>
         </w:rPr>
         <w:t xml:space="preserve">uilles et des tableaux </w:t>
+      </w:r>
+    </w:p>
+    <w:p>
+      <w:pPr>
+        <w:pStyle w:val="Paragraphedeliste"/>
+        <w:numPr>
+          <w:ilvl w:val="0"/>
+          <w:numId w:val="4"/>
+        </w:numPr>
+        <w:rPr>
+          <w:b/>
+          <w:bCs/>
+          <w:color w:val="000000" w:themeColor="text1"/>
+        </w:rPr>
+      </w:pPr>
+      <w:r>
+        <w:rPr>
+          <w:b/>
+          <w:bCs/>
+          <w:color w:val="000000" w:themeColor="text1"/>
+        </w:rPr>
+        <w:t xml:space="preserve">Refaire toutes la visualisation en </w:t>
+      </w:r>
+      <w:proofErr w:type="spellStart"/>
+      <w:r>
+        <w:rPr>
+          <w:b/>
+          <w:bCs/>
+          <w:color w:val="000000" w:themeColor="text1"/>
+        </w:rPr>
+        <w:t>francais</w:t>
+      </w:r>
+      <w:proofErr w:type="spellEnd"/>
+      <w:r>
+        <w:rPr>
+          <w:b/>
+          <w:bCs/>
+          <w:color w:val="000000" w:themeColor="text1"/>
+        </w:rPr>
+        <w:t xml:space="preserve"> </w:t>
+      </w:r>
+      <w:r>
+        <w:rPr>
+          <w:b/>
+          <w:bCs/>
+          <w:color w:val="000000" w:themeColor="text1"/>
+        </w:rPr>
+        <w:t>(</w:t>
+      </w:r>
+      <w:proofErr w:type="spellStart"/>
+      <w:r>
+        <w:rPr>
+          <w:b/>
+          <w:bCs/>
+          <w:color w:val="000000" w:themeColor="text1"/>
+        </w:rPr>
+        <w:t>coeherence</w:t>
+      </w:r>
+      <w:proofErr w:type="spellEnd"/>
+      <w:r>
+        <w:rPr>
+          <w:b/>
+          <w:bCs/>
+          <w:color w:val="000000" w:themeColor="text1"/>
+        </w:rPr>
+        <w:t xml:space="preserve"> </w:t>
       </w:r>
     </w:p>
     <w:p>

</xml_diff>

<commit_message>
ajout des stores procedures pour l'automatisation
</commit_message>
<xml_diff>
--- a/BANKING PROJECT.docx
+++ b/BANKING PROJECT.docx
@@ -119,6 +119,9 @@
       <w:r>
         <w:t xml:space="preserve">V3 : automatisation </w:t>
       </w:r>
+      <w:r>
+        <w:t>(de la collecte a l’analyse et visualisation)</w:t>
+      </w:r>
     </w:p>
     <w:p/>
     <w:p>
@@ -169,6 +172,26 @@
       </w:r>
       <w:r>
         <w:t>385 ko</w:t>
+      </w:r>
+    </w:p>
+    <w:p>
+      <w:r>
+        <w:t>Lignes : 4269</w:t>
+      </w:r>
+    </w:p>
+    <w:p>
+      <w:r>
+        <w:t>Colonnes : 13</w:t>
+      </w:r>
+    </w:p>
+    <w:p>
+      <w:proofErr w:type="spellStart"/>
+      <w:r>
+        <w:t>Dtypes</w:t>
+      </w:r>
+      <w:proofErr w:type="spellEnd"/>
+      <w:r>
+        <w:t> : -------</w:t>
       </w:r>
     </w:p>
     <w:tbl>
@@ -688,7 +711,7 @@
                 <w:lang w:eastAsia="fr-CA"/>
                 <w14:ligatures w14:val="none"/>
               </w:rPr>
-              <w:t>Revenu annuel brut du demandeur (souvent en devise locale, comme CAD ou USD).</w:t>
+              <w:t>Revenu annuel brut du demandeur (devise locale).</w:t>
             </w:r>
           </w:p>
         </w:tc>
@@ -1391,28 +1414,27 @@
     <w:p>
       <w:pPr>
         <w:pStyle w:val="NormalWeb"/>
-        <w:rPr>
-          <w:lang w:val="en-CA"/>
-        </w:rPr>
-      </w:pPr>
-      <w:r>
-        <w:rPr>
-          <w:lang w:val="en-CA"/>
-        </w:rPr>
-        <w:lastRenderedPageBreak/>
-        <w:t>Debt-to-Income Ratio</w:t>
-      </w:r>
-      <w:r>
-        <w:rPr>
-          <w:lang w:val="en-CA"/>
-        </w:rPr>
-        <w:t xml:space="preserve"> </w:t>
+      </w:pPr>
+      <w:proofErr w:type="spellStart"/>
+      <w:r>
+        <w:t>Debt</w:t>
+      </w:r>
+      <w:proofErr w:type="spellEnd"/>
+      <w:r>
+        <w:t>-to-</w:t>
+      </w:r>
+      <w:proofErr w:type="spellStart"/>
+      <w:r>
+        <w:t>Income</w:t>
+      </w:r>
+      <w:proofErr w:type="spellEnd"/>
+      <w:r>
+        <w:t xml:space="preserve"> Ratio </w:t>
       </w:r>
       <w:r>
         <w:rPr>
           <w:rStyle w:val="lev"/>
           <w:rFonts w:eastAsiaTheme="majorEastAsia"/>
-          <w:lang w:val="en-CA"/>
         </w:rPr>
         <w:t xml:space="preserve">= </w:t>
       </w:r>
@@ -1421,7 +1443,6 @@
         <w:rPr>
           <w:rStyle w:val="lev"/>
           <w:rFonts w:eastAsiaTheme="majorEastAsia"/>
-          <w:lang w:val="en-CA"/>
         </w:rPr>
         <w:t>loan_amount</w:t>
       </w:r>
@@ -1430,7 +1451,6 @@
         <w:rPr>
           <w:rStyle w:val="lev"/>
           <w:rFonts w:eastAsiaTheme="majorEastAsia"/>
-          <w:lang w:val="en-CA"/>
         </w:rPr>
         <w:t xml:space="preserve"> / </w:t>
       </w:r>
@@ -1439,24 +1459,48 @@
         <w:rPr>
           <w:rStyle w:val="lev"/>
           <w:rFonts w:eastAsiaTheme="majorEastAsia"/>
-          <w:lang w:val="en-CA"/>
         </w:rPr>
         <w:t>income_annum</w:t>
       </w:r>
       <w:proofErr w:type="spellEnd"/>
-    </w:p>
-    <w:p>
-      <w:pPr>
-        <w:pStyle w:val="NormalWeb"/>
-      </w:pPr>
-      <w:r>
-        <w:t xml:space="preserve">Ce ratio mesure </w:t>
-      </w:r>
       <w:r>
         <w:rPr>
           <w:rStyle w:val="lev"/>
           <w:rFonts w:eastAsiaTheme="majorEastAsia"/>
         </w:rPr>
+        <w:t xml:space="preserve"> </w:t>
+      </w:r>
+      <w:r>
+        <w:rPr>
+          <w:rStyle w:val="lev"/>
+          <w:rFonts w:eastAsiaTheme="majorEastAsia"/>
+          <w:lang w:val="en-CA"/>
+        </w:rPr>
+        <w:sym w:font="Wingdings" w:char="F0E0"/>
+      </w:r>
+      <w:r>
+        <w:rPr>
+          <w:rStyle w:val="lev"/>
+          <w:rFonts w:eastAsiaTheme="majorEastAsia"/>
+        </w:rPr>
+        <w:t xml:space="preserve"> </w:t>
+      </w:r>
+      <w:r>
+        <w:t>Mesure la capacité à gérer ses dettes</w:t>
+      </w:r>
+    </w:p>
+    <w:p>
+      <w:pPr>
+        <w:pStyle w:val="NormalWeb"/>
+      </w:pPr>
+      <w:r>
+        <w:t xml:space="preserve">Ce ratio mesure </w:t>
+      </w:r>
+      <w:r>
+        <w:rPr>
+          <w:rStyle w:val="lev"/>
+          <w:rFonts w:eastAsiaTheme="majorEastAsia"/>
+        </w:rPr>
         <w:t>la part du revenu annuel</w:t>
       </w:r>
       <w:r>
@@ -1491,31 +1535,21 @@
       <w:pPr>
         <w:pStyle w:val="NormalWeb"/>
       </w:pPr>
+      <w:r>
+        <w:t>Mesure la capacité à gérer ses dettes</w:t>
+      </w:r>
     </w:p>
     <w:p>
       <w:pPr>
         <w:pStyle w:val="NormalWeb"/>
-        <w:rPr>
-          <w:lang w:val="en-CA"/>
-        </w:rPr>
-      </w:pPr>
-      <w:r>
-        <w:rPr>
-          <w:lang w:val="en-CA"/>
-        </w:rPr>
-        <w:t>Asset-to-Loan Ratio (ATL)</w:t>
-      </w:r>
-      <w:r>
-        <w:rPr>
-          <w:lang w:val="en-CA"/>
-        </w:rPr>
-        <w:t xml:space="preserve"> </w:t>
+      </w:pPr>
+      <w:r>
+        <w:t xml:space="preserve">Asset-to-Loan Ratio (ATL) </w:t>
       </w:r>
       <w:r>
         <w:rPr>
           <w:rStyle w:val="lev"/>
           <w:rFonts w:eastAsiaTheme="majorEastAsia"/>
-          <w:lang w:val="en-CA"/>
         </w:rPr>
         <w:t xml:space="preserve">= </w:t>
       </w:r>
@@ -1524,7 +1558,6 @@
         <w:rPr>
           <w:rStyle w:val="lev"/>
           <w:rFonts w:eastAsiaTheme="majorEastAsia"/>
-          <w:lang w:val="en-CA"/>
         </w:rPr>
         <w:t>total_assets_value</w:t>
       </w:r>
@@ -1533,7 +1566,6 @@
         <w:rPr>
           <w:rStyle w:val="lev"/>
           <w:rFonts w:eastAsiaTheme="majorEastAsia"/>
-          <w:lang w:val="en-CA"/>
         </w:rPr>
         <w:t xml:space="preserve"> / </w:t>
       </w:r>
@@ -1542,11 +1574,35 @@
         <w:rPr>
           <w:rStyle w:val="lev"/>
           <w:rFonts w:eastAsiaTheme="majorEastAsia"/>
-          <w:lang w:val="en-CA"/>
         </w:rPr>
         <w:t>loan_amount</w:t>
       </w:r>
       <w:proofErr w:type="spellEnd"/>
+      <w:r>
+        <w:rPr>
+          <w:rStyle w:val="lev"/>
+          <w:rFonts w:eastAsiaTheme="majorEastAsia"/>
+        </w:rPr>
+        <w:t xml:space="preserve"> </w:t>
+      </w:r>
+      <w:r>
+        <w:rPr>
+          <w:rStyle w:val="lev"/>
+          <w:rFonts w:eastAsiaTheme="majorEastAsia"/>
+          <w:lang w:val="en-CA"/>
+        </w:rPr>
+        <w:sym w:font="Wingdings" w:char="F0E0"/>
+      </w:r>
+      <w:r>
+        <w:rPr>
+          <w:rStyle w:val="lev"/>
+          <w:rFonts w:eastAsiaTheme="majorEastAsia"/>
+        </w:rPr>
+        <w:t xml:space="preserve"> </w:t>
+      </w:r>
+      <w:r>
+        <w:t>Mesure la couverture des dettes par les actifs</w:t>
+      </w:r>
     </w:p>
     <w:p>
       <w:pPr>
@@ -2170,152 +2226,146 @@
         <w:t> :</w:t>
       </w:r>
       <w:proofErr w:type="gramEnd"/>
-    </w:p>
-    <w:p>
-      <w:pPr>
-        <w:ind w:left="708" w:firstLine="708"/>
+      <w:r>
         <w:rPr>
           <w:rFonts w:ascii="Arial" w:hAnsi="Arial" w:cs="Arial"/>
-          <w:color w:val="000000" w:themeColor="text1"/>
-          <w:sz w:val="18"/>
-          <w:szCs w:val="18"/>
-          <w:lang w:val="en-CA"/>
-        </w:rPr>
-      </w:pPr>
-      <w:proofErr w:type="gramStart"/>
-      <w:r>
-        <w:rPr>
-          <w:rFonts w:ascii="Arial" w:hAnsi="Arial" w:cs="Arial"/>
-          <w:color w:val="000000" w:themeColor="text1"/>
-          <w:sz w:val="18"/>
-          <w:szCs w:val="18"/>
-          <w:lang w:val="en-CA"/>
-        </w:rPr>
-        <w:t>Low :</w:t>
-      </w:r>
-      <w:proofErr w:type="gramEnd"/>
-      <w:r>
-        <w:rPr>
-          <w:rFonts w:ascii="Arial" w:hAnsi="Arial" w:cs="Arial"/>
-          <w:color w:val="000000" w:themeColor="text1"/>
-          <w:sz w:val="18"/>
-          <w:szCs w:val="18"/>
-          <w:lang w:val="en-CA"/>
-        </w:rPr>
-        <w:t xml:space="preserve"> &lt; 600</w:t>
-      </w:r>
-    </w:p>
-    <w:p>
-      <w:pPr>
-        <w:ind w:left="708" w:firstLine="708"/>
-        <w:rPr>
-          <w:rFonts w:ascii="Arial" w:hAnsi="Arial" w:cs="Arial"/>
-          <w:color w:val="000000" w:themeColor="text1"/>
-          <w:sz w:val="18"/>
-          <w:szCs w:val="18"/>
-          <w:lang w:val="en-CA"/>
-        </w:rPr>
-      </w:pPr>
-      <w:proofErr w:type="gramStart"/>
-      <w:r>
-        <w:rPr>
-          <w:rFonts w:ascii="Arial" w:hAnsi="Arial" w:cs="Arial"/>
-          <w:color w:val="000000" w:themeColor="text1"/>
-          <w:sz w:val="18"/>
-          <w:szCs w:val="18"/>
-          <w:lang w:val="en-CA"/>
-        </w:rPr>
-        <w:t>Medium :</w:t>
-      </w:r>
-      <w:proofErr w:type="gramEnd"/>
-      <w:r>
-        <w:rPr>
-          <w:rFonts w:ascii="Arial" w:hAnsi="Arial" w:cs="Arial"/>
-          <w:color w:val="000000" w:themeColor="text1"/>
-          <w:sz w:val="18"/>
-          <w:szCs w:val="18"/>
-          <w:lang w:val="en-CA"/>
-        </w:rPr>
-        <w:t xml:space="preserve"> 600–750</w:t>
-      </w:r>
-    </w:p>
-    <w:p>
-      <w:pPr>
-        <w:ind w:left="708" w:firstLine="708"/>
-        <w:rPr>
-          <w:rFonts w:ascii="Arial" w:hAnsi="Arial" w:cs="Arial"/>
-          <w:color w:val="000000" w:themeColor="text1"/>
-          <w:sz w:val="18"/>
-          <w:szCs w:val="18"/>
-          <w:lang w:val="en-CA"/>
-        </w:rPr>
-      </w:pPr>
-      <w:proofErr w:type="gramStart"/>
-      <w:r>
-        <w:rPr>
-          <w:rFonts w:ascii="Arial" w:hAnsi="Arial" w:cs="Arial"/>
-          <w:color w:val="000000" w:themeColor="text1"/>
-          <w:sz w:val="18"/>
-          <w:szCs w:val="18"/>
-          <w:lang w:val="en-CA"/>
-        </w:rPr>
-        <w:t>High :</w:t>
-      </w:r>
-      <w:proofErr w:type="gramEnd"/>
-      <w:r>
-        <w:rPr>
-          <w:rFonts w:ascii="Arial" w:hAnsi="Arial" w:cs="Arial"/>
-          <w:color w:val="000000" w:themeColor="text1"/>
-          <w:sz w:val="18"/>
-          <w:szCs w:val="18"/>
-          <w:lang w:val="en-CA"/>
-        </w:rPr>
-        <w:t xml:space="preserve"> &gt; 750</w:t>
-      </w:r>
-    </w:p>
-    <w:p>
-      <w:pPr>
-        <w:pStyle w:val="Titre3"/>
-        <w:ind w:left="708"/>
-        <w:rPr>
-          <w:rFonts w:ascii="Arial" w:eastAsiaTheme="minorHAnsi" w:hAnsi="Arial" w:cs="Arial"/>
-          <w:b/>
-          <w:bCs/>
           <w:color w:val="45B0E1" w:themeColor="accent1" w:themeTint="99"/>
           <w:sz w:val="18"/>
           <w:szCs w:val="18"/>
           <w:lang w:val="en-CA"/>
         </w:rPr>
-      </w:pPr>
+        <w:t xml:space="preserve"> </w:t>
+      </w:r>
       <w:proofErr w:type="spellStart"/>
       <w:r>
         <w:rPr>
-          <w:rFonts w:ascii="Arial" w:eastAsiaTheme="minorHAnsi" w:hAnsi="Arial" w:cs="Arial"/>
-          <w:b/>
-          <w:bCs/>
+          <w:rFonts w:ascii="Arial" w:hAnsi="Arial" w:cs="Arial"/>
           <w:color w:val="45B0E1" w:themeColor="accent1" w:themeTint="99"/>
           <w:sz w:val="18"/>
           <w:szCs w:val="18"/>
           <w:lang w:val="en-CA"/>
         </w:rPr>
-        <w:lastRenderedPageBreak/>
-        <w:t>is_low_</w:t>
-      </w:r>
-      <w:proofErr w:type="gramStart"/>
-      <w:r>
-        <w:rPr>
-          <w:rFonts w:ascii="Arial" w:eastAsiaTheme="minorHAnsi" w:hAnsi="Arial" w:cs="Arial"/>
-          <w:b/>
-          <w:bCs/>
+        <w:t>cibil</w:t>
+      </w:r>
+      <w:proofErr w:type="spellEnd"/>
+      <w:r>
+        <w:rPr>
+          <w:rFonts w:ascii="Arial" w:hAnsi="Arial" w:cs="Arial"/>
           <w:color w:val="45B0E1" w:themeColor="accent1" w:themeTint="99"/>
           <w:sz w:val="18"/>
           <w:szCs w:val="18"/>
           <w:lang w:val="en-CA"/>
         </w:rPr>
-        <w:t>income</w:t>
-      </w:r>
-      <w:proofErr w:type="spellEnd"/>
-      <w:r>
+        <w:t xml:space="preserve"> score</w:t>
+      </w:r>
+    </w:p>
+    <w:p>
+      <w:pPr>
+        <w:ind w:left="708" w:firstLine="708"/>
+        <w:rPr>
+          <w:rFonts w:ascii="Arial" w:hAnsi="Arial" w:cs="Arial"/>
+          <w:color w:val="000000" w:themeColor="text1"/>
+          <w:sz w:val="18"/>
+          <w:szCs w:val="18"/>
+          <w:lang w:val="en-CA"/>
+        </w:rPr>
+      </w:pPr>
+      <w:proofErr w:type="gramStart"/>
+      <w:r>
+        <w:rPr>
+          <w:rFonts w:ascii="Arial" w:hAnsi="Arial" w:cs="Arial"/>
+          <w:color w:val="000000" w:themeColor="text1"/>
+          <w:sz w:val="18"/>
+          <w:szCs w:val="18"/>
+          <w:lang w:val="en-CA"/>
+        </w:rPr>
+        <w:t>Low :</w:t>
+      </w:r>
+      <w:proofErr w:type="gramEnd"/>
+      <w:r>
+        <w:rPr>
+          <w:rFonts w:ascii="Arial" w:hAnsi="Arial" w:cs="Arial"/>
+          <w:color w:val="000000" w:themeColor="text1"/>
+          <w:sz w:val="18"/>
+          <w:szCs w:val="18"/>
+          <w:lang w:val="en-CA"/>
+        </w:rPr>
+        <w:t xml:space="preserve"> &lt; 600</w:t>
+      </w:r>
+    </w:p>
+    <w:p>
+      <w:pPr>
+        <w:ind w:left="708" w:firstLine="708"/>
+        <w:rPr>
+          <w:rFonts w:ascii="Arial" w:hAnsi="Arial" w:cs="Arial"/>
+          <w:color w:val="000000" w:themeColor="text1"/>
+          <w:sz w:val="18"/>
+          <w:szCs w:val="18"/>
+          <w:lang w:val="en-CA"/>
+        </w:rPr>
+      </w:pPr>
+      <w:proofErr w:type="gramStart"/>
+      <w:r>
+        <w:rPr>
+          <w:rFonts w:ascii="Arial" w:hAnsi="Arial" w:cs="Arial"/>
+          <w:color w:val="000000" w:themeColor="text1"/>
+          <w:sz w:val="18"/>
+          <w:szCs w:val="18"/>
+          <w:lang w:val="en-CA"/>
+        </w:rPr>
+        <w:t>Medium :</w:t>
+      </w:r>
+      <w:proofErr w:type="gramEnd"/>
+      <w:r>
+        <w:rPr>
+          <w:rFonts w:ascii="Arial" w:hAnsi="Arial" w:cs="Arial"/>
+          <w:color w:val="000000" w:themeColor="text1"/>
+          <w:sz w:val="18"/>
+          <w:szCs w:val="18"/>
+          <w:lang w:val="en-CA"/>
+        </w:rPr>
+        <w:t xml:space="preserve"> 600–750</w:t>
+      </w:r>
+    </w:p>
+    <w:p>
+      <w:pPr>
+        <w:ind w:left="708" w:firstLine="708"/>
+        <w:rPr>
+          <w:rFonts w:ascii="Arial" w:hAnsi="Arial" w:cs="Arial"/>
+          <w:color w:val="000000" w:themeColor="text1"/>
+          <w:sz w:val="18"/>
+          <w:szCs w:val="18"/>
+          <w:lang w:val="en-CA"/>
+        </w:rPr>
+      </w:pPr>
+      <w:proofErr w:type="gramStart"/>
+      <w:r>
+        <w:rPr>
+          <w:rFonts w:ascii="Arial" w:hAnsi="Arial" w:cs="Arial"/>
+          <w:color w:val="000000" w:themeColor="text1"/>
+          <w:sz w:val="18"/>
+          <w:szCs w:val="18"/>
+          <w:lang w:val="en-CA"/>
+        </w:rPr>
+        <w:lastRenderedPageBreak/>
+        <w:t>High :</w:t>
+      </w:r>
+      <w:proofErr w:type="gramEnd"/>
+      <w:r>
+        <w:rPr>
+          <w:rFonts w:ascii="Arial" w:hAnsi="Arial" w:cs="Arial"/>
+          <w:color w:val="000000" w:themeColor="text1"/>
+          <w:sz w:val="18"/>
+          <w:szCs w:val="18"/>
+          <w:lang w:val="en-CA"/>
+        </w:rPr>
+        <w:t xml:space="preserve"> &gt; 750</w:t>
+      </w:r>
+    </w:p>
+    <w:p>
+      <w:pPr>
+        <w:pStyle w:val="Titre3"/>
+        <w:ind w:left="708"/>
         <w:rPr>
           <w:rFonts w:ascii="Arial" w:eastAsiaTheme="minorHAnsi" w:hAnsi="Arial" w:cs="Arial"/>
           <w:b/>
@@ -2325,115 +2375,6 @@
           <w:szCs w:val="18"/>
           <w:lang w:val="en-CA"/>
         </w:rPr>
-        <w:t xml:space="preserve"> :</w:t>
-      </w:r>
-      <w:proofErr w:type="gramEnd"/>
-    </w:p>
-    <w:p>
-      <w:pPr>
-        <w:pStyle w:val="Titre3"/>
-        <w:ind w:left="1416"/>
-        <w:rPr>
-          <w:rFonts w:ascii="Arial" w:eastAsiaTheme="minorHAnsi" w:hAnsi="Arial" w:cs="Arial"/>
-          <w:color w:val="000000" w:themeColor="text1"/>
-          <w:sz w:val="18"/>
-          <w:szCs w:val="18"/>
-          <w:lang w:val="en-CA"/>
-        </w:rPr>
-      </w:pPr>
-      <w:r>
-        <w:rPr>
-          <w:rFonts w:ascii="Arial" w:eastAsiaTheme="minorHAnsi" w:hAnsi="Arial" w:cs="Arial"/>
-          <w:color w:val="000000" w:themeColor="text1"/>
-          <w:sz w:val="18"/>
-          <w:szCs w:val="18"/>
-          <w:lang w:val="en-CA"/>
-        </w:rPr>
-        <w:t xml:space="preserve">1 </w:t>
-      </w:r>
-      <w:proofErr w:type="spellStart"/>
-      <w:r>
-        <w:rPr>
-          <w:rFonts w:ascii="Arial" w:eastAsiaTheme="minorHAnsi" w:hAnsi="Arial" w:cs="Arial"/>
-          <w:color w:val="000000" w:themeColor="text1"/>
-          <w:sz w:val="18"/>
-          <w:szCs w:val="18"/>
-          <w:lang w:val="en-CA"/>
-        </w:rPr>
-        <w:t>si</w:t>
-      </w:r>
-      <w:proofErr w:type="spellEnd"/>
-      <w:r>
-        <w:rPr>
-          <w:rFonts w:ascii="Arial" w:eastAsiaTheme="minorHAnsi" w:hAnsi="Arial" w:cs="Arial"/>
-          <w:color w:val="000000" w:themeColor="text1"/>
-          <w:sz w:val="18"/>
-          <w:szCs w:val="18"/>
-          <w:lang w:val="en-CA"/>
-        </w:rPr>
-        <w:t xml:space="preserve"> </w:t>
-      </w:r>
-      <w:proofErr w:type="spellStart"/>
-      <w:r>
-        <w:rPr>
-          <w:rFonts w:ascii="Arial" w:eastAsiaTheme="minorHAnsi" w:hAnsi="Arial" w:cs="Arial"/>
-          <w:color w:val="000000" w:themeColor="text1"/>
-          <w:sz w:val="18"/>
-          <w:szCs w:val="18"/>
-          <w:lang w:val="en-CA"/>
-        </w:rPr>
-        <w:t>income_annum</w:t>
-      </w:r>
-      <w:proofErr w:type="spellEnd"/>
-      <w:r>
-        <w:rPr>
-          <w:rFonts w:ascii="Arial" w:eastAsiaTheme="minorHAnsi" w:hAnsi="Arial" w:cs="Arial"/>
-          <w:color w:val="000000" w:themeColor="text1"/>
-          <w:sz w:val="18"/>
-          <w:szCs w:val="18"/>
-          <w:lang w:val="en-CA"/>
-        </w:rPr>
-        <w:t xml:space="preserve"> &lt; 300000, </w:t>
-      </w:r>
-      <w:proofErr w:type="spellStart"/>
-      <w:r>
-        <w:rPr>
-          <w:rFonts w:ascii="Arial" w:eastAsiaTheme="minorHAnsi" w:hAnsi="Arial" w:cs="Arial"/>
-          <w:color w:val="000000" w:themeColor="text1"/>
-          <w:sz w:val="18"/>
-          <w:szCs w:val="18"/>
-          <w:lang w:val="en-CA"/>
-        </w:rPr>
-        <w:t>sinon</w:t>
-      </w:r>
-      <w:proofErr w:type="spellEnd"/>
-      <w:r>
-        <w:rPr>
-          <w:rFonts w:ascii="Arial" w:eastAsiaTheme="minorHAnsi" w:hAnsi="Arial" w:cs="Arial"/>
-          <w:color w:val="000000" w:themeColor="text1"/>
-          <w:sz w:val="18"/>
-          <w:szCs w:val="18"/>
-          <w:lang w:val="en-CA"/>
-        </w:rPr>
-        <w:t xml:space="preserve"> 0</w:t>
-      </w:r>
-    </w:p>
-    <w:p>
-      <w:pPr>
-        <w:pStyle w:val="Titre3"/>
-        <w:ind w:left="708"/>
-        <w:rPr>
-          <w:lang w:val="en-CA"/>
-        </w:rPr>
-      </w:pPr>
-    </w:p>
-    <w:p>
-      <w:pPr>
-        <w:pStyle w:val="Titre3"/>
-        <w:ind w:left="708"/>
-        <w:rPr>
-          <w:lang w:val="en-CA"/>
-        </w:rPr>
       </w:pPr>
       <w:proofErr w:type="spellStart"/>
       <w:r>
@@ -2446,9 +2387,9 @@
           <w:szCs w:val="18"/>
           <w:lang w:val="en-CA"/>
         </w:rPr>
-        <w:t>Loan_term_half_years</w:t>
-      </w:r>
-      <w:proofErr w:type="spellEnd"/>
+        <w:t>is_low_</w:t>
+      </w:r>
+      <w:proofErr w:type="gramStart"/>
       <w:r>
         <w:rPr>
           <w:rFonts w:ascii="Arial" w:eastAsiaTheme="minorHAnsi" w:hAnsi="Arial" w:cs="Arial"/>
@@ -2459,39 +2400,186 @@
           <w:szCs w:val="18"/>
           <w:lang w:val="en-CA"/>
         </w:rPr>
-        <w:t>:</w:t>
-      </w:r>
-    </w:p>
-    <w:p>
-      <w:pPr>
-        <w:ind w:left="708" w:firstLine="708"/>
-        <w:rPr>
-          <w:rFonts w:ascii="Arial" w:hAnsi="Arial" w:cs="Arial"/>
-          <w:color w:val="000000" w:themeColor="text1"/>
+        <w:t>income</w:t>
+      </w:r>
+      <w:proofErr w:type="spellEnd"/>
+      <w:r>
+        <w:rPr>
+          <w:rFonts w:ascii="Arial" w:eastAsiaTheme="minorHAnsi" w:hAnsi="Arial" w:cs="Arial"/>
+          <w:b/>
+          <w:bCs/>
+          <w:color w:val="45B0E1" w:themeColor="accent1" w:themeTint="99"/>
           <w:sz w:val="18"/>
           <w:szCs w:val="18"/>
           <w:lang w:val="en-CA"/>
         </w:rPr>
-      </w:pPr>
-      <w:r>
-        <w:rPr>
-          <w:rFonts w:ascii="Arial" w:hAnsi="Arial" w:cs="Arial"/>
+        <w:t xml:space="preserve"> :</w:t>
+      </w:r>
+      <w:proofErr w:type="gramEnd"/>
+    </w:p>
+    <w:p>
+      <w:pPr>
+        <w:pStyle w:val="Titre3"/>
+        <w:ind w:left="1416"/>
+        <w:rPr>
+          <w:rFonts w:ascii="Arial" w:eastAsiaTheme="minorHAnsi" w:hAnsi="Arial" w:cs="Arial"/>
           <w:color w:val="000000" w:themeColor="text1"/>
           <w:sz w:val="18"/>
           <w:szCs w:val="18"/>
           <w:lang w:val="en-CA"/>
         </w:rPr>
-        <w:t xml:space="preserve">Short &lt; 6 </w:t>
-      </w:r>
-      <w:proofErr w:type="spellStart"/>
-      <w:r>
-        <w:rPr>
-          <w:rFonts w:ascii="Arial" w:hAnsi="Arial" w:cs="Arial"/>
+      </w:pPr>
+      <w:r>
+        <w:rPr>
+          <w:rFonts w:ascii="Arial" w:eastAsiaTheme="minorHAnsi" w:hAnsi="Arial" w:cs="Arial"/>
           <w:color w:val="000000" w:themeColor="text1"/>
           <w:sz w:val="18"/>
           <w:szCs w:val="18"/>
           <w:lang w:val="en-CA"/>
         </w:rPr>
+        <w:t xml:space="preserve">1 </w:t>
+      </w:r>
+      <w:proofErr w:type="spellStart"/>
+      <w:r>
+        <w:rPr>
+          <w:rFonts w:ascii="Arial" w:eastAsiaTheme="minorHAnsi" w:hAnsi="Arial" w:cs="Arial"/>
+          <w:color w:val="000000" w:themeColor="text1"/>
+          <w:sz w:val="18"/>
+          <w:szCs w:val="18"/>
+          <w:lang w:val="en-CA"/>
+        </w:rPr>
+        <w:t>si</w:t>
+      </w:r>
+      <w:proofErr w:type="spellEnd"/>
+      <w:r>
+        <w:rPr>
+          <w:rFonts w:ascii="Arial" w:eastAsiaTheme="minorHAnsi" w:hAnsi="Arial" w:cs="Arial"/>
+          <w:color w:val="000000" w:themeColor="text1"/>
+          <w:sz w:val="18"/>
+          <w:szCs w:val="18"/>
+          <w:lang w:val="en-CA"/>
+        </w:rPr>
+        <w:t xml:space="preserve"> </w:t>
+      </w:r>
+      <w:proofErr w:type="spellStart"/>
+      <w:r>
+        <w:rPr>
+          <w:rFonts w:ascii="Arial" w:eastAsiaTheme="minorHAnsi" w:hAnsi="Arial" w:cs="Arial"/>
+          <w:color w:val="000000" w:themeColor="text1"/>
+          <w:sz w:val="18"/>
+          <w:szCs w:val="18"/>
+          <w:lang w:val="en-CA"/>
+        </w:rPr>
+        <w:t>income_annum</w:t>
+      </w:r>
+      <w:proofErr w:type="spellEnd"/>
+      <w:r>
+        <w:rPr>
+          <w:rFonts w:ascii="Arial" w:eastAsiaTheme="minorHAnsi" w:hAnsi="Arial" w:cs="Arial"/>
+          <w:color w:val="000000" w:themeColor="text1"/>
+          <w:sz w:val="18"/>
+          <w:szCs w:val="18"/>
+          <w:lang w:val="en-CA"/>
+        </w:rPr>
+        <w:t xml:space="preserve"> &lt; 300000, </w:t>
+      </w:r>
+      <w:proofErr w:type="spellStart"/>
+      <w:r>
+        <w:rPr>
+          <w:rFonts w:ascii="Arial" w:eastAsiaTheme="minorHAnsi" w:hAnsi="Arial" w:cs="Arial"/>
+          <w:color w:val="000000" w:themeColor="text1"/>
+          <w:sz w:val="18"/>
+          <w:szCs w:val="18"/>
+          <w:lang w:val="en-CA"/>
+        </w:rPr>
+        <w:t>sinon</w:t>
+      </w:r>
+      <w:proofErr w:type="spellEnd"/>
+      <w:r>
+        <w:rPr>
+          <w:rFonts w:ascii="Arial" w:eastAsiaTheme="minorHAnsi" w:hAnsi="Arial" w:cs="Arial"/>
+          <w:color w:val="000000" w:themeColor="text1"/>
+          <w:sz w:val="18"/>
+          <w:szCs w:val="18"/>
+          <w:lang w:val="en-CA"/>
+        </w:rPr>
+        <w:t xml:space="preserve"> 0</w:t>
+      </w:r>
+    </w:p>
+    <w:p>
+      <w:pPr>
+        <w:pStyle w:val="Titre3"/>
+        <w:ind w:left="708"/>
+        <w:rPr>
+          <w:lang w:val="en-CA"/>
+        </w:rPr>
+      </w:pPr>
+    </w:p>
+    <w:p>
+      <w:pPr>
+        <w:pStyle w:val="Titre3"/>
+        <w:ind w:left="708"/>
+        <w:rPr>
+          <w:lang w:val="en-CA"/>
+        </w:rPr>
+      </w:pPr>
+      <w:proofErr w:type="spellStart"/>
+      <w:r>
+        <w:rPr>
+          <w:rFonts w:ascii="Arial" w:eastAsiaTheme="minorHAnsi" w:hAnsi="Arial" w:cs="Arial"/>
+          <w:b/>
+          <w:bCs/>
+          <w:color w:val="45B0E1" w:themeColor="accent1" w:themeTint="99"/>
+          <w:sz w:val="18"/>
+          <w:szCs w:val="18"/>
+          <w:lang w:val="en-CA"/>
+        </w:rPr>
+        <w:t>Loan_term_half_years</w:t>
+      </w:r>
+      <w:proofErr w:type="spellEnd"/>
+      <w:r>
+        <w:rPr>
+          <w:rFonts w:ascii="Arial" w:eastAsiaTheme="minorHAnsi" w:hAnsi="Arial" w:cs="Arial"/>
+          <w:b/>
+          <w:bCs/>
+          <w:color w:val="45B0E1" w:themeColor="accent1" w:themeTint="99"/>
+          <w:sz w:val="18"/>
+          <w:szCs w:val="18"/>
+          <w:lang w:val="en-CA"/>
+        </w:rPr>
+        <w:t>:</w:t>
+      </w:r>
+    </w:p>
+    <w:p>
+      <w:pPr>
+        <w:ind w:left="708" w:firstLine="708"/>
+        <w:rPr>
+          <w:rFonts w:ascii="Arial" w:hAnsi="Arial" w:cs="Arial"/>
+          <w:color w:val="000000" w:themeColor="text1"/>
+          <w:sz w:val="18"/>
+          <w:szCs w:val="18"/>
+          <w:lang w:val="en-CA"/>
+        </w:rPr>
+      </w:pPr>
+      <w:r>
+        <w:rPr>
+          <w:rFonts w:ascii="Arial" w:hAnsi="Arial" w:cs="Arial"/>
+          <w:color w:val="000000" w:themeColor="text1"/>
+          <w:sz w:val="18"/>
+          <w:szCs w:val="18"/>
+          <w:lang w:val="en-CA"/>
+        </w:rPr>
+        <w:t xml:space="preserve">Short &lt; 6 </w:t>
+      </w:r>
+      <w:proofErr w:type="spellStart"/>
+      <w:r>
+        <w:rPr>
+          <w:rFonts w:ascii="Arial" w:hAnsi="Arial" w:cs="Arial"/>
+          <w:color w:val="000000" w:themeColor="text1"/>
+          <w:sz w:val="18"/>
+          <w:szCs w:val="18"/>
+          <w:lang w:val="en-CA"/>
+        </w:rPr>
         <w:t>mois</w:t>
       </w:r>
       <w:proofErr w:type="spellEnd"/>
@@ -2589,6 +2677,7 @@
           <w:b/>
           <w:bCs/>
           <w:color w:val="275317" w:themeColor="accent6" w:themeShade="80"/>
+          <w:lang w:val="en-CA"/>
         </w:rPr>
       </w:pPr>
       <w:r>
@@ -2596,8 +2685,29 @@
           <w:b/>
           <w:bCs/>
           <w:color w:val="275317" w:themeColor="accent6" w:themeShade="80"/>
-        </w:rPr>
-        <w:t xml:space="preserve">CREATION DE MODELE : via </w:t>
+          <w:lang w:val="en-CA"/>
+        </w:rPr>
+        <w:t xml:space="preserve">CREATION DE </w:t>
+      </w:r>
+      <w:proofErr w:type="gramStart"/>
+      <w:r>
+        <w:rPr>
+          <w:b/>
+          <w:bCs/>
+          <w:color w:val="275317" w:themeColor="accent6" w:themeShade="80"/>
+          <w:lang w:val="en-CA"/>
+        </w:rPr>
+        <w:t>MODELE :</w:t>
+      </w:r>
+      <w:proofErr w:type="gramEnd"/>
+      <w:r>
+        <w:rPr>
+          <w:b/>
+          <w:bCs/>
+          <w:color w:val="275317" w:themeColor="accent6" w:themeShade="80"/>
+          <w:lang w:val="en-CA"/>
+        </w:rPr>
+        <w:t xml:space="preserve"> via </w:t>
       </w:r>
       <w:proofErr w:type="spellStart"/>
       <w:r>
@@ -2605,6 +2715,7 @@
           <w:b/>
           <w:bCs/>
           <w:color w:val="275317" w:themeColor="accent6" w:themeShade="80"/>
+          <w:lang w:val="en-CA"/>
         </w:rPr>
         <w:t>SQl</w:t>
       </w:r>
@@ -2614,17 +2725,62 @@
           <w:b/>
           <w:bCs/>
           <w:color w:val="275317" w:themeColor="accent6" w:themeShade="80"/>
+          <w:lang w:val="en-CA"/>
         </w:rPr>
         <w:t xml:space="preserve"> </w:t>
       </w:r>
     </w:p>
     <w:p>
       <w:pPr>
+        <w:rPr>
+          <w:b/>
+          <w:bCs/>
+          <w:color w:val="000000" w:themeColor="text1"/>
+          <w:lang w:val="en-CA"/>
+        </w:rPr>
+      </w:pPr>
+      <w:r>
+        <w:rPr>
+          <w:b/>
+          <w:bCs/>
+          <w:color w:val="000000" w:themeColor="text1"/>
+          <w:lang w:val="en-CA"/>
+        </w:rPr>
+        <w:t xml:space="preserve">To do: </w:t>
+      </w:r>
+    </w:p>
+    <w:p>
+      <w:pPr>
+        <w:pStyle w:val="Paragraphedeliste"/>
+        <w:numPr>
+          <w:ilvl w:val="0"/>
+          <w:numId w:val="5"/>
+        </w:numPr>
+        <w:rPr>
+          <w:b/>
+          <w:bCs/>
+          <w:color w:val="000000" w:themeColor="text1"/>
+          <w:lang w:val="en-CA"/>
+        </w:rPr>
+      </w:pPr>
+      <w:r>
+        <w:rPr>
+          <w:b/>
+          <w:bCs/>
+          <w:color w:val="000000" w:themeColor="text1"/>
+          <w:lang w:val="en-CA"/>
+        </w:rPr>
+        <w:t>Store procedure</w:t>
+      </w:r>
+    </w:p>
+    <w:p>
+      <w:pPr>
         <w:jc w:val="center"/>
         <w:rPr>
           <w:b/>
           <w:bCs/>
           <w:color w:val="000000" w:themeColor="text1"/>
+          <w:lang w:val="en-CA"/>
         </w:rPr>
       </w:pPr>
     </w:p>
@@ -2852,14 +3008,12 @@
                               </w:rPr>
                               <w:t xml:space="preserve"> (</w:t>
                             </w:r>
-                            <w:proofErr w:type="spellStart"/>
                             <w:r>
                               <w:rPr>
                                 <w:color w:val="0E2841" w:themeColor="text2"/>
                               </w:rPr>
                               <w:t>dim_credit_score</w:t>
                             </w:r>
-                            <w:proofErr w:type="spellEnd"/>
                             <w:r>
                               <w:rPr>
                                 <w:color w:val="0E2841" w:themeColor="text2"/>
@@ -3013,14 +3167,12 @@
                               </w:rPr>
                               <w:t>(</w:t>
                             </w:r>
-                            <w:proofErr w:type="spellStart"/>
                             <w:r>
                               <w:rPr>
                                 <w:color w:val="0E2841" w:themeColor="text2"/>
                               </w:rPr>
                               <w:t>dim_customer</w:t>
                             </w:r>
-                            <w:proofErr w:type="spellEnd"/>
                             <w:r>
                               <w:rPr>
                                 <w:color w:val="0E2841" w:themeColor="text2"/>
@@ -3187,23 +3339,27 @@
                               <w:jc w:val="center"/>
                               <w:rPr>
                                 <w:color w:val="0E2841" w:themeColor="text2"/>
+                                <w:lang w:val="en-CA"/>
                               </w:rPr>
                             </w:pPr>
                             <w:r>
                               <w:rPr>
                                 <w:color w:val="0E2841" w:themeColor="text2"/>
+                                <w:lang w:val="en-CA"/>
                               </w:rPr>
                               <w:t>FACT TABLE</w:t>
                             </w:r>
                             <w:r>
                               <w:rPr>
                                 <w:color w:val="0E2841" w:themeColor="text2"/>
+                                <w:lang w:val="en-CA"/>
                               </w:rPr>
                               <w:t xml:space="preserve"> </w:t>
                             </w:r>
                             <w:r>
                               <w:rPr>
                                 <w:color w:val="0E2841" w:themeColor="text2"/>
+                                <w:lang w:val="en-CA"/>
                               </w:rPr>
                               <w:t>(</w:t>
                             </w:r>
@@ -3211,13 +3367,22 @@
                             <w:r>
                               <w:rPr>
                                 <w:color w:val="0E2841" w:themeColor="text2"/>
+                                <w:lang w:val="en-CA"/>
                               </w:rPr>
                               <w:t>loan_application</w:t>
+                            </w:r>
+                            <w:r>
+                              <w:rPr>
+                                <w:color w:val="0E2841" w:themeColor="text2"/>
+                                <w:lang w:val="en-CA"/>
+                              </w:rPr>
+                              <w:t>_enriched</w:t>
                             </w:r>
                             <w:proofErr w:type="spellEnd"/>
                             <w:r>
                               <w:rPr>
                                 <w:color w:val="0E2841" w:themeColor="text2"/>
+                                <w:lang w:val="en-CA"/>
                               </w:rPr>
                               <w:t>)</w:t>
                             </w:r>
@@ -3252,23 +3417,27 @@
                         <w:jc w:val="center"/>
                         <w:rPr>
                           <w:color w:val="0E2841" w:themeColor="text2"/>
+                          <w:lang w:val="en-CA"/>
                         </w:rPr>
                       </w:pPr>
                       <w:r>
                         <w:rPr>
                           <w:color w:val="0E2841" w:themeColor="text2"/>
+                          <w:lang w:val="en-CA"/>
                         </w:rPr>
                         <w:t>FACT TABLE</w:t>
                       </w:r>
                       <w:r>
                         <w:rPr>
                           <w:color w:val="0E2841" w:themeColor="text2"/>
+                          <w:lang w:val="en-CA"/>
                         </w:rPr>
                         <w:t xml:space="preserve"> </w:t>
                       </w:r>
                       <w:r>
                         <w:rPr>
                           <w:color w:val="0E2841" w:themeColor="text2"/>
+                          <w:lang w:val="en-CA"/>
                         </w:rPr>
                         <w:t>(</w:t>
                       </w:r>
@@ -3276,13 +3445,22 @@
                       <w:r>
                         <w:rPr>
                           <w:color w:val="0E2841" w:themeColor="text2"/>
+                          <w:lang w:val="en-CA"/>
                         </w:rPr>
                         <w:t>loan_application</w:t>
+                      </w:r>
+                      <w:r>
+                        <w:rPr>
+                          <w:color w:val="0E2841" w:themeColor="text2"/>
+                          <w:lang w:val="en-CA"/>
+                        </w:rPr>
+                        <w:t>_enriched</w:t>
                       </w:r>
                       <w:proofErr w:type="spellEnd"/>
                       <w:r>
                         <w:rPr>
                           <w:color w:val="0E2841" w:themeColor="text2"/>
+                          <w:lang w:val="en-CA"/>
                         </w:rPr>
                         <w:t>)</w:t>
                       </w:r>
@@ -3401,14 +3579,12 @@
                               </w:rPr>
                               <w:t>(</w:t>
                             </w:r>
-                            <w:proofErr w:type="spellStart"/>
                             <w:r>
                               <w:rPr>
                                 <w:color w:val="0E2841" w:themeColor="text2"/>
                               </w:rPr>
                               <w:t>dim_assets</w:t>
                             </w:r>
-                            <w:proofErr w:type="spellEnd"/>
                             <w:r>
                               <w:rPr>
                                 <w:color w:val="0E2841" w:themeColor="text2"/>
@@ -3531,16 +3707,13 @@
           <w:b/>
           <w:bCs/>
           <w:color w:val="000000" w:themeColor="text1"/>
-          <w:lang w:val="en-CA"/>
-        </w:rPr>
-      </w:pPr>
-      <w:proofErr w:type="gramStart"/>
+        </w:rPr>
+      </w:pPr>
       <w:r>
         <w:rPr>
           <w:b/>
           <w:bCs/>
           <w:color w:val="275317" w:themeColor="accent6" w:themeShade="80"/>
-          <w:lang w:val="en-CA"/>
         </w:rPr>
         <w:t>VISUALISATION</w:t>
       </w:r>
@@ -3549,7 +3722,6 @@
           <w:b/>
           <w:bCs/>
           <w:color w:val="275317" w:themeColor="accent6" w:themeShade="80"/>
-          <w:lang w:val="en-CA"/>
         </w:rPr>
         <w:t xml:space="preserve"> </w:t>
       </w:r>
@@ -3558,17 +3730,14 @@
           <w:b/>
           <w:bCs/>
           <w:color w:val="275317" w:themeColor="accent6" w:themeShade="80"/>
-          <w:lang w:val="en-CA"/>
         </w:rPr>
         <w:t>:</w:t>
       </w:r>
-      <w:proofErr w:type="gramEnd"/>
-      <w:r>
-        <w:rPr>
-          <w:b/>
-          <w:bCs/>
-          <w:color w:val="000000" w:themeColor="text1"/>
-          <w:lang w:val="en-CA"/>
+      <w:r>
+        <w:rPr>
+          <w:b/>
+          <w:bCs/>
+          <w:color w:val="000000" w:themeColor="text1"/>
         </w:rPr>
         <w:t xml:space="preserve"> </w:t>
       </w:r>
@@ -3577,7 +3746,6 @@
           <w:b/>
           <w:bCs/>
           <w:color w:val="275317" w:themeColor="accent6" w:themeShade="80"/>
-          <w:lang w:val="en-CA"/>
         </w:rPr>
         <w:t>via tableau</w:t>
       </w:r>
@@ -3586,7 +3754,6 @@
           <w:b/>
           <w:bCs/>
           <w:color w:val="000000" w:themeColor="text1"/>
-          <w:lang w:val="en-CA"/>
         </w:rPr>
         <w:t xml:space="preserve"> </w:t>
       </w:r>
@@ -3607,6 +3774,7 @@
           <w:color w:val="000000" w:themeColor="text1"/>
           <w:lang w:val="en-CA"/>
         </w:rPr>
+        <w:lastRenderedPageBreak/>
         <w:t>To do</w:t>
       </w:r>
       <w:r>
@@ -3633,6 +3801,24 @@
           <w:lang w:val="en-CA"/>
         </w:rPr>
       </w:pPr>
+      <w:r>
+        <w:rPr>
+          <w:b/>
+          <w:bCs/>
+          <w:color w:val="000000" w:themeColor="text1"/>
+          <w:lang w:val="en-CA"/>
+        </w:rPr>
+        <w:t>Integer</w:t>
+      </w:r>
+      <w:r>
+        <w:rPr>
+          <w:b/>
+          <w:bCs/>
+          <w:color w:val="000000" w:themeColor="text1"/>
+          <w:lang w:val="en-CA"/>
+        </w:rPr>
+        <w:t xml:space="preserve"> les </w:t>
+      </w:r>
       <w:proofErr w:type="spellStart"/>
       <w:r>
         <w:rPr>
@@ -3641,7 +3827,7 @@
           <w:color w:val="000000" w:themeColor="text1"/>
           <w:lang w:val="en-CA"/>
         </w:rPr>
-        <w:t>Integrer</w:t>
+        <w:t>filtres</w:t>
       </w:r>
       <w:proofErr w:type="spellEnd"/>
       <w:r>
@@ -3651,7 +3837,7 @@
           <w:color w:val="000000" w:themeColor="text1"/>
           <w:lang w:val="en-CA"/>
         </w:rPr>
-        <w:t xml:space="preserve"> les </w:t>
+        <w:t xml:space="preserve"> </w:t>
       </w:r>
       <w:proofErr w:type="spellStart"/>
       <w:r>
@@ -3661,7 +3847,7 @@
           <w:color w:val="000000" w:themeColor="text1"/>
           <w:lang w:val="en-CA"/>
         </w:rPr>
-        <w:t>filtres</w:t>
+        <w:t>interactifs</w:t>
       </w:r>
       <w:proofErr w:type="spellEnd"/>
       <w:r>
@@ -3673,36 +3859,14 @@
         </w:rPr>
         <w:t xml:space="preserve"> </w:t>
       </w:r>
-      <w:proofErr w:type="spellStart"/>
-      <w:proofErr w:type="gramStart"/>
-      <w:r>
-        <w:rPr>
-          <w:b/>
-          <w:bCs/>
-          <w:color w:val="000000" w:themeColor="text1"/>
-          <w:lang w:val="en-CA"/>
-        </w:rPr>
-        <w:t>interactifs</w:t>
-      </w:r>
-      <w:proofErr w:type="spellEnd"/>
-      <w:r>
-        <w:rPr>
-          <w:b/>
-          <w:bCs/>
-          <w:color w:val="000000" w:themeColor="text1"/>
-          <w:lang w:val="en-CA"/>
-        </w:rPr>
-        <w:t>(</w:t>
-      </w:r>
-      <w:proofErr w:type="gramEnd"/>
-      <w:r>
-        <w:rPr>
-          <w:b/>
-          <w:bCs/>
-          <w:color w:val="000000" w:themeColor="text1"/>
-          <w:lang w:val="en-CA"/>
-        </w:rPr>
-        <w:t xml:space="preserve">education, </w:t>
+      <w:r>
+        <w:rPr>
+          <w:b/>
+          <w:bCs/>
+          <w:color w:val="000000" w:themeColor="text1"/>
+          <w:lang w:val="en-CA"/>
+        </w:rPr>
+        <w:t xml:space="preserve">(education, </w:t>
       </w:r>
       <w:proofErr w:type="spellStart"/>
       <w:r>
@@ -3794,18 +3958,48 @@
           <w:bCs/>
           <w:color w:val="000000" w:themeColor="text1"/>
         </w:rPr>
-        <w:t xml:space="preserve">Refaire toutes la visualisation en </w:t>
-      </w:r>
-      <w:proofErr w:type="spellStart"/>
-      <w:r>
-        <w:rPr>
-          <w:b/>
-          <w:bCs/>
-          <w:color w:val="000000" w:themeColor="text1"/>
-        </w:rPr>
-        <w:t>francais</w:t>
-      </w:r>
-      <w:proofErr w:type="spellEnd"/>
+        <w:t>Refaire toutes l</w:t>
+      </w:r>
+      <w:r>
+        <w:rPr>
+          <w:b/>
+          <w:bCs/>
+          <w:color w:val="000000" w:themeColor="text1"/>
+        </w:rPr>
+        <w:t>es</w:t>
+      </w:r>
+      <w:r>
+        <w:rPr>
+          <w:b/>
+          <w:bCs/>
+          <w:color w:val="000000" w:themeColor="text1"/>
+        </w:rPr>
+        <w:t xml:space="preserve"> visualisation</w:t>
+      </w:r>
+      <w:r>
+        <w:rPr>
+          <w:b/>
+          <w:bCs/>
+          <w:color w:val="000000" w:themeColor="text1"/>
+        </w:rPr>
+        <w:t>s</w:t>
+      </w:r>
+      <w:r>
+        <w:rPr>
+          <w:b/>
+          <w:bCs/>
+          <w:color w:val="000000" w:themeColor="text1"/>
+        </w:rPr>
+        <w:t xml:space="preserve"> en </w:t>
+      </w:r>
+      <w:r>
+        <w:rPr>
+          <w:b/>
+          <w:bCs/>
+          <w:color w:val="000000" w:themeColor="text1"/>
+        </w:rPr>
+        <w:t>français</w:t>
+      </w:r>
       <w:r>
         <w:rPr>
           <w:b/>
@@ -3822,23 +4016,35 @@
         </w:rPr>
         <w:t>(</w:t>
       </w:r>
-      <w:proofErr w:type="spellStart"/>
-      <w:r>
-        <w:rPr>
-          <w:b/>
-          <w:bCs/>
-          <w:color w:val="000000" w:themeColor="text1"/>
-        </w:rPr>
-        <w:t>coeherence</w:t>
-      </w:r>
-      <w:proofErr w:type="spellEnd"/>
-      <w:r>
-        <w:rPr>
-          <w:b/>
-          <w:bCs/>
-          <w:color w:val="000000" w:themeColor="text1"/>
-        </w:rPr>
-        <w:t xml:space="preserve"> </w:t>
+      <w:r>
+        <w:rPr>
+          <w:b/>
+          <w:bCs/>
+          <w:color w:val="000000" w:themeColor="text1"/>
+        </w:rPr>
+        <w:t>cohérence)</w:t>
+      </w:r>
+    </w:p>
+    <w:p>
+      <w:pPr>
+        <w:pStyle w:val="Paragraphedeliste"/>
+        <w:numPr>
+          <w:ilvl w:val="0"/>
+          <w:numId w:val="4"/>
+        </w:numPr>
+        <w:rPr>
+          <w:b/>
+          <w:bCs/>
+          <w:color w:val="000000" w:themeColor="text1"/>
+        </w:rPr>
+      </w:pPr>
+      <w:r>
+        <w:rPr>
+          <w:b/>
+          <w:bCs/>
+          <w:color w:val="000000" w:themeColor="text1"/>
+        </w:rPr>
+        <w:t xml:space="preserve">Masquer les feuilles et laisser juste les tableaux de visualisations </w:t>
       </w:r>
     </w:p>
     <w:p>

</xml_diff>

<commit_message>
mise ajour du fichier doc
</commit_message>
<xml_diff>
--- a/BANKING PROJECT.docx
+++ b/BANKING PROJECT.docx
@@ -2689,43 +2689,1588 @@
         </w:rPr>
         <w:t xml:space="preserve">CREATION DE </w:t>
       </w:r>
+      <w:r>
+        <w:rPr>
+          <w:b/>
+          <w:bCs/>
+          <w:color w:val="275317" w:themeColor="accent6" w:themeShade="80"/>
+          <w:lang w:val="en-CA"/>
+        </w:rPr>
+        <w:t>MODELE:</w:t>
+      </w:r>
+      <w:r>
+        <w:rPr>
+          <w:b/>
+          <w:bCs/>
+          <w:color w:val="275317" w:themeColor="accent6" w:themeShade="80"/>
+          <w:lang w:val="en-CA"/>
+        </w:rPr>
+        <w:t xml:space="preserve"> via </w:t>
+      </w:r>
+      <w:proofErr w:type="spellStart"/>
+      <w:r>
+        <w:rPr>
+          <w:b/>
+          <w:bCs/>
+          <w:color w:val="275317" w:themeColor="accent6" w:themeShade="80"/>
+          <w:lang w:val="en-CA"/>
+        </w:rPr>
+        <w:t>SQl</w:t>
+      </w:r>
+      <w:proofErr w:type="spellEnd"/>
+      <w:r>
+        <w:rPr>
+          <w:b/>
+          <w:bCs/>
+          <w:color w:val="275317" w:themeColor="accent6" w:themeShade="80"/>
+          <w:lang w:val="en-CA"/>
+        </w:rPr>
+        <w:t xml:space="preserve"> </w:t>
+      </w:r>
+    </w:p>
+    <w:p>
+      <w:pPr>
+        <w:rPr>
+          <w:b/>
+          <w:bCs/>
+          <w:color w:val="000000" w:themeColor="text1"/>
+          <w:lang w:val="en-CA"/>
+        </w:rPr>
+      </w:pPr>
+      <w:r>
+        <w:rPr>
+          <w:b/>
+          <w:bCs/>
+          <w:color w:val="000000" w:themeColor="text1"/>
+          <w:lang w:val="en-CA"/>
+        </w:rPr>
+        <w:t xml:space="preserve">To do: </w:t>
+      </w:r>
+    </w:p>
+    <w:p>
+      <w:pPr>
+        <w:jc w:val="center"/>
+        <w:rPr>
+          <w:b/>
+          <w:bCs/>
+          <w:color w:val="000000" w:themeColor="text1"/>
+        </w:rPr>
+      </w:pPr>
+      <w:r>
+        <w:rPr>
+          <w:b/>
+          <w:bCs/>
+          <w:color w:val="000000" w:themeColor="text1"/>
+        </w:rPr>
+        <w:t>MODELE EN ETOILE</w:t>
+      </w:r>
+    </w:p>
+    <w:p>
+      <w:pPr>
+        <w:rPr>
+          <w:b/>
+          <w:bCs/>
+          <w:color w:val="000000" w:themeColor="text1"/>
+        </w:rPr>
+      </w:pPr>
+    </w:p>
+    <w:p>
+      <w:pPr>
+        <w:jc w:val="center"/>
+        <w:rPr>
+          <w:b/>
+          <w:bCs/>
+          <w:color w:val="000000" w:themeColor="text1"/>
+        </w:rPr>
+      </w:pPr>
+      <w:r>
+        <w:rPr>
+          <w:b/>
+          <w:bCs/>
+          <w:noProof/>
+          <w:color w:val="000000" w:themeColor="text1"/>
+        </w:rPr>
+        <w:drawing>
+          <wp:inline distT="0" distB="0" distL="0" distR="0" wp14:anchorId="14686C11" wp14:editId="05067A9B">
+            <wp:extent cx="5270500" cy="3060700"/>
+            <wp:effectExtent l="0" t="0" r="0" b="0"/>
+            <wp:docPr id="678153085" name="Image 6"/>
+            <wp:cNvGraphicFramePr>
+              <a:graphicFrameLocks xmlns:a="http://schemas.openxmlformats.org/drawingml/2006/main" noChangeAspect="1"/>
+            </wp:cNvGraphicFramePr>
+            <a:graphic xmlns:a="http://schemas.openxmlformats.org/drawingml/2006/main">
+              <a:graphicData uri="http://schemas.openxmlformats.org/drawingml/2006/picture">
+                <pic:pic xmlns:pic="http://schemas.openxmlformats.org/drawingml/2006/picture">
+                  <pic:nvPicPr>
+                    <pic:cNvPr id="678153085" name="Image 678153085"/>
+                    <pic:cNvPicPr/>
+                  </pic:nvPicPr>
+                  <pic:blipFill>
+                    <a:blip r:embed="rId6">
+                      <a:extLst>
+                        <a:ext uri="{28A0092B-C50C-407E-A947-70E740481C1C}">
+                          <a14:useLocalDpi xmlns:a14="http://schemas.microsoft.com/office/drawing/2010/main" val="0"/>
+                        </a:ext>
+                      </a:extLst>
+                    </a:blip>
+                    <a:stretch>
+                      <a:fillRect/>
+                    </a:stretch>
+                  </pic:blipFill>
+                  <pic:spPr>
+                    <a:xfrm>
+                      <a:off x="0" y="0"/>
+                      <a:ext cx="5270500" cy="3060700"/>
+                    </a:xfrm>
+                    <a:prstGeom prst="rect">
+                      <a:avLst/>
+                    </a:prstGeom>
+                  </pic:spPr>
+                </pic:pic>
+              </a:graphicData>
+            </a:graphic>
+          </wp:inline>
+        </w:drawing>
+      </w:r>
+    </w:p>
+    <w:p>
+      <w:pPr>
+        <w:rPr>
+          <w:b/>
+          <w:bCs/>
+          <w:color w:val="000000" w:themeColor="text1"/>
+        </w:rPr>
+      </w:pPr>
+    </w:p>
+    <w:p>
+      <w:pPr>
+        <w:rPr>
+          <w:b/>
+          <w:bCs/>
+          <w:color w:val="000000" w:themeColor="text1"/>
+        </w:rPr>
+      </w:pPr>
+    </w:p>
+    <w:p>
+      <w:pPr>
+        <w:rPr>
+          <w:b/>
+          <w:bCs/>
+          <w:color w:val="000000" w:themeColor="text1"/>
+        </w:rPr>
+      </w:pPr>
+    </w:p>
+    <w:p>
+      <w:pPr>
+        <w:rPr>
+          <w:b/>
+          <w:bCs/>
+          <w:color w:val="000000" w:themeColor="text1"/>
+        </w:rPr>
+      </w:pPr>
+    </w:p>
+    <w:p>
+      <w:pPr>
+        <w:rPr>
+          <w:b/>
+          <w:bCs/>
+          <w:color w:val="000000" w:themeColor="text1"/>
+        </w:rPr>
+      </w:pPr>
+    </w:p>
+    <w:p>
+      <w:pPr>
+        <w:rPr>
+          <w:b/>
+          <w:bCs/>
+          <w:color w:val="000000" w:themeColor="text1"/>
+        </w:rPr>
+      </w:pPr>
+    </w:p>
+    <w:p>
+      <w:pPr>
+        <w:rPr>
+          <w:b/>
+          <w:bCs/>
+          <w:color w:val="000000" w:themeColor="text1"/>
+        </w:rPr>
+      </w:pPr>
+    </w:p>
+    <w:p>
+      <w:pPr>
+        <w:rPr>
+          <w:b/>
+          <w:bCs/>
+          <w:color w:val="000000" w:themeColor="text1"/>
+        </w:rPr>
+      </w:pPr>
+    </w:p>
+    <w:p>
+      <w:pPr>
+        <w:rPr>
+          <w:color w:val="0E2841" w:themeColor="text2"/>
+          <w:lang w:val="en-CA"/>
+        </w:rPr>
+      </w:pPr>
+      <w:r>
+        <w:rPr>
+          <w:b/>
+          <w:bCs/>
+          <w:color w:val="000000" w:themeColor="text1"/>
+          <w:lang w:val="en-CA"/>
+        </w:rPr>
+        <w:t xml:space="preserve">Fact </w:t>
+      </w:r>
       <w:proofErr w:type="gramStart"/>
       <w:r>
         <w:rPr>
           <w:b/>
           <w:bCs/>
+          <w:color w:val="000000" w:themeColor="text1"/>
+          <w:lang w:val="en-CA"/>
+        </w:rPr>
+        <w:t>table :</w:t>
+      </w:r>
+      <w:proofErr w:type="gramEnd"/>
+      <w:r>
+        <w:rPr>
+          <w:b/>
+          <w:bCs/>
+          <w:color w:val="000000" w:themeColor="text1"/>
+          <w:lang w:val="en-CA"/>
+        </w:rPr>
+        <w:t xml:space="preserve"> </w:t>
+      </w:r>
+      <w:proofErr w:type="spellStart"/>
+      <w:r>
+        <w:rPr>
+          <w:color w:val="0E2841" w:themeColor="text2"/>
+          <w:lang w:val="en-CA"/>
+        </w:rPr>
+        <w:t>loan_application_enriched</w:t>
+      </w:r>
+      <w:proofErr w:type="spellEnd"/>
+    </w:p>
+    <w:p>
+      <w:pPr>
+        <w:rPr>
+          <w:color w:val="0E2841" w:themeColor="text2"/>
+          <w:lang w:val="en-CA"/>
+        </w:rPr>
+      </w:pPr>
+      <w:proofErr w:type="spellStart"/>
+      <w:r>
+        <w:rPr>
+          <w:color w:val="0E2841" w:themeColor="text2"/>
+          <w:lang w:val="en-CA"/>
+        </w:rPr>
+        <w:t>Colonnes</w:t>
+      </w:r>
+      <w:proofErr w:type="spellEnd"/>
+      <w:r>
+        <w:rPr>
+          <w:color w:val="0E2841" w:themeColor="text2"/>
+          <w:lang w:val="en-CA"/>
+        </w:rPr>
+        <w:t xml:space="preserve">: </w:t>
+      </w:r>
+    </w:p>
+    <w:p>
+      <w:pPr>
+        <w:pStyle w:val="NormalWeb"/>
+        <w:spacing w:before="0" w:beforeAutospacing="0" w:after="0" w:afterAutospacing="0"/>
+      </w:pPr>
+      <w:r>
+        <w:rPr>
+          <w:color w:val="0E2841" w:themeColor="text2"/>
+          <w:lang w:val="en-CA"/>
+        </w:rPr>
+        <w:tab/>
+      </w:r>
+      <w:proofErr w:type="spellStart"/>
+      <w:proofErr w:type="gramStart"/>
+      <w:r>
+        <w:rPr>
+          <w:rFonts w:ascii="Helvetica Neue" w:hAnsi="Helvetica Neue"/>
+          <w:color w:val="000000"/>
+          <w:sz w:val="15"/>
+          <w:szCs w:val="15"/>
+        </w:rPr>
+        <w:t>loan</w:t>
+      </w:r>
+      <w:proofErr w:type="gramEnd"/>
+      <w:r>
+        <w:rPr>
+          <w:rFonts w:ascii="Helvetica Neue" w:hAnsi="Helvetica Neue"/>
+          <w:color w:val="000000"/>
+          <w:sz w:val="15"/>
+          <w:szCs w:val="15"/>
+        </w:rPr>
+        <w:t>_id</w:t>
+      </w:r>
+      <w:proofErr w:type="spellEnd"/>
+    </w:p>
+    <w:p>
+      <w:pPr>
+        <w:pStyle w:val="NormalWeb"/>
+        <w:spacing w:before="0" w:beforeAutospacing="0" w:after="0" w:afterAutospacing="0"/>
+      </w:pPr>
+      <w:r>
+        <w:rPr>
+          <w:color w:val="0E2841" w:themeColor="text2"/>
+          <w:lang w:val="en-CA"/>
+        </w:rPr>
+        <w:tab/>
+      </w:r>
+      <w:proofErr w:type="spellStart"/>
+      <w:proofErr w:type="gramStart"/>
+      <w:r>
+        <w:rPr>
+          <w:rFonts w:ascii="Helvetica Neue" w:hAnsi="Helvetica Neue"/>
+          <w:color w:val="000000"/>
+          <w:sz w:val="15"/>
+          <w:szCs w:val="15"/>
+        </w:rPr>
+        <w:t>no</w:t>
+      </w:r>
+      <w:proofErr w:type="gramEnd"/>
+      <w:r>
+        <w:rPr>
+          <w:rFonts w:ascii="Helvetica Neue" w:hAnsi="Helvetica Neue"/>
+          <w:color w:val="000000"/>
+          <w:sz w:val="15"/>
+          <w:szCs w:val="15"/>
+        </w:rPr>
+        <w:t>_of_dependents</w:t>
+      </w:r>
+      <w:proofErr w:type="spellEnd"/>
+    </w:p>
+    <w:p>
+      <w:pPr>
+        <w:pStyle w:val="NormalWeb"/>
+        <w:spacing w:before="0" w:beforeAutospacing="0" w:after="0" w:afterAutospacing="0"/>
+      </w:pPr>
+      <w:r>
+        <w:rPr>
+          <w:color w:val="0E2841" w:themeColor="text2"/>
+          <w:lang w:val="en-CA"/>
+        </w:rPr>
+        <w:tab/>
+      </w:r>
+      <w:proofErr w:type="spellStart"/>
+      <w:proofErr w:type="gramStart"/>
+      <w:r>
+        <w:rPr>
+          <w:rFonts w:ascii="Helvetica Neue" w:hAnsi="Helvetica Neue"/>
+          <w:color w:val="000000"/>
+          <w:sz w:val="15"/>
+          <w:szCs w:val="15"/>
+        </w:rPr>
+        <w:t>education</w:t>
+      </w:r>
+      <w:proofErr w:type="spellEnd"/>
+      <w:proofErr w:type="gramEnd"/>
+    </w:p>
+    <w:p>
+      <w:pPr>
+        <w:pStyle w:val="NormalWeb"/>
+        <w:spacing w:before="0" w:beforeAutospacing="0" w:after="0" w:afterAutospacing="0"/>
+      </w:pPr>
+      <w:r>
+        <w:rPr>
+          <w:color w:val="0E2841" w:themeColor="text2"/>
+          <w:lang w:val="en-CA"/>
+        </w:rPr>
+        <w:tab/>
+      </w:r>
+      <w:proofErr w:type="spellStart"/>
+      <w:proofErr w:type="gramStart"/>
+      <w:r>
+        <w:rPr>
+          <w:rFonts w:ascii="Helvetica Neue" w:hAnsi="Helvetica Neue"/>
+          <w:color w:val="000000"/>
+          <w:sz w:val="15"/>
+          <w:szCs w:val="15"/>
+        </w:rPr>
+        <w:t>education</w:t>
+      </w:r>
+      <w:proofErr w:type="spellEnd"/>
+      <w:proofErr w:type="gramEnd"/>
+    </w:p>
+    <w:p>
+      <w:pPr>
+        <w:pStyle w:val="NormalWeb"/>
+        <w:spacing w:before="0" w:beforeAutospacing="0" w:after="0" w:afterAutospacing="0"/>
+      </w:pPr>
+      <w:r>
+        <w:rPr>
+          <w:color w:val="0E2841" w:themeColor="text2"/>
+          <w:lang w:val="en-CA"/>
+        </w:rPr>
+        <w:tab/>
+      </w:r>
+      <w:proofErr w:type="spellStart"/>
+      <w:proofErr w:type="gramStart"/>
+      <w:r>
+        <w:rPr>
+          <w:rFonts w:ascii="Helvetica Neue" w:hAnsi="Helvetica Neue"/>
+          <w:color w:val="000000"/>
+          <w:sz w:val="15"/>
+          <w:szCs w:val="15"/>
+        </w:rPr>
+        <w:t>loan</w:t>
+      </w:r>
+      <w:proofErr w:type="gramEnd"/>
+      <w:r>
+        <w:rPr>
+          <w:rFonts w:ascii="Helvetica Neue" w:hAnsi="Helvetica Neue"/>
+          <w:color w:val="000000"/>
+          <w:sz w:val="15"/>
+          <w:szCs w:val="15"/>
+        </w:rPr>
+        <w:t>_amount</w:t>
+      </w:r>
+      <w:proofErr w:type="spellEnd"/>
+    </w:p>
+    <w:p>
+      <w:pPr>
+        <w:pStyle w:val="NormalWeb"/>
+        <w:spacing w:before="0" w:beforeAutospacing="0" w:after="0" w:afterAutospacing="0"/>
+      </w:pPr>
+      <w:r>
+        <w:rPr>
+          <w:color w:val="0E2841" w:themeColor="text2"/>
+          <w:lang w:val="en-CA"/>
+        </w:rPr>
+        <w:tab/>
+      </w:r>
+      <w:proofErr w:type="spellStart"/>
+      <w:proofErr w:type="gramStart"/>
+      <w:r>
+        <w:rPr>
+          <w:rFonts w:ascii="Helvetica Neue" w:hAnsi="Helvetica Neue"/>
+          <w:color w:val="000000"/>
+          <w:sz w:val="15"/>
+          <w:szCs w:val="15"/>
+        </w:rPr>
+        <w:t>loan</w:t>
+      </w:r>
+      <w:proofErr w:type="gramEnd"/>
+      <w:r>
+        <w:rPr>
+          <w:rFonts w:ascii="Helvetica Neue" w:hAnsi="Helvetica Neue"/>
+          <w:color w:val="000000"/>
+          <w:sz w:val="15"/>
+          <w:szCs w:val="15"/>
+        </w:rPr>
+        <w:t>_term</w:t>
+      </w:r>
+      <w:proofErr w:type="spellEnd"/>
+    </w:p>
+    <w:p>
+      <w:pPr>
+        <w:pStyle w:val="NormalWeb"/>
+        <w:spacing w:before="0" w:beforeAutospacing="0" w:after="0" w:afterAutospacing="0"/>
+      </w:pPr>
+      <w:r>
+        <w:rPr>
+          <w:color w:val="0E2841" w:themeColor="text2"/>
+          <w:lang w:val="en-CA"/>
+        </w:rPr>
+        <w:tab/>
+      </w:r>
+      <w:proofErr w:type="spellStart"/>
+      <w:proofErr w:type="gramStart"/>
+      <w:r>
+        <w:rPr>
+          <w:rFonts w:ascii="Helvetica Neue" w:hAnsi="Helvetica Neue"/>
+          <w:color w:val="000000"/>
+          <w:sz w:val="15"/>
+          <w:szCs w:val="15"/>
+        </w:rPr>
+        <w:t>loan</w:t>
+      </w:r>
+      <w:proofErr w:type="gramEnd"/>
+      <w:r>
+        <w:rPr>
+          <w:rFonts w:ascii="Helvetica Neue" w:hAnsi="Helvetica Neue"/>
+          <w:color w:val="000000"/>
+          <w:sz w:val="15"/>
+          <w:szCs w:val="15"/>
+        </w:rPr>
+        <w:t>_term_years</w:t>
+      </w:r>
+      <w:proofErr w:type="spellEnd"/>
+    </w:p>
+    <w:p>
+      <w:pPr>
+        <w:pStyle w:val="NormalWeb"/>
+        <w:spacing w:before="0" w:beforeAutospacing="0" w:after="0" w:afterAutospacing="0"/>
+      </w:pPr>
+      <w:r>
+        <w:rPr>
+          <w:color w:val="0E2841" w:themeColor="text2"/>
+          <w:lang w:val="en-CA"/>
+        </w:rPr>
+        <w:tab/>
+      </w:r>
+      <w:proofErr w:type="spellStart"/>
+      <w:proofErr w:type="gramStart"/>
+      <w:r>
+        <w:rPr>
+          <w:rFonts w:ascii="Helvetica Neue" w:hAnsi="Helvetica Neue"/>
+          <w:color w:val="000000"/>
+          <w:sz w:val="15"/>
+          <w:szCs w:val="15"/>
+        </w:rPr>
+        <w:t>cibil</w:t>
+      </w:r>
+      <w:proofErr w:type="gramEnd"/>
+      <w:r>
+        <w:rPr>
+          <w:rFonts w:ascii="Helvetica Neue" w:hAnsi="Helvetica Neue"/>
+          <w:color w:val="000000"/>
+          <w:sz w:val="15"/>
+          <w:szCs w:val="15"/>
+        </w:rPr>
+        <w:t>_score</w:t>
+      </w:r>
+      <w:proofErr w:type="spellEnd"/>
+    </w:p>
+    <w:p>
+      <w:pPr>
+        <w:pStyle w:val="NormalWeb"/>
+        <w:spacing w:before="0" w:beforeAutospacing="0" w:after="0" w:afterAutospacing="0"/>
+      </w:pPr>
+      <w:r>
+        <w:rPr>
+          <w:color w:val="0E2841" w:themeColor="text2"/>
+          <w:lang w:val="en-CA"/>
+        </w:rPr>
+        <w:tab/>
+      </w:r>
+      <w:proofErr w:type="spellStart"/>
+      <w:proofErr w:type="gramStart"/>
+      <w:r>
+        <w:rPr>
+          <w:rFonts w:ascii="Helvetica Neue" w:hAnsi="Helvetica Neue"/>
+          <w:color w:val="000000"/>
+          <w:sz w:val="15"/>
+          <w:szCs w:val="15"/>
+        </w:rPr>
+        <w:t>risk</w:t>
+      </w:r>
+      <w:proofErr w:type="gramEnd"/>
+      <w:r>
+        <w:rPr>
+          <w:rFonts w:ascii="Helvetica Neue" w:hAnsi="Helvetica Neue"/>
+          <w:color w:val="000000"/>
+          <w:sz w:val="15"/>
+          <w:szCs w:val="15"/>
+        </w:rPr>
+        <w:t>_category</w:t>
+      </w:r>
+      <w:proofErr w:type="spellEnd"/>
+    </w:p>
+    <w:p>
+      <w:pPr>
+        <w:pStyle w:val="NormalWeb"/>
+        <w:spacing w:before="0" w:beforeAutospacing="0" w:after="0" w:afterAutospacing="0"/>
+      </w:pPr>
+      <w:r>
+        <w:rPr>
+          <w:color w:val="0E2841" w:themeColor="text2"/>
+          <w:lang w:val="en-CA"/>
+        </w:rPr>
+        <w:tab/>
+      </w:r>
+      <w:proofErr w:type="spellStart"/>
+      <w:proofErr w:type="gramStart"/>
+      <w:r>
+        <w:rPr>
+          <w:rFonts w:ascii="Helvetica Neue" w:hAnsi="Helvetica Neue"/>
+          <w:color w:val="000000"/>
+          <w:sz w:val="15"/>
+          <w:szCs w:val="15"/>
+        </w:rPr>
+        <w:t>residential</w:t>
+      </w:r>
+      <w:proofErr w:type="gramEnd"/>
+      <w:r>
+        <w:rPr>
+          <w:rFonts w:ascii="Helvetica Neue" w:hAnsi="Helvetica Neue"/>
+          <w:color w:val="000000"/>
+          <w:sz w:val="15"/>
+          <w:szCs w:val="15"/>
+        </w:rPr>
+        <w:t>_assets_value</w:t>
+      </w:r>
+      <w:proofErr w:type="spellEnd"/>
+    </w:p>
+    <w:p>
+      <w:pPr>
+        <w:pStyle w:val="NormalWeb"/>
+        <w:spacing w:before="0" w:beforeAutospacing="0" w:after="0" w:afterAutospacing="0"/>
+      </w:pPr>
+      <w:r>
+        <w:rPr>
+          <w:color w:val="0E2841" w:themeColor="text2"/>
+          <w:lang w:val="en-CA"/>
+        </w:rPr>
+        <w:tab/>
+      </w:r>
+      <w:proofErr w:type="spellStart"/>
+      <w:proofErr w:type="gramStart"/>
+      <w:r>
+        <w:rPr>
+          <w:rFonts w:ascii="Helvetica Neue" w:hAnsi="Helvetica Neue"/>
+          <w:color w:val="000000"/>
+          <w:sz w:val="15"/>
+          <w:szCs w:val="15"/>
+        </w:rPr>
+        <w:t>commercial</w:t>
+      </w:r>
+      <w:proofErr w:type="gramEnd"/>
+      <w:r>
+        <w:rPr>
+          <w:rFonts w:ascii="Helvetica Neue" w:hAnsi="Helvetica Neue"/>
+          <w:color w:val="000000"/>
+          <w:sz w:val="15"/>
+          <w:szCs w:val="15"/>
+        </w:rPr>
+        <w:t>_assets_value</w:t>
+      </w:r>
+      <w:proofErr w:type="spellEnd"/>
+    </w:p>
+    <w:p>
+      <w:pPr>
+        <w:pStyle w:val="NormalWeb"/>
+        <w:spacing w:before="0" w:beforeAutospacing="0" w:after="0" w:afterAutospacing="0"/>
+      </w:pPr>
+      <w:r>
+        <w:rPr>
+          <w:color w:val="0E2841" w:themeColor="text2"/>
+          <w:lang w:val="en-CA"/>
+        </w:rPr>
+        <w:tab/>
+      </w:r>
+      <w:proofErr w:type="spellStart"/>
+      <w:proofErr w:type="gramStart"/>
+      <w:r>
+        <w:rPr>
+          <w:rFonts w:ascii="Helvetica Neue" w:hAnsi="Helvetica Neue"/>
+          <w:color w:val="000000"/>
+          <w:sz w:val="15"/>
+          <w:szCs w:val="15"/>
+        </w:rPr>
+        <w:t>luxury</w:t>
+      </w:r>
+      <w:proofErr w:type="gramEnd"/>
+      <w:r>
+        <w:rPr>
+          <w:rFonts w:ascii="Helvetica Neue" w:hAnsi="Helvetica Neue"/>
+          <w:color w:val="000000"/>
+          <w:sz w:val="15"/>
+          <w:szCs w:val="15"/>
+        </w:rPr>
+        <w:t>_assets_value</w:t>
+      </w:r>
+      <w:proofErr w:type="spellEnd"/>
+    </w:p>
+    <w:p>
+      <w:pPr>
+        <w:pStyle w:val="NormalWeb"/>
+        <w:spacing w:before="0" w:beforeAutospacing="0" w:after="0" w:afterAutospacing="0"/>
+      </w:pPr>
+      <w:r>
+        <w:rPr>
+          <w:color w:val="0E2841" w:themeColor="text2"/>
+          <w:lang w:val="en-CA"/>
+        </w:rPr>
+        <w:tab/>
+      </w:r>
+      <w:proofErr w:type="spellStart"/>
+      <w:proofErr w:type="gramStart"/>
+      <w:r>
+        <w:rPr>
+          <w:rFonts w:ascii="Helvetica Neue" w:hAnsi="Helvetica Neue"/>
+          <w:color w:val="000000"/>
+          <w:sz w:val="15"/>
+          <w:szCs w:val="15"/>
+        </w:rPr>
+        <w:t>bank</w:t>
+      </w:r>
+      <w:proofErr w:type="gramEnd"/>
+      <w:r>
+        <w:rPr>
+          <w:rFonts w:ascii="Helvetica Neue" w:hAnsi="Helvetica Neue"/>
+          <w:color w:val="000000"/>
+          <w:sz w:val="15"/>
+          <w:szCs w:val="15"/>
+        </w:rPr>
+        <w:t>_asset_value</w:t>
+      </w:r>
+      <w:proofErr w:type="spellEnd"/>
+    </w:p>
+    <w:p>
+      <w:pPr>
+        <w:pStyle w:val="NormalWeb"/>
+        <w:spacing w:before="0" w:beforeAutospacing="0" w:after="0" w:afterAutospacing="0"/>
+      </w:pPr>
+      <w:r>
+        <w:rPr>
+          <w:color w:val="0E2841" w:themeColor="text2"/>
+          <w:lang w:val="en-CA"/>
+        </w:rPr>
+        <w:tab/>
+      </w:r>
+      <w:proofErr w:type="spellStart"/>
+      <w:proofErr w:type="gramStart"/>
+      <w:r>
+        <w:rPr>
+          <w:rFonts w:ascii="Helvetica Neue" w:hAnsi="Helvetica Neue"/>
+          <w:color w:val="000000"/>
+          <w:sz w:val="15"/>
+          <w:szCs w:val="15"/>
+        </w:rPr>
+        <w:t>bank</w:t>
+      </w:r>
+      <w:proofErr w:type="gramEnd"/>
+      <w:r>
+        <w:rPr>
+          <w:rFonts w:ascii="Helvetica Neue" w:hAnsi="Helvetica Neue"/>
+          <w:color w:val="000000"/>
+          <w:sz w:val="15"/>
+          <w:szCs w:val="15"/>
+        </w:rPr>
+        <w:t>_asset_value</w:t>
+      </w:r>
+      <w:proofErr w:type="spellEnd"/>
+    </w:p>
+    <w:p>
+      <w:pPr>
+        <w:pStyle w:val="NormalWeb"/>
+        <w:spacing w:before="0" w:beforeAutospacing="0" w:after="0" w:afterAutospacing="0"/>
+      </w:pPr>
+      <w:r>
+        <w:rPr>
+          <w:color w:val="0E2841" w:themeColor="text2"/>
+          <w:lang w:val="en-CA"/>
+        </w:rPr>
+        <w:tab/>
+      </w:r>
+      <w:proofErr w:type="spellStart"/>
+      <w:proofErr w:type="gramStart"/>
+      <w:r>
+        <w:rPr>
+          <w:rFonts w:ascii="Helvetica Neue" w:hAnsi="Helvetica Neue"/>
+          <w:color w:val="000000"/>
+          <w:sz w:val="15"/>
+          <w:szCs w:val="15"/>
+        </w:rPr>
+        <w:t>asset</w:t>
+      </w:r>
+      <w:proofErr w:type="gramEnd"/>
+      <w:r>
+        <w:rPr>
+          <w:rFonts w:ascii="Helvetica Neue" w:hAnsi="Helvetica Neue"/>
+          <w:color w:val="000000"/>
+          <w:sz w:val="15"/>
+          <w:szCs w:val="15"/>
+        </w:rPr>
+        <w:t>_to_loan_ratio</w:t>
+      </w:r>
+      <w:proofErr w:type="spellEnd"/>
+    </w:p>
+    <w:p>
+      <w:pPr>
+        <w:pStyle w:val="NormalWeb"/>
+        <w:spacing w:before="0" w:beforeAutospacing="0" w:after="0" w:afterAutospacing="0"/>
+      </w:pPr>
+      <w:r>
+        <w:rPr>
+          <w:color w:val="0E2841" w:themeColor="text2"/>
+          <w:lang w:val="en-CA"/>
+        </w:rPr>
+        <w:tab/>
+      </w:r>
+      <w:proofErr w:type="spellStart"/>
+      <w:proofErr w:type="gramStart"/>
+      <w:r>
+        <w:rPr>
+          <w:rFonts w:ascii="Helvetica Neue" w:hAnsi="Helvetica Neue"/>
+          <w:color w:val="000000"/>
+          <w:sz w:val="15"/>
+          <w:szCs w:val="15"/>
+        </w:rPr>
+        <w:t>has</w:t>
+      </w:r>
+      <w:proofErr w:type="gramEnd"/>
+      <w:r>
+        <w:rPr>
+          <w:rFonts w:ascii="Helvetica Neue" w:hAnsi="Helvetica Neue"/>
+          <w:color w:val="000000"/>
+          <w:sz w:val="15"/>
+          <w:szCs w:val="15"/>
+        </w:rPr>
+        <w:t>_dependents</w:t>
+      </w:r>
+      <w:proofErr w:type="spellEnd"/>
+    </w:p>
+    <w:p>
+      <w:pPr>
+        <w:pStyle w:val="NormalWeb"/>
+        <w:spacing w:before="0" w:beforeAutospacing="0" w:after="0" w:afterAutospacing="0"/>
+      </w:pPr>
+      <w:r>
+        <w:rPr>
+          <w:color w:val="0E2841" w:themeColor="text2"/>
+          <w:lang w:val="en-CA"/>
+        </w:rPr>
+        <w:tab/>
+      </w:r>
+      <w:proofErr w:type="spellStart"/>
+      <w:proofErr w:type="gramStart"/>
+      <w:r>
+        <w:rPr>
+          <w:rFonts w:ascii="Helvetica Neue" w:hAnsi="Helvetica Neue"/>
+          <w:color w:val="000000"/>
+          <w:sz w:val="15"/>
+          <w:szCs w:val="15"/>
+        </w:rPr>
+        <w:t>is</w:t>
+      </w:r>
+      <w:proofErr w:type="gramEnd"/>
+      <w:r>
+        <w:rPr>
+          <w:rFonts w:ascii="Helvetica Neue" w:hAnsi="Helvetica Neue"/>
+          <w:color w:val="000000"/>
+          <w:sz w:val="15"/>
+          <w:szCs w:val="15"/>
+        </w:rPr>
+        <w:t>_low_income</w:t>
+      </w:r>
+      <w:proofErr w:type="spellEnd"/>
+    </w:p>
+    <w:p>
+      <w:pPr>
+        <w:pStyle w:val="NormalWeb"/>
+        <w:spacing w:before="0" w:beforeAutospacing="0" w:after="0" w:afterAutospacing="0"/>
+      </w:pPr>
+      <w:r>
+        <w:rPr>
+          <w:color w:val="0E2841" w:themeColor="text2"/>
+          <w:lang w:val="en-CA"/>
+        </w:rPr>
+        <w:tab/>
+      </w:r>
+      <w:proofErr w:type="spellStart"/>
+      <w:proofErr w:type="gramStart"/>
+      <w:r>
+        <w:rPr>
+          <w:rFonts w:ascii="Helvetica Neue" w:hAnsi="Helvetica Neue"/>
+          <w:color w:val="000000"/>
+          <w:sz w:val="15"/>
+          <w:szCs w:val="15"/>
+        </w:rPr>
+        <w:t>loan</w:t>
+      </w:r>
+      <w:proofErr w:type="gramEnd"/>
+      <w:r>
+        <w:rPr>
+          <w:rFonts w:ascii="Helvetica Neue" w:hAnsi="Helvetica Neue"/>
+          <w:color w:val="000000"/>
+          <w:sz w:val="15"/>
+          <w:szCs w:val="15"/>
+        </w:rPr>
+        <w:t>_status</w:t>
+      </w:r>
+      <w:proofErr w:type="spellEnd"/>
+    </w:p>
+    <w:p>
+      <w:pPr>
+        <w:pStyle w:val="NormalWeb"/>
+        <w:spacing w:before="0" w:beforeAutospacing="0" w:after="0" w:afterAutospacing="0"/>
+        <w:rPr>
+          <w:rFonts w:ascii="Helvetica Neue" w:hAnsi="Helvetica Neue"/>
+          <w:color w:val="000000"/>
+          <w:sz w:val="15"/>
+          <w:szCs w:val="15"/>
+        </w:rPr>
+      </w:pPr>
+      <w:r>
+        <w:rPr>
+          <w:color w:val="0E2841" w:themeColor="text2"/>
+          <w:lang w:val="en-CA"/>
+        </w:rPr>
+        <w:tab/>
+      </w:r>
+      <w:proofErr w:type="spellStart"/>
+      <w:proofErr w:type="gramStart"/>
+      <w:r>
+        <w:rPr>
+          <w:rFonts w:ascii="Helvetica Neue" w:hAnsi="Helvetica Neue"/>
+          <w:color w:val="000000"/>
+          <w:sz w:val="15"/>
+          <w:szCs w:val="15"/>
+        </w:rPr>
+        <w:t>loan</w:t>
+      </w:r>
+      <w:proofErr w:type="gramEnd"/>
+      <w:r>
+        <w:rPr>
+          <w:rFonts w:ascii="Helvetica Neue" w:hAnsi="Helvetica Neue"/>
+          <w:color w:val="000000"/>
+          <w:sz w:val="15"/>
+          <w:szCs w:val="15"/>
+        </w:rPr>
+        <w:t>_status_code</w:t>
+      </w:r>
+      <w:proofErr w:type="spellEnd"/>
+    </w:p>
+    <w:p>
+      <w:pPr>
+        <w:pStyle w:val="NormalWeb"/>
+        <w:spacing w:before="0" w:beforeAutospacing="0" w:after="0" w:afterAutospacing="0"/>
+      </w:pPr>
+    </w:p>
+    <w:p>
+      <w:pPr>
+        <w:rPr>
+          <w:color w:val="0E2841" w:themeColor="text2"/>
+        </w:rPr>
+      </w:pPr>
+      <w:r>
+        <w:rPr>
+          <w:b/>
+          <w:bCs/>
+          <w:color w:val="000000" w:themeColor="text1"/>
+          <w:lang w:val="en-CA"/>
+        </w:rPr>
+        <w:t>Dim:</w:t>
+      </w:r>
+      <w:r>
+        <w:rPr>
+          <w:color w:val="0E2841" w:themeColor="text2"/>
+          <w:lang w:val="en-CA"/>
+        </w:rPr>
+        <w:t xml:space="preserve"> </w:t>
+      </w:r>
+      <w:proofErr w:type="spellStart"/>
+      <w:r>
+        <w:rPr>
+          <w:color w:val="0E2841" w:themeColor="text2"/>
+        </w:rPr>
+        <w:t>dim_customer</w:t>
+      </w:r>
+      <w:proofErr w:type="spellEnd"/>
+      <w:r>
+        <w:rPr>
+          <w:color w:val="0E2841" w:themeColor="text2"/>
+        </w:rPr>
+        <w:t xml:space="preserve"> </w:t>
+      </w:r>
+    </w:p>
+    <w:p>
+      <w:pPr>
+        <w:rPr>
+          <w:color w:val="0E2841" w:themeColor="text2"/>
+        </w:rPr>
+      </w:pPr>
+      <w:r>
+        <w:rPr>
+          <w:color w:val="0E2841" w:themeColor="text2"/>
+        </w:rPr>
+        <w:t>Colonnes:</w:t>
+      </w:r>
+    </w:p>
+    <w:p>
+      <w:pPr>
+        <w:pStyle w:val="NormalWeb"/>
+        <w:spacing w:before="0" w:beforeAutospacing="0" w:after="0" w:afterAutospacing="0"/>
+        <w:ind w:firstLine="708"/>
+        <w:rPr>
+          <w:rFonts w:ascii="Helvetica Neue" w:hAnsi="Helvetica Neue"/>
+          <w:color w:val="000000"/>
+          <w:sz w:val="15"/>
+          <w:szCs w:val="15"/>
+        </w:rPr>
+      </w:pPr>
+      <w:proofErr w:type="spellStart"/>
+      <w:r>
+        <w:rPr>
+          <w:rFonts w:ascii="Helvetica Neue" w:hAnsi="Helvetica Neue"/>
+          <w:color w:val="000000"/>
+          <w:sz w:val="15"/>
+          <w:szCs w:val="15"/>
+        </w:rPr>
+        <w:t>loan_id</w:t>
+      </w:r>
+      <w:proofErr w:type="spellEnd"/>
+    </w:p>
+    <w:p>
+      <w:pPr>
+        <w:pStyle w:val="NormalWeb"/>
+        <w:spacing w:before="0" w:beforeAutospacing="0" w:after="0" w:afterAutospacing="0"/>
+        <w:ind w:firstLine="708"/>
+        <w:rPr>
+          <w:rFonts w:ascii="Helvetica Neue" w:hAnsi="Helvetica Neue"/>
+          <w:color w:val="000000"/>
+          <w:sz w:val="15"/>
+          <w:szCs w:val="15"/>
+        </w:rPr>
+      </w:pPr>
+      <w:r>
+        <w:rPr>
+          <w:rFonts w:ascii="Helvetica Neue" w:hAnsi="Helvetica Neue"/>
+          <w:color w:val="000000"/>
+          <w:sz w:val="15"/>
+          <w:szCs w:val="15"/>
+        </w:rPr>
+        <w:t>education</w:t>
+      </w:r>
+    </w:p>
+    <w:p>
+      <w:pPr>
+        <w:pStyle w:val="NormalWeb"/>
+        <w:spacing w:before="0" w:beforeAutospacing="0" w:after="0" w:afterAutospacing="0"/>
+        <w:rPr>
+          <w:rFonts w:ascii="Helvetica Neue" w:hAnsi="Helvetica Neue"/>
+          <w:color w:val="000000"/>
+          <w:sz w:val="15"/>
+          <w:szCs w:val="15"/>
+        </w:rPr>
+      </w:pPr>
+      <w:r>
+        <w:rPr>
+          <w:rFonts w:ascii="Helvetica Neue" w:hAnsi="Helvetica Neue"/>
+          <w:color w:val="000000"/>
+          <w:sz w:val="15"/>
+          <w:szCs w:val="15"/>
+        </w:rPr>
+        <w:t xml:space="preserve">        </w:t>
+      </w:r>
+      <w:r>
+        <w:rPr>
+          <w:rFonts w:ascii="Helvetica Neue" w:hAnsi="Helvetica Neue"/>
+          <w:color w:val="000000"/>
+          <w:sz w:val="15"/>
+          <w:szCs w:val="15"/>
+        </w:rPr>
+        <w:tab/>
+      </w:r>
+      <w:proofErr w:type="spellStart"/>
+      <w:r>
+        <w:rPr>
+          <w:rFonts w:ascii="Helvetica Neue" w:hAnsi="Helvetica Neue"/>
+          <w:color w:val="000000"/>
+          <w:sz w:val="15"/>
+          <w:szCs w:val="15"/>
+        </w:rPr>
+        <w:t>self_employed</w:t>
+      </w:r>
+      <w:proofErr w:type="spellEnd"/>
+    </w:p>
+    <w:p>
+      <w:pPr>
+        <w:pStyle w:val="NormalWeb"/>
+        <w:spacing w:before="0" w:beforeAutospacing="0" w:after="0" w:afterAutospacing="0"/>
+        <w:rPr>
+          <w:rFonts w:ascii="Helvetica Neue" w:hAnsi="Helvetica Neue"/>
+          <w:color w:val="000000"/>
+          <w:sz w:val="15"/>
+          <w:szCs w:val="15"/>
+        </w:rPr>
+      </w:pPr>
+      <w:r>
+        <w:rPr>
+          <w:rFonts w:ascii="Helvetica Neue" w:hAnsi="Helvetica Neue"/>
+          <w:color w:val="000000"/>
+          <w:sz w:val="15"/>
+          <w:szCs w:val="15"/>
+        </w:rPr>
+        <w:t xml:space="preserve">        </w:t>
+      </w:r>
+      <w:r>
+        <w:rPr>
+          <w:rFonts w:ascii="Helvetica Neue" w:hAnsi="Helvetica Neue"/>
+          <w:color w:val="000000"/>
+          <w:sz w:val="15"/>
+          <w:szCs w:val="15"/>
+        </w:rPr>
+        <w:tab/>
+      </w:r>
+      <w:proofErr w:type="spellStart"/>
+      <w:proofErr w:type="gramStart"/>
+      <w:r>
+        <w:rPr>
+          <w:rFonts w:ascii="Helvetica Neue" w:hAnsi="Helvetica Neue"/>
+          <w:color w:val="000000"/>
+          <w:sz w:val="15"/>
+          <w:szCs w:val="15"/>
+        </w:rPr>
+        <w:t>no</w:t>
+      </w:r>
+      <w:proofErr w:type="gramEnd"/>
+      <w:r>
+        <w:rPr>
+          <w:rFonts w:ascii="Helvetica Neue" w:hAnsi="Helvetica Neue"/>
+          <w:color w:val="000000"/>
+          <w:sz w:val="15"/>
+          <w:szCs w:val="15"/>
+        </w:rPr>
+        <w:t>_of_dependents</w:t>
+      </w:r>
+      <w:proofErr w:type="spellEnd"/>
+    </w:p>
+    <w:p>
+      <w:pPr>
+        <w:pStyle w:val="NormalWeb"/>
+        <w:spacing w:before="0" w:beforeAutospacing="0" w:after="0" w:afterAutospacing="0"/>
+        <w:rPr>
+          <w:rFonts w:ascii="Helvetica Neue" w:hAnsi="Helvetica Neue"/>
+          <w:color w:val="000000"/>
+          <w:sz w:val="15"/>
+          <w:szCs w:val="15"/>
+        </w:rPr>
+      </w:pPr>
+    </w:p>
+    <w:p>
+      <w:pPr>
+        <w:rPr>
+          <w:color w:val="0E2841" w:themeColor="text2"/>
+        </w:rPr>
+      </w:pPr>
+      <w:r>
+        <w:rPr>
+          <w:b/>
+          <w:bCs/>
+          <w:color w:val="000000" w:themeColor="text1"/>
+          <w:lang w:val="en-CA"/>
+        </w:rPr>
+        <w:t>Dim:</w:t>
+      </w:r>
+      <w:r>
+        <w:rPr>
+          <w:color w:val="0E2841" w:themeColor="text2"/>
+        </w:rPr>
+        <w:t xml:space="preserve"> </w:t>
+      </w:r>
+      <w:proofErr w:type="spellStart"/>
+      <w:r>
+        <w:rPr>
+          <w:color w:val="0E2841" w:themeColor="text2"/>
+        </w:rPr>
+        <w:t>dim_assets</w:t>
+      </w:r>
+      <w:proofErr w:type="spellEnd"/>
+    </w:p>
+    <w:p>
+      <w:pPr>
+        <w:rPr>
+          <w:color w:val="0E2841" w:themeColor="text2"/>
+          <w:lang w:val="en-CA"/>
+        </w:rPr>
+      </w:pPr>
+      <w:proofErr w:type="spellStart"/>
+      <w:r>
+        <w:rPr>
+          <w:color w:val="0E2841" w:themeColor="text2"/>
+          <w:lang w:val="en-CA"/>
+        </w:rPr>
+        <w:t>Colonnes</w:t>
+      </w:r>
+      <w:proofErr w:type="spellEnd"/>
+      <w:r>
+        <w:rPr>
+          <w:color w:val="0E2841" w:themeColor="text2"/>
+          <w:lang w:val="en-CA"/>
+        </w:rPr>
+        <w:t>:</w:t>
+      </w:r>
+    </w:p>
+    <w:p>
+      <w:pPr>
+        <w:pStyle w:val="NormalWeb"/>
+        <w:spacing w:before="0" w:beforeAutospacing="0" w:after="0" w:afterAutospacing="0"/>
+        <w:ind w:firstLine="708"/>
+        <w:rPr>
+          <w:rFonts w:ascii="Helvetica Neue" w:hAnsi="Helvetica Neue"/>
+          <w:color w:val="000000"/>
+          <w:sz w:val="15"/>
+          <w:szCs w:val="15"/>
+          <w:lang w:val="en-CA"/>
+        </w:rPr>
+      </w:pPr>
+      <w:proofErr w:type="spellStart"/>
+      <w:r>
+        <w:rPr>
+          <w:rFonts w:ascii="Helvetica Neue" w:hAnsi="Helvetica Neue"/>
+          <w:color w:val="000000"/>
+          <w:sz w:val="15"/>
+          <w:szCs w:val="15"/>
+          <w:lang w:val="en-CA"/>
+        </w:rPr>
+        <w:t>loan_id</w:t>
+      </w:r>
+      <w:proofErr w:type="spellEnd"/>
+    </w:p>
+    <w:p>
+      <w:pPr>
+        <w:pStyle w:val="NormalWeb"/>
+        <w:spacing w:before="0" w:beforeAutospacing="0" w:after="0" w:afterAutospacing="0"/>
+        <w:ind w:firstLine="708"/>
+        <w:rPr>
+          <w:rFonts w:ascii="Helvetica Neue" w:hAnsi="Helvetica Neue"/>
+          <w:color w:val="000000"/>
+          <w:sz w:val="15"/>
+          <w:szCs w:val="15"/>
+          <w:lang w:val="en-CA"/>
+        </w:rPr>
+      </w:pPr>
+      <w:proofErr w:type="spellStart"/>
+      <w:r>
+        <w:rPr>
+          <w:rFonts w:ascii="Helvetica Neue" w:hAnsi="Helvetica Neue"/>
+          <w:color w:val="000000"/>
+          <w:sz w:val="15"/>
+          <w:szCs w:val="15"/>
+          <w:lang w:val="en-CA"/>
+        </w:rPr>
+        <w:t>cibil_score</w:t>
+      </w:r>
+      <w:proofErr w:type="spellEnd"/>
+    </w:p>
+    <w:p>
+      <w:pPr>
+        <w:pStyle w:val="NormalWeb"/>
+        <w:spacing w:before="0" w:beforeAutospacing="0" w:after="0" w:afterAutospacing="0"/>
+        <w:ind w:firstLine="708"/>
+        <w:rPr>
+          <w:rFonts w:ascii="Helvetica Neue" w:hAnsi="Helvetica Neue"/>
+          <w:color w:val="000000"/>
+          <w:sz w:val="15"/>
+          <w:szCs w:val="15"/>
+          <w:lang w:val="en-CA"/>
+        </w:rPr>
+      </w:pPr>
+      <w:proofErr w:type="spellStart"/>
+      <w:r>
+        <w:rPr>
+          <w:rFonts w:ascii="Helvetica Neue" w:hAnsi="Helvetica Neue"/>
+          <w:color w:val="000000"/>
+          <w:sz w:val="15"/>
+          <w:szCs w:val="15"/>
+          <w:lang w:val="en-CA"/>
+        </w:rPr>
+        <w:t>risk_category</w:t>
+      </w:r>
+      <w:proofErr w:type="spellEnd"/>
+    </w:p>
+    <w:p>
+      <w:pPr>
+        <w:pStyle w:val="NormalWeb"/>
+        <w:spacing w:before="0" w:beforeAutospacing="0" w:after="0" w:afterAutospacing="0"/>
+        <w:ind w:firstLine="708"/>
+        <w:rPr>
+          <w:rFonts w:ascii="Helvetica Neue" w:hAnsi="Helvetica Neue"/>
+          <w:color w:val="000000"/>
+          <w:sz w:val="15"/>
+          <w:szCs w:val="15"/>
+          <w:lang w:val="en-CA"/>
+        </w:rPr>
+      </w:pPr>
+    </w:p>
+    <w:p>
+      <w:pPr>
+        <w:rPr>
+          <w:color w:val="0E2841" w:themeColor="text2"/>
+        </w:rPr>
+      </w:pPr>
+      <w:r>
+        <w:rPr>
+          <w:b/>
+          <w:bCs/>
+          <w:color w:val="000000" w:themeColor="text1"/>
+          <w:lang w:val="en-CA"/>
+        </w:rPr>
+        <w:t xml:space="preserve">Dim: </w:t>
+      </w:r>
+      <w:proofErr w:type="spellStart"/>
+      <w:r>
+        <w:rPr>
+          <w:color w:val="0E2841" w:themeColor="text2"/>
+        </w:rPr>
+        <w:t>dim_credit_score</w:t>
+      </w:r>
+      <w:proofErr w:type="spellEnd"/>
+    </w:p>
+    <w:p>
+      <w:pPr>
+        <w:rPr>
+          <w:color w:val="0E2841" w:themeColor="text2"/>
+          <w:lang w:val="en-CA"/>
+        </w:rPr>
+      </w:pPr>
+      <w:proofErr w:type="spellStart"/>
+      <w:r>
+        <w:rPr>
+          <w:color w:val="0E2841" w:themeColor="text2"/>
+          <w:lang w:val="en-CA"/>
+        </w:rPr>
+        <w:t>Colonnes</w:t>
+      </w:r>
+      <w:proofErr w:type="spellEnd"/>
+      <w:r>
+        <w:rPr>
+          <w:color w:val="0E2841" w:themeColor="text2"/>
+          <w:lang w:val="en-CA"/>
+        </w:rPr>
+        <w:t>:</w:t>
+      </w:r>
+    </w:p>
+    <w:p>
+      <w:pPr>
+        <w:pStyle w:val="NormalWeb"/>
+        <w:spacing w:before="0" w:beforeAutospacing="0" w:after="0" w:afterAutospacing="0"/>
+        <w:ind w:firstLine="708"/>
+        <w:rPr>
+          <w:rFonts w:ascii="Helvetica Neue" w:hAnsi="Helvetica Neue"/>
+          <w:color w:val="000000"/>
+          <w:sz w:val="15"/>
+          <w:szCs w:val="15"/>
+          <w:lang w:val="en-CA"/>
+        </w:rPr>
+      </w:pPr>
+      <w:proofErr w:type="spellStart"/>
+      <w:r>
+        <w:rPr>
+          <w:rFonts w:ascii="Helvetica Neue" w:hAnsi="Helvetica Neue"/>
+          <w:color w:val="000000"/>
+          <w:sz w:val="15"/>
+          <w:szCs w:val="15"/>
+          <w:lang w:val="en-CA"/>
+        </w:rPr>
+        <w:t>loan_id</w:t>
+      </w:r>
+      <w:proofErr w:type="spellEnd"/>
+    </w:p>
+    <w:p>
+      <w:pPr>
+        <w:pStyle w:val="NormalWeb"/>
+        <w:spacing w:before="0" w:beforeAutospacing="0" w:after="0" w:afterAutospacing="0"/>
+        <w:ind w:firstLine="708"/>
+        <w:rPr>
+          <w:rFonts w:ascii="Helvetica Neue" w:hAnsi="Helvetica Neue"/>
+          <w:color w:val="000000"/>
+          <w:sz w:val="15"/>
+          <w:szCs w:val="15"/>
+          <w:lang w:val="en-CA"/>
+        </w:rPr>
+      </w:pPr>
+      <w:proofErr w:type="spellStart"/>
+      <w:r>
+        <w:rPr>
+          <w:rFonts w:ascii="Helvetica Neue" w:hAnsi="Helvetica Neue"/>
+          <w:color w:val="000000"/>
+          <w:sz w:val="15"/>
+          <w:szCs w:val="15"/>
+          <w:lang w:val="en-CA"/>
+        </w:rPr>
+        <w:t>residential_assets_value</w:t>
+      </w:r>
+      <w:proofErr w:type="spellEnd"/>
+    </w:p>
+    <w:p>
+      <w:pPr>
+        <w:pStyle w:val="NormalWeb"/>
+        <w:spacing w:before="0" w:beforeAutospacing="0" w:after="0" w:afterAutospacing="0"/>
+        <w:ind w:firstLine="708"/>
+        <w:rPr>
+          <w:rFonts w:ascii="Helvetica Neue" w:hAnsi="Helvetica Neue"/>
+          <w:color w:val="000000"/>
+          <w:sz w:val="15"/>
+          <w:szCs w:val="15"/>
+          <w:lang w:val="en-CA"/>
+        </w:rPr>
+      </w:pPr>
+      <w:proofErr w:type="spellStart"/>
+      <w:r>
+        <w:rPr>
+          <w:rFonts w:ascii="Helvetica Neue" w:hAnsi="Helvetica Neue"/>
+          <w:color w:val="000000"/>
+          <w:sz w:val="15"/>
+          <w:szCs w:val="15"/>
+          <w:lang w:val="en-CA"/>
+        </w:rPr>
+        <w:t>commercial_assets_value</w:t>
+      </w:r>
+      <w:proofErr w:type="spellEnd"/>
+    </w:p>
+    <w:p>
+      <w:pPr>
+        <w:pStyle w:val="NormalWeb"/>
+        <w:spacing w:before="0" w:beforeAutospacing="0" w:after="0" w:afterAutospacing="0"/>
+        <w:ind w:firstLine="708"/>
+        <w:rPr>
+          <w:rFonts w:ascii="Helvetica Neue" w:hAnsi="Helvetica Neue"/>
+          <w:color w:val="000000"/>
+          <w:sz w:val="15"/>
+          <w:szCs w:val="15"/>
+          <w:lang w:val="en-CA"/>
+        </w:rPr>
+      </w:pPr>
+      <w:proofErr w:type="spellStart"/>
+      <w:r>
+        <w:rPr>
+          <w:rFonts w:ascii="Helvetica Neue" w:hAnsi="Helvetica Neue"/>
+          <w:color w:val="000000"/>
+          <w:sz w:val="15"/>
+          <w:szCs w:val="15"/>
+          <w:lang w:val="en-CA"/>
+        </w:rPr>
+        <w:t>luxury_assets_value</w:t>
+      </w:r>
+      <w:proofErr w:type="spellEnd"/>
+    </w:p>
+    <w:p>
+      <w:pPr>
+        <w:pStyle w:val="NormalWeb"/>
+        <w:spacing w:before="0" w:beforeAutospacing="0" w:after="0" w:afterAutospacing="0"/>
+        <w:ind w:firstLine="708"/>
+        <w:rPr>
+          <w:rFonts w:ascii="Helvetica Neue" w:hAnsi="Helvetica Neue"/>
+          <w:color w:val="000000"/>
+          <w:sz w:val="15"/>
+          <w:szCs w:val="15"/>
+          <w:lang w:val="en-CA"/>
+        </w:rPr>
+      </w:pPr>
+      <w:proofErr w:type="spellStart"/>
+      <w:r>
+        <w:rPr>
+          <w:rFonts w:ascii="Helvetica Neue" w:hAnsi="Helvetica Neue"/>
+          <w:color w:val="000000"/>
+          <w:sz w:val="15"/>
+          <w:szCs w:val="15"/>
+          <w:lang w:val="en-CA"/>
+        </w:rPr>
+        <w:t>bank_asset_value</w:t>
+      </w:r>
+      <w:proofErr w:type="spellEnd"/>
+    </w:p>
+    <w:p>
+      <w:pPr>
+        <w:rPr>
+          <w:b/>
+          <w:bCs/>
+          <w:color w:val="000000" w:themeColor="text1"/>
+          <w:lang w:val="en-CA"/>
+        </w:rPr>
+      </w:pPr>
+      <w:r>
+        <w:rPr>
+          <w:rFonts w:ascii="Helvetica Neue" w:eastAsia="Times New Roman" w:hAnsi="Helvetica Neue" w:cs="Times New Roman"/>
+          <w:color w:val="000000"/>
+          <w:kern w:val="0"/>
+          <w:sz w:val="15"/>
+          <w:szCs w:val="15"/>
+          <w:lang w:val="en-CA" w:eastAsia="fr-CA"/>
+          <w14:ligatures w14:val="none"/>
+        </w:rPr>
+        <w:t xml:space="preserve">        </w:t>
+      </w:r>
+      <w:r>
+        <w:rPr>
+          <w:rFonts w:ascii="Helvetica Neue" w:eastAsia="Times New Roman" w:hAnsi="Helvetica Neue" w:cs="Times New Roman"/>
+          <w:color w:val="000000"/>
+          <w:kern w:val="0"/>
+          <w:sz w:val="15"/>
+          <w:szCs w:val="15"/>
+          <w:lang w:val="en-CA" w:eastAsia="fr-CA"/>
+          <w14:ligatures w14:val="none"/>
+        </w:rPr>
+        <w:tab/>
+      </w:r>
+      <w:proofErr w:type="spellStart"/>
+      <w:r>
+        <w:rPr>
+          <w:rFonts w:ascii="Helvetica Neue" w:eastAsia="Times New Roman" w:hAnsi="Helvetica Neue" w:cs="Times New Roman"/>
+          <w:color w:val="000000"/>
+          <w:kern w:val="0"/>
+          <w:sz w:val="15"/>
+          <w:szCs w:val="15"/>
+          <w:lang w:val="en-CA" w:eastAsia="fr-CA"/>
+          <w14:ligatures w14:val="none"/>
+        </w:rPr>
+        <w:t>total_asset_value</w:t>
+      </w:r>
+      <w:proofErr w:type="spellEnd"/>
+    </w:p>
+    <w:p>
+      <w:pPr>
+        <w:rPr>
+          <w:b/>
+          <w:bCs/>
+          <w:color w:val="000000" w:themeColor="text1"/>
+          <w:lang w:val="en-CA"/>
+        </w:rPr>
+      </w:pPr>
+    </w:p>
+    <w:p>
+      <w:pPr>
+        <w:rPr>
+          <w:b/>
+          <w:bCs/>
+          <w:color w:val="000000" w:themeColor="text1"/>
+        </w:rPr>
+      </w:pPr>
+      <w:r>
+        <w:rPr>
+          <w:b/>
+          <w:bCs/>
           <w:color w:val="275317" w:themeColor="accent6" w:themeShade="80"/>
-          <w:lang w:val="en-CA"/>
-        </w:rPr>
-        <w:t>MODELE :</w:t>
-      </w:r>
-      <w:proofErr w:type="gramEnd"/>
+        </w:rPr>
+        <w:lastRenderedPageBreak/>
+        <w:t>VISUALISATION</w:t>
+      </w:r>
       <w:r>
         <w:rPr>
           <w:b/>
           <w:bCs/>
           <w:color w:val="275317" w:themeColor="accent6" w:themeShade="80"/>
-          <w:lang w:val="en-CA"/>
-        </w:rPr>
-        <w:t xml:space="preserve"> via </w:t>
-      </w:r>
-      <w:proofErr w:type="spellStart"/>
+        </w:rPr>
+        <w:t xml:space="preserve"> </w:t>
+      </w:r>
       <w:r>
         <w:rPr>
           <w:b/>
           <w:bCs/>
           <w:color w:val="275317" w:themeColor="accent6" w:themeShade="80"/>
-          <w:lang w:val="en-CA"/>
-        </w:rPr>
-        <w:t>SQl</w:t>
-      </w:r>
-      <w:proofErr w:type="spellEnd"/>
+        </w:rPr>
+        <w:t>:</w:t>
+      </w:r>
+      <w:r>
+        <w:rPr>
+          <w:b/>
+          <w:bCs/>
+          <w:color w:val="000000" w:themeColor="text1"/>
+        </w:rPr>
+        <w:t xml:space="preserve"> </w:t>
+      </w:r>
       <w:r>
         <w:rPr>
           <w:b/>
           <w:bCs/>
           <w:color w:val="275317" w:themeColor="accent6" w:themeShade="80"/>
-          <w:lang w:val="en-CA"/>
+        </w:rPr>
+        <w:t>via tableau</w:t>
+      </w:r>
+      <w:r>
+        <w:rPr>
+          <w:b/>
+          <w:bCs/>
+          <w:color w:val="000000" w:themeColor="text1"/>
         </w:rPr>
         <w:t xml:space="preserve"> </w:t>
       </w:r>
@@ -2746,1035 +4291,6 @@
           <w:color w:val="000000" w:themeColor="text1"/>
           <w:lang w:val="en-CA"/>
         </w:rPr>
-        <w:t xml:space="preserve">To do: </w:t>
-      </w:r>
-    </w:p>
-    <w:p>
-      <w:pPr>
-        <w:pStyle w:val="Paragraphedeliste"/>
-        <w:numPr>
-          <w:ilvl w:val="0"/>
-          <w:numId w:val="5"/>
-        </w:numPr>
-        <w:rPr>
-          <w:b/>
-          <w:bCs/>
-          <w:color w:val="000000" w:themeColor="text1"/>
-          <w:lang w:val="en-CA"/>
-        </w:rPr>
-      </w:pPr>
-      <w:r>
-        <w:rPr>
-          <w:b/>
-          <w:bCs/>
-          <w:color w:val="000000" w:themeColor="text1"/>
-          <w:lang w:val="en-CA"/>
-        </w:rPr>
-        <w:t>Store procedure</w:t>
-      </w:r>
-    </w:p>
-    <w:p>
-      <w:pPr>
-        <w:jc w:val="center"/>
-        <w:rPr>
-          <w:b/>
-          <w:bCs/>
-          <w:color w:val="000000" w:themeColor="text1"/>
-          <w:lang w:val="en-CA"/>
-        </w:rPr>
-      </w:pPr>
-    </w:p>
-    <w:p>
-      <w:pPr>
-        <w:jc w:val="center"/>
-        <w:rPr>
-          <w:b/>
-          <w:bCs/>
-          <w:color w:val="000000" w:themeColor="text1"/>
-        </w:rPr>
-      </w:pPr>
-      <w:r>
-        <w:rPr>
-          <w:b/>
-          <w:bCs/>
-          <w:noProof/>
-          <w:color w:val="4EA72E" w:themeColor="accent6"/>
-        </w:rPr>
-        <mc:AlternateContent>
-          <mc:Choice Requires="wps">
-            <w:drawing>
-              <wp:anchor distT="0" distB="0" distL="114300" distR="114300" simplePos="0" relativeHeight="251663360" behindDoc="0" locked="0" layoutInCell="1" allowOverlap="1" wp14:anchorId="6E1EA65C" wp14:editId="1D4087C8">
-                <wp:simplePos x="0" y="0"/>
-                <wp:positionH relativeFrom="column">
-                  <wp:posOffset>4200161</wp:posOffset>
-                </wp:positionH>
-                <wp:positionV relativeFrom="paragraph">
-                  <wp:posOffset>2624694</wp:posOffset>
-                </wp:positionV>
-                <wp:extent cx="1088598" cy="474480"/>
-                <wp:effectExtent l="12700" t="12700" r="16510" b="8255"/>
-                <wp:wrapNone/>
-                <wp:docPr id="2129489673" name="Rectangle 1"/>
-                <wp:cNvGraphicFramePr/>
-                <a:graphic xmlns:a="http://schemas.openxmlformats.org/drawingml/2006/main">
-                  <a:graphicData uri="http://schemas.microsoft.com/office/word/2010/wordprocessingShape">
-                    <wps:wsp>
-                      <wps:cNvSpPr/>
-                      <wps:spPr>
-                        <a:xfrm>
-                          <a:off x="0" y="0"/>
-                          <a:ext cx="1088598" cy="474480"/>
-                        </a:xfrm>
-                        <a:prstGeom prst="rect">
-                          <a:avLst/>
-                        </a:prstGeom>
-                        <a:noFill/>
-                      </wps:spPr>
-                      <wps:style>
-                        <a:lnRef idx="2">
-                          <a:schemeClr val="accent1">
-                            <a:shade val="15000"/>
-                          </a:schemeClr>
-                        </a:lnRef>
-                        <a:fillRef idx="1">
-                          <a:schemeClr val="accent1"/>
-                        </a:fillRef>
-                        <a:effectRef idx="0">
-                          <a:schemeClr val="accent1"/>
-                        </a:effectRef>
-                        <a:fontRef idx="minor">
-                          <a:schemeClr val="lt1"/>
-                        </a:fontRef>
-                      </wps:style>
-                      <wps:txbx>
-                        <w:txbxContent>
-                          <w:p>
-                            <w:pPr>
-                              <w:jc w:val="center"/>
-                              <w:rPr>
-                                <w:color w:val="0E2841" w:themeColor="text2"/>
-                              </w:rPr>
-                            </w:pPr>
-                            <w:r>
-                              <w:rPr>
-                                <w:color w:val="0E2841" w:themeColor="text2"/>
-                              </w:rPr>
-                              <w:t>DIMENSION</w:t>
-                            </w:r>
-                          </w:p>
-                        </w:txbxContent>
-                      </wps:txbx>
-                      <wps:bodyPr rot="0" spcFirstLastPara="0" vertOverflow="overflow" horzOverflow="overflow" vert="horz" wrap="square" lIns="91440" tIns="45720" rIns="91440" bIns="45720" numCol="1" spcCol="0" rtlCol="0" fromWordArt="0" anchor="ctr" anchorCtr="0" forceAA="0" compatLnSpc="1">
-                        <a:prstTxWarp prst="textNoShape">
-                          <a:avLst/>
-                        </a:prstTxWarp>
-                        <a:noAutofit/>
-                      </wps:bodyPr>
-                    </wps:wsp>
-                  </a:graphicData>
-                </a:graphic>
-                <wp14:sizeRelH relativeFrom="margin">
-                  <wp14:pctWidth>0</wp14:pctWidth>
-                </wp14:sizeRelH>
-                <wp14:sizeRelV relativeFrom="margin">
-                  <wp14:pctHeight>0</wp14:pctHeight>
-                </wp14:sizeRelV>
-              </wp:anchor>
-            </w:drawing>
-          </mc:Choice>
-          <mc:Fallback>
-            <w:pict>
-              <v:rect w14:anchorId="6E1EA65C" id="Rectangle 1" o:spid="_x0000_s1026" style="position:absolute;left:0;text-align:left;margin-left:330.7pt;margin-top:206.65pt;width:85.7pt;height:37.35pt;z-index:251663360;visibility:visible;mso-wrap-style:square;mso-width-percent:0;mso-height-percent:0;mso-wrap-distance-left:9pt;mso-wrap-distance-top:0;mso-wrap-distance-right:9pt;mso-wrap-distance-bottom:0;mso-position-horizontal:absolute;mso-position-horizontal-relative:text;mso-position-vertical:absolute;mso-position-vertical-relative:text;mso-width-percent:0;mso-height-percent:0;mso-width-relative:margin;mso-height-relative:margin;v-text-anchor:middle" o:gfxdata="UEsDBBQABgAIAAAAIQC2gziS/gAAAOEBAAATAAAAW0NvbnRlbnRfVHlwZXNdLnhtbJSRQU7DMBBF&#13;&#10;90jcwfIWJU67QAgl6YK0S0CoHGBkTxKLZGx5TGhvj5O2G0SRWNoz/78nu9wcxkFMGNg6quQqL6RA&#13;&#10;0s5Y6ir5vt9lD1JwBDIwOMJKHpHlpr69KfdHjyxSmriSfYz+USnWPY7AufNIadK6MEJMx9ApD/oD&#13;&#10;OlTrorhX2lFEilmcO2RdNtjC5xDF9pCuTyYBB5bi6bQ4syoJ3g9WQ0ymaiLzg5KdCXlKLjvcW893&#13;&#10;SUOqXwnz5DrgnHtJTxOsQfEKIT7DmDSUCaxw7Rqn8787ZsmRM9e2VmPeBN4uqYvTtW7jvijg9N/y&#13;&#10;JsXecLq0q+WD6m8AAAD//wMAUEsDBBQABgAIAAAAIQA4/SH/1gAAAJQBAAALAAAAX3JlbHMvLnJl&#13;&#10;bHOkkMFqwzAMhu+DvYPRfXGawxijTi+j0GvpHsDYimMaW0Yy2fr2M4PBMnrbUb/Q94l/f/hMi1qR&#13;&#10;JVI2sOt6UJgd+ZiDgffL8ekFlFSbvV0oo4EbChzGx4f9GRdb25HMsYhqlCwG5lrLq9biZkxWOiqY&#13;&#10;22YiTra2kYMu1l1tQD30/bPm3wwYN0x18gb45AdQl1tp5j/sFB2T0FQ7R0nTNEV3j6o9feQzro1i&#13;&#10;OWA14Fm+Q8a1a8+Bvu/d/dMb2JY5uiPbhG/ktn4cqGU/er3pcvwCAAD//wMAUEsDBBQABgAIAAAA&#13;&#10;IQATUrj6aAIAACkFAAAOAAAAZHJzL2Uyb0RvYy54bWysVFFP2zAQfp+0/2D5fSSpyigVKapATJMQ&#13;&#10;oMHEs+vYJJLj885uk+7X7+ykKQK0h2kvydl3993583e+uOxbw3YKfQO25MVJzpmyEqrGvpT859PN&#13;&#10;lwVnPghbCQNWlXyvPL9cff500bmlmkENplLICMT6ZedKXofgllnmZa1a4U/AKUtODdiKQEt8ySoU&#13;&#10;HaG3Jpvl+desA6wcglTe0+714OSrhK+1kuFea68CMyWn3kL6Yvpu4jdbXYjlCwpXN3JsQ/xDF61o&#13;&#10;LBWdoK5FEGyLzTuotpEIHnQ4kdBmoHUjVToDnabI35zmsRZOpbMQOd5NNPn/Byvvdo/uAYmGzvml&#13;&#10;JzOeotfYxj/1x/pE1n4iS/WBSdos8sXi9JyuV5JvfjafLxKb2THboQ/fFLQsGiVHuozEkdjd+kAV&#13;&#10;KfQQEotZuGmMifvHVpIV9kbFAGN/KM2aiorPElBSiboyyHaC7ldIqWwoBlctKjVsF6d5fmhtykjV&#13;&#10;E2BE1lR4wh4BogLfYw9tj/ExVSWRTcn53xobkqeMVBlsmJLbxgJ+BGDoVGPlIf5A0kBNZCn0m55C&#13;&#10;ormBav+ADGFQu3fypqEbuBU+PAgkedMg0MiGe/poA13JYbQ4qwF/f7Qf40l15OWso3Epuf+1Fag4&#13;&#10;M98t6fG8mM/jfKXF/PRsRgt87dm89thtewV0YwU9Dk4mM8YHczA1QvtMk72OVcklrKTaJZcBD4ur&#13;&#10;MIwxvQ1SrdcpjGbKiXBrH52M4JHgqLCn/lmgG2UYSMB3cBgtsXyjxiE2ZlpYbwPoJkn1yOtIPc1j&#13;&#10;0tD4dsSBf71OUccXbvUHAAD//wMAUEsDBBQABgAIAAAAIQDycbZR4AAAABABAAAPAAAAZHJzL2Rv&#13;&#10;d25yZXYueG1sTI/dboMwDIXvJ+0dIk/a3Rp+KoQooapW8QBlfYAEUkJLHEQCZW8/72q7sWT7+Ph8&#13;&#10;5XGzI1v17AeHAuJdBExj67oBewHXr/ojB+aDxE6ODrWAb+3hWL2+lLLo3BMvem1Cz8gEfSEFmBCm&#13;&#10;gnPfGm2l37lJI+1ubrYyUDv3vJvlk8ztyJMoyriVA9IHIyf9aXT7aBYrQF3VAxNTt2tTtxdeL2eU&#13;&#10;6i7E+9t2PlA5HYAFvYW/C/hloPxQUTDlFuw8GwVkWbwnqYB9nKbASJGnCREpmuR5BLwq+X+Q6gcA&#13;&#10;AP//AwBQSwECLQAUAAYACAAAACEAtoM4kv4AAADhAQAAEwAAAAAAAAAAAAAAAAAAAAAAW0NvbnRl&#13;&#10;bnRfVHlwZXNdLnhtbFBLAQItABQABgAIAAAAIQA4/SH/1gAAAJQBAAALAAAAAAAAAAAAAAAAAC8B&#13;&#10;AABfcmVscy8ucmVsc1BLAQItABQABgAIAAAAIQATUrj6aAIAACkFAAAOAAAAAAAAAAAAAAAAAC4C&#13;&#10;AABkcnMvZTJvRG9jLnhtbFBLAQItABQABgAIAAAAIQDycbZR4AAAABABAAAPAAAAAAAAAAAAAAAA&#13;&#10;AMIEAABkcnMvZG93bnJldi54bWxQSwUGAAAAAAQABADzAAAAzwUAAAAA&#13;&#10;" filled="f" strokecolor="#030e13 [484]" strokeweight="1.5pt">
-                <v:textbox>
-                  <w:txbxContent>
-                    <w:p>
-                      <w:pPr>
-                        <w:jc w:val="center"/>
-                        <w:rPr>
-                          <w:color w:val="0E2841" w:themeColor="text2"/>
-                        </w:rPr>
-                      </w:pPr>
-                      <w:r>
-                        <w:rPr>
-                          <w:color w:val="0E2841" w:themeColor="text2"/>
-                        </w:rPr>
-                        <w:t>DIMENSION</w:t>
-                      </w:r>
-                    </w:p>
-                  </w:txbxContent>
-                </v:textbox>
-              </v:rect>
-            </w:pict>
-          </mc:Fallback>
-        </mc:AlternateContent>
-      </w:r>
-      <w:r>
-        <w:rPr>
-          <w:b/>
-          <w:bCs/>
-          <w:color w:val="000000" w:themeColor="text1"/>
-        </w:rPr>
-        <w:t>MODELE EN ETOILE</w:t>
-      </w:r>
-    </w:p>
-    <w:p>
-      <w:pPr>
-        <w:rPr>
-          <w:b/>
-          <w:bCs/>
-          <w:color w:val="000000" w:themeColor="text1"/>
-        </w:rPr>
-      </w:pPr>
-    </w:p>
-    <w:p>
-      <w:pPr>
-        <w:rPr>
-          <w:b/>
-          <w:bCs/>
-          <w:color w:val="000000" w:themeColor="text1"/>
-        </w:rPr>
-      </w:pPr>
-      <w:r>
-        <w:rPr>
-          <w:b/>
-          <w:bCs/>
-          <w:noProof/>
-          <w:color w:val="4EA72E" w:themeColor="accent6"/>
-        </w:rPr>
-        <mc:AlternateContent>
-          <mc:Choice Requires="wps">
-            <w:drawing>
-              <wp:anchor distT="0" distB="0" distL="114300" distR="114300" simplePos="0" relativeHeight="251661312" behindDoc="0" locked="0" layoutInCell="1" allowOverlap="1" wp14:anchorId="55E61669" wp14:editId="0808C996">
-                <wp:simplePos x="0" y="0"/>
-                <wp:positionH relativeFrom="column">
-                  <wp:posOffset>4140563</wp:posOffset>
-                </wp:positionH>
-                <wp:positionV relativeFrom="paragraph">
-                  <wp:posOffset>140698</wp:posOffset>
-                </wp:positionV>
-                <wp:extent cx="1476466" cy="522605"/>
-                <wp:effectExtent l="12700" t="12700" r="9525" b="10795"/>
-                <wp:wrapNone/>
-                <wp:docPr id="98113929" name="Rectangle 1"/>
-                <wp:cNvGraphicFramePr/>
-                <a:graphic xmlns:a="http://schemas.openxmlformats.org/drawingml/2006/main">
-                  <a:graphicData uri="http://schemas.microsoft.com/office/word/2010/wordprocessingShape">
-                    <wps:wsp>
-                      <wps:cNvSpPr/>
-                      <wps:spPr>
-                        <a:xfrm>
-                          <a:off x="0" y="0"/>
-                          <a:ext cx="1476466" cy="522605"/>
-                        </a:xfrm>
-                        <a:prstGeom prst="rect">
-                          <a:avLst/>
-                        </a:prstGeom>
-                        <a:noFill/>
-                      </wps:spPr>
-                      <wps:style>
-                        <a:lnRef idx="2">
-                          <a:schemeClr val="accent1">
-                            <a:shade val="15000"/>
-                          </a:schemeClr>
-                        </a:lnRef>
-                        <a:fillRef idx="1">
-                          <a:schemeClr val="accent1"/>
-                        </a:fillRef>
-                        <a:effectRef idx="0">
-                          <a:schemeClr val="accent1"/>
-                        </a:effectRef>
-                        <a:fontRef idx="minor">
-                          <a:schemeClr val="lt1"/>
-                        </a:fontRef>
-                      </wps:style>
-                      <wps:txbx>
-                        <w:txbxContent>
-                          <w:p>
-                            <w:pPr>
-                              <w:jc w:val="center"/>
-                              <w:rPr>
-                                <w:color w:val="0E2841" w:themeColor="text2"/>
-                              </w:rPr>
-                            </w:pPr>
-                            <w:r>
-                              <w:rPr>
-                                <w:color w:val="0E2841" w:themeColor="text2"/>
-                              </w:rPr>
-                              <w:t>DIMENSION</w:t>
-                            </w:r>
-                            <w:r>
-                              <w:rPr>
-                                <w:color w:val="0E2841" w:themeColor="text2"/>
-                              </w:rPr>
-                              <w:t xml:space="preserve"> (</w:t>
-                            </w:r>
-                            <w:r>
-                              <w:rPr>
-                                <w:color w:val="0E2841" w:themeColor="text2"/>
-                              </w:rPr>
-                              <w:t>dim_credit_score</w:t>
-                            </w:r>
-                            <w:r>
-                              <w:rPr>
-                                <w:color w:val="0E2841" w:themeColor="text2"/>
-                              </w:rPr>
-                              <w:t>)</w:t>
-                            </w:r>
-                          </w:p>
-                        </w:txbxContent>
-                      </wps:txbx>
-                      <wps:bodyPr rot="0" spcFirstLastPara="0" vertOverflow="overflow" horzOverflow="overflow" vert="horz" wrap="square" lIns="91440" tIns="45720" rIns="91440" bIns="45720" numCol="1" spcCol="0" rtlCol="0" fromWordArt="0" anchor="ctr" anchorCtr="0" forceAA="0" compatLnSpc="1">
-                        <a:prstTxWarp prst="textNoShape">
-                          <a:avLst/>
-                        </a:prstTxWarp>
-                        <a:noAutofit/>
-                      </wps:bodyPr>
-                    </wps:wsp>
-                  </a:graphicData>
-                </a:graphic>
-                <wp14:sizeRelH relativeFrom="margin">
-                  <wp14:pctWidth>0</wp14:pctWidth>
-                </wp14:sizeRelH>
-                <wp14:sizeRelV relativeFrom="margin">
-                  <wp14:pctHeight>0</wp14:pctHeight>
-                </wp14:sizeRelV>
-              </wp:anchor>
-            </w:drawing>
-          </mc:Choice>
-          <mc:Fallback>
-            <w:pict>
-              <v:rect w14:anchorId="55E61669" id="_x0000_s1027" style="position:absolute;margin-left:326.05pt;margin-top:11.1pt;width:116.25pt;height:41.15pt;z-index:251661312;visibility:visible;mso-wrap-style:square;mso-width-percent:0;mso-height-percent:0;mso-wrap-distance-left:9pt;mso-wrap-distance-top:0;mso-wrap-distance-right:9pt;mso-wrap-distance-bottom:0;mso-position-horizontal:absolute;mso-position-horizontal-relative:text;mso-position-vertical:absolute;mso-position-vertical-relative:text;mso-width-percent:0;mso-height-percent:0;mso-width-relative:margin;mso-height-relative:margin;v-text-anchor:middle" o:gfxdata="UEsDBBQABgAIAAAAIQC2gziS/gAAAOEBAAATAAAAW0NvbnRlbnRfVHlwZXNdLnhtbJSRQU7DMBBF&#13;&#10;90jcwfIWJU67QAgl6YK0S0CoHGBkTxKLZGx5TGhvj5O2G0SRWNoz/78nu9wcxkFMGNg6quQqL6RA&#13;&#10;0s5Y6ir5vt9lD1JwBDIwOMJKHpHlpr69KfdHjyxSmriSfYz+USnWPY7AufNIadK6MEJMx9ApD/oD&#13;&#10;OlTrorhX2lFEilmcO2RdNtjC5xDF9pCuTyYBB5bi6bQ4syoJ3g9WQ0ymaiLzg5KdCXlKLjvcW893&#13;&#10;SUOqXwnz5DrgnHtJTxOsQfEKIT7DmDSUCaxw7Rqn8787ZsmRM9e2VmPeBN4uqYvTtW7jvijg9N/y&#13;&#10;JsXecLq0q+WD6m8AAAD//wMAUEsDBBQABgAIAAAAIQA4/SH/1gAAAJQBAAALAAAAX3JlbHMvLnJl&#13;&#10;bHOkkMFqwzAMhu+DvYPRfXGawxijTi+j0GvpHsDYimMaW0Yy2fr2M4PBMnrbUb/Q94l/f/hMi1qR&#13;&#10;JVI2sOt6UJgd+ZiDgffL8ekFlFSbvV0oo4EbChzGx4f9GRdb25HMsYhqlCwG5lrLq9biZkxWOiqY&#13;&#10;22YiTra2kYMu1l1tQD30/bPm3wwYN0x18gb45AdQl1tp5j/sFB2T0FQ7R0nTNEV3j6o9feQzro1i&#13;&#10;OWA14Fm+Q8a1a8+Bvu/d/dMb2JY5uiPbhG/ktn4cqGU/er3pcvwCAAD//wMAUEsDBBQABgAIAAAA&#13;&#10;IQDs8q0XbgIAADAFAAAOAAAAZHJzL2Uyb0RvYy54bWysVMFu2zAMvQ/YPwi6r7aDJN2COkXQosOA&#13;&#10;oivWDj0rslQbkEWNUmJnXz9KdpyiLXYYdrElkXykHh91cdm3hu0V+gZsyYuznDNlJVSNfS75z8eb&#13;&#10;T58580HYShiwquQH5fnl+uOHi86t1AxqMJVCRiDWrzpX8joEt8oyL2vVCn8GTlkyasBWBNric1ah&#13;&#10;6Ai9Ndksz5dZB1g5BKm8p9PrwcjXCV9rJcN3rb0KzJScagvpi+m7jd9sfSFWzyhc3cixDPEPVbSi&#13;&#10;sZR0groWQbAdNm+g2kYieNDhTEKbgdaNVOkOdJsif3Wbh1o4le5C5Hg30eT/H6y82z+4eyQaOudX&#13;&#10;npbxFr3GNv6pPtYnsg4TWaoPTNJhMT9fzpdLziTZFrPZMl9ENrNTtEMfvipoWVyUHKkZiSOxv/Vh&#13;&#10;cD26xGQWbhpj4vmplLQKB6Oig7E/lGZNRclnCSipRF0ZZHtB/RVSKhuKwVSLSg3HxSLPU6OptCki&#13;&#10;FZoAI7KmxBP2CBAV+BZ7KHv0j6EqiWwKzv9W2BA8RaTMYMMU3DYW8D0AQ7caMw/+R5IGaiJLod/2&#13;&#10;xA31JXrGky1Uh3tkCIPovZM3DTXiVvhwL5BUTvNAkxu+00cb6EoO44qzGvD3e+fRn8RHVs46mpqS&#13;&#10;+187gYoz882SLL8U83kcs7SZL85ntMGXlu1Li921V0CNK+iNcDIto38wx6VGaJ9owDcxK5mElZS7&#13;&#10;5DLgcXMVhmmmJ0KqzSa50Wg5EW7tg5MRPPIchfbYPwl0oxoD6fgOjhMmVq9EOfjGSAubXQDdJMWe&#13;&#10;eB07QGOZpDQ+IXHuX+6T1+mhW/8BAAD//wMAUEsDBBQABgAIAAAAIQA7m0Rf4AAAAA8BAAAPAAAA&#13;&#10;ZHJzL2Rvd25yZXYueG1sTI9BboMwEEX3lXoHayp115hYCUIEE1WNOEBoDmCDg2nwGGFD6O07WaWb&#13;&#10;kUbz/p//i+PqBraYKfQeJWw3CTCDjW977CRcvquPDFiICls1eDQSfk2AY/n6Uqi89Xc8m6WOHSMT&#13;&#10;DLmSYGMcc85DY41TYeNHg3S7+smpSOvU8XZSdzJ3AxdJknKneqQPVo3my5rmVs9Ogr7oGwpbNUtd&#13;&#10;NWdezSdU+kfK97f1dKDxeQAWzRqfCnh0oPxQUjDtZ2wDGySke7ElVIIQAhgBWbZLgWkik90eeFnw&#13;&#10;/z3KPwAAAP//AwBQSwECLQAUAAYACAAAACEAtoM4kv4AAADhAQAAEwAAAAAAAAAAAAAAAAAAAAAA&#13;&#10;W0NvbnRlbnRfVHlwZXNdLnhtbFBLAQItABQABgAIAAAAIQA4/SH/1gAAAJQBAAALAAAAAAAAAAAA&#13;&#10;AAAAAC8BAABfcmVscy8ucmVsc1BLAQItABQABgAIAAAAIQDs8q0XbgIAADAFAAAOAAAAAAAAAAAA&#13;&#10;AAAAAC4CAABkcnMvZTJvRG9jLnhtbFBLAQItABQABgAIAAAAIQA7m0Rf4AAAAA8BAAAPAAAAAAAA&#13;&#10;AAAAAAAAAMgEAABkcnMvZG93bnJldi54bWxQSwUGAAAAAAQABADzAAAA1QUAAAAA&#13;&#10;" filled="f" strokecolor="#030e13 [484]" strokeweight="1.5pt">
-                <v:textbox>
-                  <w:txbxContent>
-                    <w:p>
-                      <w:pPr>
-                        <w:jc w:val="center"/>
-                        <w:rPr>
-                          <w:color w:val="0E2841" w:themeColor="text2"/>
-                        </w:rPr>
-                      </w:pPr>
-                      <w:r>
-                        <w:rPr>
-                          <w:color w:val="0E2841" w:themeColor="text2"/>
-                        </w:rPr>
-                        <w:t>DIMENSION</w:t>
-                      </w:r>
-                      <w:r>
-                        <w:rPr>
-                          <w:color w:val="0E2841" w:themeColor="text2"/>
-                        </w:rPr>
-                        <w:t xml:space="preserve"> (</w:t>
-                      </w:r>
-                      <w:proofErr w:type="spellStart"/>
-                      <w:r>
-                        <w:rPr>
-                          <w:color w:val="0E2841" w:themeColor="text2"/>
-                        </w:rPr>
-                        <w:t>dim_credit_score</w:t>
-                      </w:r>
-                      <w:proofErr w:type="spellEnd"/>
-                      <w:r>
-                        <w:rPr>
-                          <w:color w:val="0E2841" w:themeColor="text2"/>
-                        </w:rPr>
-                        <w:t>)</w:t>
-                      </w:r>
-                    </w:p>
-                  </w:txbxContent>
-                </v:textbox>
-              </v:rect>
-            </w:pict>
-          </mc:Fallback>
-        </mc:AlternateContent>
-      </w:r>
-      <w:r>
-        <w:rPr>
-          <w:b/>
-          <w:bCs/>
-          <w:noProof/>
-          <w:color w:val="4EA72E" w:themeColor="accent6"/>
-        </w:rPr>
-        <mc:AlternateContent>
-          <mc:Choice Requires="wps">
-            <w:drawing>
-              <wp:anchor distT="0" distB="0" distL="114300" distR="114300" simplePos="0" relativeHeight="251665408" behindDoc="0" locked="0" layoutInCell="1" allowOverlap="1" wp14:anchorId="61B22F35" wp14:editId="63817B5D">
-                <wp:simplePos x="0" y="0"/>
-                <wp:positionH relativeFrom="column">
-                  <wp:posOffset>300083</wp:posOffset>
-                </wp:positionH>
-                <wp:positionV relativeFrom="paragraph">
-                  <wp:posOffset>121194</wp:posOffset>
-                </wp:positionV>
-                <wp:extent cx="1313180" cy="542200"/>
-                <wp:effectExtent l="12700" t="12700" r="7620" b="17145"/>
-                <wp:wrapNone/>
-                <wp:docPr id="1666582992" name="Rectangle 1"/>
-                <wp:cNvGraphicFramePr/>
-                <a:graphic xmlns:a="http://schemas.openxmlformats.org/drawingml/2006/main">
-                  <a:graphicData uri="http://schemas.microsoft.com/office/word/2010/wordprocessingShape">
-                    <wps:wsp>
-                      <wps:cNvSpPr/>
-                      <wps:spPr>
-                        <a:xfrm>
-                          <a:off x="0" y="0"/>
-                          <a:ext cx="1313180" cy="542200"/>
-                        </a:xfrm>
-                        <a:prstGeom prst="rect">
-                          <a:avLst/>
-                        </a:prstGeom>
-                        <a:noFill/>
-                      </wps:spPr>
-                      <wps:style>
-                        <a:lnRef idx="2">
-                          <a:schemeClr val="accent1">
-                            <a:shade val="15000"/>
-                          </a:schemeClr>
-                        </a:lnRef>
-                        <a:fillRef idx="1">
-                          <a:schemeClr val="accent1"/>
-                        </a:fillRef>
-                        <a:effectRef idx="0">
-                          <a:schemeClr val="accent1"/>
-                        </a:effectRef>
-                        <a:fontRef idx="minor">
-                          <a:schemeClr val="lt1"/>
-                        </a:fontRef>
-                      </wps:style>
-                      <wps:txbx>
-                        <w:txbxContent>
-                          <w:p>
-                            <w:pPr>
-                              <w:jc w:val="center"/>
-                              <w:rPr>
-                                <w:color w:val="0E2841" w:themeColor="text2"/>
-                              </w:rPr>
-                            </w:pPr>
-                            <w:r>
-                              <w:rPr>
-                                <w:color w:val="0E2841" w:themeColor="text2"/>
-                              </w:rPr>
-                              <w:t>DIMENSION</w:t>
-                            </w:r>
-                            <w:r>
-                              <w:rPr>
-                                <w:color w:val="0E2841" w:themeColor="text2"/>
-                              </w:rPr>
-                              <w:t xml:space="preserve"> </w:t>
-                            </w:r>
-                            <w:r>
-                              <w:rPr>
-                                <w:color w:val="0E2841" w:themeColor="text2"/>
-                              </w:rPr>
-                              <w:t>(</w:t>
-                            </w:r>
-                            <w:r>
-                              <w:rPr>
-                                <w:color w:val="0E2841" w:themeColor="text2"/>
-                              </w:rPr>
-                              <w:t>dim_customer</w:t>
-                            </w:r>
-                            <w:r>
-                              <w:rPr>
-                                <w:color w:val="0E2841" w:themeColor="text2"/>
-                              </w:rPr>
-                              <w:t>)</w:t>
-                            </w:r>
-                          </w:p>
-                        </w:txbxContent>
-                      </wps:txbx>
-                      <wps:bodyPr rot="0" spcFirstLastPara="0" vertOverflow="overflow" horzOverflow="overflow" vert="horz" wrap="square" lIns="91440" tIns="45720" rIns="91440" bIns="45720" numCol="1" spcCol="0" rtlCol="0" fromWordArt="0" anchor="ctr" anchorCtr="0" forceAA="0" compatLnSpc="1">
-                        <a:prstTxWarp prst="textNoShape">
-                          <a:avLst/>
-                        </a:prstTxWarp>
-                        <a:noAutofit/>
-                      </wps:bodyPr>
-                    </wps:wsp>
-                  </a:graphicData>
-                </a:graphic>
-                <wp14:sizeRelH relativeFrom="margin">
-                  <wp14:pctWidth>0</wp14:pctWidth>
-                </wp14:sizeRelH>
-                <wp14:sizeRelV relativeFrom="margin">
-                  <wp14:pctHeight>0</wp14:pctHeight>
-                </wp14:sizeRelV>
-              </wp:anchor>
-            </w:drawing>
-          </mc:Choice>
-          <mc:Fallback>
-            <w:pict>
-              <v:rect w14:anchorId="61B22F35" id="_x0000_s1028" style="position:absolute;margin-left:23.65pt;margin-top:9.55pt;width:103.4pt;height:42.7pt;z-index:251665408;visibility:visible;mso-wrap-style:square;mso-width-percent:0;mso-height-percent:0;mso-wrap-distance-left:9pt;mso-wrap-distance-top:0;mso-wrap-distance-right:9pt;mso-wrap-distance-bottom:0;mso-position-horizontal:absolute;mso-position-horizontal-relative:text;mso-position-vertical:absolute;mso-position-vertical-relative:text;mso-width-percent:0;mso-height-percent:0;mso-width-relative:margin;mso-height-relative:margin;v-text-anchor:middle" o:gfxdata="UEsDBBQABgAIAAAAIQC2gziS/gAAAOEBAAATAAAAW0NvbnRlbnRfVHlwZXNdLnhtbJSRQU7DMBBF&#13;&#10;90jcwfIWJU67QAgl6YK0S0CoHGBkTxKLZGx5TGhvj5O2G0SRWNoz/78nu9wcxkFMGNg6quQqL6RA&#13;&#10;0s5Y6ir5vt9lD1JwBDIwOMJKHpHlpr69KfdHjyxSmriSfYz+USnWPY7AufNIadK6MEJMx9ApD/oD&#13;&#10;OlTrorhX2lFEilmcO2RdNtjC5xDF9pCuTyYBB5bi6bQ4syoJ3g9WQ0ymaiLzg5KdCXlKLjvcW893&#13;&#10;SUOqXwnz5DrgnHtJTxOsQfEKIT7DmDSUCaxw7Rqn8787ZsmRM9e2VmPeBN4uqYvTtW7jvijg9N/y&#13;&#10;JsXecLq0q+WD6m8AAAD//wMAUEsDBBQABgAIAAAAIQA4/SH/1gAAAJQBAAALAAAAX3JlbHMvLnJl&#13;&#10;bHOkkMFqwzAMhu+DvYPRfXGawxijTi+j0GvpHsDYimMaW0Yy2fr2M4PBMnrbUb/Q94l/f/hMi1qR&#13;&#10;JVI2sOt6UJgd+ZiDgffL8ekFlFSbvV0oo4EbChzGx4f9GRdb25HMsYhqlCwG5lrLq9biZkxWOiqY&#13;&#10;22YiTra2kYMu1l1tQD30/bPm3wwYN0x18gb45AdQl1tp5j/sFB2T0FQ7R0nTNEV3j6o9feQzro1i&#13;&#10;OWA14Fm+Q8a1a8+Bvu/d/dMb2JY5uiPbhG/ktn4cqGU/er3pcvwCAAD//wMAUEsDBBQABgAIAAAA&#13;&#10;IQCDriRGagIAADAFAAAOAAAAZHJzL2Uyb0RvYy54bWysVFFr2zAQfh/sPwi9r46zdOtCnBJaOgal&#13;&#10;DW1HnxVZig2yTjspsbNfv5PsOKUtexgj4Ei6u+9O332nxWXXGLZX6GuwBc/PJpwpK6Gs7bbgP59u&#13;&#10;Pl1w5oOwpTBgVcEPyvPL5ccPi9bN1RQqMKVCRiDWz1tX8CoEN88yLyvVCH8GTlkyasBGBNriNitR&#13;&#10;tITemGw6mXzJWsDSIUjlPZ1e90a+TPhaKxnutfYqMFNwqi2kL6bvJn6z5ULMtyhcVcuhDPEPVTSi&#13;&#10;tpR0hLoWQbAd1m+gmloieNDhTEKTgda1VOkOdJt88uo2j5VwKt2FyPFupMn/P1h5t390ayQaWufn&#13;&#10;npbxFp3GJv5TfaxLZB1GslQXmKTD/DP9LohTSbbz2ZS6EdnMTtEOffiuoGFxUXCkZiSOxP7Wh971&#13;&#10;6BKTWbipjYnnp1LSKhyMig7GPijN6pKSTxNQUom6Msj2gvorpFQ25L2pEqXqj/PzyVjaGJEKTYAR&#13;&#10;WVPiEXsAiAp8i92XPfjHUJVENgZP/lZYHzxGpMxgwxjc1BbwPQBDtxoy9/5HknpqIkuh23TETaSG&#13;&#10;POPJBsrDGhlCL3rv5E1NjbgVPqwFksqpdzS54Z4+2kBbcBhWnFWAv987j/4kPrJy1tLUFNz/2glU&#13;&#10;nJkflmT5LZ/N4pilzez865Q2+NKyeWmxu+YKqHE5vRFOpmX0D+a41AjNMw34KmYlk7CSchdcBjxu&#13;&#10;rkI/zfRESLVaJTcaLSfCrX10MoJHnqPQnrpngW5QYyAd38FxwsT8lSh73xhpYbULoOuk2BOvQwdo&#13;&#10;LJOUhickzv3LffI6PXTLPwAAAP//AwBQSwMEFAAGAAgAAAAhAF6oBZDdAAAADgEAAA8AAABkcnMv&#13;&#10;ZG93bnJldi54bWxMT8tOwzAQvCPxD9YicaNOQ8ojjVMhqnxAQz/AL+LQeB3FThr+nuUEl9XuzO7s&#13;&#10;THVY/cAWO8U+oIDtJgNmUQfTYyfg/NE8vACLSaKRQ0Ar4NtGONS3N5UsTbjiyS5t6hiJYCylAJfS&#13;&#10;WHIetbNexk0YLRL3GSYvE41Tx80kryTuB55n2RP3skf64ORo353Vl3b2AtRZXTB3jV7aRp94Mx9R&#13;&#10;qi8h7u/W457K2x5Ysmv6u4DfDOQfajKmwowmskFA8fxIm4S/boERn+8KahQBWbEDXlf8f4z6BwAA&#13;&#10;//8DAFBLAQItABQABgAIAAAAIQC2gziS/gAAAOEBAAATAAAAAAAAAAAAAAAAAAAAAABbQ29udGVu&#13;&#10;dF9UeXBlc10ueG1sUEsBAi0AFAAGAAgAAAAhADj9If/WAAAAlAEAAAsAAAAAAAAAAAAAAAAALwEA&#13;&#10;AF9yZWxzLy5yZWxzUEsBAi0AFAAGAAgAAAAhAIOuJEZqAgAAMAUAAA4AAAAAAAAAAAAAAAAALgIA&#13;&#10;AGRycy9lMm9Eb2MueG1sUEsBAi0AFAAGAAgAAAAhAF6oBZDdAAAADgEAAA8AAAAAAAAAAAAAAAAA&#13;&#10;xAQAAGRycy9kb3ducmV2LnhtbFBLBQYAAAAABAAEAPMAAADOBQAAAAA=&#13;&#10;" filled="f" strokecolor="#030e13 [484]" strokeweight="1.5pt">
-                <v:textbox>
-                  <w:txbxContent>
-                    <w:p>
-                      <w:pPr>
-                        <w:jc w:val="center"/>
-                        <w:rPr>
-                          <w:color w:val="0E2841" w:themeColor="text2"/>
-                        </w:rPr>
-                      </w:pPr>
-                      <w:r>
-                        <w:rPr>
-                          <w:color w:val="0E2841" w:themeColor="text2"/>
-                        </w:rPr>
-                        <w:t>DIMENSION</w:t>
-                      </w:r>
-                      <w:r>
-                        <w:rPr>
-                          <w:color w:val="0E2841" w:themeColor="text2"/>
-                        </w:rPr>
-                        <w:t xml:space="preserve"> </w:t>
-                      </w:r>
-                      <w:r>
-                        <w:rPr>
-                          <w:color w:val="0E2841" w:themeColor="text2"/>
-                        </w:rPr>
-                        <w:t>(</w:t>
-                      </w:r>
-                      <w:proofErr w:type="spellStart"/>
-                      <w:r>
-                        <w:rPr>
-                          <w:color w:val="0E2841" w:themeColor="text2"/>
-                        </w:rPr>
-                        <w:t>dim_customer</w:t>
-                      </w:r>
-                      <w:proofErr w:type="spellEnd"/>
-                      <w:r>
-                        <w:rPr>
-                          <w:color w:val="0E2841" w:themeColor="text2"/>
-                        </w:rPr>
-                        <w:t>)</w:t>
-                      </w:r>
-                    </w:p>
-                  </w:txbxContent>
-                </v:textbox>
-              </v:rect>
-            </w:pict>
-          </mc:Fallback>
-        </mc:AlternateContent>
-      </w:r>
-    </w:p>
-    <w:p>
-      <w:pPr>
-        <w:rPr>
-          <w:b/>
-          <w:bCs/>
-          <w:color w:val="000000" w:themeColor="text1"/>
-        </w:rPr>
-      </w:pPr>
-    </w:p>
-    <w:p>
-      <w:pPr>
-        <w:rPr>
-          <w:b/>
-          <w:bCs/>
-          <w:color w:val="000000" w:themeColor="text1"/>
-        </w:rPr>
-      </w:pPr>
-    </w:p>
-    <w:p>
-      <w:pPr>
-        <w:rPr>
-          <w:b/>
-          <w:bCs/>
-          <w:color w:val="000000" w:themeColor="text1"/>
-        </w:rPr>
-      </w:pPr>
-      <w:r>
-        <w:rPr>
-          <w:b/>
-          <w:bCs/>
-          <w:noProof/>
-          <w:color w:val="4EA72E" w:themeColor="accent6"/>
-        </w:rPr>
-        <mc:AlternateContent>
-          <mc:Choice Requires="wps">
-            <w:drawing>
-              <wp:anchor distT="0" distB="0" distL="114300" distR="114300" simplePos="0" relativeHeight="251659264" behindDoc="0" locked="0" layoutInCell="1" allowOverlap="1" wp14:anchorId="5752A938" wp14:editId="71973A7B">
-                <wp:simplePos x="0" y="0"/>
-                <wp:positionH relativeFrom="column">
-                  <wp:posOffset>2030911</wp:posOffset>
-                </wp:positionH>
-                <wp:positionV relativeFrom="paragraph">
-                  <wp:posOffset>19413</wp:posOffset>
-                </wp:positionV>
-                <wp:extent cx="1822450" cy="792571"/>
-                <wp:effectExtent l="12700" t="12700" r="19050" b="7620"/>
-                <wp:wrapNone/>
-                <wp:docPr id="573535299" name="Rectangle 1"/>
-                <wp:cNvGraphicFramePr/>
-                <a:graphic xmlns:a="http://schemas.openxmlformats.org/drawingml/2006/main">
-                  <a:graphicData uri="http://schemas.microsoft.com/office/word/2010/wordprocessingShape">
-                    <wps:wsp>
-                      <wps:cNvSpPr/>
-                      <wps:spPr>
-                        <a:xfrm>
-                          <a:off x="0" y="0"/>
-                          <a:ext cx="1822450" cy="792571"/>
-                        </a:xfrm>
-                        <a:prstGeom prst="rect">
-                          <a:avLst/>
-                        </a:prstGeom>
-                        <a:noFill/>
-                      </wps:spPr>
-                      <wps:style>
-                        <a:lnRef idx="2">
-                          <a:schemeClr val="accent1">
-                            <a:shade val="15000"/>
-                          </a:schemeClr>
-                        </a:lnRef>
-                        <a:fillRef idx="1">
-                          <a:schemeClr val="accent1"/>
-                        </a:fillRef>
-                        <a:effectRef idx="0">
-                          <a:schemeClr val="accent1"/>
-                        </a:effectRef>
-                        <a:fontRef idx="minor">
-                          <a:schemeClr val="lt1"/>
-                        </a:fontRef>
-                      </wps:style>
-                      <wps:txbx>
-                        <w:txbxContent>
-                          <w:p>
-                            <w:pPr>
-                              <w:jc w:val="center"/>
-                              <w:rPr>
-                                <w:color w:val="0E2841" w:themeColor="text2"/>
-                                <w:lang w:val="en-CA"/>
-                              </w:rPr>
-                            </w:pPr>
-                            <w:r>
-                              <w:rPr>
-                                <w:color w:val="0E2841" w:themeColor="text2"/>
-                                <w:lang w:val="en-CA"/>
-                              </w:rPr>
-                              <w:t>FACT TABLE</w:t>
-                            </w:r>
-                            <w:r>
-                              <w:rPr>
-                                <w:color w:val="0E2841" w:themeColor="text2"/>
-                                <w:lang w:val="en-CA"/>
-                              </w:rPr>
-                              <w:t xml:space="preserve"> </w:t>
-                            </w:r>
-                            <w:r>
-                              <w:rPr>
-                                <w:color w:val="0E2841" w:themeColor="text2"/>
-                                <w:lang w:val="en-CA"/>
-                              </w:rPr>
-                              <w:t>(</w:t>
-                            </w:r>
-                            <w:proofErr w:type="spellStart"/>
-                            <w:r>
-                              <w:rPr>
-                                <w:color w:val="0E2841" w:themeColor="text2"/>
-                                <w:lang w:val="en-CA"/>
-                              </w:rPr>
-                              <w:t>loan_application</w:t>
-                            </w:r>
-                            <w:r>
-                              <w:rPr>
-                                <w:color w:val="0E2841" w:themeColor="text2"/>
-                                <w:lang w:val="en-CA"/>
-                              </w:rPr>
-                              <w:t>_enriched</w:t>
-                            </w:r>
-                            <w:proofErr w:type="spellEnd"/>
-                            <w:r>
-                              <w:rPr>
-                                <w:color w:val="0E2841" w:themeColor="text2"/>
-                                <w:lang w:val="en-CA"/>
-                              </w:rPr>
-                              <w:t>)</w:t>
-                            </w:r>
-                          </w:p>
-                        </w:txbxContent>
-                      </wps:txbx>
-                      <wps:bodyPr rot="0" spcFirstLastPara="0" vertOverflow="overflow" horzOverflow="overflow" vert="horz" wrap="square" lIns="91440" tIns="45720" rIns="91440" bIns="45720" numCol="1" spcCol="0" rtlCol="0" fromWordArt="0" anchor="ctr" anchorCtr="0" forceAA="0" compatLnSpc="1">
-                        <a:prstTxWarp prst="textNoShape">
-                          <a:avLst/>
-                        </a:prstTxWarp>
-                        <a:noAutofit/>
-                      </wps:bodyPr>
-                    </wps:wsp>
-                  </a:graphicData>
-                </a:graphic>
-                <wp14:sizeRelH relativeFrom="margin">
-                  <wp14:pctWidth>0</wp14:pctWidth>
-                </wp14:sizeRelH>
-                <wp14:sizeRelV relativeFrom="margin">
-                  <wp14:pctHeight>0</wp14:pctHeight>
-                </wp14:sizeRelV>
-              </wp:anchor>
-            </w:drawing>
-          </mc:Choice>
-          <mc:Fallback>
-            <w:pict>
-              <v:rect w14:anchorId="5752A938" id="_x0000_s1029" style="position:absolute;margin-left:159.9pt;margin-top:1.55pt;width:143.5pt;height:62.4pt;z-index:251659264;visibility:visible;mso-wrap-style:square;mso-width-percent:0;mso-height-percent:0;mso-wrap-distance-left:9pt;mso-wrap-distance-top:0;mso-wrap-distance-right:9pt;mso-wrap-distance-bottom:0;mso-position-horizontal:absolute;mso-position-horizontal-relative:text;mso-position-vertical:absolute;mso-position-vertical-relative:text;mso-width-percent:0;mso-height-percent:0;mso-width-relative:margin;mso-height-relative:margin;v-text-anchor:middle" o:gfxdata="UEsDBBQABgAIAAAAIQC2gziS/gAAAOEBAAATAAAAW0NvbnRlbnRfVHlwZXNdLnhtbJSRQU7DMBBF&#13;&#10;90jcwfIWJU67QAgl6YK0S0CoHGBkTxKLZGx5TGhvj5O2G0SRWNoz/78nu9wcxkFMGNg6quQqL6RA&#13;&#10;0s5Y6ir5vt9lD1JwBDIwOMJKHpHlpr69KfdHjyxSmriSfYz+USnWPY7AufNIadK6MEJMx9ApD/oD&#13;&#10;OlTrorhX2lFEilmcO2RdNtjC5xDF9pCuTyYBB5bi6bQ4syoJ3g9WQ0ymaiLzg5KdCXlKLjvcW893&#13;&#10;SUOqXwnz5DrgnHtJTxOsQfEKIT7DmDSUCaxw7Rqn8787ZsmRM9e2VmPeBN4uqYvTtW7jvijg9N/y&#13;&#10;JsXecLq0q+WD6m8AAAD//wMAUEsDBBQABgAIAAAAIQA4/SH/1gAAAJQBAAALAAAAX3JlbHMvLnJl&#13;&#10;bHOkkMFqwzAMhu+DvYPRfXGawxijTi+j0GvpHsDYimMaW0Yy2fr2M4PBMnrbUb/Q94l/f/hMi1qR&#13;&#10;JVI2sOt6UJgd+ZiDgffL8ekFlFSbvV0oo4EbChzGx4f9GRdb25HMsYhqlCwG5lrLq9biZkxWOiqY&#13;&#10;22YiTra2kYMu1l1tQD30/bPm3wwYN0x18gb45AdQl1tp5j/sFB2T0FQ7R0nTNEV3j6o9feQzro1i&#13;&#10;OWA14Fm+Q8a1a8+Bvu/d/dMb2JY5uiPbhG/ktn4cqGU/er3pcvwCAAD//wMAUEsDBBQABgAIAAAA&#13;&#10;IQCS+sClbwIAADAFAAAOAAAAZHJzL2Uyb0RvYy54bWysVE1v2zAMvQ/YfxB0X/2xZG2DOkXQosOA&#13;&#10;oivWDj0rslQbkEWNUuJkv36U7DhFW+ww7GJLIvlIPT7q4nLXGbZV6FuwFS9Ocs6UlVC39rniPx9v&#13;&#10;Pp1x5oOwtTBgVcX3yvPL5ccPF71bqBIaMLVCRiDWL3pX8SYEt8gyLxvVCX8CTlkyasBOBNric1aj&#13;&#10;6Am9M1mZ51+yHrB2CFJ5T6fXg5EvE77WSobvWnsVmKk41RbSF9N3Hb/Z8kIsnlG4ppVjGeIfquhE&#13;&#10;aynpBHUtgmAbbN9Ada1E8KDDiYQuA61bqdId6DZF/uo2D41wKt2FyPFuosn/P1h5t31w90g09M4v&#13;&#10;PC3jLXYau/in+tgukbWfyFK7wCQdFmdlOZsTp5Jsp+fl/LSIbGbHaIc+fFXQsbioOFIzEkdie+vD&#13;&#10;4Hpwicks3LTGxPNjKWkV9kZFB2N/KM3ampKXCSipRF0ZZFtB/RVSKhuKwdSIWg3HxTzPU6OptCki&#13;&#10;FZoAI7KmxBP2CBAV+BZ7KHv0j6EqiWwKzv9W2BA8RaTMYMMU3LUW8D0AQ7caMw/+B5IGaiJLYbfe&#13;&#10;ETcV/xw948ka6v09MoRB9N7Jm5YacSt8uBdIKqfe0eSG7/TRBvqKw7jirAH8/d559CfxkZWznqam&#13;&#10;4v7XRqDizHyzJMvzYjaLY5Y2s/lpSRt8aVm/tNhNdwXUuILeCCfTMvoHc1hqhO6JBnwVs5JJWEm5&#13;&#10;Ky4DHjZXYZhmeiKkWq2SG42WE+HWPjgZwSPPUWiPuyeBblRjIB3fwWHCxOKVKAffGGlhtQmg26TY&#13;&#10;I69jB2gsk5TGJyTO/ct98jo+dMs/AAAA//8DAFBLAwQUAAYACAAAACEAed87JtwAAAAOAQAADwAA&#13;&#10;AGRycy9kb3ducmV2LnhtbExPS07DMBDdI3EHa5DYUadBCm0ap0JUOUBDD+AfcWg8jmInDbdnuoLN&#13;&#10;aJ7ezPtUx9UPbLFT7AMK2G4yYBZ1MD12Ai6fzcsOWEwSjRwCWgE/NsKxfnyoZGnCDc92aVPHSARj&#13;&#10;KQW4lMaS86id9TJuwmiRuK8weZkITh03k7yRuB94nmUF97JHcnBytB/O6ms7ewHqoq6Yu0YvbaPP&#13;&#10;vJlPKNW3EM9P6+lA4/0ALNk1/X3AvQPlh5qCqTCjiWwQ8LrdU/50X4ARX2QFYUWH+dseeF3x/zXq&#13;&#10;XwAAAP//AwBQSwECLQAUAAYACAAAACEAtoM4kv4AAADhAQAAEwAAAAAAAAAAAAAAAAAAAAAAW0Nv&#13;&#10;bnRlbnRfVHlwZXNdLnhtbFBLAQItABQABgAIAAAAIQA4/SH/1gAAAJQBAAALAAAAAAAAAAAAAAAA&#13;&#10;AC8BAABfcmVscy8ucmVsc1BLAQItABQABgAIAAAAIQCS+sClbwIAADAFAAAOAAAAAAAAAAAAAAAA&#13;&#10;AC4CAABkcnMvZTJvRG9jLnhtbFBLAQItABQABgAIAAAAIQB53zsm3AAAAA4BAAAPAAAAAAAAAAAA&#13;&#10;AAAAAMkEAABkcnMvZG93bnJldi54bWxQSwUGAAAAAAQABADzAAAA0gUAAAAA&#13;&#10;" filled="f" strokecolor="#030e13 [484]" strokeweight="1.5pt">
-                <v:textbox>
-                  <w:txbxContent>
-                    <w:p>
-                      <w:pPr>
-                        <w:jc w:val="center"/>
-                        <w:rPr>
-                          <w:color w:val="0E2841" w:themeColor="text2"/>
-                          <w:lang w:val="en-CA"/>
-                        </w:rPr>
-                      </w:pPr>
-                      <w:r>
-                        <w:rPr>
-                          <w:color w:val="0E2841" w:themeColor="text2"/>
-                          <w:lang w:val="en-CA"/>
-                        </w:rPr>
-                        <w:t>FACT TABLE</w:t>
-                      </w:r>
-                      <w:r>
-                        <w:rPr>
-                          <w:color w:val="0E2841" w:themeColor="text2"/>
-                          <w:lang w:val="en-CA"/>
-                        </w:rPr>
-                        <w:t xml:space="preserve"> </w:t>
-                      </w:r>
-                      <w:r>
-                        <w:rPr>
-                          <w:color w:val="0E2841" w:themeColor="text2"/>
-                          <w:lang w:val="en-CA"/>
-                        </w:rPr>
-                        <w:t>(</w:t>
-                      </w:r>
-                      <w:proofErr w:type="spellStart"/>
-                      <w:r>
-                        <w:rPr>
-                          <w:color w:val="0E2841" w:themeColor="text2"/>
-                          <w:lang w:val="en-CA"/>
-                        </w:rPr>
-                        <w:t>loan_application</w:t>
-                      </w:r>
-                      <w:r>
-                        <w:rPr>
-                          <w:color w:val="0E2841" w:themeColor="text2"/>
-                          <w:lang w:val="en-CA"/>
-                        </w:rPr>
-                        <w:t>_enriched</w:t>
-                      </w:r>
-                      <w:proofErr w:type="spellEnd"/>
-                      <w:r>
-                        <w:rPr>
-                          <w:color w:val="0E2841" w:themeColor="text2"/>
-                          <w:lang w:val="en-CA"/>
-                        </w:rPr>
-                        <w:t>)</w:t>
-                      </w:r>
-                    </w:p>
-                  </w:txbxContent>
-                </v:textbox>
-              </v:rect>
-            </w:pict>
-          </mc:Fallback>
-        </mc:AlternateContent>
-      </w:r>
-    </w:p>
-    <w:p>
-      <w:pPr>
-        <w:rPr>
-          <w:b/>
-          <w:bCs/>
-          <w:color w:val="000000" w:themeColor="text1"/>
-        </w:rPr>
-      </w:pPr>
-    </w:p>
-    <w:p>
-      <w:pPr>
-        <w:rPr>
-          <w:b/>
-          <w:bCs/>
-          <w:color w:val="000000" w:themeColor="text1"/>
-        </w:rPr>
-      </w:pPr>
-    </w:p>
-    <w:p>
-      <w:pPr>
-        <w:rPr>
-          <w:b/>
-          <w:bCs/>
-          <w:color w:val="000000" w:themeColor="text1"/>
-        </w:rPr>
-      </w:pPr>
-      <w:r>
-        <w:rPr>
-          <w:b/>
-          <w:bCs/>
-          <w:noProof/>
-          <w:color w:val="4EA72E" w:themeColor="accent6"/>
-        </w:rPr>
-        <mc:AlternateContent>
-          <mc:Choice Requires="wps">
-            <w:drawing>
-              <wp:anchor distT="0" distB="0" distL="114300" distR="114300" simplePos="0" relativeHeight="251667456" behindDoc="0" locked="0" layoutInCell="1" allowOverlap="1" wp14:anchorId="4B555983" wp14:editId="5AA6475C">
-                <wp:simplePos x="0" y="0"/>
-                <wp:positionH relativeFrom="column">
-                  <wp:posOffset>300083</wp:posOffset>
-                </wp:positionH>
-                <wp:positionV relativeFrom="paragraph">
-                  <wp:posOffset>138974</wp:posOffset>
-                </wp:positionV>
-                <wp:extent cx="1378494" cy="509815"/>
-                <wp:effectExtent l="12700" t="12700" r="19050" b="11430"/>
-                <wp:wrapNone/>
-                <wp:docPr id="252298600" name="Rectangle 1"/>
-                <wp:cNvGraphicFramePr/>
-                <a:graphic xmlns:a="http://schemas.openxmlformats.org/drawingml/2006/main">
-                  <a:graphicData uri="http://schemas.microsoft.com/office/word/2010/wordprocessingShape">
-                    <wps:wsp>
-                      <wps:cNvSpPr/>
-                      <wps:spPr>
-                        <a:xfrm>
-                          <a:off x="0" y="0"/>
-                          <a:ext cx="1378494" cy="509815"/>
-                        </a:xfrm>
-                        <a:prstGeom prst="rect">
-                          <a:avLst/>
-                        </a:prstGeom>
-                        <a:noFill/>
-                      </wps:spPr>
-                      <wps:style>
-                        <a:lnRef idx="2">
-                          <a:schemeClr val="accent1">
-                            <a:shade val="15000"/>
-                          </a:schemeClr>
-                        </a:lnRef>
-                        <a:fillRef idx="1">
-                          <a:schemeClr val="accent1"/>
-                        </a:fillRef>
-                        <a:effectRef idx="0">
-                          <a:schemeClr val="accent1"/>
-                        </a:effectRef>
-                        <a:fontRef idx="minor">
-                          <a:schemeClr val="lt1"/>
-                        </a:fontRef>
-                      </wps:style>
-                      <wps:txbx>
-                        <w:txbxContent>
-                          <w:p>
-                            <w:pPr>
-                              <w:jc w:val="center"/>
-                              <w:rPr>
-                                <w:color w:val="0E2841" w:themeColor="text2"/>
-                              </w:rPr>
-                            </w:pPr>
-                            <w:r>
-                              <w:rPr>
-                                <w:color w:val="0E2841" w:themeColor="text2"/>
-                              </w:rPr>
-                              <w:t>DIMENSION</w:t>
-                            </w:r>
-                            <w:r>
-                              <w:rPr>
-                                <w:color w:val="0E2841" w:themeColor="text2"/>
-                              </w:rPr>
-                              <w:t xml:space="preserve"> </w:t>
-                            </w:r>
-                            <w:r>
-                              <w:rPr>
-                                <w:color w:val="0E2841" w:themeColor="text2"/>
-                              </w:rPr>
-                              <w:t>(</w:t>
-                            </w:r>
-                            <w:r>
-                              <w:rPr>
-                                <w:color w:val="0E2841" w:themeColor="text2"/>
-                              </w:rPr>
-                              <w:t>dim_assets</w:t>
-                            </w:r>
-                            <w:r>
-                              <w:rPr>
-                                <w:color w:val="0E2841" w:themeColor="text2"/>
-                              </w:rPr>
-                              <w:t>)</w:t>
-                            </w:r>
-                          </w:p>
-                        </w:txbxContent>
-                      </wps:txbx>
-                      <wps:bodyPr rot="0" spcFirstLastPara="0" vertOverflow="overflow" horzOverflow="overflow" vert="horz" wrap="square" lIns="91440" tIns="45720" rIns="91440" bIns="45720" numCol="1" spcCol="0" rtlCol="0" fromWordArt="0" anchor="ctr" anchorCtr="0" forceAA="0" compatLnSpc="1">
-                        <a:prstTxWarp prst="textNoShape">
-                          <a:avLst/>
-                        </a:prstTxWarp>
-                        <a:noAutofit/>
-                      </wps:bodyPr>
-                    </wps:wsp>
-                  </a:graphicData>
-                </a:graphic>
-                <wp14:sizeRelH relativeFrom="margin">
-                  <wp14:pctWidth>0</wp14:pctWidth>
-                </wp14:sizeRelH>
-                <wp14:sizeRelV relativeFrom="margin">
-                  <wp14:pctHeight>0</wp14:pctHeight>
-                </wp14:sizeRelV>
-              </wp:anchor>
-            </w:drawing>
-          </mc:Choice>
-          <mc:Fallback>
-            <w:pict>
-              <v:rect w14:anchorId="4B555983" id="_x0000_s1030" style="position:absolute;margin-left:23.65pt;margin-top:10.95pt;width:108.55pt;height:40.15pt;z-index:251667456;visibility:visible;mso-wrap-style:square;mso-width-percent:0;mso-height-percent:0;mso-wrap-distance-left:9pt;mso-wrap-distance-top:0;mso-wrap-distance-right:9pt;mso-wrap-distance-bottom:0;mso-position-horizontal:absolute;mso-position-horizontal-relative:text;mso-position-vertical:absolute;mso-position-vertical-relative:text;mso-width-percent:0;mso-height-percent:0;mso-width-relative:margin;mso-height-relative:margin;v-text-anchor:middle" o:gfxdata="UEsDBBQABgAIAAAAIQC2gziS/gAAAOEBAAATAAAAW0NvbnRlbnRfVHlwZXNdLnhtbJSRQU7DMBBF&#13;&#10;90jcwfIWJU67QAgl6YK0S0CoHGBkTxKLZGx5TGhvj5O2G0SRWNoz/78nu9wcxkFMGNg6quQqL6RA&#13;&#10;0s5Y6ir5vt9lD1JwBDIwOMJKHpHlpr69KfdHjyxSmriSfYz+USnWPY7AufNIadK6MEJMx9ApD/oD&#13;&#10;OlTrorhX2lFEilmcO2RdNtjC5xDF9pCuTyYBB5bi6bQ4syoJ3g9WQ0ymaiLzg5KdCXlKLjvcW893&#13;&#10;SUOqXwnz5DrgnHtJTxOsQfEKIT7DmDSUCaxw7Rqn8787ZsmRM9e2VmPeBN4uqYvTtW7jvijg9N/y&#13;&#10;JsXecLq0q+WD6m8AAAD//wMAUEsDBBQABgAIAAAAIQA4/SH/1gAAAJQBAAALAAAAX3JlbHMvLnJl&#13;&#10;bHOkkMFqwzAMhu+DvYPRfXGawxijTi+j0GvpHsDYimMaW0Yy2fr2M4PBMnrbUb/Q94l/f/hMi1qR&#13;&#10;JVI2sOt6UJgd+ZiDgffL8ekFlFSbvV0oo4EbChzGx4f9GRdb25HMsYhqlCwG5lrLq9biZkxWOiqY&#13;&#10;22YiTra2kYMu1l1tQD30/bPm3wwYN0x18gb45AdQl1tp5j/sFB2T0FQ7R0nTNEV3j6o9feQzro1i&#13;&#10;OWA14Fm+Q8a1a8+Bvu/d/dMb2JY5uiPbhG/ktn4cqGU/er3pcvwCAAD//wMAUEsDBBQABgAIAAAA&#13;&#10;IQDjBduRbwIAADAFAAAOAAAAZHJzL2Uyb0RvYy54bWysVN9P2zAQfp+0/8Hy+0jStRtUpKgCMU1C&#13;&#10;gAYTz65jk0iOzzu7Tbq/fmcnTRGgPUx7Sez78d3583c+v+hbw3YKfQO25MVJzpmyEqrGPpf85+P1&#13;&#10;p1POfBC2EgasKvleeX6x+vjhvHNLNYMaTKWQEYj1y86VvA7BLbPMy1q1wp+AU5acGrAVgbb4nFUo&#13;&#10;OkJvTTbL8y9ZB1g5BKm8J+vV4OSrhK+1kuFOa68CMyWn3kL6Yvpu4jdbnYvlMwpXN3JsQ/xDF61o&#13;&#10;LBWdoK5EEGyLzRuotpEIHnQ4kdBmoHUjVToDnabIX53moRZOpbMQOd5NNPn/Bytvdw/uHomGzvml&#13;&#10;p2U8Ra+xjX/qj/WJrP1EluoDk2QsPn89nZ/NOZPkW+Rnp8Uispkdsx368E1By+Ki5EiXkTgSuxsf&#13;&#10;htBDSCxm4boxJtqPraRV2BsVA4z9oTRrKio+S0BJJerSINsJul8hpbKhGFy1qNRgLhZ5ni6aWpsy&#13;&#10;UqMJMCJrKjxhjwBRgW+xh7bH+Jiqksim5PxvjQ3JU0aqDDZMyW1jAd8DMHSqsfIQfyBpoCayFPpN&#13;&#10;T9yUfB4jo2UD1f4eGcIgeu/kdUMXcSN8uBdIKqd5oMkNd/TRBrqSw7jirAb8/Z49xpP4yMtZR1NT&#13;&#10;cv9rK1BxZr5bkuVZMZ/HMUub+eLrjDb40rN56bHb9hLo4gp6I5xMyxgfzGGpEdonGvB1rEouYSXV&#13;&#10;LrkMeNhchmGa6YmQar1OYTRaToQb++BkBI88R6E99k8C3ajGQDq+hcOEieUrUQ6xMdPCehtAN0mx&#13;&#10;R17HG6CxTFIan5A49y/3Ker40K3+AAAA//8DAFBLAwQUAAYACAAAACEAotmHpd4AAAAOAQAADwAA&#13;&#10;AGRycy9kb3ducmV2LnhtbExPy07DMBC8I/EP1iJxo05N1EIap0JU+YCGfoBjmzg0Xkexk4a/ZznB&#13;&#10;ZaTVzM6jPK5+YIudYh9QwnaTAbOog+mxk3D5qJ9egMWk0KghoJXwbSMcq/u7UhUm3PBslyZ1jEww&#13;&#10;FkqCS2ksOI/aWa/iJowWifsMk1eJzqnjZlI3MvcDF1m24171SAlOjfbdWX1tZi+hvbRXFK7WS1Pr&#13;&#10;M6/nE6r2S8rHh/V0IHg7AEt2TX8f8LuB+kNFxdowo4lskJDvn0kpQWxfgREvdnkOrCVhJgTwquT/&#13;&#10;Z1Q/AAAA//8DAFBLAQItABQABgAIAAAAIQC2gziS/gAAAOEBAAATAAAAAAAAAAAAAAAAAAAAAABb&#13;&#10;Q29udGVudF9UeXBlc10ueG1sUEsBAi0AFAAGAAgAAAAhADj9If/WAAAAlAEAAAsAAAAAAAAAAAAA&#13;&#10;AAAALwEAAF9yZWxzLy5yZWxzUEsBAi0AFAAGAAgAAAAhAOMF25FvAgAAMAUAAA4AAAAAAAAAAAAA&#13;&#10;AAAALgIAAGRycy9lMm9Eb2MueG1sUEsBAi0AFAAGAAgAAAAhAKLZh6XeAAAADgEAAA8AAAAAAAAA&#13;&#10;AAAAAAAAyQQAAGRycy9kb3ducmV2LnhtbFBLBQYAAAAABAAEAPMAAADUBQAAAAA=&#13;&#10;" filled="f" strokecolor="#030e13 [484]" strokeweight="1.5pt">
-                <v:textbox>
-                  <w:txbxContent>
-                    <w:p>
-                      <w:pPr>
-                        <w:jc w:val="center"/>
-                        <w:rPr>
-                          <w:color w:val="0E2841" w:themeColor="text2"/>
-                        </w:rPr>
-                      </w:pPr>
-                      <w:r>
-                        <w:rPr>
-                          <w:color w:val="0E2841" w:themeColor="text2"/>
-                        </w:rPr>
-                        <w:t>DIMENSION</w:t>
-                      </w:r>
-                      <w:r>
-                        <w:rPr>
-                          <w:color w:val="0E2841" w:themeColor="text2"/>
-                        </w:rPr>
-                        <w:t xml:space="preserve"> </w:t>
-                      </w:r>
-                      <w:r>
-                        <w:rPr>
-                          <w:color w:val="0E2841" w:themeColor="text2"/>
-                        </w:rPr>
-                        <w:t>(</w:t>
-                      </w:r>
-                      <w:proofErr w:type="spellStart"/>
-                      <w:r>
-                        <w:rPr>
-                          <w:color w:val="0E2841" w:themeColor="text2"/>
-                        </w:rPr>
-                        <w:t>dim_assets</w:t>
-                      </w:r>
-                      <w:proofErr w:type="spellEnd"/>
-                      <w:r>
-                        <w:rPr>
-                          <w:color w:val="0E2841" w:themeColor="text2"/>
-                        </w:rPr>
-                        <w:t>)</w:t>
-                      </w:r>
-                    </w:p>
-                  </w:txbxContent>
-                </v:textbox>
-              </v:rect>
-            </w:pict>
-          </mc:Fallback>
-        </mc:AlternateContent>
-      </w:r>
-    </w:p>
-    <w:p>
-      <w:pPr>
-        <w:rPr>
-          <w:b/>
-          <w:bCs/>
-          <w:color w:val="000000" w:themeColor="text1"/>
-        </w:rPr>
-      </w:pPr>
-    </w:p>
-    <w:p>
-      <w:pPr>
-        <w:rPr>
-          <w:b/>
-          <w:bCs/>
-          <w:color w:val="000000" w:themeColor="text1"/>
-        </w:rPr>
-      </w:pPr>
-    </w:p>
-    <w:p>
-      <w:pPr>
-        <w:rPr>
-          <w:b/>
-          <w:bCs/>
-          <w:color w:val="000000" w:themeColor="text1"/>
-        </w:rPr>
-      </w:pPr>
-    </w:p>
-    <w:p>
-      <w:pPr>
-        <w:rPr>
-          <w:b/>
-          <w:bCs/>
-          <w:color w:val="000000" w:themeColor="text1"/>
-        </w:rPr>
-      </w:pPr>
-    </w:p>
-    <w:p>
-      <w:pPr>
-        <w:rPr>
-          <w:b/>
-          <w:bCs/>
-          <w:color w:val="000000" w:themeColor="text1"/>
-        </w:rPr>
-      </w:pPr>
-      <w:r>
-        <w:rPr>
-          <w:b/>
-          <w:bCs/>
-          <w:color w:val="275317" w:themeColor="accent6" w:themeShade="80"/>
-        </w:rPr>
-        <w:t>VISUALISATION</w:t>
-      </w:r>
-      <w:r>
-        <w:rPr>
-          <w:b/>
-          <w:bCs/>
-          <w:color w:val="275317" w:themeColor="accent6" w:themeShade="80"/>
-        </w:rPr>
-        <w:t xml:space="preserve"> </w:t>
-      </w:r>
-      <w:r>
-        <w:rPr>
-          <w:b/>
-          <w:bCs/>
-          <w:color w:val="275317" w:themeColor="accent6" w:themeShade="80"/>
-        </w:rPr>
-        <w:t>:</w:t>
-      </w:r>
-      <w:r>
-        <w:rPr>
-          <w:b/>
-          <w:bCs/>
-          <w:color w:val="000000" w:themeColor="text1"/>
-        </w:rPr>
-        <w:t xml:space="preserve"> </w:t>
-      </w:r>
-      <w:r>
-        <w:rPr>
-          <w:b/>
-          <w:bCs/>
-          <w:color w:val="275317" w:themeColor="accent6" w:themeShade="80"/>
-        </w:rPr>
-        <w:t>via tableau</w:t>
-      </w:r>
-      <w:r>
-        <w:rPr>
-          <w:b/>
-          <w:bCs/>
-          <w:color w:val="000000" w:themeColor="text1"/>
-        </w:rPr>
-        <w:t xml:space="preserve"> </w:t>
-      </w:r>
-    </w:p>
-    <w:p>
-      <w:pPr>
-        <w:rPr>
-          <w:b/>
-          <w:bCs/>
-          <w:color w:val="000000" w:themeColor="text1"/>
-          <w:lang w:val="en-CA"/>
-        </w:rPr>
-      </w:pPr>
-      <w:r>
-        <w:rPr>
-          <w:b/>
-          <w:bCs/>
-          <w:color w:val="000000" w:themeColor="text1"/>
-          <w:lang w:val="en-CA"/>
-        </w:rPr>
-        <w:lastRenderedPageBreak/>
         <w:t>To do</w:t>
       </w:r>
       <w:r>
@@ -5768,7 +6284,6 @@
     <w:name w:val="Normal (Web)"/>
     <w:basedOn w:val="Normal"/>
     <w:uiPriority w:val="99"/>
-    <w:semiHidden/>
     <w:unhideWhenUsed/>
     <w:rsid w:val="00C7490E"/>
     <w:pPr>

</xml_diff>

<commit_message>
creation des differents fichiers data,sql,python,visualisation
</commit_message>
<xml_diff>
--- a/BANKING PROJECT.docx
+++ b/BANKING PROJECT.docx
@@ -2726,25 +2726,6 @@
           <w:lang w:val="en-CA"/>
         </w:rPr>
         <w:t xml:space="preserve"> </w:t>
-      </w:r>
-    </w:p>
-    <w:p>
-      <w:pPr>
-        <w:rPr>
-          <w:b/>
-          <w:bCs/>
-          <w:color w:val="000000" w:themeColor="text1"/>
-          <w:lang w:val="en-CA"/>
-        </w:rPr>
-      </w:pPr>
-      <w:r>
-        <w:rPr>
-          <w:b/>
-          <w:bCs/>
-          <w:color w:val="000000" w:themeColor="text1"/>
-          <w:lang w:val="en-CA"/>
-        </w:rPr>
-        <w:t xml:space="preserve">To do: </w:t>
       </w:r>
     </w:p>
     <w:p>
@@ -2919,27 +2900,7 @@
           <w:color w:val="000000" w:themeColor="text1"/>
           <w:lang w:val="en-CA"/>
         </w:rPr>
-        <w:t xml:space="preserve">Fact </w:t>
-      </w:r>
-      <w:proofErr w:type="gramStart"/>
-      <w:r>
-        <w:rPr>
-          <w:b/>
-          <w:bCs/>
-          <w:color w:val="000000" w:themeColor="text1"/>
-          <w:lang w:val="en-CA"/>
-        </w:rPr>
-        <w:t>table :</w:t>
-      </w:r>
-      <w:proofErr w:type="gramEnd"/>
-      <w:r>
-        <w:rPr>
-          <w:b/>
-          <w:bCs/>
-          <w:color w:val="000000" w:themeColor="text1"/>
-          <w:lang w:val="en-CA"/>
-        </w:rPr>
-        <w:t xml:space="preserve"> </w:t>
+        <w:t xml:space="preserve">Fact table: </w:t>
       </w:r>
       <w:proofErr w:type="spellStart"/>
       <w:r>
@@ -4231,66 +4192,66 @@
           <w:bCs/>
           <w:color w:val="275317" w:themeColor="accent6" w:themeShade="80"/>
         </w:rPr>
+        <w:t>VISUALISATION</w:t>
+      </w:r>
+      <w:r>
+        <w:rPr>
+          <w:b/>
+          <w:bCs/>
+          <w:color w:val="275317" w:themeColor="accent6" w:themeShade="80"/>
+        </w:rPr>
+        <w:t xml:space="preserve"> </w:t>
+      </w:r>
+      <w:r>
+        <w:rPr>
+          <w:b/>
+          <w:bCs/>
+          <w:color w:val="275317" w:themeColor="accent6" w:themeShade="80"/>
+        </w:rPr>
+        <w:t>:</w:t>
+      </w:r>
+      <w:r>
+        <w:rPr>
+          <w:b/>
+          <w:bCs/>
+          <w:color w:val="000000" w:themeColor="text1"/>
+        </w:rPr>
+        <w:t xml:space="preserve"> </w:t>
+      </w:r>
+      <w:r>
+        <w:rPr>
+          <w:b/>
+          <w:bCs/>
+          <w:color w:val="275317" w:themeColor="accent6" w:themeShade="80"/>
+        </w:rPr>
+        <w:t>via tableau</w:t>
+      </w:r>
+      <w:r>
+        <w:rPr>
+          <w:b/>
+          <w:bCs/>
+          <w:color w:val="000000" w:themeColor="text1"/>
+        </w:rPr>
+        <w:t xml:space="preserve"> </w:t>
+      </w:r>
+    </w:p>
+    <w:p>
+      <w:pPr>
+        <w:rPr>
+          <w:b/>
+          <w:bCs/>
+          <w:color w:val="000000" w:themeColor="text1"/>
+          <w:lang w:val="en-CA"/>
+        </w:rPr>
+      </w:pPr>
+      <w:r>
+        <w:rPr>
+          <w:b/>
+          <w:bCs/>
+          <w:color w:val="000000" w:themeColor="text1"/>
+          <w:lang w:val="en-CA"/>
+        </w:rPr>
         <w:lastRenderedPageBreak/>
-        <w:t>VISUALISATION</w:t>
-      </w:r>
-      <w:r>
-        <w:rPr>
-          <w:b/>
-          <w:bCs/>
-          <w:color w:val="275317" w:themeColor="accent6" w:themeShade="80"/>
-        </w:rPr>
-        <w:t xml:space="preserve"> </w:t>
-      </w:r>
-      <w:r>
-        <w:rPr>
-          <w:b/>
-          <w:bCs/>
-          <w:color w:val="275317" w:themeColor="accent6" w:themeShade="80"/>
-        </w:rPr>
-        <w:t>:</w:t>
-      </w:r>
-      <w:r>
-        <w:rPr>
-          <w:b/>
-          <w:bCs/>
-          <w:color w:val="000000" w:themeColor="text1"/>
-        </w:rPr>
-        <w:t xml:space="preserve"> </w:t>
-      </w:r>
-      <w:r>
-        <w:rPr>
-          <w:b/>
-          <w:bCs/>
-          <w:color w:val="275317" w:themeColor="accent6" w:themeShade="80"/>
-        </w:rPr>
-        <w:t>via tableau</w:t>
-      </w:r>
-      <w:r>
-        <w:rPr>
-          <w:b/>
-          <w:bCs/>
-          <w:color w:val="000000" w:themeColor="text1"/>
-        </w:rPr>
-        <w:t xml:space="preserve"> </w:t>
-      </w:r>
-    </w:p>
-    <w:p>
-      <w:pPr>
-        <w:rPr>
-          <w:b/>
-          <w:bCs/>
-          <w:color w:val="000000" w:themeColor="text1"/>
-          <w:lang w:val="en-CA"/>
-        </w:rPr>
-      </w:pPr>
-      <w:r>
-        <w:rPr>
-          <w:b/>
-          <w:bCs/>
-          <w:color w:val="000000" w:themeColor="text1"/>
-          <w:lang w:val="en-CA"/>
-        </w:rPr>
         <w:t>To do</w:t>
       </w:r>
       <w:r>

</xml_diff>